<commit_message>
COCOMO + some PP doc modifications
</commit_message>
<xml_diff>
--- a/OtherStuff/Project Plan.docx
+++ b/OtherStuff/Project Plan.docx
@@ -631,7 +631,7 @@
             </w:rPr>
             <w:fldChar w:fldCharType="separate"/>
           </w:r>
-          <w:hyperlink w:anchor="_Toc441148640" w:history="1">
+          <w:hyperlink w:anchor="_Toc441251314" w:history="1">
             <w:r>
               <w:rPr>
                 <w:rStyle w:val="Collegamentoipertestuale"/>
@@ -661,7 +661,7 @@
               <w:rPr>
                 <w:webHidden/>
               </w:rPr>
-              <w:instrText xml:space="preserve"> PAGEREF _Toc441148640 \h </w:instrText>
+              <w:instrText xml:space="preserve"> PAGEREF _Toc441251314 \h </w:instrText>
             </w:r>
             <w:r>
               <w:rPr>
@@ -700,7 +700,7 @@
               <w:sz w:val="22"/>
             </w:rPr>
           </w:pPr>
-          <w:hyperlink w:anchor="_Toc441148641" w:history="1">
+          <w:hyperlink w:anchor="_Toc441251315" w:history="1">
             <w:r>
               <w:rPr>
                 <w:rStyle w:val="Collegamentoipertestuale"/>
@@ -727,7 +727,7 @@
                 <w:noProof/>
                 <w:webHidden/>
               </w:rPr>
-              <w:instrText xml:space="preserve"> PAGEREF _Toc441148641 \h </w:instrText>
+              <w:instrText xml:space="preserve"> PAGEREF _Toc441251315 \h </w:instrText>
             </w:r>
             <w:r>
               <w:rPr>
@@ -770,7 +770,7 @@
               <w:sz w:val="22"/>
             </w:rPr>
           </w:pPr>
-          <w:hyperlink w:anchor="_Toc441148642" w:history="1">
+          <w:hyperlink w:anchor="_Toc441251316" w:history="1">
             <w:r>
               <w:rPr>
                 <w:rStyle w:val="Collegamentoipertestuale"/>
@@ -797,7 +797,7 @@
                 <w:noProof/>
                 <w:webHidden/>
               </w:rPr>
-              <w:instrText xml:space="preserve"> PAGEREF _Toc441148642 \h </w:instrText>
+              <w:instrText xml:space="preserve"> PAGEREF _Toc441251316 \h </w:instrText>
             </w:r>
             <w:r>
               <w:rPr>
@@ -840,13 +840,27 @@
               <w:sz w:val="22"/>
             </w:rPr>
           </w:pPr>
-          <w:hyperlink w:anchor="_Toc441148643" w:history="1">
+          <w:hyperlink w:anchor="_Toc441251317" w:history="1">
             <w:r>
               <w:rPr>
                 <w:rStyle w:val="Collegamentoipertestuale"/>
                 <w:noProof/>
               </w:rPr>
-              <w:t>1.3 List of definitions and abbreviations</w:t>
+              <w:t>1.3 List of defi</w:t>
+            </w:r>
+            <w:r>
+              <w:rPr>
+                <w:rStyle w:val="Collegamentoipertestuale"/>
+                <w:noProof/>
+              </w:rPr>
+              <w:t>n</w:t>
+            </w:r>
+            <w:r>
+              <w:rPr>
+                <w:rStyle w:val="Collegamentoipertestuale"/>
+                <w:noProof/>
+              </w:rPr>
+              <w:t>itions and abbreviations</w:t>
             </w:r>
             <w:r>
               <w:rPr>
@@ -867,7 +881,7 @@
                 <w:noProof/>
                 <w:webHidden/>
               </w:rPr>
-              <w:instrText xml:space="preserve"> PAGEREF _Toc441148643 \h </w:instrText>
+              <w:instrText xml:space="preserve"> PAGEREF _Toc441251317 \h </w:instrText>
             </w:r>
             <w:r>
               <w:rPr>
@@ -910,7 +924,7 @@
               <w:sz w:val="22"/>
             </w:rPr>
           </w:pPr>
-          <w:hyperlink w:anchor="_Toc441148644" w:history="1">
+          <w:hyperlink w:anchor="_Toc441251318" w:history="1">
             <w:r>
               <w:rPr>
                 <w:rStyle w:val="Collegamentoipertestuale"/>
@@ -937,7 +951,147 @@
                 <w:noProof/>
                 <w:webHidden/>
               </w:rPr>
-              <w:instrText xml:space="preserve"> PAGEREF _Toc441148644 \h </w:instrText>
+              <w:instrText xml:space="preserve"> PAGEREF _Toc441251318 \h </w:instrText>
+            </w:r>
+            <w:r>
+              <w:rPr>
+                <w:noProof/>
+                <w:webHidden/>
+              </w:rPr>
+            </w:r>
+            <w:r>
+              <w:rPr>
+                <w:noProof/>
+                <w:webHidden/>
+              </w:rPr>
+              <w:fldChar w:fldCharType="separate"/>
+            </w:r>
+            <w:r>
+              <w:rPr>
+                <w:noProof/>
+                <w:webHidden/>
+              </w:rPr>
+              <w:t>2</w:t>
+            </w:r>
+            <w:r>
+              <w:rPr>
+                <w:noProof/>
+                <w:webHidden/>
+              </w:rPr>
+              <w:fldChar w:fldCharType="end"/>
+            </w:r>
+          </w:hyperlink>
+        </w:p>
+        <w:p>
+          <w:pPr>
+            <w:pStyle w:val="Sommario3"/>
+            <w:tabs>
+              <w:tab w:val="right" w:leader="dot" w:pos="9962"/>
+            </w:tabs>
+            <w:rPr>
+              <w:rFonts w:asciiTheme="minorHAnsi" w:eastAsiaTheme="minorEastAsia" w:hAnsiTheme="minorHAnsi"/>
+              <w:noProof/>
+              <w:sz w:val="22"/>
+            </w:rPr>
+          </w:pPr>
+          <w:hyperlink w:anchor="_Toc441251319" w:history="1">
+            <w:r>
+              <w:rPr>
+                <w:rStyle w:val="Collegamentoipertestuale"/>
+                <w:noProof/>
+              </w:rPr>
+              <w:t>1.4.1 MyTaxiService’s Documents</w:t>
+            </w:r>
+            <w:r>
+              <w:rPr>
+                <w:noProof/>
+                <w:webHidden/>
+              </w:rPr>
+              <w:tab/>
+            </w:r>
+            <w:r>
+              <w:rPr>
+                <w:noProof/>
+                <w:webHidden/>
+              </w:rPr>
+              <w:fldChar w:fldCharType="begin"/>
+            </w:r>
+            <w:r>
+              <w:rPr>
+                <w:noProof/>
+                <w:webHidden/>
+              </w:rPr>
+              <w:instrText xml:space="preserve"> PAGEREF _Toc441251319 \h </w:instrText>
+            </w:r>
+            <w:r>
+              <w:rPr>
+                <w:noProof/>
+                <w:webHidden/>
+              </w:rPr>
+            </w:r>
+            <w:r>
+              <w:rPr>
+                <w:noProof/>
+                <w:webHidden/>
+              </w:rPr>
+              <w:fldChar w:fldCharType="separate"/>
+            </w:r>
+            <w:r>
+              <w:rPr>
+                <w:noProof/>
+                <w:webHidden/>
+              </w:rPr>
+              <w:t>2</w:t>
+            </w:r>
+            <w:r>
+              <w:rPr>
+                <w:noProof/>
+                <w:webHidden/>
+              </w:rPr>
+              <w:fldChar w:fldCharType="end"/>
+            </w:r>
+          </w:hyperlink>
+        </w:p>
+        <w:p>
+          <w:pPr>
+            <w:pStyle w:val="Sommario3"/>
+            <w:tabs>
+              <w:tab w:val="right" w:leader="dot" w:pos="9962"/>
+            </w:tabs>
+            <w:rPr>
+              <w:rFonts w:asciiTheme="minorHAnsi" w:eastAsiaTheme="minorEastAsia" w:hAnsiTheme="minorHAnsi"/>
+              <w:noProof/>
+              <w:sz w:val="22"/>
+            </w:rPr>
+          </w:pPr>
+          <w:hyperlink w:anchor="_Toc441251320" w:history="1">
+            <w:r>
+              <w:rPr>
+                <w:rStyle w:val="Collegamentoipertestuale"/>
+                <w:noProof/>
+              </w:rPr>
+              <w:t>1.4.2 Other references</w:t>
+            </w:r>
+            <w:r>
+              <w:rPr>
+                <w:noProof/>
+                <w:webHidden/>
+              </w:rPr>
+              <w:tab/>
+            </w:r>
+            <w:r>
+              <w:rPr>
+                <w:noProof/>
+                <w:webHidden/>
+              </w:rPr>
+              <w:fldChar w:fldCharType="begin"/>
+            </w:r>
+            <w:r>
+              <w:rPr>
+                <w:noProof/>
+                <w:webHidden/>
+              </w:rPr>
+              <w:instrText xml:space="preserve"> PAGEREF _Toc441251320 \h </w:instrText>
             </w:r>
             <w:r>
               <w:rPr>
@@ -977,7 +1131,7 @@
               <w:sz w:val="22"/>
             </w:rPr>
           </w:pPr>
-          <w:hyperlink w:anchor="_Toc441148645" w:history="1">
+          <w:hyperlink w:anchor="_Toc441251321" w:history="1">
             <w:r>
               <w:rPr>
                 <w:rStyle w:val="Collegamentoipertestuale"/>
@@ -1007,7 +1161,7 @@
               <w:rPr>
                 <w:webHidden/>
               </w:rPr>
-              <w:instrText xml:space="preserve"> PAGEREF _Toc441148645 \h </w:instrText>
+              <w:instrText xml:space="preserve"> PAGEREF _Toc441251321 \h </w:instrText>
             </w:r>
             <w:r>
               <w:rPr>
@@ -1046,7 +1200,7 @@
               <w:sz w:val="22"/>
             </w:rPr>
           </w:pPr>
-          <w:hyperlink w:anchor="_Toc441148646" w:history="1">
+          <w:hyperlink w:anchor="_Toc441251322" w:history="1">
             <w:r>
               <w:rPr>
                 <w:rStyle w:val="Collegamentoipertestuale"/>
@@ -1073,7 +1227,7 @@
                 <w:noProof/>
                 <w:webHidden/>
               </w:rPr>
-              <w:instrText xml:space="preserve"> PAGEREF _Toc441148646 \h </w:instrText>
+              <w:instrText xml:space="preserve"> PAGEREF _Toc441251322 \h </w:instrText>
             </w:r>
             <w:r>
               <w:rPr>
@@ -1116,7 +1270,7 @@
               <w:sz w:val="22"/>
             </w:rPr>
           </w:pPr>
-          <w:hyperlink w:anchor="_Toc441148647" w:history="1">
+          <w:hyperlink w:anchor="_Toc441251323" w:history="1">
             <w:r>
               <w:rPr>
                 <w:rStyle w:val="Collegamentoipertestuale"/>
@@ -1143,7 +1297,7 @@
                 <w:noProof/>
                 <w:webHidden/>
               </w:rPr>
-              <w:instrText xml:space="preserve"> PAGEREF _Toc441148647 \h </w:instrText>
+              <w:instrText xml:space="preserve"> PAGEREF _Toc441251323 \h </w:instrText>
             </w:r>
             <w:r>
               <w:rPr>
@@ -1183,7 +1337,7 @@
               <w:sz w:val="22"/>
             </w:rPr>
           </w:pPr>
-          <w:hyperlink w:anchor="_Toc441148648" w:history="1">
+          <w:hyperlink w:anchor="_Toc441251324" w:history="1">
             <w:r>
               <w:rPr>
                 <w:rStyle w:val="Collegamentoipertestuale"/>
@@ -1213,7 +1367,7 @@
               <w:rPr>
                 <w:webHidden/>
               </w:rPr>
-              <w:instrText xml:space="preserve"> PAGEREF _Toc441148648 \h </w:instrText>
+              <w:instrText xml:space="preserve"> PAGEREF _Toc441251324 \h </w:instrText>
             </w:r>
             <w:r>
               <w:rPr>
@@ -1249,7 +1403,7 @@
               <w:sz w:val="22"/>
             </w:rPr>
           </w:pPr>
-          <w:hyperlink w:anchor="_Toc441148649" w:history="1">
+          <w:hyperlink w:anchor="_Toc441251325" w:history="1">
             <w:r>
               <w:rPr>
                 <w:rStyle w:val="Collegamentoipertestuale"/>
@@ -1279,7 +1433,7 @@
               <w:rPr>
                 <w:webHidden/>
               </w:rPr>
-              <w:instrText xml:space="preserve"> PAGEREF _Toc441148649 \h </w:instrText>
+              <w:instrText xml:space="preserve"> PAGEREF _Toc441251325 \h </w:instrText>
             </w:r>
             <w:r>
               <w:rPr>
@@ -1315,7 +1469,7 @@
               <w:sz w:val="22"/>
             </w:rPr>
           </w:pPr>
-          <w:hyperlink w:anchor="_Toc441148650" w:history="1">
+          <w:hyperlink w:anchor="_Toc441251326" w:history="1">
             <w:r>
               <w:rPr>
                 <w:rStyle w:val="Collegamentoipertestuale"/>
@@ -1345,7 +1499,7 @@
               <w:rPr>
                 <w:webHidden/>
               </w:rPr>
-              <w:instrText xml:space="preserve"> PAGEREF _Toc441148650 \h </w:instrText>
+              <w:instrText xml:space="preserve"> PAGEREF _Toc441251326 \h </w:instrText>
             </w:r>
             <w:r>
               <w:rPr>
@@ -1390,25 +1544,44 @@
       <w:pPr>
         <w:pStyle w:val="Titolo1"/>
       </w:pPr>
-      <w:bookmarkStart w:id="0" w:name="_GoBack"/>
-      <w:bookmarkEnd w:id="0"/>
       <w:r>
         <w:br w:type="page"/>
       </w:r>
-      <w:bookmarkStart w:id="1" w:name="_Toc441148640"/>
+      <w:bookmarkStart w:id="0" w:name="_Toc441251314"/>
       <w:r>
         <w:lastRenderedPageBreak/>
         <w:t>Introduction</w:t>
       </w:r>
+      <w:bookmarkEnd w:id="0"/>
+    </w:p>
+    <w:p>
+      <w:pPr>
+        <w:pStyle w:val="Titolo2"/>
+      </w:pPr>
+      <w:bookmarkStart w:id="1" w:name="_Toc441251315"/>
+      <w:r>
+        <w:t>Revision history</w:t>
+      </w:r>
       <w:bookmarkEnd w:id="1"/>
     </w:p>
     <w:p>
       <w:pPr>
+        <w:pStyle w:val="Normale2"/>
+      </w:pPr>
+      <w:r>
+        <w:t>February 2</w:t>
+      </w:r>
+      <w:r>
+        <w:t>, 2016 – First Version (1.0) of this document.</w:t>
+      </w:r>
+    </w:p>
+    <w:p>
+      <w:pPr>
         <w:pStyle w:val="Titolo2"/>
       </w:pPr>
-      <w:bookmarkStart w:id="2" w:name="_Toc441148641"/>
+      <w:bookmarkStart w:id="2" w:name="_Toc441251316"/>
       <w:r>
-        <w:t>Revision history</w:t>
+        <w:t>Purpose and Scope</w:t>
       </w:r>
       <w:bookmarkEnd w:id="2"/>
     </w:p>
@@ -1416,27 +1589,31 @@
       <w:pPr>
         <w:pStyle w:val="Titolo2"/>
       </w:pPr>
-      <w:bookmarkStart w:id="3" w:name="_Toc441148642"/>
+      <w:bookmarkStart w:id="3" w:name="_Toc441251317"/>
       <w:r>
-        <w:t>Purpose and Scope</w:t>
+        <w:t>List of definitions and abbreviations</w:t>
       </w:r>
       <w:bookmarkEnd w:id="3"/>
     </w:p>
     <w:p>
       <w:pPr>
-        <w:pStyle w:val="Titolo2"/>
-      </w:pPr>
-      <w:bookmarkStart w:id="4" w:name="_Toc441148643"/>
+        <w:pStyle w:val="Normale2"/>
+        <w:numPr>
+          <w:ilvl w:val="0"/>
+          <w:numId w:val="28"/>
+        </w:numPr>
+      </w:pPr>
       <w:r>
-        <w:t>List of definitions and abbreviations</w:t>
+        <w:t>MTS – MyTaxiService</w:t>
       </w:r>
+      <w:bookmarkStart w:id="4" w:name="_GoBack"/>
       <w:bookmarkEnd w:id="4"/>
     </w:p>
     <w:p>
       <w:pPr>
         <w:pStyle w:val="Titolo2"/>
       </w:pPr>
-      <w:bookmarkStart w:id="5" w:name="_Toc441148644"/>
+      <w:bookmarkStart w:id="5" w:name="_Toc441251318"/>
       <w:r>
         <w:t>List of references</w:t>
       </w:r>
@@ -1444,6 +1621,136 @@
     </w:p>
     <w:p>
       <w:pPr>
+        <w:pStyle w:val="Titolo3"/>
+      </w:pPr>
+      <w:bookmarkStart w:id="6" w:name="_Toc440545559"/>
+      <w:bookmarkStart w:id="7" w:name="_Toc441251319"/>
+      <w:r>
+        <w:t>MyTaxiService’s Documents</w:t>
+      </w:r>
+      <w:bookmarkEnd w:id="6"/>
+      <w:bookmarkEnd w:id="7"/>
+    </w:p>
+    <w:p>
+      <w:pPr>
+        <w:pStyle w:val="Normale2"/>
+        <w:numPr>
+          <w:ilvl w:val="0"/>
+          <w:numId w:val="5"/>
+        </w:numPr>
+      </w:pPr>
+      <w:r>
+        <w:t>MyTaxiService’s Requirements and Analysis and Specification Document (Alessandro Pozzi, Marco Romani)</w:t>
+      </w:r>
+    </w:p>
+    <w:p>
+      <w:pPr>
+        <w:pStyle w:val="Normale2"/>
+        <w:numPr>
+          <w:ilvl w:val="0"/>
+          <w:numId w:val="5"/>
+        </w:numPr>
+      </w:pPr>
+      <w:r>
+        <w:t>MyTaxiService’s Design Document (Alessandro Pozzi, Marco Romani)</w:t>
+      </w:r>
+    </w:p>
+    <w:p>
+      <w:pPr>
+        <w:pStyle w:val="Normale2"/>
+        <w:numPr>
+          <w:ilvl w:val="0"/>
+          <w:numId w:val="5"/>
+        </w:numPr>
+      </w:pPr>
+      <w:r>
+        <w:t>MyTaxiService’s Integration Test Plan Document (Alessandro Pozzi, Marco Romani)</w:t>
+      </w:r>
+    </w:p>
+    <w:p>
+      <w:pPr>
+        <w:pStyle w:val="Titolo3"/>
+      </w:pPr>
+      <w:bookmarkStart w:id="8" w:name="_Toc441251320"/>
+      <w:r>
+        <w:t>Other references</w:t>
+      </w:r>
+      <w:bookmarkEnd w:id="8"/>
+    </w:p>
+    <w:p>
+      <w:pPr>
+        <w:pStyle w:val="Normale3"/>
+        <w:numPr>
+          <w:ilvl w:val="0"/>
+          <w:numId w:val="27"/>
+        </w:numPr>
+      </w:pPr>
+      <w:r>
+        <w:t>COCOMO manual:</w:t>
+      </w:r>
+    </w:p>
+    <w:p>
+      <w:pPr>
+        <w:pStyle w:val="Normale3"/>
+        <w:ind w:left="1440"/>
+        <w:rPr>
+          <w:szCs w:val="26"/>
+        </w:rPr>
+      </w:pPr>
+      <w:hyperlink r:id="rId7" w:history="1">
+        <w:r>
+          <w:rPr>
+            <w:rStyle w:val="Collegamentoipertestuale"/>
+            <w:szCs w:val="26"/>
+          </w:rPr>
+          <w:t>http://csse.usc.edu/csse/research/COCOMOII/cocomo2000.0/CII_modelman2000.0.pdf</w:t>
+        </w:r>
+      </w:hyperlink>
+      <w:r>
+        <w:rPr>
+          <w:szCs w:val="26"/>
+        </w:rPr>
+        <w:t xml:space="preserve"> </w:t>
+      </w:r>
+    </w:p>
+    <w:p>
+      <w:pPr>
+        <w:pStyle w:val="Normale3"/>
+        <w:numPr>
+          <w:ilvl w:val="0"/>
+          <w:numId w:val="27"/>
+        </w:numPr>
+        <w:rPr>
+          <w:szCs w:val="26"/>
+        </w:rPr>
+      </w:pPr>
+      <w:r>
+        <w:rPr>
+          <w:szCs w:val="26"/>
+        </w:rPr>
+        <w:t>Table for the SLOC conversion (COCOMO):</w:t>
+      </w:r>
+    </w:p>
+    <w:p>
+      <w:pPr>
+        <w:pStyle w:val="Normale3"/>
+        <w:ind w:left="1440"/>
+        <w:rPr>
+          <w:szCs w:val="26"/>
+        </w:rPr>
+      </w:pPr>
+      <w:hyperlink r:id="rId8" w:history="1">
+        <w:r>
+          <w:rPr>
+            <w:rStyle w:val="Collegamentoipertestuale"/>
+            <w:szCs w:val="26"/>
+          </w:rPr>
+          <w:t>http://www.qsm.com/resources/function-point-languages-table</w:t>
+        </w:r>
+      </w:hyperlink>
+    </w:p>
+    <w:p>
+      <w:pPr>
         <w:rPr>
           <w:rFonts w:eastAsiaTheme="majorEastAsia" w:cstheme="majorBidi"/>
           <w:b/>
@@ -1459,32 +1766,32 @@
       <w:pPr>
         <w:pStyle w:val="Titolo1"/>
       </w:pPr>
-      <w:bookmarkStart w:id="6" w:name="_Toc441148645"/>
+      <w:bookmarkStart w:id="9" w:name="_Toc441251321"/>
       <w:r>
         <w:lastRenderedPageBreak/>
         <w:t>Cost estimation</w:t>
       </w:r>
-      <w:bookmarkEnd w:id="6"/>
+      <w:bookmarkEnd w:id="9"/>
     </w:p>
     <w:p>
       <w:pPr>
         <w:pStyle w:val="Titolo2"/>
       </w:pPr>
-      <w:bookmarkStart w:id="7" w:name="_Toc441148646"/>
+      <w:bookmarkStart w:id="10" w:name="_Toc441251322"/>
       <w:r>
         <w:t>Functions points</w:t>
       </w:r>
-      <w:bookmarkEnd w:id="7"/>
+      <w:bookmarkEnd w:id="10"/>
     </w:p>
     <w:p>
       <w:pPr>
         <w:pStyle w:val="Titolo2"/>
       </w:pPr>
-      <w:bookmarkStart w:id="8" w:name="_Toc441148647"/>
+      <w:bookmarkStart w:id="11" w:name="_Toc441251323"/>
       <w:r>
         <w:t>COCOMO</w:t>
       </w:r>
-      <w:bookmarkEnd w:id="8"/>
+      <w:bookmarkEnd w:id="11"/>
     </w:p>
     <w:p>
       <w:pPr>
@@ -1503,12 +1810,12 @@
       <w:pPr>
         <w:pStyle w:val="Titolo1"/>
       </w:pPr>
-      <w:bookmarkStart w:id="9" w:name="_Toc441148648"/>
+      <w:bookmarkStart w:id="12" w:name="_Toc441251324"/>
       <w:r>
         <w:lastRenderedPageBreak/>
         <w:t>Task identification</w:t>
       </w:r>
-      <w:bookmarkEnd w:id="9"/>
+      <w:bookmarkEnd w:id="12"/>
     </w:p>
     <w:p>
       <w:pPr>
@@ -1527,12 +1834,12 @@
       <w:pPr>
         <w:pStyle w:val="Titolo1"/>
       </w:pPr>
-      <w:bookmarkStart w:id="10" w:name="_Toc441148649"/>
+      <w:bookmarkStart w:id="13" w:name="_Toc441251325"/>
       <w:r>
         <w:lastRenderedPageBreak/>
         <w:t>Resources allocation</w:t>
       </w:r>
-      <w:bookmarkEnd w:id="10"/>
+      <w:bookmarkEnd w:id="13"/>
     </w:p>
     <w:p>
       <w:pPr>
@@ -1551,12 +1858,12 @@
       <w:pPr>
         <w:pStyle w:val="Titolo1"/>
       </w:pPr>
-      <w:bookmarkStart w:id="11" w:name="_Toc441148650"/>
+      <w:bookmarkStart w:id="14" w:name="_Toc441251326"/>
       <w:r>
         <w:lastRenderedPageBreak/>
         <w:t>Risks of the project</w:t>
       </w:r>
-      <w:bookmarkEnd w:id="11"/>
+      <w:bookmarkEnd w:id="14"/>
     </w:p>
     <w:p>
       <w:pPr>
@@ -1578,6 +1885,119 @@
 <file path=word/numbering.xml><?xml version="1.0" encoding="utf-8"?>
 <w:numbering xmlns:wpc="http://schemas.microsoft.com/office/word/2010/wordprocessingCanvas" xmlns:mc="http://schemas.openxmlformats.org/markup-compatibility/2006" xmlns:o="urn:schemas-microsoft-com:office:office" xmlns:r="http://schemas.openxmlformats.org/officeDocument/2006/relationships" xmlns:m="http://schemas.openxmlformats.org/officeDocument/2006/math" xmlns:v="urn:schemas-microsoft-com:vml" xmlns:wp14="http://schemas.microsoft.com/office/word/2010/wordprocessingDrawing" xmlns:wp="http://schemas.openxmlformats.org/drawingml/2006/wordprocessingDrawing" xmlns:w10="urn:schemas-microsoft-com:office:word" xmlns:w="http://schemas.openxmlformats.org/wordprocessingml/2006/main" xmlns:w14="http://schemas.microsoft.com/office/word/2010/wordml" xmlns:w15="http://schemas.microsoft.com/office/word/2012/wordml" xmlns:wpg="http://schemas.microsoft.com/office/word/2010/wordprocessingGroup" xmlns:wpi="http://schemas.microsoft.com/office/word/2010/wordprocessingInk" xmlns:wne="http://schemas.microsoft.com/office/word/2006/wordml" xmlns:wps="http://schemas.microsoft.com/office/word/2010/wordprocessingShape" mc:Ignorable="w14 w15 wp14">
   <w:abstractNum w:abstractNumId="0" w15:restartNumberingAfterBreak="0">
+    <w:nsid w:val="0569444D"/>
+    <w:multiLevelType w:val="hybridMultilevel"/>
+    <w:tmpl w:val="EFB6C1EA"/>
+    <w:lvl w:ilvl="0" w:tplc="04100005">
+      <w:start w:val="1"/>
+      <w:numFmt w:val="bullet"/>
+      <w:lvlText w:val=""/>
+      <w:lvlJc w:val="left"/>
+      <w:pPr>
+        <w:ind w:left="1080" w:hanging="360"/>
+      </w:pPr>
+      <w:rPr>
+        <w:rFonts w:ascii="Wingdings" w:hAnsi="Wingdings" w:hint="default"/>
+      </w:rPr>
+    </w:lvl>
+    <w:lvl w:ilvl="1" w:tplc="04090003" w:tentative="1">
+      <w:start w:val="1"/>
+      <w:numFmt w:val="bullet"/>
+      <w:lvlText w:val="o"/>
+      <w:lvlJc w:val="left"/>
+      <w:pPr>
+        <w:ind w:left="1800" w:hanging="360"/>
+      </w:pPr>
+      <w:rPr>
+        <w:rFonts w:ascii="Courier New" w:hAnsi="Courier New" w:cs="Courier New" w:hint="default"/>
+      </w:rPr>
+    </w:lvl>
+    <w:lvl w:ilvl="2" w:tplc="04090005" w:tentative="1">
+      <w:start w:val="1"/>
+      <w:numFmt w:val="bullet"/>
+      <w:lvlText w:val=""/>
+      <w:lvlJc w:val="left"/>
+      <w:pPr>
+        <w:ind w:left="2520" w:hanging="360"/>
+      </w:pPr>
+      <w:rPr>
+        <w:rFonts w:ascii="Wingdings" w:hAnsi="Wingdings" w:hint="default"/>
+      </w:rPr>
+    </w:lvl>
+    <w:lvl w:ilvl="3" w:tplc="04090001" w:tentative="1">
+      <w:start w:val="1"/>
+      <w:numFmt w:val="bullet"/>
+      <w:lvlText w:val=""/>
+      <w:lvlJc w:val="left"/>
+      <w:pPr>
+        <w:ind w:left="3240" w:hanging="360"/>
+      </w:pPr>
+      <w:rPr>
+        <w:rFonts w:ascii="Symbol" w:hAnsi="Symbol" w:hint="default"/>
+      </w:rPr>
+    </w:lvl>
+    <w:lvl w:ilvl="4" w:tplc="04090003" w:tentative="1">
+      <w:start w:val="1"/>
+      <w:numFmt w:val="bullet"/>
+      <w:lvlText w:val="o"/>
+      <w:lvlJc w:val="left"/>
+      <w:pPr>
+        <w:ind w:left="3960" w:hanging="360"/>
+      </w:pPr>
+      <w:rPr>
+        <w:rFonts w:ascii="Courier New" w:hAnsi="Courier New" w:cs="Courier New" w:hint="default"/>
+      </w:rPr>
+    </w:lvl>
+    <w:lvl w:ilvl="5" w:tplc="04090005" w:tentative="1">
+      <w:start w:val="1"/>
+      <w:numFmt w:val="bullet"/>
+      <w:lvlText w:val=""/>
+      <w:lvlJc w:val="left"/>
+      <w:pPr>
+        <w:ind w:left="4680" w:hanging="360"/>
+      </w:pPr>
+      <w:rPr>
+        <w:rFonts w:ascii="Wingdings" w:hAnsi="Wingdings" w:hint="default"/>
+      </w:rPr>
+    </w:lvl>
+    <w:lvl w:ilvl="6" w:tplc="04090001" w:tentative="1">
+      <w:start w:val="1"/>
+      <w:numFmt w:val="bullet"/>
+      <w:lvlText w:val=""/>
+      <w:lvlJc w:val="left"/>
+      <w:pPr>
+        <w:ind w:left="5400" w:hanging="360"/>
+      </w:pPr>
+      <w:rPr>
+        <w:rFonts w:ascii="Symbol" w:hAnsi="Symbol" w:hint="default"/>
+      </w:rPr>
+    </w:lvl>
+    <w:lvl w:ilvl="7" w:tplc="04090003" w:tentative="1">
+      <w:start w:val="1"/>
+      <w:numFmt w:val="bullet"/>
+      <w:lvlText w:val="o"/>
+      <w:lvlJc w:val="left"/>
+      <w:pPr>
+        <w:ind w:left="6120" w:hanging="360"/>
+      </w:pPr>
+      <w:rPr>
+        <w:rFonts w:ascii="Courier New" w:hAnsi="Courier New" w:cs="Courier New" w:hint="default"/>
+      </w:rPr>
+    </w:lvl>
+    <w:lvl w:ilvl="8" w:tplc="04090005" w:tentative="1">
+      <w:start w:val="1"/>
+      <w:numFmt w:val="bullet"/>
+      <w:lvlText w:val=""/>
+      <w:lvlJc w:val="left"/>
+      <w:pPr>
+        <w:ind w:left="6840" w:hanging="360"/>
+      </w:pPr>
+      <w:rPr>
+        <w:rFonts w:ascii="Wingdings" w:hAnsi="Wingdings" w:hint="default"/>
+      </w:rPr>
+    </w:lvl>
+  </w:abstractNum>
+  <w:abstractNum w:abstractNumId="1" w15:restartNumberingAfterBreak="0">
     <w:nsid w:val="0CAB21F7"/>
     <w:multiLevelType w:val="hybridMultilevel"/>
     <w:tmpl w:val="8512A86C"/>
@@ -1690,7 +2110,7 @@
       </w:rPr>
     </w:lvl>
   </w:abstractNum>
-  <w:abstractNum w:abstractNumId="1" w15:restartNumberingAfterBreak="0">
+  <w:abstractNum w:abstractNumId="2" w15:restartNumberingAfterBreak="0">
     <w:nsid w:val="11E82869"/>
     <w:multiLevelType w:val="hybridMultilevel"/>
     <w:tmpl w:val="430EF512"/>
@@ -1779,7 +2199,7 @@
       </w:pPr>
     </w:lvl>
   </w:abstractNum>
-  <w:abstractNum w:abstractNumId="2" w15:restartNumberingAfterBreak="0">
+  <w:abstractNum w:abstractNumId="3" w15:restartNumberingAfterBreak="0">
     <w:nsid w:val="1BCE7053"/>
     <w:multiLevelType w:val="hybridMultilevel"/>
     <w:tmpl w:val="8654DA5A"/>
@@ -1868,13 +2288,13 @@
       </w:pPr>
     </w:lvl>
   </w:abstractNum>
-  <w:abstractNum w:abstractNumId="3" w15:restartNumberingAfterBreak="0">
+  <w:abstractNum w:abstractNumId="4" w15:restartNumberingAfterBreak="0">
     <w:nsid w:val="1E98673E"/>
     <w:multiLevelType w:val="multilevel"/>
     <w:tmpl w:val="1A34B758"/>
     <w:numStyleLink w:val="Titoli"/>
   </w:abstractNum>
-  <w:abstractNum w:abstractNumId="4" w15:restartNumberingAfterBreak="0">
+  <w:abstractNum w:abstractNumId="5" w15:restartNumberingAfterBreak="0">
     <w:nsid w:val="1F7C7CC0"/>
     <w:multiLevelType w:val="hybridMultilevel"/>
     <w:tmpl w:val="517EBFB6"/>
@@ -1963,7 +2383,7 @@
       </w:pPr>
     </w:lvl>
   </w:abstractNum>
-  <w:abstractNum w:abstractNumId="5" w15:restartNumberingAfterBreak="0">
+  <w:abstractNum w:abstractNumId="6" w15:restartNumberingAfterBreak="0">
     <w:nsid w:val="29316FF7"/>
     <w:multiLevelType w:val="hybridMultilevel"/>
     <w:tmpl w:val="06A66C4E"/>
@@ -2076,7 +2496,7 @@
       </w:rPr>
     </w:lvl>
   </w:abstractNum>
-  <w:abstractNum w:abstractNumId="6" w15:restartNumberingAfterBreak="0">
+  <w:abstractNum w:abstractNumId="7" w15:restartNumberingAfterBreak="0">
     <w:nsid w:val="2BA92164"/>
     <w:multiLevelType w:val="hybridMultilevel"/>
     <w:tmpl w:val="C03074EA"/>
@@ -2165,7 +2585,7 @@
       </w:pPr>
     </w:lvl>
   </w:abstractNum>
-  <w:abstractNum w:abstractNumId="7" w15:restartNumberingAfterBreak="0">
+  <w:abstractNum w:abstractNumId="8" w15:restartNumberingAfterBreak="0">
     <w:nsid w:val="311416A0"/>
     <w:multiLevelType w:val="hybridMultilevel"/>
     <w:tmpl w:val="13C82CE8"/>
@@ -2254,7 +2674,7 @@
       </w:pPr>
     </w:lvl>
   </w:abstractNum>
-  <w:abstractNum w:abstractNumId="8" w15:restartNumberingAfterBreak="0">
+  <w:abstractNum w:abstractNumId="9" w15:restartNumberingAfterBreak="0">
     <w:nsid w:val="339A5BBD"/>
     <w:multiLevelType w:val="multilevel"/>
     <w:tmpl w:val="1A34B758"/>
@@ -2376,7 +2796,7 @@
       </w:rPr>
     </w:lvl>
   </w:abstractNum>
-  <w:abstractNum w:abstractNumId="9" w15:restartNumberingAfterBreak="0">
+  <w:abstractNum w:abstractNumId="10" w15:restartNumberingAfterBreak="0">
     <w:nsid w:val="41CF6A20"/>
     <w:multiLevelType w:val="hybridMultilevel"/>
     <w:tmpl w:val="2228A0F8"/>
@@ -2465,7 +2885,7 @@
       </w:pPr>
     </w:lvl>
   </w:abstractNum>
-  <w:abstractNum w:abstractNumId="10" w15:restartNumberingAfterBreak="0">
+  <w:abstractNum w:abstractNumId="11" w15:restartNumberingAfterBreak="0">
     <w:nsid w:val="439A2272"/>
     <w:multiLevelType w:val="hybridMultilevel"/>
     <w:tmpl w:val="7A86DA04"/>
@@ -2554,7 +2974,7 @@
       </w:pPr>
     </w:lvl>
   </w:abstractNum>
-  <w:abstractNum w:abstractNumId="11" w15:restartNumberingAfterBreak="0">
+  <w:abstractNum w:abstractNumId="12" w15:restartNumberingAfterBreak="0">
     <w:nsid w:val="466377D5"/>
     <w:multiLevelType w:val="hybridMultilevel"/>
     <w:tmpl w:val="4FF26E9E"/>
@@ -2643,7 +3063,7 @@
       </w:pPr>
     </w:lvl>
   </w:abstractNum>
-  <w:abstractNum w:abstractNumId="12" w15:restartNumberingAfterBreak="0">
+  <w:abstractNum w:abstractNumId="13" w15:restartNumberingAfterBreak="0">
     <w:nsid w:val="494760F2"/>
     <w:multiLevelType w:val="hybridMultilevel"/>
     <w:tmpl w:val="17626632"/>
@@ -2732,7 +3152,7 @@
       </w:pPr>
     </w:lvl>
   </w:abstractNum>
-  <w:abstractNum w:abstractNumId="13" w15:restartNumberingAfterBreak="0">
+  <w:abstractNum w:abstractNumId="14" w15:restartNumberingAfterBreak="0">
     <w:nsid w:val="496975F8"/>
     <w:multiLevelType w:val="hybridMultilevel"/>
     <w:tmpl w:val="FD8C959E"/>
@@ -2845,7 +3265,7 @@
       </w:rPr>
     </w:lvl>
   </w:abstractNum>
-  <w:abstractNum w:abstractNumId="14" w15:restartNumberingAfterBreak="0">
+  <w:abstractNum w:abstractNumId="15" w15:restartNumberingAfterBreak="0">
     <w:nsid w:val="4A113518"/>
     <w:multiLevelType w:val="hybridMultilevel"/>
     <w:tmpl w:val="39E2DC9C"/>
@@ -2958,7 +3378,7 @@
       </w:rPr>
     </w:lvl>
   </w:abstractNum>
-  <w:abstractNum w:abstractNumId="15" w15:restartNumberingAfterBreak="0">
+  <w:abstractNum w:abstractNumId="16" w15:restartNumberingAfterBreak="0">
     <w:nsid w:val="4C75576B"/>
     <w:multiLevelType w:val="hybridMultilevel"/>
     <w:tmpl w:val="92C06E50"/>
@@ -3047,7 +3467,120 @@
       </w:pPr>
     </w:lvl>
   </w:abstractNum>
-  <w:abstractNum w:abstractNumId="16" w15:restartNumberingAfterBreak="0">
+  <w:abstractNum w:abstractNumId="17" w15:restartNumberingAfterBreak="0">
+    <w:nsid w:val="57CA218E"/>
+    <w:multiLevelType w:val="hybridMultilevel"/>
+    <w:tmpl w:val="EA100A3C"/>
+    <w:lvl w:ilvl="0" w:tplc="04100005">
+      <w:start w:val="1"/>
+      <w:numFmt w:val="bullet"/>
+      <w:lvlText w:val=""/>
+      <w:lvlJc w:val="left"/>
+      <w:pPr>
+        <w:ind w:left="1080" w:hanging="360"/>
+      </w:pPr>
+      <w:rPr>
+        <w:rFonts w:ascii="Wingdings" w:hAnsi="Wingdings" w:hint="default"/>
+      </w:rPr>
+    </w:lvl>
+    <w:lvl w:ilvl="1" w:tplc="04090003" w:tentative="1">
+      <w:start w:val="1"/>
+      <w:numFmt w:val="bullet"/>
+      <w:lvlText w:val="o"/>
+      <w:lvlJc w:val="left"/>
+      <w:pPr>
+        <w:ind w:left="1800" w:hanging="360"/>
+      </w:pPr>
+      <w:rPr>
+        <w:rFonts w:ascii="Courier New" w:hAnsi="Courier New" w:cs="Courier New" w:hint="default"/>
+      </w:rPr>
+    </w:lvl>
+    <w:lvl w:ilvl="2" w:tplc="04090005" w:tentative="1">
+      <w:start w:val="1"/>
+      <w:numFmt w:val="bullet"/>
+      <w:lvlText w:val=""/>
+      <w:lvlJc w:val="left"/>
+      <w:pPr>
+        <w:ind w:left="2520" w:hanging="360"/>
+      </w:pPr>
+      <w:rPr>
+        <w:rFonts w:ascii="Wingdings" w:hAnsi="Wingdings" w:hint="default"/>
+      </w:rPr>
+    </w:lvl>
+    <w:lvl w:ilvl="3" w:tplc="04090001" w:tentative="1">
+      <w:start w:val="1"/>
+      <w:numFmt w:val="bullet"/>
+      <w:lvlText w:val=""/>
+      <w:lvlJc w:val="left"/>
+      <w:pPr>
+        <w:ind w:left="3240" w:hanging="360"/>
+      </w:pPr>
+      <w:rPr>
+        <w:rFonts w:ascii="Symbol" w:hAnsi="Symbol" w:hint="default"/>
+      </w:rPr>
+    </w:lvl>
+    <w:lvl w:ilvl="4" w:tplc="04090003" w:tentative="1">
+      <w:start w:val="1"/>
+      <w:numFmt w:val="bullet"/>
+      <w:lvlText w:val="o"/>
+      <w:lvlJc w:val="left"/>
+      <w:pPr>
+        <w:ind w:left="3960" w:hanging="360"/>
+      </w:pPr>
+      <w:rPr>
+        <w:rFonts w:ascii="Courier New" w:hAnsi="Courier New" w:cs="Courier New" w:hint="default"/>
+      </w:rPr>
+    </w:lvl>
+    <w:lvl w:ilvl="5" w:tplc="04090005" w:tentative="1">
+      <w:start w:val="1"/>
+      <w:numFmt w:val="bullet"/>
+      <w:lvlText w:val=""/>
+      <w:lvlJc w:val="left"/>
+      <w:pPr>
+        <w:ind w:left="4680" w:hanging="360"/>
+      </w:pPr>
+      <w:rPr>
+        <w:rFonts w:ascii="Wingdings" w:hAnsi="Wingdings" w:hint="default"/>
+      </w:rPr>
+    </w:lvl>
+    <w:lvl w:ilvl="6" w:tplc="04090001" w:tentative="1">
+      <w:start w:val="1"/>
+      <w:numFmt w:val="bullet"/>
+      <w:lvlText w:val=""/>
+      <w:lvlJc w:val="left"/>
+      <w:pPr>
+        <w:ind w:left="5400" w:hanging="360"/>
+      </w:pPr>
+      <w:rPr>
+        <w:rFonts w:ascii="Symbol" w:hAnsi="Symbol" w:hint="default"/>
+      </w:rPr>
+    </w:lvl>
+    <w:lvl w:ilvl="7" w:tplc="04090003" w:tentative="1">
+      <w:start w:val="1"/>
+      <w:numFmt w:val="bullet"/>
+      <w:lvlText w:val="o"/>
+      <w:lvlJc w:val="left"/>
+      <w:pPr>
+        <w:ind w:left="6120" w:hanging="360"/>
+      </w:pPr>
+      <w:rPr>
+        <w:rFonts w:ascii="Courier New" w:hAnsi="Courier New" w:cs="Courier New" w:hint="default"/>
+      </w:rPr>
+    </w:lvl>
+    <w:lvl w:ilvl="8" w:tplc="04090005" w:tentative="1">
+      <w:start w:val="1"/>
+      <w:numFmt w:val="bullet"/>
+      <w:lvlText w:val=""/>
+      <w:lvlJc w:val="left"/>
+      <w:pPr>
+        <w:ind w:left="6840" w:hanging="360"/>
+      </w:pPr>
+      <w:rPr>
+        <w:rFonts w:ascii="Wingdings" w:hAnsi="Wingdings" w:hint="default"/>
+      </w:rPr>
+    </w:lvl>
+  </w:abstractNum>
+  <w:abstractNum w:abstractNumId="18" w15:restartNumberingAfterBreak="0">
     <w:nsid w:val="58C72208"/>
     <w:multiLevelType w:val="hybridMultilevel"/>
     <w:tmpl w:val="4F2EF6E8"/>
@@ -3136,7 +3669,7 @@
       </w:pPr>
     </w:lvl>
   </w:abstractNum>
-  <w:abstractNum w:abstractNumId="17" w15:restartNumberingAfterBreak="0">
+  <w:abstractNum w:abstractNumId="19" w15:restartNumberingAfterBreak="0">
     <w:nsid w:val="5A7A4CDB"/>
     <w:multiLevelType w:val="hybridMultilevel"/>
     <w:tmpl w:val="7D801634"/>
@@ -3225,7 +3758,7 @@
       </w:pPr>
     </w:lvl>
   </w:abstractNum>
-  <w:abstractNum w:abstractNumId="18" w15:restartNumberingAfterBreak="0">
+  <w:abstractNum w:abstractNumId="20" w15:restartNumberingAfterBreak="0">
     <w:nsid w:val="5AB77035"/>
     <w:multiLevelType w:val="hybridMultilevel"/>
     <w:tmpl w:val="29CE07BC"/>
@@ -3314,7 +3847,7 @@
       </w:pPr>
     </w:lvl>
   </w:abstractNum>
-  <w:abstractNum w:abstractNumId="19" w15:restartNumberingAfterBreak="0">
+  <w:abstractNum w:abstractNumId="21" w15:restartNumberingAfterBreak="0">
     <w:nsid w:val="606F41C3"/>
     <w:multiLevelType w:val="hybridMultilevel"/>
     <w:tmpl w:val="355A0406"/>
@@ -3427,7 +3960,7 @@
       </w:rPr>
     </w:lvl>
   </w:abstractNum>
-  <w:abstractNum w:abstractNumId="20" w15:restartNumberingAfterBreak="0">
+  <w:abstractNum w:abstractNumId="22" w15:restartNumberingAfterBreak="0">
     <w:nsid w:val="60ED3347"/>
     <w:multiLevelType w:val="hybridMultilevel"/>
     <w:tmpl w:val="EBFA80B6"/>
@@ -3516,7 +4049,120 @@
       </w:pPr>
     </w:lvl>
   </w:abstractNum>
-  <w:abstractNum w:abstractNumId="21" w15:restartNumberingAfterBreak="0">
+  <w:abstractNum w:abstractNumId="23" w15:restartNumberingAfterBreak="0">
+    <w:nsid w:val="692326C2"/>
+    <w:multiLevelType w:val="hybridMultilevel"/>
+    <w:tmpl w:val="1E0AE81E"/>
+    <w:lvl w:ilvl="0" w:tplc="04100005">
+      <w:start w:val="1"/>
+      <w:numFmt w:val="bullet"/>
+      <w:lvlText w:val=""/>
+      <w:lvlJc w:val="left"/>
+      <w:pPr>
+        <w:ind w:left="1440" w:hanging="360"/>
+      </w:pPr>
+      <w:rPr>
+        <w:rFonts w:ascii="Wingdings" w:hAnsi="Wingdings" w:hint="default"/>
+      </w:rPr>
+    </w:lvl>
+    <w:lvl w:ilvl="1" w:tplc="04090003" w:tentative="1">
+      <w:start w:val="1"/>
+      <w:numFmt w:val="bullet"/>
+      <w:lvlText w:val="o"/>
+      <w:lvlJc w:val="left"/>
+      <w:pPr>
+        <w:ind w:left="2160" w:hanging="360"/>
+      </w:pPr>
+      <w:rPr>
+        <w:rFonts w:ascii="Courier New" w:hAnsi="Courier New" w:cs="Courier New" w:hint="default"/>
+      </w:rPr>
+    </w:lvl>
+    <w:lvl w:ilvl="2" w:tplc="04090005" w:tentative="1">
+      <w:start w:val="1"/>
+      <w:numFmt w:val="bullet"/>
+      <w:lvlText w:val=""/>
+      <w:lvlJc w:val="left"/>
+      <w:pPr>
+        <w:ind w:left="2880" w:hanging="360"/>
+      </w:pPr>
+      <w:rPr>
+        <w:rFonts w:ascii="Wingdings" w:hAnsi="Wingdings" w:hint="default"/>
+      </w:rPr>
+    </w:lvl>
+    <w:lvl w:ilvl="3" w:tplc="04090001" w:tentative="1">
+      <w:start w:val="1"/>
+      <w:numFmt w:val="bullet"/>
+      <w:lvlText w:val=""/>
+      <w:lvlJc w:val="left"/>
+      <w:pPr>
+        <w:ind w:left="3600" w:hanging="360"/>
+      </w:pPr>
+      <w:rPr>
+        <w:rFonts w:ascii="Symbol" w:hAnsi="Symbol" w:hint="default"/>
+      </w:rPr>
+    </w:lvl>
+    <w:lvl w:ilvl="4" w:tplc="04090003" w:tentative="1">
+      <w:start w:val="1"/>
+      <w:numFmt w:val="bullet"/>
+      <w:lvlText w:val="o"/>
+      <w:lvlJc w:val="left"/>
+      <w:pPr>
+        <w:ind w:left="4320" w:hanging="360"/>
+      </w:pPr>
+      <w:rPr>
+        <w:rFonts w:ascii="Courier New" w:hAnsi="Courier New" w:cs="Courier New" w:hint="default"/>
+      </w:rPr>
+    </w:lvl>
+    <w:lvl w:ilvl="5" w:tplc="04090005" w:tentative="1">
+      <w:start w:val="1"/>
+      <w:numFmt w:val="bullet"/>
+      <w:lvlText w:val=""/>
+      <w:lvlJc w:val="left"/>
+      <w:pPr>
+        <w:ind w:left="5040" w:hanging="360"/>
+      </w:pPr>
+      <w:rPr>
+        <w:rFonts w:ascii="Wingdings" w:hAnsi="Wingdings" w:hint="default"/>
+      </w:rPr>
+    </w:lvl>
+    <w:lvl w:ilvl="6" w:tplc="04090001" w:tentative="1">
+      <w:start w:val="1"/>
+      <w:numFmt w:val="bullet"/>
+      <w:lvlText w:val=""/>
+      <w:lvlJc w:val="left"/>
+      <w:pPr>
+        <w:ind w:left="5760" w:hanging="360"/>
+      </w:pPr>
+      <w:rPr>
+        <w:rFonts w:ascii="Symbol" w:hAnsi="Symbol" w:hint="default"/>
+      </w:rPr>
+    </w:lvl>
+    <w:lvl w:ilvl="7" w:tplc="04090003" w:tentative="1">
+      <w:start w:val="1"/>
+      <w:numFmt w:val="bullet"/>
+      <w:lvlText w:val="o"/>
+      <w:lvlJc w:val="left"/>
+      <w:pPr>
+        <w:ind w:left="6480" w:hanging="360"/>
+      </w:pPr>
+      <w:rPr>
+        <w:rFonts w:ascii="Courier New" w:hAnsi="Courier New" w:cs="Courier New" w:hint="default"/>
+      </w:rPr>
+    </w:lvl>
+    <w:lvl w:ilvl="8" w:tplc="04090005" w:tentative="1">
+      <w:start w:val="1"/>
+      <w:numFmt w:val="bullet"/>
+      <w:lvlText w:val=""/>
+      <w:lvlJc w:val="left"/>
+      <w:pPr>
+        <w:ind w:left="7200" w:hanging="360"/>
+      </w:pPr>
+      <w:rPr>
+        <w:rFonts w:ascii="Wingdings" w:hAnsi="Wingdings" w:hint="default"/>
+      </w:rPr>
+    </w:lvl>
+  </w:abstractNum>
+  <w:abstractNum w:abstractNumId="24" w15:restartNumberingAfterBreak="0">
     <w:nsid w:val="6C9B358A"/>
     <w:multiLevelType w:val="hybridMultilevel"/>
     <w:tmpl w:val="4F4C6672"/>
@@ -3605,7 +4251,7 @@
       </w:pPr>
     </w:lvl>
   </w:abstractNum>
-  <w:abstractNum w:abstractNumId="22" w15:restartNumberingAfterBreak="0">
+  <w:abstractNum w:abstractNumId="25" w15:restartNumberingAfterBreak="0">
     <w:nsid w:val="6D61714C"/>
     <w:multiLevelType w:val="hybridMultilevel"/>
     <w:tmpl w:val="BC1ADF62"/>
@@ -3694,7 +4340,7 @@
       </w:pPr>
     </w:lvl>
   </w:abstractNum>
-  <w:abstractNum w:abstractNumId="23" w15:restartNumberingAfterBreak="0">
+  <w:abstractNum w:abstractNumId="26" w15:restartNumberingAfterBreak="0">
     <w:nsid w:val="7C5A60A1"/>
     <w:multiLevelType w:val="hybridMultilevel"/>
     <w:tmpl w:val="B1F225D8"/>
@@ -3807,7 +4453,7 @@
       </w:rPr>
     </w:lvl>
   </w:abstractNum>
-  <w:abstractNum w:abstractNumId="24" w15:restartNumberingAfterBreak="0">
+  <w:abstractNum w:abstractNumId="27" w15:restartNumberingAfterBreak="0">
     <w:nsid w:val="7EE9095C"/>
     <w:multiLevelType w:val="hybridMultilevel"/>
     <w:tmpl w:val="74A8EA4C"/>
@@ -3921,10 +4567,10 @@
     </w:lvl>
   </w:abstractNum>
   <w:num w:numId="1">
-    <w:abstractNumId w:val="8"/>
+    <w:abstractNumId w:val="9"/>
   </w:num>
   <w:num w:numId="2">
-    <w:abstractNumId w:val="3"/>
+    <w:abstractNumId w:val="4"/>
     <w:lvlOverride w:ilvl="0">
       <w:lvl w:ilvl="0">
         <w:start w:val="1"/>
@@ -3944,73 +4590,82 @@
     </w:lvlOverride>
   </w:num>
   <w:num w:numId="3">
+    <w:abstractNumId w:val="21"/>
+  </w:num>
+  <w:num w:numId="4">
+    <w:abstractNumId w:val="14"/>
+  </w:num>
+  <w:num w:numId="5">
+    <w:abstractNumId w:val="15"/>
+  </w:num>
+  <w:num w:numId="6">
+    <w:abstractNumId w:val="27"/>
+  </w:num>
+  <w:num w:numId="7">
+    <w:abstractNumId w:val="26"/>
+  </w:num>
+  <w:num w:numId="8">
+    <w:abstractNumId w:val="6"/>
+  </w:num>
+  <w:num w:numId="9">
+    <w:abstractNumId w:val="1"/>
+  </w:num>
+  <w:num w:numId="10">
+    <w:abstractNumId w:val="5"/>
+  </w:num>
+  <w:num w:numId="11">
+    <w:abstractNumId w:val="12"/>
+  </w:num>
+  <w:num w:numId="12">
     <w:abstractNumId w:val="19"/>
   </w:num>
-  <w:num w:numId="4">
+  <w:num w:numId="13">
+    <w:abstractNumId w:val="2"/>
+  </w:num>
+  <w:num w:numId="14">
+    <w:abstractNumId w:val="3"/>
+  </w:num>
+  <w:num w:numId="15">
+    <w:abstractNumId w:val="18"/>
+  </w:num>
+  <w:num w:numId="16">
+    <w:abstractNumId w:val="24"/>
+  </w:num>
+  <w:num w:numId="17">
+    <w:abstractNumId w:val="10"/>
+  </w:num>
+  <w:num w:numId="18">
     <w:abstractNumId w:val="13"/>
   </w:num>
-  <w:num w:numId="5">
-    <w:abstractNumId w:val="14"/>
+  <w:num w:numId="19">
+    <w:abstractNumId w:val="25"/>
   </w:num>
-  <w:num w:numId="6">
-    <w:abstractNumId w:val="24"/>
+  <w:num w:numId="20">
+    <w:abstractNumId w:val="22"/>
   </w:num>
-  <w:num w:numId="7">
+  <w:num w:numId="21">
+    <w:abstractNumId w:val="7"/>
+  </w:num>
+  <w:num w:numId="22">
+    <w:abstractNumId w:val="20"/>
+  </w:num>
+  <w:num w:numId="23">
+    <w:abstractNumId w:val="8"/>
+  </w:num>
+  <w:num w:numId="24">
+    <w:abstractNumId w:val="11"/>
+  </w:num>
+  <w:num w:numId="25">
+    <w:abstractNumId w:val="16"/>
+  </w:num>
+  <w:num w:numId="26">
+    <w:abstractNumId w:val="17"/>
+  </w:num>
+  <w:num w:numId="27">
     <w:abstractNumId w:val="23"/>
   </w:num>
-  <w:num w:numId="8">
-    <w:abstractNumId w:val="5"/>
-  </w:num>
-  <w:num w:numId="9">
+  <w:num w:numId="28">
     <w:abstractNumId w:val="0"/>
-  </w:num>
-  <w:num w:numId="10">
-    <w:abstractNumId w:val="4"/>
-  </w:num>
-  <w:num w:numId="11">
-    <w:abstractNumId w:val="11"/>
-  </w:num>
-  <w:num w:numId="12">
-    <w:abstractNumId w:val="17"/>
-  </w:num>
-  <w:num w:numId="13">
-    <w:abstractNumId w:val="1"/>
-  </w:num>
-  <w:num w:numId="14">
-    <w:abstractNumId w:val="2"/>
-  </w:num>
-  <w:num w:numId="15">
-    <w:abstractNumId w:val="16"/>
-  </w:num>
-  <w:num w:numId="16">
-    <w:abstractNumId w:val="21"/>
-  </w:num>
-  <w:num w:numId="17">
-    <w:abstractNumId w:val="9"/>
-  </w:num>
-  <w:num w:numId="18">
-    <w:abstractNumId w:val="12"/>
-  </w:num>
-  <w:num w:numId="19">
-    <w:abstractNumId w:val="22"/>
-  </w:num>
-  <w:num w:numId="20">
-    <w:abstractNumId w:val="20"/>
-  </w:num>
-  <w:num w:numId="21">
-    <w:abstractNumId w:val="6"/>
-  </w:num>
-  <w:num w:numId="22">
-    <w:abstractNumId w:val="18"/>
-  </w:num>
-  <w:num w:numId="23">
-    <w:abstractNumId w:val="7"/>
-  </w:num>
-  <w:num w:numId="24">
-    <w:abstractNumId w:val="10"/>
-  </w:num>
-  <w:num w:numId="25">
-    <w:abstractNumId w:val="15"/>
   </w:num>
   <w:numIdMacAtCleanup w:val="25"/>
 </w:numbering>
@@ -5215,7 +5870,7 @@
 </file>
 
 <file path=customXml/itemProps1.xml><?xml version="1.0" encoding="utf-8"?>
-<ds:datastoreItem xmlns:ds="http://schemas.openxmlformats.org/officeDocument/2006/customXml" ds:itemID="{9DA5E322-8A61-49A9-93F9-B4CBE9C040C4}">
+<ds:datastoreItem xmlns:ds="http://schemas.openxmlformats.org/officeDocument/2006/customXml" ds:itemID="{C7442C39-AB1D-4C92-80A9-658DC3513566}">
   <ds:schemaRefs>
     <ds:schemaRef ds:uri="http://schemas.openxmlformats.org/officeDocument/2006/bibliography"/>
   </ds:schemaRefs>

</xml_diff>

<commit_message>
Section 1-2 of the Project Plan document
</commit_message>
<xml_diff>
--- a/OtherStuff/Project Plan.docx
+++ b/OtherStuff/Project Plan.docx
@@ -138,7 +138,7 @@
                                     <w:sz w:val="32"/>
                                     <w:szCs w:val="32"/>
                                   </w:rPr>
-                                  <w:t>Integration Test Plan Document</w:t>
+                                  <w:t>Project Plan</w:t>
                                 </w:r>
                               </w:p>
                               <w:p>
@@ -337,7 +337,7 @@
                               <w:sz w:val="32"/>
                               <w:szCs w:val="32"/>
                             </w:rPr>
-                            <w:t>Integration Test Plan Document</w:t>
+                            <w:t>Project Plan</w:t>
                           </w:r>
                         </w:p>
                         <w:p>
@@ -1579,21 +1579,64 @@
       <w:pPr>
         <w:pStyle w:val="Titolo2"/>
       </w:pPr>
-      <w:bookmarkStart w:id="2" w:name="_Toc441251316"/>
-      <w:r>
-        <w:t>Purpose and Scope</w:t>
+      <w:r>
+        <w:t>Document Introduction</w:t>
+      </w:r>
+    </w:p>
+    <w:p>
+      <w:r>
+        <w:t xml:space="preserve">The aim of this document is </w:t>
+      </w:r>
+      <w:r>
+        <w:t xml:space="preserve">to plan a subdivision of the project into tasks and create a schedule that </w:t>
+      </w:r>
+      <w:proofErr w:type="gramStart"/>
+      <w:r>
+        <w:t>can be followed</w:t>
+      </w:r>
+      <w:proofErr w:type="gramEnd"/>
+      <w:r>
+        <w:t xml:space="preserve"> during the implementation phase. However, in the MyTaxiService’s project context, such planning will be referred retrospectively to the preparation and writing of MTS’s documents: the Requirement Analysis and Specification Document, the Design Document, the Integration Test Plan Document and this very same document. In addition, the Code Inspection Document, even if not related with MTS, </w:t>
+      </w:r>
+      <w:proofErr w:type="gramStart"/>
+      <w:r>
+        <w:t>will be considered</w:t>
+      </w:r>
+      <w:proofErr w:type="gramEnd"/>
+      <w:r>
+        <w:t>.</w:t>
+      </w:r>
+    </w:p>
+    <w:p>
+      <w:r>
+        <w:t xml:space="preserve">Furthermore, the Function Points approach and the COCOMO model </w:t>
+      </w:r>
+      <w:proofErr w:type="gramStart"/>
+      <w:r>
+        <w:t>will be used</w:t>
+      </w:r>
+      <w:proofErr w:type="gramEnd"/>
+      <w:r>
+        <w:t xml:space="preserve"> to evaluate the effort, the duration and other parameters related to MyTaxiService’s application. Such analysis </w:t>
+      </w:r>
+      <w:proofErr w:type="gramStart"/>
+      <w:r>
+        <w:t>will be, of course, related</w:t>
+      </w:r>
+      <w:proofErr w:type="gramEnd"/>
+      <w:r>
+        <w:t xml:space="preserve"> to an eventual real implementation of the system.</w:t>
+      </w:r>
+    </w:p>
+    <w:p>
+      <w:pPr>
+        <w:pStyle w:val="Titolo2"/>
+      </w:pPr>
+      <w:bookmarkStart w:id="2" w:name="_Toc441251317"/>
+      <w:r>
+        <w:t>List of definitions and abbreviations</w:t>
       </w:r>
       <w:bookmarkEnd w:id="2"/>
-    </w:p>
-    <w:p>
-      <w:pPr>
-        <w:pStyle w:val="Titolo2"/>
-      </w:pPr>
-      <w:bookmarkStart w:id="3" w:name="_Toc441251317"/>
-      <w:r>
-        <w:t>List of definitions and abbreviations</w:t>
-      </w:r>
-      <w:bookmarkEnd w:id="3"/>
     </w:p>
     <w:p>
       <w:pPr>
@@ -1606,30 +1649,28 @@
       <w:r>
         <w:t>MTS – MyTaxiService</w:t>
       </w:r>
-      <w:bookmarkStart w:id="4" w:name="_GoBack"/>
+    </w:p>
+    <w:p>
+      <w:pPr>
+        <w:pStyle w:val="Titolo2"/>
+      </w:pPr>
+      <w:bookmarkStart w:id="3" w:name="_Toc441251318"/>
+      <w:r>
+        <w:t>List of references</w:t>
+      </w:r>
+      <w:bookmarkEnd w:id="3"/>
+    </w:p>
+    <w:p>
+      <w:pPr>
+        <w:pStyle w:val="Titolo3"/>
+      </w:pPr>
+      <w:bookmarkStart w:id="4" w:name="_Toc440545559"/>
+      <w:bookmarkStart w:id="5" w:name="_Toc441251319"/>
+      <w:r>
+        <w:t>MyTaxiService’s Documents</w:t>
+      </w:r>
       <w:bookmarkEnd w:id="4"/>
-    </w:p>
-    <w:p>
-      <w:pPr>
-        <w:pStyle w:val="Titolo2"/>
-      </w:pPr>
-      <w:bookmarkStart w:id="5" w:name="_Toc441251318"/>
-      <w:r>
-        <w:t>List of references</w:t>
-      </w:r>
       <w:bookmarkEnd w:id="5"/>
-    </w:p>
-    <w:p>
-      <w:pPr>
-        <w:pStyle w:val="Titolo3"/>
-      </w:pPr>
-      <w:bookmarkStart w:id="6" w:name="_Toc440545559"/>
-      <w:bookmarkStart w:id="7" w:name="_Toc441251319"/>
-      <w:r>
-        <w:t>MyTaxiService’s Documents</w:t>
-      </w:r>
-      <w:bookmarkEnd w:id="6"/>
-      <w:bookmarkEnd w:id="7"/>
     </w:p>
     <w:p>
       <w:pPr>
@@ -1671,11 +1712,11 @@
       <w:pPr>
         <w:pStyle w:val="Titolo3"/>
       </w:pPr>
-      <w:bookmarkStart w:id="8" w:name="_Toc441251320"/>
+      <w:bookmarkStart w:id="6" w:name="_Toc441251320"/>
       <w:r>
         <w:t>Other references</w:t>
       </w:r>
-      <w:bookmarkEnd w:id="8"/>
+      <w:bookmarkEnd w:id="6"/>
     </w:p>
     <w:p>
       <w:pPr>
@@ -1766,32 +1807,4040 @@
       <w:pPr>
         <w:pStyle w:val="Titolo1"/>
       </w:pPr>
-      <w:bookmarkStart w:id="9" w:name="_Toc441251321"/>
+      <w:bookmarkStart w:id="7" w:name="_Toc441251321"/>
       <w:r>
         <w:lastRenderedPageBreak/>
         <w:t>Cost estimation</w:t>
       </w:r>
+      <w:bookmarkEnd w:id="7"/>
+    </w:p>
+    <w:p>
+      <w:pPr>
+        <w:pStyle w:val="Titolo2"/>
+      </w:pPr>
+      <w:bookmarkStart w:id="8" w:name="_Toc441251322"/>
+      <w:r>
+        <w:t>Functions points</w:t>
+      </w:r>
+      <w:bookmarkEnd w:id="8"/>
+    </w:p>
+    <w:p>
+      <w:pPr>
+        <w:pStyle w:val="Normale2"/>
+      </w:pPr>
+      <w:r>
+        <w:t xml:space="preserve">We will now evaluate the parameters that </w:t>
+      </w:r>
+      <w:proofErr w:type="gramStart"/>
+      <w:r>
+        <w:t>are used</w:t>
+      </w:r>
+      <w:proofErr w:type="gramEnd"/>
+      <w:r>
+        <w:t xml:space="preserve"> to calculate the Function Points. </w:t>
+      </w:r>
+    </w:p>
+    <w:p>
+      <w:pPr>
+        <w:pStyle w:val="Titolo3"/>
+      </w:pPr>
+      <w:r>
+        <w:t>Internal logical files</w:t>
+      </w:r>
+    </w:p>
+    <w:p>
+      <w:pPr>
+        <w:ind w:left="720"/>
+      </w:pPr>
+      <w:r>
+        <w:t>MTS has to store internal information about:</w:t>
+      </w:r>
+    </w:p>
+    <w:p>
+      <w:pPr>
+        <w:pStyle w:val="Paragrafoelenco"/>
+        <w:numPr>
+          <w:ilvl w:val="0"/>
+          <w:numId w:val="29"/>
+        </w:numPr>
+        <w:ind w:left="1440"/>
+      </w:pPr>
+      <w:r>
+        <w:t>Taxi</w:t>
+      </w:r>
+    </w:p>
+    <w:p>
+      <w:pPr>
+        <w:pStyle w:val="Paragrafoelenco"/>
+        <w:numPr>
+          <w:ilvl w:val="0"/>
+          <w:numId w:val="29"/>
+        </w:numPr>
+        <w:ind w:left="1440"/>
+      </w:pPr>
+      <w:r>
+        <w:t>Users</w:t>
+      </w:r>
+    </w:p>
+    <w:p>
+      <w:pPr>
+        <w:pStyle w:val="Paragrafoelenco"/>
+        <w:numPr>
+          <w:ilvl w:val="0"/>
+          <w:numId w:val="29"/>
+        </w:numPr>
+        <w:ind w:left="1440"/>
+      </w:pPr>
+      <w:r>
+        <w:t>Rides</w:t>
+      </w:r>
+    </w:p>
+    <w:p>
+      <w:pPr>
+        <w:pStyle w:val="Paragrafoelenco"/>
+        <w:numPr>
+          <w:ilvl w:val="0"/>
+          <w:numId w:val="29"/>
+        </w:numPr>
+        <w:ind w:left="1440"/>
+      </w:pPr>
+      <w:r>
+        <w:t>City zones</w:t>
+      </w:r>
+    </w:p>
+    <w:p>
+      <w:pPr>
+        <w:pStyle w:val="Paragrafoelenco"/>
+        <w:numPr>
+          <w:ilvl w:val="0"/>
+          <w:numId w:val="29"/>
+        </w:numPr>
+        <w:ind w:left="1440"/>
+      </w:pPr>
+      <w:r>
+        <w:t>Taxi queues</w:t>
+      </w:r>
+    </w:p>
+    <w:p>
+      <w:pPr>
+        <w:ind w:left="720"/>
+      </w:pPr>
+      <w:r>
+        <w:t xml:space="preserve">These can all be considered simple structures, except the Rides, which are composed by many crucial parameters, and the city zones, which are more complex </w:t>
+      </w:r>
+      <w:proofErr w:type="gramStart"/>
+      <w:r>
+        <w:t>due to the fact that</w:t>
+      </w:r>
+      <w:proofErr w:type="gramEnd"/>
+      <w:r>
+        <w:t xml:space="preserve"> they represent a geographical locations that can be interconnected. These two structure </w:t>
+      </w:r>
+      <w:proofErr w:type="gramStart"/>
+      <w:r>
+        <w:t>can be considered</w:t>
+      </w:r>
+      <w:proofErr w:type="gramEnd"/>
+      <w:r>
+        <w:t xml:space="preserve"> to be of a medium complexity.</w:t>
+      </w:r>
+    </w:p>
+    <w:p>
+      <w:pPr>
+        <w:ind w:left="720"/>
+        <w:rPr>
+          <w:rFonts w:eastAsiaTheme="minorEastAsia"/>
+        </w:rPr>
+      </w:pPr>
+      <w:r>
+        <w:t xml:space="preserve">Thus, </w:t>
+      </w:r>
+      <m:oMath>
+        <m:r>
+          <w:rPr>
+            <w:rFonts w:ascii="Cambria Math" w:hAnsi="Cambria Math"/>
+          </w:rPr>
+          <m:t xml:space="preserve">3 </m:t>
+        </m:r>
+        <m:d>
+          <m:dPr>
+            <m:ctrlPr>
+              <w:rPr>
+                <w:rFonts w:ascii="Cambria Math" w:hAnsi="Cambria Math"/>
+                <w:i/>
+              </w:rPr>
+            </m:ctrlPr>
+          </m:dPr>
+          <m:e>
+            <m:r>
+              <w:rPr>
+                <w:rFonts w:ascii="Cambria Math" w:hAnsi="Cambria Math"/>
+              </w:rPr>
+              <m:t>simple strucuture</m:t>
+            </m:r>
+          </m:e>
+        </m:d>
+        <m:r>
+          <w:rPr>
+            <w:rFonts w:ascii="Cambria Math" w:hAnsi="Cambria Math"/>
+          </w:rPr>
+          <m:t xml:space="preserve">*7 </m:t>
+        </m:r>
+        <m:d>
+          <m:dPr>
+            <m:ctrlPr>
+              <w:rPr>
+                <w:rFonts w:ascii="Cambria Math" w:hAnsi="Cambria Math"/>
+                <w:i/>
+              </w:rPr>
+            </m:ctrlPr>
+          </m:dPr>
+          <m:e>
+            <m:r>
+              <w:rPr>
+                <w:rFonts w:ascii="Cambria Math" w:hAnsi="Cambria Math"/>
+              </w:rPr>
+              <m:t>simple weight</m:t>
+            </m:r>
+          </m:e>
+        </m:d>
+        <m:r>
+          <w:rPr>
+            <w:rFonts w:ascii="Cambria Math" w:hAnsi="Cambria Math"/>
+          </w:rPr>
+          <m:t xml:space="preserve">+2 </m:t>
+        </m:r>
+        <m:d>
+          <m:dPr>
+            <m:ctrlPr>
+              <w:rPr>
+                <w:rFonts w:ascii="Cambria Math" w:hAnsi="Cambria Math"/>
+                <w:i/>
+              </w:rPr>
+            </m:ctrlPr>
+          </m:dPr>
+          <m:e>
+            <m:r>
+              <w:rPr>
+                <w:rFonts w:ascii="Cambria Math" w:hAnsi="Cambria Math"/>
+              </w:rPr>
+              <m:t>medium structure</m:t>
+            </m:r>
+          </m:e>
+        </m:d>
+        <m:r>
+          <w:rPr>
+            <w:rFonts w:ascii="Cambria Math" w:hAnsi="Cambria Math"/>
+          </w:rPr>
+          <m:t xml:space="preserve">*10 </m:t>
+        </m:r>
+        <m:d>
+          <m:dPr>
+            <m:ctrlPr>
+              <w:rPr>
+                <w:rFonts w:ascii="Cambria Math" w:hAnsi="Cambria Math"/>
+                <w:i/>
+              </w:rPr>
+            </m:ctrlPr>
+          </m:dPr>
+          <m:e>
+            <m:r>
+              <w:rPr>
+                <w:rFonts w:ascii="Cambria Math" w:hAnsi="Cambria Math"/>
+              </w:rPr>
+              <m:t>medium weight</m:t>
+            </m:r>
+          </m:e>
+        </m:d>
+        <m:r>
+          <w:rPr>
+            <w:rFonts w:ascii="Cambria Math" w:hAnsi="Cambria Math"/>
+          </w:rPr>
+          <m:t>=41</m:t>
+        </m:r>
+      </m:oMath>
+    </w:p>
+    <w:p>
+      <w:pPr>
+        <w:pStyle w:val="Titolo3"/>
+        <w:rPr>
+          <w:rFonts w:eastAsiaTheme="minorEastAsia"/>
+        </w:rPr>
+      </w:pPr>
+      <w:r>
+        <w:rPr>
+          <w:rFonts w:eastAsiaTheme="minorEastAsia"/>
+        </w:rPr>
+        <w:t>External interface files</w:t>
+      </w:r>
+    </w:p>
+    <w:p>
+      <w:pPr>
+        <w:ind w:left="720"/>
+        <w:rPr>
+          <w:rFonts w:eastAsiaTheme="minorEastAsia"/>
+        </w:rPr>
+      </w:pPr>
+      <w:r>
+        <w:rPr>
+          <w:rFonts w:eastAsiaTheme="minorEastAsia"/>
+        </w:rPr>
+        <w:t>The only data provided by the external interfaces is:</w:t>
+      </w:r>
+    </w:p>
+    <w:p>
+      <w:pPr>
+        <w:pStyle w:val="Paragrafoelenco"/>
+        <w:numPr>
+          <w:ilvl w:val="0"/>
+          <w:numId w:val="29"/>
+        </w:numPr>
+        <w:ind w:left="1440"/>
+      </w:pPr>
+      <w:r>
+        <w:t>Taxi location</w:t>
+      </w:r>
+    </w:p>
+    <w:p>
+      <w:pPr>
+        <w:ind w:left="720"/>
+      </w:pPr>
+      <w:r>
+        <w:t xml:space="preserve">The taxi location contains only information about the taxi id and its GPS position, thus it </w:t>
+      </w:r>
+      <w:proofErr w:type="gramStart"/>
+      <w:r>
+        <w:t>can be considered</w:t>
+      </w:r>
+      <w:proofErr w:type="gramEnd"/>
+      <w:r>
+        <w:t xml:space="preserve"> as a simple structure.</w:t>
+      </w:r>
+    </w:p>
+    <w:p>
+      <w:pPr>
+        <w:ind w:left="720"/>
+      </w:pPr>
+      <m:oMathPara>
+        <m:oMath>
+          <m:r>
+            <w:rPr>
+              <w:rFonts w:ascii="Cambria Math" w:hAnsi="Cambria Math"/>
+            </w:rPr>
+            <m:t xml:space="preserve">1 </m:t>
+          </m:r>
+          <m:d>
+            <m:dPr>
+              <m:ctrlPr>
+                <w:rPr>
+                  <w:rFonts w:ascii="Cambria Math" w:hAnsi="Cambria Math"/>
+                  <w:i/>
+                </w:rPr>
+              </m:ctrlPr>
+            </m:dPr>
+            <m:e>
+              <m:r>
+                <w:rPr>
+                  <w:rFonts w:ascii="Cambria Math" w:hAnsi="Cambria Math"/>
+                </w:rPr>
+                <m:t>simple structure</m:t>
+              </m:r>
+            </m:e>
+          </m:d>
+          <m:r>
+            <w:rPr>
+              <w:rFonts w:ascii="Cambria Math" w:hAnsi="Cambria Math"/>
+            </w:rPr>
+            <m:t xml:space="preserve">*5 </m:t>
+          </m:r>
+          <m:d>
+            <m:dPr>
+              <m:ctrlPr>
+                <w:rPr>
+                  <w:rFonts w:ascii="Cambria Math" w:hAnsi="Cambria Math"/>
+                  <w:i/>
+                </w:rPr>
+              </m:ctrlPr>
+            </m:dPr>
+            <m:e>
+              <m:r>
+                <w:rPr>
+                  <w:rFonts w:ascii="Cambria Math" w:hAnsi="Cambria Math"/>
+                </w:rPr>
+                <m:t>simple weight</m:t>
+              </m:r>
+            </m:e>
+          </m:d>
+          <m:r>
+            <w:rPr>
+              <w:rFonts w:ascii="Cambria Math" w:hAnsi="Cambria Math"/>
+            </w:rPr>
+            <m:t>=5</m:t>
+          </m:r>
+        </m:oMath>
+      </m:oMathPara>
+    </w:p>
+    <w:p>
+      <w:pPr>
+        <w:pStyle w:val="Titolo3"/>
+      </w:pPr>
+      <w:r>
+        <w:t>External inputs</w:t>
+      </w:r>
+    </w:p>
+    <w:p>
+      <w:pPr>
+        <w:ind w:left="720"/>
+      </w:pPr>
+      <w:r>
+        <w:t xml:space="preserve">The following are the functionalities offered by the MTS </w:t>
+      </w:r>
+      <w:proofErr w:type="gramStart"/>
+      <w:r>
+        <w:t>application which</w:t>
+      </w:r>
+      <w:proofErr w:type="gramEnd"/>
+      <w:r>
+        <w:t xml:space="preserve"> can be considered as inputs.</w:t>
+      </w:r>
+    </w:p>
+    <w:p>
+      <w:pPr>
+        <w:ind w:left="720"/>
+      </w:pPr>
+      <w:r>
+        <w:t>Simple complexity operations:</w:t>
+      </w:r>
+    </w:p>
+    <w:p>
+      <w:pPr>
+        <w:pStyle w:val="Paragrafoelenco"/>
+        <w:numPr>
+          <w:ilvl w:val="0"/>
+          <w:numId w:val="29"/>
+        </w:numPr>
+        <w:ind w:left="1440"/>
+        <w:rPr>
+          <w:b/>
+        </w:rPr>
+      </w:pPr>
+      <w:r>
+        <w:t>Login</w:t>
+      </w:r>
+    </w:p>
+    <w:p>
+      <w:pPr>
+        <w:pStyle w:val="Paragrafoelenco"/>
+        <w:numPr>
+          <w:ilvl w:val="0"/>
+          <w:numId w:val="29"/>
+        </w:numPr>
+        <w:ind w:left="1440"/>
+        <w:rPr>
+          <w:b/>
+        </w:rPr>
+      </w:pPr>
+      <w:r>
+        <w:lastRenderedPageBreak/>
+        <w:t>Logout</w:t>
+      </w:r>
+    </w:p>
+    <w:p>
+      <w:pPr>
+        <w:pStyle w:val="Paragrafoelenco"/>
+        <w:numPr>
+          <w:ilvl w:val="0"/>
+          <w:numId w:val="29"/>
+        </w:numPr>
+        <w:ind w:left="1440"/>
+        <w:rPr>
+          <w:b/>
+        </w:rPr>
+      </w:pPr>
+      <w:r>
+        <w:t>Change the taxi driver’s availability (driver side)</w:t>
+      </w:r>
+    </w:p>
+    <w:p>
+      <w:pPr>
+        <w:pStyle w:val="Paragrafoelenco"/>
+        <w:numPr>
+          <w:ilvl w:val="0"/>
+          <w:numId w:val="29"/>
+        </w:numPr>
+        <w:ind w:left="1440"/>
+      </w:pPr>
+      <w:r>
+        <w:t>Accept a ride</w:t>
+      </w:r>
+    </w:p>
+    <w:p>
+      <w:pPr>
+        <w:pStyle w:val="Paragrafoelenco"/>
+        <w:numPr>
+          <w:ilvl w:val="0"/>
+          <w:numId w:val="29"/>
+        </w:numPr>
+        <w:ind w:left="1440"/>
+      </w:pPr>
+      <w:r>
+        <w:t>Refuse a ride</w:t>
+      </w:r>
+    </w:p>
+    <w:p>
+      <w:pPr>
+        <w:ind w:left="720"/>
+      </w:pPr>
+      <w:r>
+        <w:t>Medium complexity operations:</w:t>
+      </w:r>
+    </w:p>
+    <w:p>
+      <w:pPr>
+        <w:pStyle w:val="Paragrafoelenco"/>
+        <w:numPr>
+          <w:ilvl w:val="0"/>
+          <w:numId w:val="29"/>
+        </w:numPr>
+        <w:ind w:left="1440"/>
+        <w:rPr>
+          <w:b/>
+        </w:rPr>
+      </w:pPr>
+      <w:r>
+        <w:t>Registration</w:t>
+      </w:r>
+    </w:p>
+    <w:p>
+      <w:pPr>
+        <w:pStyle w:val="Paragrafoelenco"/>
+        <w:numPr>
+          <w:ilvl w:val="0"/>
+          <w:numId w:val="29"/>
+        </w:numPr>
+        <w:ind w:left="1440"/>
+        <w:rPr>
+          <w:b/>
+        </w:rPr>
+      </w:pPr>
+      <w:r>
+        <w:t>Request a ride</w:t>
+      </w:r>
+    </w:p>
+    <w:p>
+      <w:pPr>
+        <w:pStyle w:val="Paragrafoelenco"/>
+        <w:numPr>
+          <w:ilvl w:val="0"/>
+          <w:numId w:val="29"/>
+        </w:numPr>
+        <w:ind w:left="1440"/>
+      </w:pPr>
+      <w:r>
+        <w:t>Create a driver’s account (admin side)</w:t>
+      </w:r>
+    </w:p>
+    <w:p>
+      <w:pPr>
+        <w:pStyle w:val="Paragrafoelenco"/>
+        <w:numPr>
+          <w:ilvl w:val="0"/>
+          <w:numId w:val="29"/>
+        </w:numPr>
+        <w:ind w:left="1440"/>
+        <w:rPr>
+          <w:b/>
+        </w:rPr>
+      </w:pPr>
+      <w:r>
+        <w:t>Delete a ride</w:t>
+      </w:r>
+    </w:p>
+    <w:p>
+      <w:pPr>
+        <w:pStyle w:val="Paragrafoelenco"/>
+        <w:numPr>
+          <w:ilvl w:val="0"/>
+          <w:numId w:val="29"/>
+        </w:numPr>
+        <w:ind w:left="1440"/>
+      </w:pPr>
+      <w:r>
+        <w:t>Delete a driver’s account (admin side)</w:t>
+      </w:r>
+    </w:p>
+    <w:p>
+      <w:pPr>
+        <w:pStyle w:val="Paragrafoelenco"/>
+        <w:numPr>
+          <w:ilvl w:val="0"/>
+          <w:numId w:val="29"/>
+        </w:numPr>
+        <w:ind w:left="1440"/>
+      </w:pPr>
+      <w:r>
+        <w:t>Change the status of a ride (admin side)</w:t>
+      </w:r>
+    </w:p>
+    <w:p>
+      <w:pPr>
+        <w:ind w:left="720"/>
+      </w:pPr>
+      <w:r>
+        <w:t>High complexity operations:</w:t>
+      </w:r>
+    </w:p>
+    <w:p>
+      <w:pPr>
+        <w:pStyle w:val="Paragrafoelenco"/>
+        <w:numPr>
+          <w:ilvl w:val="0"/>
+          <w:numId w:val="29"/>
+        </w:numPr>
+        <w:ind w:left="1440"/>
+        <w:rPr>
+          <w:b/>
+        </w:rPr>
+      </w:pPr>
+      <w:r>
+        <w:t>Reserve a ride</w:t>
+      </w:r>
+    </w:p>
+    <w:p>
+      <w:pPr>
+        <w:ind w:left="1080"/>
+      </w:pPr>
+      <m:oMathPara>
+        <m:oMath>
+          <m:r>
+            <w:rPr>
+              <w:rFonts w:ascii="Cambria Math" w:hAnsi="Cambria Math"/>
+            </w:rPr>
+            <m:t xml:space="preserve">5 </m:t>
+          </m:r>
+          <m:d>
+            <m:dPr>
+              <m:ctrlPr>
+                <w:rPr>
+                  <w:rFonts w:ascii="Cambria Math" w:hAnsi="Cambria Math"/>
+                  <w:i/>
+                </w:rPr>
+              </m:ctrlPr>
+            </m:dPr>
+            <m:e>
+              <m:r>
+                <w:rPr>
+                  <w:rFonts w:ascii="Cambria Math" w:hAnsi="Cambria Math"/>
+                </w:rPr>
+                <m:t>simple operations</m:t>
+              </m:r>
+            </m:e>
+          </m:d>
+          <m:r>
+            <w:rPr>
+              <w:rFonts w:ascii="Cambria Math" w:hAnsi="Cambria Math"/>
+            </w:rPr>
+            <m:t>*3</m:t>
+          </m:r>
+          <m:d>
+            <m:dPr>
+              <m:ctrlPr>
+                <w:rPr>
+                  <w:rFonts w:ascii="Cambria Math" w:hAnsi="Cambria Math"/>
+                  <w:i/>
+                </w:rPr>
+              </m:ctrlPr>
+            </m:dPr>
+            <m:e>
+              <m:r>
+                <w:rPr>
+                  <w:rFonts w:ascii="Cambria Math" w:hAnsi="Cambria Math"/>
+                </w:rPr>
+                <m:t>simple weight</m:t>
+              </m:r>
+            </m:e>
+          </m:d>
+          <m:r>
+            <w:rPr>
+              <w:rFonts w:ascii="Cambria Math" w:hAnsi="Cambria Math"/>
+            </w:rPr>
+            <m:t xml:space="preserve">+6 </m:t>
+          </m:r>
+          <m:d>
+            <m:dPr>
+              <m:ctrlPr>
+                <w:rPr>
+                  <w:rFonts w:ascii="Cambria Math" w:hAnsi="Cambria Math"/>
+                  <w:i/>
+                </w:rPr>
+              </m:ctrlPr>
+            </m:dPr>
+            <m:e>
+              <m:r>
+                <w:rPr>
+                  <w:rFonts w:ascii="Cambria Math" w:hAnsi="Cambria Math"/>
+                </w:rPr>
+                <m:t>medium operations</m:t>
+              </m:r>
+            </m:e>
+          </m:d>
+          <m:r>
+            <w:rPr>
+              <w:rFonts w:ascii="Cambria Math" w:hAnsi="Cambria Math"/>
+            </w:rPr>
+            <m:t xml:space="preserve">*4 </m:t>
+          </m:r>
+          <m:d>
+            <m:dPr>
+              <m:ctrlPr>
+                <w:rPr>
+                  <w:rFonts w:ascii="Cambria Math" w:hAnsi="Cambria Math"/>
+                  <w:i/>
+                </w:rPr>
+              </m:ctrlPr>
+            </m:dPr>
+            <m:e>
+              <m:r>
+                <w:rPr>
+                  <w:rFonts w:ascii="Cambria Math" w:hAnsi="Cambria Math"/>
+                </w:rPr>
+                <m:t>medium weight</m:t>
+              </m:r>
+            </m:e>
+          </m:d>
+          <m:r>
+            <w:rPr>
+              <w:rFonts w:ascii="Cambria Math" w:hAnsi="Cambria Math"/>
+            </w:rPr>
+            <m:t xml:space="preserve">+1 </m:t>
+          </m:r>
+          <m:d>
+            <m:dPr>
+              <m:ctrlPr>
+                <w:rPr>
+                  <w:rFonts w:ascii="Cambria Math" w:hAnsi="Cambria Math"/>
+                  <w:i/>
+                </w:rPr>
+              </m:ctrlPr>
+            </m:dPr>
+            <m:e>
+              <m:r>
+                <w:rPr>
+                  <w:rFonts w:ascii="Cambria Math" w:hAnsi="Cambria Math"/>
+                </w:rPr>
+                <m:t>complex operation</m:t>
+              </m:r>
+            </m:e>
+          </m:d>
+          <m:r>
+            <w:rPr>
+              <w:rFonts w:ascii="Cambria Math" w:hAnsi="Cambria Math"/>
+            </w:rPr>
+            <m:t xml:space="preserve">*6 </m:t>
+          </m:r>
+          <m:d>
+            <m:dPr>
+              <m:ctrlPr>
+                <w:rPr>
+                  <w:rFonts w:ascii="Cambria Math" w:hAnsi="Cambria Math"/>
+                  <w:i/>
+                </w:rPr>
+              </m:ctrlPr>
+            </m:dPr>
+            <m:e>
+              <m:r>
+                <w:rPr>
+                  <w:rFonts w:ascii="Cambria Math" w:hAnsi="Cambria Math"/>
+                </w:rPr>
+                <m:t>complex weight</m:t>
+              </m:r>
+            </m:e>
+          </m:d>
+          <m:r>
+            <w:rPr>
+              <w:rFonts w:ascii="Cambria Math" w:hAnsi="Cambria Math"/>
+            </w:rPr>
+            <m:t>=45</m:t>
+          </m:r>
+        </m:oMath>
+      </m:oMathPara>
+    </w:p>
+    <w:p>
+      <w:pPr>
+        <w:ind w:left="720"/>
+      </w:pPr>
+      <w:r>
+        <w:t xml:space="preserve">Where we have considered as </w:t>
+      </w:r>
+      <w:r>
+        <w:rPr>
+          <w:i/>
+        </w:rPr>
+        <w:t>simple</w:t>
+      </w:r>
+      <w:r>
+        <w:t xml:space="preserve"> all the operations that involves basic functionalities and only little data processing of the </w:t>
+      </w:r>
+      <w:r>
+        <w:rPr>
+          <w:i/>
+        </w:rPr>
+        <w:t>Internal Logical Files.</w:t>
+      </w:r>
+      <w:r>
+        <w:t xml:space="preserve"> Medium complexity operations </w:t>
+      </w:r>
+      <w:proofErr w:type="gramStart"/>
+      <w:r>
+        <w:t>are considered</w:t>
+      </w:r>
+      <w:proofErr w:type="gramEnd"/>
+      <w:r>
+        <w:t xml:space="preserve"> to be involving a higher data processing and management, especially regarding the creation or deletion of data. “Reserve a ride” has been considered as the only highly complex operation because </w:t>
+      </w:r>
+      <w:proofErr w:type="gramStart"/>
+      <w:r>
+        <w:t>it’s</w:t>
+      </w:r>
+      <w:proofErr w:type="gramEnd"/>
+      <w:r>
+        <w:t xml:space="preserve"> a more advanced version of the “Request a ride” functionality.</w:t>
+      </w:r>
+    </w:p>
+    <w:p>
+      <w:pPr>
+        <w:pStyle w:val="Titolo3"/>
+      </w:pPr>
+      <w:r>
+        <w:t>External Outputs</w:t>
+      </w:r>
+    </w:p>
+    <w:p>
+      <w:pPr>
+        <w:pStyle w:val="Paragrafoelenco"/>
+        <w:numPr>
+          <w:ilvl w:val="0"/>
+          <w:numId w:val="29"/>
+        </w:numPr>
+        <w:ind w:left="1440"/>
+      </w:pPr>
+      <w:r>
+        <w:t>Emails</w:t>
+      </w:r>
+    </w:p>
+    <w:p>
+      <w:pPr>
+        <w:pStyle w:val="Paragrafoelenco"/>
+        <w:numPr>
+          <w:ilvl w:val="0"/>
+          <w:numId w:val="29"/>
+        </w:numPr>
+        <w:ind w:left="1440"/>
+      </w:pPr>
+      <w:r>
+        <w:t>Mobile app notifications</w:t>
+      </w:r>
+    </w:p>
+    <w:p>
+      <w:pPr>
+        <w:pStyle w:val="Paragrafoelenco"/>
+        <w:numPr>
+          <w:ilvl w:val="0"/>
+          <w:numId w:val="29"/>
+        </w:numPr>
+        <w:ind w:left="1440"/>
+      </w:pPr>
+      <w:r>
+        <w:t>Web notifications</w:t>
+      </w:r>
+    </w:p>
+    <w:p>
+      <w:pPr>
+        <w:pStyle w:val="Paragrafoelenco"/>
+        <w:numPr>
+          <w:ilvl w:val="0"/>
+          <w:numId w:val="29"/>
+        </w:numPr>
+        <w:ind w:left="1440"/>
+      </w:pPr>
+      <w:r>
+        <w:t>Ride requests to taxi drivers</w:t>
+      </w:r>
+    </w:p>
+    <w:p>
+      <w:pPr>
+        <w:ind w:left="720"/>
+      </w:pPr>
+      <w:r>
+        <w:t>Here we consider all the operations as simple, except for the “Ride request to taxi drivers” because it contains data about an Internal Logical File: the ride.</w:t>
+      </w:r>
+    </w:p>
+    <w:p>
+      <w:pPr>
+        <w:ind w:left="720"/>
+      </w:pPr>
+      <m:oMathPara>
+        <m:oMath>
+          <m:r>
+            <w:rPr>
+              <w:rFonts w:ascii="Cambria Math" w:hAnsi="Cambria Math"/>
+            </w:rPr>
+            <m:t xml:space="preserve">3 </m:t>
+          </m:r>
+          <m:d>
+            <m:dPr>
+              <m:ctrlPr>
+                <w:rPr>
+                  <w:rFonts w:ascii="Cambria Math" w:hAnsi="Cambria Math"/>
+                  <w:i/>
+                </w:rPr>
+              </m:ctrlPr>
+            </m:dPr>
+            <m:e>
+              <m:r>
+                <w:rPr>
+                  <w:rFonts w:ascii="Cambria Math" w:hAnsi="Cambria Math"/>
+                </w:rPr>
+                <m:t>simple outputs</m:t>
+              </m:r>
+            </m:e>
+          </m:d>
+          <m:r>
+            <w:rPr>
+              <w:rFonts w:ascii="Cambria Math" w:hAnsi="Cambria Math"/>
+            </w:rPr>
+            <m:t xml:space="preserve">*4 </m:t>
+          </m:r>
+          <m:d>
+            <m:dPr>
+              <m:ctrlPr>
+                <w:rPr>
+                  <w:rFonts w:ascii="Cambria Math" w:hAnsi="Cambria Math"/>
+                  <w:i/>
+                </w:rPr>
+              </m:ctrlPr>
+            </m:dPr>
+            <m:e>
+              <m:r>
+                <w:rPr>
+                  <w:rFonts w:ascii="Cambria Math" w:hAnsi="Cambria Math"/>
+                </w:rPr>
+                <m:t>simple weight</m:t>
+              </m:r>
+            </m:e>
+          </m:d>
+          <m:r>
+            <w:rPr>
+              <w:rFonts w:ascii="Cambria Math" w:hAnsi="Cambria Math"/>
+            </w:rPr>
+            <m:t xml:space="preserve">+1 </m:t>
+          </m:r>
+          <m:d>
+            <m:dPr>
+              <m:ctrlPr>
+                <w:rPr>
+                  <w:rFonts w:ascii="Cambria Math" w:hAnsi="Cambria Math"/>
+                  <w:i/>
+                </w:rPr>
+              </m:ctrlPr>
+            </m:dPr>
+            <m:e>
+              <m:r>
+                <w:rPr>
+                  <w:rFonts w:ascii="Cambria Math" w:hAnsi="Cambria Math"/>
+                </w:rPr>
+                <m:t>complex output</m:t>
+              </m:r>
+            </m:e>
+          </m:d>
+          <m:r>
+            <w:rPr>
+              <w:rFonts w:ascii="Cambria Math" w:hAnsi="Cambria Math"/>
+            </w:rPr>
+            <m:t xml:space="preserve">*7 </m:t>
+          </m:r>
+          <m:d>
+            <m:dPr>
+              <m:ctrlPr>
+                <w:rPr>
+                  <w:rFonts w:ascii="Cambria Math" w:hAnsi="Cambria Math"/>
+                  <w:i/>
+                </w:rPr>
+              </m:ctrlPr>
+            </m:dPr>
+            <m:e>
+              <m:r>
+                <w:rPr>
+                  <w:rFonts w:ascii="Cambria Math" w:hAnsi="Cambria Math"/>
+                </w:rPr>
+                <m:t>complex weight</m:t>
+              </m:r>
+            </m:e>
+          </m:d>
+          <m:r>
+            <w:rPr>
+              <w:rFonts w:ascii="Cambria Math" w:hAnsi="Cambria Math"/>
+            </w:rPr>
+            <m:t>=19</m:t>
+          </m:r>
+        </m:oMath>
+      </m:oMathPara>
+    </w:p>
+    <w:p>
+      <w:pPr>
+        <w:pStyle w:val="Titolo3"/>
+      </w:pPr>
+      <w:r>
+        <w:lastRenderedPageBreak/>
+        <w:t>External inquiries</w:t>
+      </w:r>
+    </w:p>
+    <w:p>
+      <w:pPr>
+        <w:pStyle w:val="Paragrafoelenco"/>
+        <w:numPr>
+          <w:ilvl w:val="0"/>
+          <w:numId w:val="29"/>
+        </w:numPr>
+        <w:ind w:left="1440"/>
+      </w:pPr>
+      <w:r>
+        <w:t>Visualize the users’ account information</w:t>
+      </w:r>
+    </w:p>
+    <w:p>
+      <w:pPr>
+        <w:pStyle w:val="Paragrafoelenco"/>
+        <w:numPr>
+          <w:ilvl w:val="0"/>
+          <w:numId w:val="29"/>
+        </w:numPr>
+        <w:ind w:left="1440"/>
+      </w:pPr>
+      <w:r>
+        <w:t>Visualize the details of a single ride</w:t>
+      </w:r>
+    </w:p>
+    <w:p>
+      <w:pPr>
+        <w:pStyle w:val="Paragrafoelenco"/>
+        <w:numPr>
+          <w:ilvl w:val="0"/>
+          <w:numId w:val="29"/>
+        </w:numPr>
+        <w:ind w:left="1440"/>
+      </w:pPr>
+      <w:r>
+        <w:t>Visualize the history of rides of a user</w:t>
+      </w:r>
+    </w:p>
+    <w:p>
+      <w:pPr>
+        <w:ind w:left="720"/>
+      </w:pPr>
+      <w:r>
+        <w:t>We consider the first two operations as simple, while the “Visualize the history of rides of a user” is a medium complexity operation because it involves the retrieval of multiple data.</w:t>
+      </w:r>
+    </w:p>
+    <w:p>
+      <w:pPr>
+        <w:ind w:left="720"/>
+        <w:rPr>
+          <w:rFonts w:eastAsiaTheme="minorEastAsia"/>
+        </w:rPr>
+      </w:pPr>
+      <m:oMathPara>
+        <m:oMath>
+          <m:r>
+            <w:rPr>
+              <w:rFonts w:ascii="Cambria Math" w:hAnsi="Cambria Math"/>
+            </w:rPr>
+            <m:t xml:space="preserve">2 </m:t>
+          </m:r>
+          <m:d>
+            <m:dPr>
+              <m:ctrlPr>
+                <w:rPr>
+                  <w:rFonts w:ascii="Cambria Math" w:hAnsi="Cambria Math"/>
+                  <w:i/>
+                </w:rPr>
+              </m:ctrlPr>
+            </m:dPr>
+            <m:e>
+              <m:r>
+                <w:rPr>
+                  <w:rFonts w:ascii="Cambria Math" w:hAnsi="Cambria Math"/>
+                </w:rPr>
+                <m:t>simple inquiries</m:t>
+              </m:r>
+            </m:e>
+          </m:d>
+          <m:r>
+            <w:rPr>
+              <w:rFonts w:ascii="Cambria Math" w:hAnsi="Cambria Math"/>
+            </w:rPr>
+            <m:t xml:space="preserve">*3 </m:t>
+          </m:r>
+          <m:d>
+            <m:dPr>
+              <m:ctrlPr>
+                <w:rPr>
+                  <w:rFonts w:ascii="Cambria Math" w:hAnsi="Cambria Math"/>
+                  <w:i/>
+                </w:rPr>
+              </m:ctrlPr>
+            </m:dPr>
+            <m:e>
+              <m:r>
+                <w:rPr>
+                  <w:rFonts w:ascii="Cambria Math" w:hAnsi="Cambria Math"/>
+                </w:rPr>
+                <m:t>simple weight</m:t>
+              </m:r>
+            </m:e>
+          </m:d>
+          <m:r>
+            <w:rPr>
+              <w:rFonts w:ascii="Cambria Math" w:hAnsi="Cambria Math"/>
+            </w:rPr>
+            <m:t>+1</m:t>
+          </m:r>
+          <m:d>
+            <m:dPr>
+              <m:ctrlPr>
+                <w:rPr>
+                  <w:rFonts w:ascii="Cambria Math" w:hAnsi="Cambria Math"/>
+                  <w:i/>
+                </w:rPr>
+              </m:ctrlPr>
+            </m:dPr>
+            <m:e>
+              <m:r>
+                <w:rPr>
+                  <w:rFonts w:ascii="Cambria Math" w:hAnsi="Cambria Math"/>
+                </w:rPr>
+                <m:t>medium inquiry</m:t>
+              </m:r>
+            </m:e>
+          </m:d>
+          <m:r>
+            <w:rPr>
+              <w:rFonts w:ascii="Cambria Math" w:hAnsi="Cambria Math"/>
+            </w:rPr>
+            <m:t xml:space="preserve">*4 </m:t>
+          </m:r>
+          <m:d>
+            <m:dPr>
+              <m:ctrlPr>
+                <w:rPr>
+                  <w:rFonts w:ascii="Cambria Math" w:hAnsi="Cambria Math"/>
+                  <w:i/>
+                </w:rPr>
+              </m:ctrlPr>
+            </m:dPr>
+            <m:e>
+              <m:r>
+                <w:rPr>
+                  <w:rFonts w:ascii="Cambria Math" w:hAnsi="Cambria Math"/>
+                </w:rPr>
+                <m:t>medium weight</m:t>
+              </m:r>
+            </m:e>
+          </m:d>
+          <m:r>
+            <w:rPr>
+              <w:rFonts w:ascii="Cambria Math" w:hAnsi="Cambria Math"/>
+            </w:rPr>
+            <m:t>=10</m:t>
+          </m:r>
+        </m:oMath>
+      </m:oMathPara>
+    </w:p>
+    <w:p>
+      <w:pPr>
+        <w:pStyle w:val="Titolo3"/>
+        <w:rPr>
+          <w:rFonts w:eastAsiaTheme="minorEastAsia"/>
+        </w:rPr>
+      </w:pPr>
+      <w:r>
+        <w:rPr>
+          <w:rFonts w:eastAsiaTheme="minorEastAsia"/>
+        </w:rPr>
+        <w:t>Total number of function points</w:t>
+      </w:r>
+    </w:p>
+    <w:p>
+      <w:pPr>
+        <w:ind w:left="720"/>
+        <w:rPr>
+          <w:rFonts w:eastAsiaTheme="minorEastAsia"/>
+        </w:rPr>
+      </w:pPr>
+      <w:r>
+        <w:rPr>
+          <w:rFonts w:eastAsiaTheme="minorEastAsia"/>
+        </w:rPr>
+        <w:t>The un-adjusted function points (UFP) results:</w:t>
+      </w:r>
+    </w:p>
+    <w:p>
+      <w:pPr>
+        <w:ind w:left="720"/>
+        <w:rPr>
+          <w:rFonts w:eastAsiaTheme="minorEastAsia"/>
+        </w:rPr>
+      </w:pPr>
+      <m:oMathPara>
+        <m:oMath>
+          <m:r>
+            <w:rPr>
+              <w:rFonts w:ascii="Cambria Math" w:hAnsi="Cambria Math"/>
+            </w:rPr>
+            <m:t>UFP=120</m:t>
+          </m:r>
+        </m:oMath>
+      </m:oMathPara>
+    </w:p>
+    <w:p>
+      <w:pPr>
+        <w:ind w:left="720"/>
+      </w:pPr>
+      <w:r>
+        <w:rPr>
+          <w:rFonts w:eastAsiaTheme="minorEastAsia"/>
+        </w:rPr>
+        <w:t xml:space="preserve">This value can be further adjusted by applying a final </w:t>
+      </w:r>
+      <w:proofErr w:type="gramStart"/>
+      <w:r>
+        <w:rPr>
+          <w:rFonts w:eastAsiaTheme="minorEastAsia"/>
+        </w:rPr>
+        <w:t>correction which</w:t>
+      </w:r>
+      <w:proofErr w:type="gramEnd"/>
+      <w:r>
+        <w:rPr>
+          <w:rFonts w:eastAsiaTheme="minorEastAsia"/>
+        </w:rPr>
+        <w:t xml:space="preserve"> depends by other parameters that can be extracted from the project’s design phase. However, we </w:t>
+      </w:r>
+      <w:proofErr w:type="gramStart"/>
+      <w:r>
+        <w:rPr>
+          <w:rFonts w:eastAsiaTheme="minorEastAsia"/>
+        </w:rPr>
+        <w:t>won’t</w:t>
+      </w:r>
+      <w:proofErr w:type="gramEnd"/>
+      <w:r>
+        <w:rPr>
+          <w:rFonts w:eastAsiaTheme="minorEastAsia"/>
+        </w:rPr>
+        <w:t xml:space="preserve"> perform such correction because it usually doesn’t improve the precision of the estimation (in some cases it may even get it worse). Instead, we will use the UFP estimation in combination with COCOMO in order to estimate the project effort.</w:t>
+      </w:r>
+    </w:p>
+    <w:p>
+      <w:pPr>
+        <w:rPr>
+          <w:rFonts w:eastAsiaTheme="majorEastAsia" w:cstheme="majorBidi"/>
+          <w:b/>
+          <w:sz w:val="30"/>
+          <w:szCs w:val="26"/>
+        </w:rPr>
+      </w:pPr>
+      <w:bookmarkStart w:id="9" w:name="_Toc441251323"/>
+      <w:r>
+        <w:br w:type="page"/>
+      </w:r>
+    </w:p>
+    <w:p>
+      <w:pPr>
+        <w:pStyle w:val="Titolo2"/>
+      </w:pPr>
+      <w:r>
+        <w:lastRenderedPageBreak/>
+        <w:t>COCOMO</w:t>
+      </w:r>
       <w:bookmarkEnd w:id="9"/>
     </w:p>
     <w:p>
       <w:pPr>
-        <w:pStyle w:val="Titolo2"/>
-      </w:pPr>
-      <w:bookmarkStart w:id="10" w:name="_Toc441251322"/>
-      <w:r>
-        <w:t>Functions points</w:t>
-      </w:r>
+        <w:jc w:val="both"/>
+        <w:rPr>
+          <w:szCs w:val="26"/>
+        </w:rPr>
+      </w:pPr>
+      <w:r>
+        <w:rPr>
+          <w:szCs w:val="26"/>
+        </w:rPr>
+        <w:t xml:space="preserve">In the documents describing the MyTaxiService’s </w:t>
+      </w:r>
+      <w:proofErr w:type="gramStart"/>
+      <w:r>
+        <w:rPr>
+          <w:szCs w:val="26"/>
+        </w:rPr>
+        <w:t>project</w:t>
+      </w:r>
+      <w:proofErr w:type="gramEnd"/>
+      <w:r>
+        <w:rPr>
+          <w:szCs w:val="26"/>
+        </w:rPr>
+        <w:t xml:space="preserve"> we have always tried to be as detached from the project’s language as possible. In such way we managed to describe a </w:t>
+      </w:r>
+      <w:proofErr w:type="gramStart"/>
+      <w:r>
+        <w:rPr>
+          <w:szCs w:val="26"/>
+        </w:rPr>
+        <w:t>high level</w:t>
+      </w:r>
+      <w:proofErr w:type="gramEnd"/>
+      <w:r>
+        <w:rPr>
+          <w:szCs w:val="26"/>
+        </w:rPr>
+        <w:t xml:space="preserve"> view of the application without bounding the developers to the limitations (or, possibly, advantages) of a specific language. However, here we will evaluate the COCOMO parameters as if the project was to be developed in the J2EE language, which however seems to be the most obvious choice for this kind of application.</w:t>
+      </w:r>
+    </w:p>
+    <w:p>
+      <w:pPr>
+        <w:jc w:val="both"/>
+        <w:rPr>
+          <w:szCs w:val="26"/>
+        </w:rPr>
+      </w:pPr>
+      <w:r>
+        <w:rPr>
+          <w:szCs w:val="26"/>
+        </w:rPr>
+        <w:t>The average Source Lines of Code (</w:t>
+      </w:r>
+      <w:r>
+        <w:rPr>
+          <w:b/>
+          <w:szCs w:val="26"/>
+        </w:rPr>
+        <w:t>SLOC</w:t>
+      </w:r>
+      <w:r>
+        <w:rPr>
+          <w:szCs w:val="26"/>
+        </w:rPr>
+        <w:t xml:space="preserve">) </w:t>
+      </w:r>
+      <w:proofErr w:type="gramStart"/>
+      <w:r>
+        <w:rPr>
+          <w:szCs w:val="26"/>
+        </w:rPr>
+        <w:t>are calculated</w:t>
+      </w:r>
+      <w:proofErr w:type="gramEnd"/>
+      <w:r>
+        <w:rPr>
+          <w:szCs w:val="26"/>
+        </w:rPr>
+        <w:t xml:space="preserve"> using a conversion factor of 46, as described in the table at </w:t>
+      </w:r>
+      <w:hyperlink r:id="rId9" w:history="1">
+        <w:r>
+          <w:rPr>
+            <w:rStyle w:val="Collegamentoipertestuale"/>
+            <w:szCs w:val="26"/>
+          </w:rPr>
+          <w:t>http://www.qsm.com/resources/function-point-languages-table</w:t>
+        </w:r>
+      </w:hyperlink>
+      <w:r>
+        <w:rPr>
+          <w:szCs w:val="26"/>
+        </w:rPr>
+        <w:t xml:space="preserve">. </w:t>
+      </w:r>
+    </w:p>
+    <w:p>
+      <w:pPr>
+        <w:jc w:val="both"/>
+        <w:rPr>
+          <w:rFonts w:eastAsiaTheme="minorEastAsia"/>
+          <w:szCs w:val="26"/>
+        </w:rPr>
+      </w:pPr>
+      <m:oMathPara>
+        <m:oMath>
+          <m:r>
+            <w:rPr>
+              <w:rFonts w:ascii="Cambria Math" w:hAnsi="Cambria Math"/>
+              <w:szCs w:val="26"/>
+            </w:rPr>
+            <m:t>120 FP*46=5520</m:t>
+          </m:r>
+          <m:r>
+            <w:rPr>
+              <w:rFonts w:ascii="Cambria Math" w:eastAsiaTheme="minorEastAsia" w:hAnsi="Cambria Math"/>
+              <w:szCs w:val="26"/>
+            </w:rPr>
+            <m:t xml:space="preserve"> lines of code</m:t>
+          </m:r>
+        </m:oMath>
+      </m:oMathPara>
+    </w:p>
+    <w:p>
+      <w:pPr>
+        <w:rPr>
+          <w:rFonts w:eastAsiaTheme="minorEastAsia"/>
+          <w:szCs w:val="26"/>
+        </w:rPr>
+      </w:pPr>
+      <w:r>
+        <w:rPr>
+          <w:rFonts w:eastAsiaTheme="minorEastAsia"/>
+          <w:szCs w:val="26"/>
+        </w:rPr>
+        <w:t xml:space="preserve">To calculate the project’s </w:t>
+      </w:r>
+      <w:r>
+        <w:rPr>
+          <w:rFonts w:eastAsiaTheme="minorEastAsia"/>
+          <w:b/>
+          <w:szCs w:val="26"/>
+        </w:rPr>
+        <w:t>Effort</w:t>
+      </w:r>
+      <w:r>
+        <w:rPr>
+          <w:rFonts w:eastAsiaTheme="minorEastAsia"/>
+          <w:szCs w:val="26"/>
+        </w:rPr>
+        <w:t xml:space="preserve">, we first evaluate the </w:t>
+      </w:r>
+      <w:r>
+        <w:rPr>
+          <w:rFonts w:eastAsiaTheme="minorEastAsia"/>
+          <w:b/>
+          <w:szCs w:val="26"/>
+        </w:rPr>
+        <w:t>Scale Drivers</w:t>
+      </w:r>
+      <w:r>
+        <w:rPr>
+          <w:rFonts w:eastAsiaTheme="minorEastAsia"/>
+          <w:szCs w:val="26"/>
+        </w:rPr>
+        <w:t xml:space="preserve"> according to the COCOMO manual (see the section 1.4 for references). The following parameters </w:t>
+      </w:r>
+      <w:proofErr w:type="gramStart"/>
+      <w:r>
+        <w:rPr>
+          <w:rFonts w:eastAsiaTheme="minorEastAsia"/>
+          <w:szCs w:val="26"/>
+        </w:rPr>
+        <w:t>were estimated</w:t>
+      </w:r>
+      <w:proofErr w:type="gramEnd"/>
+      <w:r>
+        <w:rPr>
+          <w:rFonts w:eastAsiaTheme="minorEastAsia"/>
+          <w:szCs w:val="26"/>
+        </w:rPr>
+        <w:t>:</w:t>
+      </w:r>
+      <w:bookmarkStart w:id="10" w:name="_GoBack"/>
       <w:bookmarkEnd w:id="10"/>
     </w:p>
-    <w:p>
-      <w:pPr>
-        <w:pStyle w:val="Titolo2"/>
-      </w:pPr>
-      <w:bookmarkStart w:id="11" w:name="_Toc441251323"/>
-      <w:r>
-        <w:t>COCOMO</w:t>
-      </w:r>
-      <w:bookmarkEnd w:id="11"/>
+    <w:tbl>
+      <w:tblPr>
+        <w:tblStyle w:val="Grigliatabella"/>
+        <w:tblW w:w="0" w:type="auto"/>
+        <w:tblLook w:val="04A0" w:firstRow="1" w:lastRow="0" w:firstColumn="1" w:lastColumn="0" w:noHBand="0" w:noVBand="1"/>
+      </w:tblPr>
+      <w:tblGrid>
+        <w:gridCol w:w="4390"/>
+        <w:gridCol w:w="2251"/>
+        <w:gridCol w:w="3321"/>
+      </w:tblGrid>
+      <w:tr>
+        <w:tc>
+          <w:tcPr>
+            <w:tcW w:w="4390" w:type="dxa"/>
+          </w:tcPr>
+          <w:p>
+            <w:pPr>
+              <w:jc w:val="both"/>
+              <w:rPr>
+                <w:b/>
+                <w:szCs w:val="26"/>
+              </w:rPr>
+            </w:pPr>
+            <w:r>
+              <w:rPr>
+                <w:b/>
+                <w:szCs w:val="26"/>
+              </w:rPr>
+              <w:t>Scale Driver</w:t>
+            </w:r>
+          </w:p>
+        </w:tc>
+        <w:tc>
+          <w:tcPr>
+            <w:tcW w:w="2251" w:type="dxa"/>
+          </w:tcPr>
+          <w:p>
+            <w:pPr>
+              <w:jc w:val="center"/>
+              <w:rPr>
+                <w:b/>
+                <w:szCs w:val="26"/>
+              </w:rPr>
+            </w:pPr>
+            <w:proofErr w:type="spellStart"/>
+            <w:r>
+              <w:rPr>
+                <w:b/>
+                <w:szCs w:val="26"/>
+              </w:rPr>
+              <w:t>Factor</w:t>
+            </w:r>
+            <w:proofErr w:type="spellEnd"/>
+          </w:p>
+        </w:tc>
+        <w:tc>
+          <w:tcPr>
+            <w:tcW w:w="3321" w:type="dxa"/>
+          </w:tcPr>
+          <w:p>
+            <w:pPr>
+              <w:jc w:val="center"/>
+              <w:rPr>
+                <w:b/>
+                <w:szCs w:val="26"/>
+              </w:rPr>
+            </w:pPr>
+            <w:r>
+              <w:rPr>
+                <w:b/>
+                <w:szCs w:val="26"/>
+              </w:rPr>
+              <w:t>Value</w:t>
+            </w:r>
+          </w:p>
+        </w:tc>
+      </w:tr>
+      <w:tr>
+        <w:tc>
+          <w:tcPr>
+            <w:tcW w:w="4390" w:type="dxa"/>
+          </w:tcPr>
+          <w:p>
+            <w:pPr>
+              <w:jc w:val="both"/>
+              <w:rPr>
+                <w:b/>
+                <w:szCs w:val="26"/>
+              </w:rPr>
+            </w:pPr>
+            <w:proofErr w:type="spellStart"/>
+            <w:r>
+              <w:rPr>
+                <w:rFonts w:eastAsia="TimesNewRomanPSMT" w:cs="TimesNewRomanPSMT"/>
+                <w:szCs w:val="26"/>
+              </w:rPr>
+              <w:t>Precedentedness</w:t>
+            </w:r>
+            <w:proofErr w:type="spellEnd"/>
+          </w:p>
+        </w:tc>
+        <w:tc>
+          <w:tcPr>
+            <w:tcW w:w="2251" w:type="dxa"/>
+          </w:tcPr>
+          <w:p>
+            <w:pPr>
+              <w:jc w:val="center"/>
+              <w:rPr>
+                <w:szCs w:val="26"/>
+              </w:rPr>
+            </w:pPr>
+            <w:proofErr w:type="spellStart"/>
+            <w:r>
+              <w:rPr>
+                <w:szCs w:val="26"/>
+              </w:rPr>
+              <w:t>Low</w:t>
+            </w:r>
+            <w:proofErr w:type="spellEnd"/>
+          </w:p>
+        </w:tc>
+        <w:tc>
+          <w:tcPr>
+            <w:tcW w:w="3321" w:type="dxa"/>
+          </w:tcPr>
+          <w:p>
+            <w:pPr>
+              <w:jc w:val="center"/>
+              <w:rPr>
+                <w:szCs w:val="26"/>
+              </w:rPr>
+            </w:pPr>
+            <w:r>
+              <w:rPr>
+                <w:szCs w:val="26"/>
+              </w:rPr>
+              <w:t>4.96</w:t>
+            </w:r>
+          </w:p>
+        </w:tc>
+      </w:tr>
+      <w:tr>
+        <w:tc>
+          <w:tcPr>
+            <w:tcW w:w="4390" w:type="dxa"/>
+          </w:tcPr>
+          <w:p>
+            <w:pPr>
+              <w:jc w:val="both"/>
+              <w:rPr>
+                <w:b/>
+                <w:szCs w:val="26"/>
+              </w:rPr>
+            </w:pPr>
+            <w:r>
+              <w:rPr>
+                <w:rFonts w:eastAsia="TimesNewRomanPSMT" w:cs="TimesNewRomanPSMT"/>
+                <w:szCs w:val="26"/>
+              </w:rPr>
+              <w:t xml:space="preserve">Development </w:t>
+            </w:r>
+            <w:proofErr w:type="spellStart"/>
+            <w:r>
+              <w:rPr>
+                <w:rFonts w:eastAsia="TimesNewRomanPSMT" w:cs="TimesNewRomanPSMT"/>
+                <w:szCs w:val="26"/>
+              </w:rPr>
+              <w:t>Flexibility</w:t>
+            </w:r>
+            <w:proofErr w:type="spellEnd"/>
+          </w:p>
+        </w:tc>
+        <w:tc>
+          <w:tcPr>
+            <w:tcW w:w="2251" w:type="dxa"/>
+          </w:tcPr>
+          <w:p>
+            <w:pPr>
+              <w:jc w:val="center"/>
+              <w:rPr>
+                <w:szCs w:val="26"/>
+              </w:rPr>
+            </w:pPr>
+            <w:r>
+              <w:rPr>
+                <w:szCs w:val="26"/>
+              </w:rPr>
+              <w:t>High</w:t>
+            </w:r>
+          </w:p>
+        </w:tc>
+        <w:tc>
+          <w:tcPr>
+            <w:tcW w:w="3321" w:type="dxa"/>
+          </w:tcPr>
+          <w:p>
+            <w:pPr>
+              <w:jc w:val="center"/>
+              <w:rPr>
+                <w:szCs w:val="26"/>
+              </w:rPr>
+            </w:pPr>
+            <w:r>
+              <w:rPr>
+                <w:szCs w:val="26"/>
+              </w:rPr>
+              <w:t>2.03</w:t>
+            </w:r>
+          </w:p>
+        </w:tc>
+      </w:tr>
+      <w:tr>
+        <w:tc>
+          <w:tcPr>
+            <w:tcW w:w="4390" w:type="dxa"/>
+          </w:tcPr>
+          <w:p>
+            <w:pPr>
+              <w:jc w:val="both"/>
+              <w:rPr>
+                <w:b/>
+                <w:szCs w:val="26"/>
+              </w:rPr>
+            </w:pPr>
+            <w:proofErr w:type="spellStart"/>
+            <w:r>
+              <w:rPr>
+                <w:rFonts w:eastAsia="TimesNewRomanPSMT" w:cs="TimesNewRomanPSMT"/>
+                <w:szCs w:val="26"/>
+              </w:rPr>
+              <w:t>Risk</w:t>
+            </w:r>
+            <w:proofErr w:type="spellEnd"/>
+            <w:r>
+              <w:rPr>
+                <w:rFonts w:eastAsia="TimesNewRomanPSMT" w:cs="TimesNewRomanPSMT"/>
+                <w:szCs w:val="26"/>
+              </w:rPr>
+              <w:t xml:space="preserve"> </w:t>
+            </w:r>
+            <w:proofErr w:type="spellStart"/>
+            <w:r>
+              <w:rPr>
+                <w:rFonts w:eastAsia="TimesNewRomanPSMT" w:cs="TimesNewRomanPSMT"/>
+                <w:szCs w:val="26"/>
+              </w:rPr>
+              <w:t>Resolution</w:t>
+            </w:r>
+            <w:proofErr w:type="spellEnd"/>
+          </w:p>
+        </w:tc>
+        <w:tc>
+          <w:tcPr>
+            <w:tcW w:w="2251" w:type="dxa"/>
+          </w:tcPr>
+          <w:p>
+            <w:pPr>
+              <w:jc w:val="center"/>
+              <w:rPr>
+                <w:szCs w:val="26"/>
+              </w:rPr>
+            </w:pPr>
+            <w:r>
+              <w:rPr>
+                <w:szCs w:val="26"/>
+              </w:rPr>
+              <w:t>High</w:t>
+            </w:r>
+          </w:p>
+        </w:tc>
+        <w:tc>
+          <w:tcPr>
+            <w:tcW w:w="3321" w:type="dxa"/>
+          </w:tcPr>
+          <w:p>
+            <w:pPr>
+              <w:jc w:val="center"/>
+              <w:rPr>
+                <w:szCs w:val="26"/>
+              </w:rPr>
+            </w:pPr>
+            <w:r>
+              <w:rPr>
+                <w:szCs w:val="26"/>
+              </w:rPr>
+              <w:t>2.83</w:t>
+            </w:r>
+          </w:p>
+        </w:tc>
+      </w:tr>
+      <w:tr>
+        <w:tc>
+          <w:tcPr>
+            <w:tcW w:w="4390" w:type="dxa"/>
+          </w:tcPr>
+          <w:p>
+            <w:pPr>
+              <w:jc w:val="both"/>
+              <w:rPr>
+                <w:b/>
+                <w:szCs w:val="26"/>
+              </w:rPr>
+            </w:pPr>
+            <w:r>
+              <w:rPr>
+                <w:rFonts w:eastAsia="TimesNewRomanPSMT" w:cs="TimesNewRomanPSMT"/>
+                <w:szCs w:val="26"/>
+              </w:rPr>
+              <w:t xml:space="preserve">Team </w:t>
+            </w:r>
+            <w:proofErr w:type="spellStart"/>
+            <w:r>
+              <w:rPr>
+                <w:rFonts w:eastAsia="TimesNewRomanPSMT" w:cs="TimesNewRomanPSMT"/>
+                <w:szCs w:val="26"/>
+              </w:rPr>
+              <w:t>Cohesion</w:t>
+            </w:r>
+            <w:proofErr w:type="spellEnd"/>
+          </w:p>
+        </w:tc>
+        <w:tc>
+          <w:tcPr>
+            <w:tcW w:w="2251" w:type="dxa"/>
+          </w:tcPr>
+          <w:p>
+            <w:pPr>
+              <w:jc w:val="center"/>
+              <w:rPr>
+                <w:szCs w:val="26"/>
+              </w:rPr>
+            </w:pPr>
+            <w:proofErr w:type="spellStart"/>
+            <w:r>
+              <w:rPr>
+                <w:szCs w:val="26"/>
+              </w:rPr>
+              <w:t>Very</w:t>
+            </w:r>
+            <w:proofErr w:type="spellEnd"/>
+            <w:r>
+              <w:rPr>
+                <w:szCs w:val="26"/>
+              </w:rPr>
+              <w:t xml:space="preserve"> High</w:t>
+            </w:r>
+          </w:p>
+        </w:tc>
+        <w:tc>
+          <w:tcPr>
+            <w:tcW w:w="3321" w:type="dxa"/>
+          </w:tcPr>
+          <w:p>
+            <w:pPr>
+              <w:jc w:val="center"/>
+              <w:rPr>
+                <w:szCs w:val="26"/>
+              </w:rPr>
+            </w:pPr>
+            <w:r>
+              <w:rPr>
+                <w:szCs w:val="26"/>
+              </w:rPr>
+              <w:t>1.10</w:t>
+            </w:r>
+          </w:p>
+        </w:tc>
+      </w:tr>
+      <w:tr>
+        <w:tc>
+          <w:tcPr>
+            <w:tcW w:w="4390" w:type="dxa"/>
+          </w:tcPr>
+          <w:p>
+            <w:pPr>
+              <w:jc w:val="both"/>
+              <w:rPr>
+                <w:b/>
+                <w:szCs w:val="26"/>
+              </w:rPr>
+            </w:pPr>
+            <w:proofErr w:type="spellStart"/>
+            <w:r>
+              <w:rPr>
+                <w:rFonts w:eastAsia="TimesNewRomanPSMT" w:cs="TimesNewRomanPSMT"/>
+                <w:szCs w:val="26"/>
+              </w:rPr>
+              <w:t>Process</w:t>
+            </w:r>
+            <w:proofErr w:type="spellEnd"/>
+            <w:r>
+              <w:rPr>
+                <w:rFonts w:eastAsia="TimesNewRomanPSMT" w:cs="TimesNewRomanPSMT"/>
+                <w:szCs w:val="26"/>
+              </w:rPr>
+              <w:t xml:space="preserve"> </w:t>
+            </w:r>
+            <w:proofErr w:type="spellStart"/>
+            <w:r>
+              <w:rPr>
+                <w:rFonts w:eastAsia="TimesNewRomanPSMT" w:cs="TimesNewRomanPSMT"/>
+                <w:szCs w:val="26"/>
+              </w:rPr>
+              <w:t>Maturity</w:t>
+            </w:r>
+            <w:proofErr w:type="spellEnd"/>
+          </w:p>
+        </w:tc>
+        <w:tc>
+          <w:tcPr>
+            <w:tcW w:w="2251" w:type="dxa"/>
+          </w:tcPr>
+          <w:p>
+            <w:pPr>
+              <w:jc w:val="center"/>
+              <w:rPr>
+                <w:szCs w:val="26"/>
+              </w:rPr>
+            </w:pPr>
+            <w:proofErr w:type="spellStart"/>
+            <w:r>
+              <w:rPr>
+                <w:szCs w:val="26"/>
+              </w:rPr>
+              <w:t>Normal</w:t>
+            </w:r>
+            <w:proofErr w:type="spellEnd"/>
+          </w:p>
+        </w:tc>
+        <w:tc>
+          <w:tcPr>
+            <w:tcW w:w="3321" w:type="dxa"/>
+          </w:tcPr>
+          <w:p>
+            <w:pPr>
+              <w:jc w:val="center"/>
+              <w:rPr>
+                <w:szCs w:val="26"/>
+              </w:rPr>
+            </w:pPr>
+            <w:r>
+              <w:rPr>
+                <w:szCs w:val="26"/>
+              </w:rPr>
+              <w:t>4.68</w:t>
+            </w:r>
+          </w:p>
+        </w:tc>
+      </w:tr>
+      <w:tr>
+        <w:tc>
+          <w:tcPr>
+            <w:tcW w:w="4390" w:type="dxa"/>
+          </w:tcPr>
+          <w:p>
+            <w:pPr>
+              <w:jc w:val="both"/>
+              <w:rPr>
+                <w:rFonts w:eastAsia="TimesNewRomanPSMT" w:cs="TimesNewRomanPSMT"/>
+                <w:b/>
+                <w:szCs w:val="26"/>
+              </w:rPr>
+            </w:pPr>
+            <w:r>
+              <w:rPr>
+                <w:rFonts w:eastAsia="TimesNewRomanPSMT" w:cs="TimesNewRomanPSMT"/>
+                <w:b/>
+                <w:szCs w:val="26"/>
+              </w:rPr>
+              <w:t>Total</w:t>
+            </w:r>
+          </w:p>
+        </w:tc>
+        <w:tc>
+          <w:tcPr>
+            <w:tcW w:w="2251" w:type="dxa"/>
+          </w:tcPr>
+          <w:p>
+            <w:pPr>
+              <w:jc w:val="center"/>
+              <w:rPr>
+                <w:szCs w:val="26"/>
+              </w:rPr>
+            </w:pPr>
+          </w:p>
+        </w:tc>
+        <w:tc>
+          <w:tcPr>
+            <w:tcW w:w="3321" w:type="dxa"/>
+          </w:tcPr>
+          <w:p>
+            <w:pPr>
+              <w:jc w:val="center"/>
+              <w:rPr>
+                <w:szCs w:val="26"/>
+              </w:rPr>
+            </w:pPr>
+            <w:r>
+              <w:rPr>
+                <w:szCs w:val="26"/>
+              </w:rPr>
+              <w:t>15.6</w:t>
+            </w:r>
+          </w:p>
+        </w:tc>
+      </w:tr>
+    </w:tbl>
+    <w:p>
+      <w:pPr>
+        <w:jc w:val="both"/>
+        <w:rPr>
+          <w:b/>
+          <w:szCs w:val="26"/>
+        </w:rPr>
+      </w:pPr>
+    </w:p>
+    <w:p>
+      <w:pPr>
+        <w:jc w:val="both"/>
+        <w:rPr>
+          <w:szCs w:val="26"/>
+        </w:rPr>
+      </w:pPr>
+      <w:r>
+        <w:rPr>
+          <w:szCs w:val="26"/>
+        </w:rPr>
+        <w:t xml:space="preserve">In the following </w:t>
+      </w:r>
+      <w:proofErr w:type="gramStart"/>
+      <w:r>
+        <w:rPr>
+          <w:szCs w:val="26"/>
+        </w:rPr>
+        <w:t>table</w:t>
+      </w:r>
+      <w:proofErr w:type="gramEnd"/>
+      <w:r>
+        <w:rPr>
+          <w:szCs w:val="26"/>
+        </w:rPr>
+        <w:t xml:space="preserve"> we have estimated the </w:t>
+      </w:r>
+      <w:r>
+        <w:rPr>
+          <w:b/>
+          <w:szCs w:val="26"/>
+        </w:rPr>
+        <w:t>Cost Drivers</w:t>
+      </w:r>
+      <w:r>
+        <w:rPr>
+          <w:szCs w:val="26"/>
+        </w:rPr>
+        <w:t>:</w:t>
+      </w:r>
+    </w:p>
+    <w:tbl>
+      <w:tblPr>
+        <w:tblStyle w:val="Grigliatabella"/>
+        <w:tblW w:w="0" w:type="auto"/>
+        <w:tblLook w:val="04A0" w:firstRow="1" w:lastRow="0" w:firstColumn="1" w:lastColumn="0" w:noHBand="0" w:noVBand="1"/>
+      </w:tblPr>
+      <w:tblGrid>
+        <w:gridCol w:w="4390"/>
+        <w:gridCol w:w="2251"/>
+        <w:gridCol w:w="3321"/>
+      </w:tblGrid>
+      <w:tr>
+        <w:tc>
+          <w:tcPr>
+            <w:tcW w:w="4390" w:type="dxa"/>
+          </w:tcPr>
+          <w:p>
+            <w:pPr>
+              <w:jc w:val="both"/>
+              <w:rPr>
+                <w:b/>
+                <w:szCs w:val="26"/>
+              </w:rPr>
+            </w:pPr>
+            <w:proofErr w:type="spellStart"/>
+            <w:r>
+              <w:rPr>
+                <w:b/>
+                <w:szCs w:val="26"/>
+              </w:rPr>
+              <w:t>Cost</w:t>
+            </w:r>
+            <w:proofErr w:type="spellEnd"/>
+            <w:r>
+              <w:rPr>
+                <w:b/>
+                <w:szCs w:val="26"/>
+              </w:rPr>
+              <w:t xml:space="preserve"> Driver</w:t>
+            </w:r>
+          </w:p>
+        </w:tc>
+        <w:tc>
+          <w:tcPr>
+            <w:tcW w:w="2251" w:type="dxa"/>
+          </w:tcPr>
+          <w:p>
+            <w:pPr>
+              <w:jc w:val="center"/>
+              <w:rPr>
+                <w:b/>
+                <w:szCs w:val="26"/>
+              </w:rPr>
+            </w:pPr>
+            <w:proofErr w:type="spellStart"/>
+            <w:r>
+              <w:rPr>
+                <w:b/>
+                <w:szCs w:val="26"/>
+              </w:rPr>
+              <w:t>Factor</w:t>
+            </w:r>
+            <w:proofErr w:type="spellEnd"/>
+          </w:p>
+        </w:tc>
+        <w:tc>
+          <w:tcPr>
+            <w:tcW w:w="3321" w:type="dxa"/>
+          </w:tcPr>
+          <w:p>
+            <w:pPr>
+              <w:jc w:val="center"/>
+              <w:rPr>
+                <w:b/>
+                <w:szCs w:val="26"/>
+              </w:rPr>
+            </w:pPr>
+            <w:r>
+              <w:rPr>
+                <w:b/>
+                <w:szCs w:val="26"/>
+              </w:rPr>
+              <w:t>Value</w:t>
+            </w:r>
+          </w:p>
+        </w:tc>
+      </w:tr>
+      <w:tr>
+        <w:tc>
+          <w:tcPr>
+            <w:tcW w:w="4390" w:type="dxa"/>
+          </w:tcPr>
+          <w:p>
+            <w:pPr>
+              <w:jc w:val="both"/>
+              <w:rPr>
+                <w:szCs w:val="26"/>
+              </w:rPr>
+            </w:pPr>
+            <w:proofErr w:type="spellStart"/>
+            <w:r>
+              <w:rPr>
+                <w:rFonts w:eastAsia="TimesNewRomanPSMT" w:cs="TimesNewRomanPSMT"/>
+                <w:szCs w:val="26"/>
+              </w:rPr>
+              <w:t>Required</w:t>
+            </w:r>
+            <w:proofErr w:type="spellEnd"/>
+            <w:r>
+              <w:rPr>
+                <w:rFonts w:eastAsia="TimesNewRomanPSMT" w:cs="TimesNewRomanPSMT"/>
+                <w:szCs w:val="26"/>
+              </w:rPr>
+              <w:t xml:space="preserve"> Software Reliability</w:t>
+            </w:r>
+          </w:p>
+        </w:tc>
+        <w:tc>
+          <w:tcPr>
+            <w:tcW w:w="2251" w:type="dxa"/>
+          </w:tcPr>
+          <w:p>
+            <w:pPr>
+              <w:jc w:val="center"/>
+              <w:rPr>
+                <w:szCs w:val="26"/>
+              </w:rPr>
+            </w:pPr>
+            <w:proofErr w:type="spellStart"/>
+            <w:r>
+              <w:rPr>
+                <w:szCs w:val="26"/>
+              </w:rPr>
+              <w:t>Low</w:t>
+            </w:r>
+            <w:proofErr w:type="spellEnd"/>
+          </w:p>
+        </w:tc>
+        <w:tc>
+          <w:tcPr>
+            <w:tcW w:w="3321" w:type="dxa"/>
+          </w:tcPr>
+          <w:p>
+            <w:pPr>
+              <w:jc w:val="center"/>
+              <w:rPr>
+                <w:szCs w:val="26"/>
+              </w:rPr>
+            </w:pPr>
+            <w:r>
+              <w:rPr>
+                <w:szCs w:val="26"/>
+              </w:rPr>
+              <w:t>0.92</w:t>
+            </w:r>
+          </w:p>
+        </w:tc>
+      </w:tr>
+      <w:tr>
+        <w:tc>
+          <w:tcPr>
+            <w:tcW w:w="4390" w:type="dxa"/>
+          </w:tcPr>
+          <w:p>
+            <w:pPr>
+              <w:jc w:val="both"/>
+              <w:rPr>
+                <w:szCs w:val="26"/>
+              </w:rPr>
+            </w:pPr>
+            <w:r>
+              <w:rPr>
+                <w:rFonts w:eastAsia="TimesNewRomanPSMT" w:cs="TimesNewRomanPSMT"/>
+                <w:szCs w:val="26"/>
+              </w:rPr>
+              <w:t xml:space="preserve">Data Base </w:t>
+            </w:r>
+            <w:proofErr w:type="spellStart"/>
+            <w:r>
+              <w:rPr>
+                <w:rFonts w:eastAsia="TimesNewRomanPSMT" w:cs="TimesNewRomanPSMT"/>
+                <w:szCs w:val="26"/>
+              </w:rPr>
+              <w:t>Size</w:t>
+            </w:r>
+            <w:proofErr w:type="spellEnd"/>
+          </w:p>
+        </w:tc>
+        <w:tc>
+          <w:tcPr>
+            <w:tcW w:w="2251" w:type="dxa"/>
+          </w:tcPr>
+          <w:p>
+            <w:pPr>
+              <w:jc w:val="center"/>
+              <w:rPr>
+                <w:szCs w:val="26"/>
+              </w:rPr>
+            </w:pPr>
+            <w:proofErr w:type="spellStart"/>
+            <w:r>
+              <w:rPr>
+                <w:szCs w:val="26"/>
+              </w:rPr>
+              <w:t>Nominal</w:t>
+            </w:r>
+            <w:proofErr w:type="spellEnd"/>
+          </w:p>
+        </w:tc>
+        <w:tc>
+          <w:tcPr>
+            <w:tcW w:w="3321" w:type="dxa"/>
+          </w:tcPr>
+          <w:p>
+            <w:pPr>
+              <w:jc w:val="center"/>
+              <w:rPr>
+                <w:szCs w:val="26"/>
+              </w:rPr>
+            </w:pPr>
+            <w:r>
+              <w:rPr>
+                <w:szCs w:val="26"/>
+              </w:rPr>
+              <w:t>1.00</w:t>
+            </w:r>
+          </w:p>
+        </w:tc>
+      </w:tr>
+      <w:tr>
+        <w:tc>
+          <w:tcPr>
+            <w:tcW w:w="4390" w:type="dxa"/>
+          </w:tcPr>
+          <w:p>
+            <w:pPr>
+              <w:jc w:val="both"/>
+              <w:rPr>
+                <w:szCs w:val="26"/>
+              </w:rPr>
+            </w:pPr>
+            <w:r>
+              <w:rPr>
+                <w:rFonts w:eastAsia="TimesNewRomanPSMT" w:cs="TimesNewRomanPSMT"/>
+                <w:szCs w:val="26"/>
+              </w:rPr>
+              <w:t xml:space="preserve">Product </w:t>
+            </w:r>
+            <w:proofErr w:type="spellStart"/>
+            <w:r>
+              <w:rPr>
+                <w:rFonts w:eastAsia="TimesNewRomanPSMT" w:cs="TimesNewRomanPSMT"/>
+                <w:szCs w:val="26"/>
+              </w:rPr>
+              <w:t>Complexity</w:t>
+            </w:r>
+            <w:proofErr w:type="spellEnd"/>
+          </w:p>
+        </w:tc>
+        <w:tc>
+          <w:tcPr>
+            <w:tcW w:w="2251" w:type="dxa"/>
+          </w:tcPr>
+          <w:p>
+            <w:pPr>
+              <w:jc w:val="center"/>
+              <w:rPr>
+                <w:szCs w:val="26"/>
+              </w:rPr>
+            </w:pPr>
+            <w:proofErr w:type="spellStart"/>
+            <w:r>
+              <w:rPr>
+                <w:szCs w:val="26"/>
+              </w:rPr>
+              <w:t>Nominal</w:t>
+            </w:r>
+            <w:proofErr w:type="spellEnd"/>
+          </w:p>
+        </w:tc>
+        <w:tc>
+          <w:tcPr>
+            <w:tcW w:w="3321" w:type="dxa"/>
+          </w:tcPr>
+          <w:p>
+            <w:pPr>
+              <w:jc w:val="center"/>
+              <w:rPr>
+                <w:szCs w:val="26"/>
+              </w:rPr>
+            </w:pPr>
+            <w:r>
+              <w:rPr>
+                <w:szCs w:val="26"/>
+              </w:rPr>
+              <w:t>1.00</w:t>
+            </w:r>
+          </w:p>
+        </w:tc>
+      </w:tr>
+      <w:tr>
+        <w:tc>
+          <w:tcPr>
+            <w:tcW w:w="4390" w:type="dxa"/>
+          </w:tcPr>
+          <w:p>
+            <w:pPr>
+              <w:jc w:val="both"/>
+              <w:rPr>
+                <w:szCs w:val="26"/>
+              </w:rPr>
+            </w:pPr>
+            <w:proofErr w:type="spellStart"/>
+            <w:r>
+              <w:rPr>
+                <w:rFonts w:eastAsia="TimesNewRomanPSMT" w:cs="TimesNewRomanPSMT"/>
+                <w:szCs w:val="26"/>
+              </w:rPr>
+              <w:t>Required</w:t>
+            </w:r>
+            <w:proofErr w:type="spellEnd"/>
+            <w:r>
+              <w:rPr>
+                <w:rFonts w:eastAsia="TimesNewRomanPSMT" w:cs="TimesNewRomanPSMT"/>
+                <w:szCs w:val="26"/>
+              </w:rPr>
+              <w:t xml:space="preserve"> </w:t>
+            </w:r>
+            <w:proofErr w:type="spellStart"/>
+            <w:r>
+              <w:rPr>
+                <w:rFonts w:eastAsia="TimesNewRomanPSMT" w:cs="TimesNewRomanPSMT"/>
+                <w:szCs w:val="26"/>
+              </w:rPr>
+              <w:t>Reusability</w:t>
+            </w:r>
+            <w:proofErr w:type="spellEnd"/>
+          </w:p>
+        </w:tc>
+        <w:tc>
+          <w:tcPr>
+            <w:tcW w:w="2251" w:type="dxa"/>
+          </w:tcPr>
+          <w:p>
+            <w:pPr>
+              <w:jc w:val="center"/>
+              <w:rPr>
+                <w:szCs w:val="26"/>
+              </w:rPr>
+            </w:pPr>
+            <w:r>
+              <w:rPr>
+                <w:szCs w:val="26"/>
+              </w:rPr>
+              <w:t>High</w:t>
+            </w:r>
+          </w:p>
+        </w:tc>
+        <w:tc>
+          <w:tcPr>
+            <w:tcW w:w="3321" w:type="dxa"/>
+          </w:tcPr>
+          <w:p>
+            <w:pPr>
+              <w:jc w:val="center"/>
+              <w:rPr>
+                <w:szCs w:val="26"/>
+              </w:rPr>
+            </w:pPr>
+            <w:r>
+              <w:rPr>
+                <w:szCs w:val="26"/>
+              </w:rPr>
+              <w:t>1.07</w:t>
+            </w:r>
+          </w:p>
+        </w:tc>
+      </w:tr>
+      <w:tr>
+        <w:tc>
+          <w:tcPr>
+            <w:tcW w:w="4390" w:type="dxa"/>
+          </w:tcPr>
+          <w:p>
+            <w:pPr>
+              <w:autoSpaceDE w:val="0"/>
+              <w:autoSpaceDN w:val="0"/>
+              <w:adjustRightInd w:val="0"/>
+              <w:rPr>
+                <w:rFonts w:eastAsia="TimesNewRomanPSMT" w:cs="TimesNewRomanPSMT"/>
+                <w:szCs w:val="26"/>
+              </w:rPr>
+            </w:pPr>
+            <w:proofErr w:type="spellStart"/>
+            <w:r>
+              <w:rPr>
+                <w:rFonts w:eastAsia="TimesNewRomanPSMT" w:cs="TimesNewRomanPSMT"/>
+                <w:szCs w:val="26"/>
+              </w:rPr>
+              <w:t>Documentation</w:t>
+            </w:r>
+            <w:proofErr w:type="spellEnd"/>
+            <w:r>
+              <w:rPr>
+                <w:rFonts w:eastAsia="TimesNewRomanPSMT" w:cs="TimesNewRomanPSMT"/>
+                <w:szCs w:val="26"/>
+              </w:rPr>
+              <w:t xml:space="preserve"> match to life-</w:t>
+            </w:r>
+            <w:proofErr w:type="spellStart"/>
+            <w:r>
+              <w:rPr>
+                <w:rFonts w:eastAsia="TimesNewRomanPSMT" w:cs="TimesNewRomanPSMT"/>
+                <w:szCs w:val="26"/>
+              </w:rPr>
+              <w:t>cycle</w:t>
+            </w:r>
+            <w:proofErr w:type="spellEnd"/>
+          </w:p>
+          <w:p>
+            <w:pPr>
+              <w:jc w:val="both"/>
+              <w:rPr>
+                <w:szCs w:val="26"/>
+              </w:rPr>
+            </w:pPr>
+            <w:proofErr w:type="spellStart"/>
+            <w:proofErr w:type="gramStart"/>
+            <w:r>
+              <w:rPr>
+                <w:rFonts w:eastAsia="TimesNewRomanPSMT" w:cs="TimesNewRomanPSMT"/>
+                <w:szCs w:val="26"/>
+              </w:rPr>
+              <w:t>needs</w:t>
+            </w:r>
+            <w:proofErr w:type="spellEnd"/>
+            <w:proofErr w:type="gramEnd"/>
+          </w:p>
+        </w:tc>
+        <w:tc>
+          <w:tcPr>
+            <w:tcW w:w="2251" w:type="dxa"/>
+          </w:tcPr>
+          <w:p>
+            <w:pPr>
+              <w:jc w:val="center"/>
+              <w:rPr>
+                <w:szCs w:val="26"/>
+              </w:rPr>
+            </w:pPr>
+            <w:proofErr w:type="spellStart"/>
+            <w:r>
+              <w:rPr>
+                <w:szCs w:val="26"/>
+              </w:rPr>
+              <w:t>Nominal</w:t>
+            </w:r>
+            <w:proofErr w:type="spellEnd"/>
+          </w:p>
+        </w:tc>
+        <w:tc>
+          <w:tcPr>
+            <w:tcW w:w="3321" w:type="dxa"/>
+          </w:tcPr>
+          <w:p>
+            <w:pPr>
+              <w:jc w:val="center"/>
+              <w:rPr>
+                <w:szCs w:val="26"/>
+              </w:rPr>
+            </w:pPr>
+            <w:r>
+              <w:rPr>
+                <w:szCs w:val="26"/>
+              </w:rPr>
+              <w:t>1.00</w:t>
+            </w:r>
+          </w:p>
+        </w:tc>
+      </w:tr>
+      <w:tr>
+        <w:tc>
+          <w:tcPr>
+            <w:tcW w:w="4390" w:type="dxa"/>
+          </w:tcPr>
+          <w:p>
+            <w:pPr>
+              <w:jc w:val="both"/>
+              <w:rPr>
+                <w:szCs w:val="26"/>
+              </w:rPr>
+            </w:pPr>
+            <w:proofErr w:type="spellStart"/>
+            <w:r>
+              <w:rPr>
+                <w:rFonts w:eastAsia="TimesNewRomanPSMT" w:cs="TimesNewRomanPSMT"/>
+                <w:szCs w:val="26"/>
+              </w:rPr>
+              <w:t>Execution</w:t>
+            </w:r>
+            <w:proofErr w:type="spellEnd"/>
+            <w:r>
+              <w:rPr>
+                <w:rFonts w:eastAsia="TimesNewRomanPSMT" w:cs="TimesNewRomanPSMT"/>
+                <w:szCs w:val="26"/>
+              </w:rPr>
+              <w:t xml:space="preserve"> Time </w:t>
+            </w:r>
+            <w:proofErr w:type="spellStart"/>
+            <w:r>
+              <w:rPr>
+                <w:rFonts w:eastAsia="TimesNewRomanPSMT" w:cs="TimesNewRomanPSMT"/>
+                <w:szCs w:val="26"/>
+              </w:rPr>
+              <w:t>Constraint</w:t>
+            </w:r>
+            <w:proofErr w:type="spellEnd"/>
+          </w:p>
+        </w:tc>
+        <w:tc>
+          <w:tcPr>
+            <w:tcW w:w="2251" w:type="dxa"/>
+          </w:tcPr>
+          <w:p>
+            <w:pPr>
+              <w:jc w:val="center"/>
+              <w:rPr>
+                <w:szCs w:val="26"/>
+              </w:rPr>
+            </w:pPr>
+            <w:proofErr w:type="spellStart"/>
+            <w:r>
+              <w:rPr>
+                <w:szCs w:val="26"/>
+              </w:rPr>
+              <w:t>Low</w:t>
+            </w:r>
+            <w:proofErr w:type="spellEnd"/>
+          </w:p>
+        </w:tc>
+        <w:tc>
+          <w:tcPr>
+            <w:tcW w:w="3321" w:type="dxa"/>
+          </w:tcPr>
+          <w:p>
+            <w:pPr>
+              <w:jc w:val="center"/>
+              <w:rPr>
+                <w:szCs w:val="26"/>
+              </w:rPr>
+            </w:pPr>
+            <w:proofErr w:type="gramStart"/>
+            <w:r>
+              <w:rPr>
+                <w:szCs w:val="26"/>
+              </w:rPr>
+              <w:t>n</w:t>
+            </w:r>
+            <w:proofErr w:type="gramEnd"/>
+            <w:r>
+              <w:rPr>
+                <w:szCs w:val="26"/>
+              </w:rPr>
+              <w:t>/a</w:t>
+            </w:r>
+          </w:p>
+        </w:tc>
+      </w:tr>
+      <w:tr>
+        <w:tc>
+          <w:tcPr>
+            <w:tcW w:w="4390" w:type="dxa"/>
+          </w:tcPr>
+          <w:p>
+            <w:pPr>
+              <w:jc w:val="both"/>
+              <w:rPr>
+                <w:szCs w:val="26"/>
+              </w:rPr>
+            </w:pPr>
+            <w:proofErr w:type="spellStart"/>
+            <w:r>
+              <w:rPr>
+                <w:rFonts w:eastAsia="TimesNewRomanPSMT" w:cs="TimesNewRomanPSMT"/>
+                <w:szCs w:val="26"/>
+              </w:rPr>
+              <w:t>Main</w:t>
+            </w:r>
+            <w:proofErr w:type="spellEnd"/>
+            <w:r>
+              <w:rPr>
+                <w:rFonts w:eastAsia="TimesNewRomanPSMT" w:cs="TimesNewRomanPSMT"/>
+                <w:szCs w:val="26"/>
+              </w:rPr>
+              <w:t xml:space="preserve"> Storage </w:t>
+            </w:r>
+            <w:proofErr w:type="spellStart"/>
+            <w:r>
+              <w:rPr>
+                <w:rFonts w:eastAsia="TimesNewRomanPSMT" w:cs="TimesNewRomanPSMT"/>
+                <w:szCs w:val="26"/>
+              </w:rPr>
+              <w:t>Constraint</w:t>
+            </w:r>
+            <w:proofErr w:type="spellEnd"/>
+          </w:p>
+        </w:tc>
+        <w:tc>
+          <w:tcPr>
+            <w:tcW w:w="2251" w:type="dxa"/>
+          </w:tcPr>
+          <w:p>
+            <w:pPr>
+              <w:jc w:val="center"/>
+              <w:rPr>
+                <w:szCs w:val="26"/>
+              </w:rPr>
+            </w:pPr>
+            <w:proofErr w:type="spellStart"/>
+            <w:r>
+              <w:rPr>
+                <w:szCs w:val="26"/>
+              </w:rPr>
+              <w:t>Low</w:t>
+            </w:r>
+            <w:proofErr w:type="spellEnd"/>
+          </w:p>
+        </w:tc>
+        <w:tc>
+          <w:tcPr>
+            <w:tcW w:w="3321" w:type="dxa"/>
+          </w:tcPr>
+          <w:p>
+            <w:pPr>
+              <w:jc w:val="center"/>
+              <w:rPr>
+                <w:szCs w:val="26"/>
+              </w:rPr>
+            </w:pPr>
+            <w:proofErr w:type="gramStart"/>
+            <w:r>
+              <w:rPr>
+                <w:szCs w:val="26"/>
+              </w:rPr>
+              <w:t>n</w:t>
+            </w:r>
+            <w:proofErr w:type="gramEnd"/>
+            <w:r>
+              <w:rPr>
+                <w:szCs w:val="26"/>
+              </w:rPr>
+              <w:t>/a</w:t>
+            </w:r>
+          </w:p>
+        </w:tc>
+      </w:tr>
+      <w:tr>
+        <w:tc>
+          <w:tcPr>
+            <w:tcW w:w="4390" w:type="dxa"/>
+          </w:tcPr>
+          <w:p>
+            <w:pPr>
+              <w:jc w:val="both"/>
+              <w:rPr>
+                <w:szCs w:val="26"/>
+              </w:rPr>
+            </w:pPr>
+            <w:r>
+              <w:rPr>
+                <w:rFonts w:eastAsia="TimesNewRomanPSMT" w:cs="TimesNewRomanPSMT"/>
+                <w:szCs w:val="26"/>
+              </w:rPr>
+              <w:t xml:space="preserve">Platform </w:t>
+            </w:r>
+            <w:proofErr w:type="spellStart"/>
+            <w:r>
+              <w:rPr>
+                <w:rFonts w:eastAsia="TimesNewRomanPSMT" w:cs="TimesNewRomanPSMT"/>
+                <w:szCs w:val="26"/>
+              </w:rPr>
+              <w:t>Volatility</w:t>
+            </w:r>
+            <w:proofErr w:type="spellEnd"/>
+          </w:p>
+        </w:tc>
+        <w:tc>
+          <w:tcPr>
+            <w:tcW w:w="2251" w:type="dxa"/>
+          </w:tcPr>
+          <w:p>
+            <w:pPr>
+              <w:jc w:val="center"/>
+              <w:rPr>
+                <w:szCs w:val="26"/>
+              </w:rPr>
+            </w:pPr>
+            <w:proofErr w:type="spellStart"/>
+            <w:r>
+              <w:rPr>
+                <w:szCs w:val="26"/>
+              </w:rPr>
+              <w:t>Nominal</w:t>
+            </w:r>
+            <w:proofErr w:type="spellEnd"/>
+          </w:p>
+        </w:tc>
+        <w:tc>
+          <w:tcPr>
+            <w:tcW w:w="3321" w:type="dxa"/>
+          </w:tcPr>
+          <w:p>
+            <w:pPr>
+              <w:jc w:val="center"/>
+              <w:rPr>
+                <w:szCs w:val="26"/>
+              </w:rPr>
+            </w:pPr>
+            <w:r>
+              <w:rPr>
+                <w:szCs w:val="26"/>
+              </w:rPr>
+              <w:t>1.00</w:t>
+            </w:r>
+          </w:p>
+        </w:tc>
+      </w:tr>
+      <w:tr>
+        <w:tc>
+          <w:tcPr>
+            <w:tcW w:w="4390" w:type="dxa"/>
+          </w:tcPr>
+          <w:p>
+            <w:pPr>
+              <w:jc w:val="both"/>
+              <w:rPr>
+                <w:szCs w:val="26"/>
+              </w:rPr>
+            </w:pPr>
+            <w:r>
+              <w:rPr>
+                <w:rFonts w:eastAsia="TimesNewRomanPSMT" w:cs="TimesNewRomanPSMT"/>
+                <w:szCs w:val="26"/>
+              </w:rPr>
+              <w:t xml:space="preserve">Analyst </w:t>
+            </w:r>
+            <w:proofErr w:type="spellStart"/>
+            <w:r>
+              <w:rPr>
+                <w:rFonts w:eastAsia="TimesNewRomanPSMT" w:cs="TimesNewRomanPSMT"/>
+                <w:szCs w:val="26"/>
+              </w:rPr>
+              <w:t>Capability</w:t>
+            </w:r>
+            <w:proofErr w:type="spellEnd"/>
+          </w:p>
+        </w:tc>
+        <w:tc>
+          <w:tcPr>
+            <w:tcW w:w="2251" w:type="dxa"/>
+          </w:tcPr>
+          <w:p>
+            <w:pPr>
+              <w:jc w:val="center"/>
+              <w:rPr>
+                <w:szCs w:val="26"/>
+              </w:rPr>
+            </w:pPr>
+            <w:proofErr w:type="spellStart"/>
+            <w:r>
+              <w:rPr>
+                <w:szCs w:val="26"/>
+              </w:rPr>
+              <w:t>Very</w:t>
+            </w:r>
+            <w:proofErr w:type="spellEnd"/>
+            <w:r>
+              <w:rPr>
+                <w:szCs w:val="26"/>
+              </w:rPr>
+              <w:t xml:space="preserve"> High</w:t>
+            </w:r>
+          </w:p>
+        </w:tc>
+        <w:tc>
+          <w:tcPr>
+            <w:tcW w:w="3321" w:type="dxa"/>
+          </w:tcPr>
+          <w:p>
+            <w:pPr>
+              <w:jc w:val="center"/>
+              <w:rPr>
+                <w:szCs w:val="26"/>
+              </w:rPr>
+            </w:pPr>
+            <w:r>
+              <w:rPr>
+                <w:szCs w:val="26"/>
+              </w:rPr>
+              <w:t>0.71</w:t>
+            </w:r>
+          </w:p>
+        </w:tc>
+      </w:tr>
+      <w:tr>
+        <w:tc>
+          <w:tcPr>
+            <w:tcW w:w="4390" w:type="dxa"/>
+          </w:tcPr>
+          <w:p>
+            <w:pPr>
+              <w:jc w:val="both"/>
+              <w:rPr>
+                <w:szCs w:val="26"/>
+              </w:rPr>
+            </w:pPr>
+            <w:proofErr w:type="spellStart"/>
+            <w:r>
+              <w:rPr>
+                <w:rFonts w:eastAsia="TimesNewRomanPSMT" w:cs="TimesNewRomanPSMT"/>
+                <w:szCs w:val="26"/>
+              </w:rPr>
+              <w:t>Programmer</w:t>
+            </w:r>
+            <w:proofErr w:type="spellEnd"/>
+            <w:r>
+              <w:rPr>
+                <w:rFonts w:eastAsia="TimesNewRomanPSMT" w:cs="TimesNewRomanPSMT"/>
+                <w:szCs w:val="26"/>
+              </w:rPr>
+              <w:t xml:space="preserve"> </w:t>
+            </w:r>
+            <w:proofErr w:type="spellStart"/>
+            <w:r>
+              <w:rPr>
+                <w:rFonts w:eastAsia="TimesNewRomanPSMT" w:cs="TimesNewRomanPSMT"/>
+                <w:szCs w:val="26"/>
+              </w:rPr>
+              <w:t>Capability</w:t>
+            </w:r>
+            <w:proofErr w:type="spellEnd"/>
+          </w:p>
+        </w:tc>
+        <w:tc>
+          <w:tcPr>
+            <w:tcW w:w="2251" w:type="dxa"/>
+          </w:tcPr>
+          <w:p>
+            <w:pPr>
+              <w:jc w:val="center"/>
+              <w:rPr>
+                <w:szCs w:val="26"/>
+              </w:rPr>
+            </w:pPr>
+            <w:proofErr w:type="spellStart"/>
+            <w:r>
+              <w:rPr>
+                <w:szCs w:val="26"/>
+              </w:rPr>
+              <w:t>Nominal</w:t>
+            </w:r>
+            <w:proofErr w:type="spellEnd"/>
+          </w:p>
+        </w:tc>
+        <w:tc>
+          <w:tcPr>
+            <w:tcW w:w="3321" w:type="dxa"/>
+          </w:tcPr>
+          <w:p>
+            <w:pPr>
+              <w:jc w:val="center"/>
+              <w:rPr>
+                <w:szCs w:val="26"/>
+              </w:rPr>
+            </w:pPr>
+            <w:r>
+              <w:rPr>
+                <w:szCs w:val="26"/>
+              </w:rPr>
+              <w:t>1.00</w:t>
+            </w:r>
+          </w:p>
+        </w:tc>
+      </w:tr>
+      <w:tr>
+        <w:tc>
+          <w:tcPr>
+            <w:tcW w:w="4390" w:type="dxa"/>
+          </w:tcPr>
+          <w:p>
+            <w:pPr>
+              <w:jc w:val="both"/>
+              <w:rPr>
+                <w:szCs w:val="26"/>
+              </w:rPr>
+            </w:pPr>
+            <w:r>
+              <w:rPr>
+                <w:rFonts w:eastAsia="TimesNewRomanPSMT" w:cs="TimesNewRomanPSMT"/>
+                <w:szCs w:val="26"/>
+              </w:rPr>
+              <w:t>Application Experience</w:t>
+            </w:r>
+          </w:p>
+        </w:tc>
+        <w:tc>
+          <w:tcPr>
+            <w:tcW w:w="2251" w:type="dxa"/>
+          </w:tcPr>
+          <w:p>
+            <w:pPr>
+              <w:jc w:val="center"/>
+              <w:rPr>
+                <w:szCs w:val="26"/>
+              </w:rPr>
+            </w:pPr>
+            <w:proofErr w:type="spellStart"/>
+            <w:r>
+              <w:rPr>
+                <w:szCs w:val="26"/>
+              </w:rPr>
+              <w:t>Low</w:t>
+            </w:r>
+            <w:proofErr w:type="spellEnd"/>
+          </w:p>
+        </w:tc>
+        <w:tc>
+          <w:tcPr>
+            <w:tcW w:w="3321" w:type="dxa"/>
+          </w:tcPr>
+          <w:p>
+            <w:pPr>
+              <w:jc w:val="center"/>
+              <w:rPr>
+                <w:szCs w:val="26"/>
+              </w:rPr>
+            </w:pPr>
+            <w:r>
+              <w:rPr>
+                <w:szCs w:val="26"/>
+              </w:rPr>
+              <w:t>1.10</w:t>
+            </w:r>
+          </w:p>
+        </w:tc>
+      </w:tr>
+      <w:tr>
+        <w:tc>
+          <w:tcPr>
+            <w:tcW w:w="4390" w:type="dxa"/>
+          </w:tcPr>
+          <w:p>
+            <w:pPr>
+              <w:jc w:val="both"/>
+              <w:rPr>
+                <w:szCs w:val="26"/>
+              </w:rPr>
+            </w:pPr>
+            <w:r>
+              <w:rPr>
+                <w:rFonts w:eastAsia="TimesNewRomanPSMT" w:cs="TimesNewRomanPSMT"/>
+                <w:szCs w:val="26"/>
+              </w:rPr>
+              <w:t>Platform Experience</w:t>
+            </w:r>
+          </w:p>
+        </w:tc>
+        <w:tc>
+          <w:tcPr>
+            <w:tcW w:w="2251" w:type="dxa"/>
+          </w:tcPr>
+          <w:p>
+            <w:pPr>
+              <w:jc w:val="center"/>
+              <w:rPr>
+                <w:szCs w:val="26"/>
+              </w:rPr>
+            </w:pPr>
+            <w:proofErr w:type="spellStart"/>
+            <w:r>
+              <w:rPr>
+                <w:szCs w:val="26"/>
+              </w:rPr>
+              <w:t>Nominal</w:t>
+            </w:r>
+            <w:proofErr w:type="spellEnd"/>
+          </w:p>
+        </w:tc>
+        <w:tc>
+          <w:tcPr>
+            <w:tcW w:w="3321" w:type="dxa"/>
+          </w:tcPr>
+          <w:p>
+            <w:pPr>
+              <w:jc w:val="center"/>
+              <w:rPr>
+                <w:szCs w:val="26"/>
+              </w:rPr>
+            </w:pPr>
+            <w:r>
+              <w:rPr>
+                <w:szCs w:val="26"/>
+              </w:rPr>
+              <w:t>1.00</w:t>
+            </w:r>
+          </w:p>
+        </w:tc>
+      </w:tr>
+      <w:tr>
+        <w:tc>
+          <w:tcPr>
+            <w:tcW w:w="4390" w:type="dxa"/>
+          </w:tcPr>
+          <w:p>
+            <w:pPr>
+              <w:jc w:val="both"/>
+              <w:rPr>
+                <w:rFonts w:eastAsia="TimesNewRomanPSMT" w:cs="TimesNewRomanPSMT"/>
+                <w:szCs w:val="26"/>
+              </w:rPr>
+            </w:pPr>
+            <w:r>
+              <w:rPr>
+                <w:rFonts w:eastAsia="TimesNewRomanPSMT" w:cs="TimesNewRomanPSMT"/>
+                <w:szCs w:val="26"/>
+              </w:rPr>
+              <w:t xml:space="preserve">Language and </w:t>
+            </w:r>
+            <w:proofErr w:type="spellStart"/>
+            <w:r>
+              <w:rPr>
+                <w:rFonts w:eastAsia="TimesNewRomanPSMT" w:cs="TimesNewRomanPSMT"/>
+                <w:szCs w:val="26"/>
+              </w:rPr>
+              <w:t>Tool</w:t>
+            </w:r>
+            <w:proofErr w:type="spellEnd"/>
+            <w:r>
+              <w:rPr>
+                <w:rFonts w:eastAsia="TimesNewRomanPSMT" w:cs="TimesNewRomanPSMT"/>
+                <w:szCs w:val="26"/>
+              </w:rPr>
+              <w:t xml:space="preserve"> Experience</w:t>
+            </w:r>
+          </w:p>
+        </w:tc>
+        <w:tc>
+          <w:tcPr>
+            <w:tcW w:w="2251" w:type="dxa"/>
+          </w:tcPr>
+          <w:p>
+            <w:pPr>
+              <w:jc w:val="center"/>
+              <w:rPr>
+                <w:szCs w:val="26"/>
+              </w:rPr>
+            </w:pPr>
+            <w:proofErr w:type="spellStart"/>
+            <w:r>
+              <w:rPr>
+                <w:szCs w:val="26"/>
+              </w:rPr>
+              <w:t>Low</w:t>
+            </w:r>
+            <w:proofErr w:type="spellEnd"/>
+          </w:p>
+        </w:tc>
+        <w:tc>
+          <w:tcPr>
+            <w:tcW w:w="3321" w:type="dxa"/>
+          </w:tcPr>
+          <w:p>
+            <w:pPr>
+              <w:jc w:val="center"/>
+              <w:rPr>
+                <w:szCs w:val="26"/>
+              </w:rPr>
+            </w:pPr>
+            <w:r>
+              <w:rPr>
+                <w:szCs w:val="26"/>
+              </w:rPr>
+              <w:t>1.09</w:t>
+            </w:r>
+          </w:p>
+        </w:tc>
+      </w:tr>
+      <w:tr>
+        <w:tc>
+          <w:tcPr>
+            <w:tcW w:w="4390" w:type="dxa"/>
+          </w:tcPr>
+          <w:p>
+            <w:pPr>
+              <w:jc w:val="both"/>
+              <w:rPr>
+                <w:rFonts w:eastAsia="TimesNewRomanPSMT" w:cs="TimesNewRomanPSMT"/>
+                <w:szCs w:val="26"/>
+              </w:rPr>
+            </w:pPr>
+            <w:proofErr w:type="spellStart"/>
+            <w:r>
+              <w:rPr>
+                <w:rFonts w:eastAsia="TimesNewRomanPSMT" w:cs="TimesNewRomanPSMT"/>
+                <w:szCs w:val="26"/>
+              </w:rPr>
+              <w:lastRenderedPageBreak/>
+              <w:t>Personnel</w:t>
+            </w:r>
+            <w:proofErr w:type="spellEnd"/>
+            <w:r>
+              <w:rPr>
+                <w:rFonts w:eastAsia="TimesNewRomanPSMT" w:cs="TimesNewRomanPSMT"/>
+                <w:szCs w:val="26"/>
+              </w:rPr>
+              <w:t xml:space="preserve"> </w:t>
+            </w:r>
+            <w:proofErr w:type="spellStart"/>
+            <w:r>
+              <w:rPr>
+                <w:rFonts w:eastAsia="TimesNewRomanPSMT" w:cs="TimesNewRomanPSMT"/>
+                <w:szCs w:val="26"/>
+              </w:rPr>
+              <w:t>continuity</w:t>
+            </w:r>
+            <w:proofErr w:type="spellEnd"/>
+          </w:p>
+        </w:tc>
+        <w:tc>
+          <w:tcPr>
+            <w:tcW w:w="2251" w:type="dxa"/>
+          </w:tcPr>
+          <w:p>
+            <w:pPr>
+              <w:jc w:val="center"/>
+              <w:rPr>
+                <w:szCs w:val="26"/>
+              </w:rPr>
+            </w:pPr>
+            <w:proofErr w:type="spellStart"/>
+            <w:r>
+              <w:rPr>
+                <w:szCs w:val="26"/>
+              </w:rPr>
+              <w:t>Low</w:t>
+            </w:r>
+            <w:proofErr w:type="spellEnd"/>
+          </w:p>
+        </w:tc>
+        <w:tc>
+          <w:tcPr>
+            <w:tcW w:w="3321" w:type="dxa"/>
+          </w:tcPr>
+          <w:p>
+            <w:pPr>
+              <w:jc w:val="center"/>
+              <w:rPr>
+                <w:szCs w:val="26"/>
+              </w:rPr>
+            </w:pPr>
+            <w:r>
+              <w:rPr>
+                <w:szCs w:val="26"/>
+              </w:rPr>
+              <w:t>1.12</w:t>
+            </w:r>
+          </w:p>
+        </w:tc>
+      </w:tr>
+      <w:tr>
+        <w:tc>
+          <w:tcPr>
+            <w:tcW w:w="4390" w:type="dxa"/>
+          </w:tcPr>
+          <w:p>
+            <w:pPr>
+              <w:jc w:val="both"/>
+              <w:rPr>
+                <w:rFonts w:eastAsia="TimesNewRomanPSMT" w:cs="TimesNewRomanPSMT"/>
+                <w:szCs w:val="26"/>
+              </w:rPr>
+            </w:pPr>
+            <w:proofErr w:type="spellStart"/>
+            <w:r>
+              <w:rPr>
+                <w:rFonts w:eastAsia="TimesNewRomanPSMT" w:cs="TimesNewRomanPSMT"/>
+                <w:szCs w:val="26"/>
+              </w:rPr>
+              <w:t>Usage</w:t>
+            </w:r>
+            <w:proofErr w:type="spellEnd"/>
+            <w:r>
+              <w:rPr>
+                <w:rFonts w:eastAsia="TimesNewRomanPSMT" w:cs="TimesNewRomanPSMT"/>
+                <w:szCs w:val="26"/>
+              </w:rPr>
+              <w:t xml:space="preserve"> of Software Tools</w:t>
+            </w:r>
+          </w:p>
+        </w:tc>
+        <w:tc>
+          <w:tcPr>
+            <w:tcW w:w="2251" w:type="dxa"/>
+          </w:tcPr>
+          <w:p>
+            <w:pPr>
+              <w:jc w:val="center"/>
+              <w:rPr>
+                <w:szCs w:val="26"/>
+              </w:rPr>
+            </w:pPr>
+            <w:proofErr w:type="spellStart"/>
+            <w:r>
+              <w:rPr>
+                <w:szCs w:val="26"/>
+              </w:rPr>
+              <w:t>Nominal</w:t>
+            </w:r>
+            <w:proofErr w:type="spellEnd"/>
+          </w:p>
+        </w:tc>
+        <w:tc>
+          <w:tcPr>
+            <w:tcW w:w="3321" w:type="dxa"/>
+          </w:tcPr>
+          <w:p>
+            <w:pPr>
+              <w:jc w:val="center"/>
+              <w:rPr>
+                <w:szCs w:val="26"/>
+              </w:rPr>
+            </w:pPr>
+            <w:r>
+              <w:rPr>
+                <w:szCs w:val="26"/>
+              </w:rPr>
+              <w:t>1.00</w:t>
+            </w:r>
+          </w:p>
+        </w:tc>
+      </w:tr>
+      <w:tr>
+        <w:tc>
+          <w:tcPr>
+            <w:tcW w:w="4390" w:type="dxa"/>
+          </w:tcPr>
+          <w:p>
+            <w:pPr>
+              <w:jc w:val="both"/>
+              <w:rPr>
+                <w:rFonts w:eastAsia="TimesNewRomanPSMT" w:cs="TimesNewRomanPSMT"/>
+                <w:szCs w:val="26"/>
+              </w:rPr>
+            </w:pPr>
+            <w:proofErr w:type="spellStart"/>
+            <w:r>
+              <w:rPr>
+                <w:rFonts w:eastAsia="TimesNewRomanPSMT" w:cs="TimesNewRomanPSMT"/>
+                <w:szCs w:val="26"/>
+              </w:rPr>
+              <w:t>Multisite</w:t>
+            </w:r>
+            <w:proofErr w:type="spellEnd"/>
+            <w:r>
+              <w:rPr>
+                <w:rFonts w:eastAsia="TimesNewRomanPSMT" w:cs="TimesNewRomanPSMT"/>
+                <w:szCs w:val="26"/>
+              </w:rPr>
+              <w:t xml:space="preserve"> </w:t>
+            </w:r>
+            <w:proofErr w:type="spellStart"/>
+            <w:r>
+              <w:rPr>
+                <w:rFonts w:eastAsia="TimesNewRomanPSMT" w:cs="TimesNewRomanPSMT"/>
+                <w:szCs w:val="26"/>
+              </w:rPr>
+              <w:t>development</w:t>
+            </w:r>
+            <w:proofErr w:type="spellEnd"/>
+          </w:p>
+        </w:tc>
+        <w:tc>
+          <w:tcPr>
+            <w:tcW w:w="2251" w:type="dxa"/>
+          </w:tcPr>
+          <w:p>
+            <w:pPr>
+              <w:jc w:val="center"/>
+              <w:rPr>
+                <w:szCs w:val="26"/>
+              </w:rPr>
+            </w:pPr>
+            <w:proofErr w:type="spellStart"/>
+            <w:r>
+              <w:rPr>
+                <w:szCs w:val="26"/>
+              </w:rPr>
+              <w:t>Nominal</w:t>
+            </w:r>
+            <w:proofErr w:type="spellEnd"/>
+          </w:p>
+        </w:tc>
+        <w:tc>
+          <w:tcPr>
+            <w:tcW w:w="3321" w:type="dxa"/>
+          </w:tcPr>
+          <w:p>
+            <w:pPr>
+              <w:jc w:val="center"/>
+              <w:rPr>
+                <w:szCs w:val="26"/>
+              </w:rPr>
+            </w:pPr>
+            <w:r>
+              <w:rPr>
+                <w:szCs w:val="26"/>
+              </w:rPr>
+              <w:t>1.00</w:t>
+            </w:r>
+          </w:p>
+        </w:tc>
+      </w:tr>
+      <w:tr>
+        <w:tc>
+          <w:tcPr>
+            <w:tcW w:w="4390" w:type="dxa"/>
+          </w:tcPr>
+          <w:p>
+            <w:pPr>
+              <w:jc w:val="both"/>
+              <w:rPr>
+                <w:rFonts w:eastAsia="TimesNewRomanPSMT" w:cs="TimesNewRomanPSMT"/>
+                <w:szCs w:val="26"/>
+              </w:rPr>
+            </w:pPr>
+            <w:proofErr w:type="spellStart"/>
+            <w:r>
+              <w:rPr>
+                <w:rFonts w:eastAsia="TimesNewRomanPSMT" w:cs="TimesNewRomanPSMT"/>
+                <w:szCs w:val="26"/>
+              </w:rPr>
+              <w:t>Required</w:t>
+            </w:r>
+            <w:proofErr w:type="spellEnd"/>
+            <w:r>
+              <w:rPr>
+                <w:rFonts w:eastAsia="TimesNewRomanPSMT" w:cs="TimesNewRomanPSMT"/>
+                <w:szCs w:val="26"/>
+              </w:rPr>
+              <w:t xml:space="preserve"> </w:t>
+            </w:r>
+            <w:proofErr w:type="spellStart"/>
+            <w:r>
+              <w:rPr>
+                <w:rFonts w:eastAsia="TimesNewRomanPSMT" w:cs="TimesNewRomanPSMT"/>
+                <w:szCs w:val="26"/>
+              </w:rPr>
+              <w:t>development</w:t>
+            </w:r>
+            <w:proofErr w:type="spellEnd"/>
+            <w:r>
+              <w:rPr>
+                <w:rFonts w:eastAsia="TimesNewRomanPSMT" w:cs="TimesNewRomanPSMT"/>
+                <w:szCs w:val="26"/>
+              </w:rPr>
+              <w:t xml:space="preserve"> schedule</w:t>
+            </w:r>
+          </w:p>
+        </w:tc>
+        <w:tc>
+          <w:tcPr>
+            <w:tcW w:w="2251" w:type="dxa"/>
+          </w:tcPr>
+          <w:p>
+            <w:pPr>
+              <w:jc w:val="center"/>
+              <w:rPr>
+                <w:szCs w:val="26"/>
+              </w:rPr>
+            </w:pPr>
+            <w:proofErr w:type="spellStart"/>
+            <w:r>
+              <w:rPr>
+                <w:szCs w:val="26"/>
+              </w:rPr>
+              <w:t>Nominal</w:t>
+            </w:r>
+            <w:proofErr w:type="spellEnd"/>
+          </w:p>
+        </w:tc>
+        <w:tc>
+          <w:tcPr>
+            <w:tcW w:w="3321" w:type="dxa"/>
+          </w:tcPr>
+          <w:p>
+            <w:pPr>
+              <w:jc w:val="center"/>
+              <w:rPr>
+                <w:szCs w:val="26"/>
+              </w:rPr>
+            </w:pPr>
+            <w:r>
+              <w:rPr>
+                <w:szCs w:val="26"/>
+              </w:rPr>
+              <w:t>1.00</w:t>
+            </w:r>
+          </w:p>
+        </w:tc>
+      </w:tr>
+      <w:tr>
+        <w:tc>
+          <w:tcPr>
+            <w:tcW w:w="4390" w:type="dxa"/>
+          </w:tcPr>
+          <w:p>
+            <w:pPr>
+              <w:jc w:val="both"/>
+              <w:rPr>
+                <w:rFonts w:eastAsia="TimesNewRomanPSMT" w:cs="TimesNewRomanPSMT"/>
+                <w:b/>
+                <w:szCs w:val="26"/>
+              </w:rPr>
+            </w:pPr>
+            <w:r>
+              <w:rPr>
+                <w:rFonts w:eastAsia="TimesNewRomanPSMT" w:cs="TimesNewRomanPSMT"/>
+                <w:b/>
+                <w:szCs w:val="26"/>
+              </w:rPr>
+              <w:t>Product</w:t>
+            </w:r>
+          </w:p>
+        </w:tc>
+        <w:tc>
+          <w:tcPr>
+            <w:tcW w:w="2251" w:type="dxa"/>
+          </w:tcPr>
+          <w:p>
+            <w:pPr>
+              <w:jc w:val="center"/>
+              <w:rPr>
+                <w:szCs w:val="26"/>
+              </w:rPr>
+            </w:pPr>
+          </w:p>
+        </w:tc>
+        <w:tc>
+          <w:tcPr>
+            <w:tcW w:w="3321" w:type="dxa"/>
+          </w:tcPr>
+          <w:p>
+            <w:pPr>
+              <w:jc w:val="center"/>
+              <w:rPr>
+                <w:szCs w:val="26"/>
+              </w:rPr>
+            </w:pPr>
+            <w:r>
+              <w:rPr>
+                <w:szCs w:val="26"/>
+              </w:rPr>
+              <w:t>0.93</w:t>
+            </w:r>
+          </w:p>
+        </w:tc>
+      </w:tr>
+    </w:tbl>
+    <w:p>
+      <w:pPr>
+        <w:jc w:val="both"/>
+        <w:rPr>
+          <w:szCs w:val="26"/>
+        </w:rPr>
+      </w:pPr>
+    </w:p>
+    <w:p>
+      <w:pPr>
+        <w:jc w:val="both"/>
+        <w:rPr>
+          <w:szCs w:val="26"/>
+        </w:rPr>
+      </w:pPr>
+      <w:r>
+        <w:rPr>
+          <w:szCs w:val="26"/>
+        </w:rPr>
+        <w:t xml:space="preserve">From the Cost Drivers we can obtain the </w:t>
+      </w:r>
+      <w:r>
+        <w:rPr>
+          <w:b/>
+          <w:szCs w:val="26"/>
+        </w:rPr>
+        <w:t>exponent</w:t>
+      </w:r>
+      <w:r>
+        <w:rPr>
+          <w:szCs w:val="26"/>
+        </w:rPr>
+        <w:t xml:space="preserve"> </w:t>
+      </w:r>
+      <w:r>
+        <w:rPr>
+          <w:b/>
+          <w:szCs w:val="26"/>
+        </w:rPr>
+        <w:t>E</w:t>
+      </w:r>
+      <w:r>
+        <w:rPr>
+          <w:szCs w:val="26"/>
+        </w:rPr>
+        <w:t xml:space="preserve">, which </w:t>
+      </w:r>
+      <w:proofErr w:type="gramStart"/>
+      <w:r>
+        <w:rPr>
+          <w:szCs w:val="26"/>
+        </w:rPr>
+        <w:t>will be used</w:t>
+      </w:r>
+      <w:proofErr w:type="gramEnd"/>
+      <w:r>
+        <w:rPr>
+          <w:szCs w:val="26"/>
+        </w:rPr>
+        <w:t xml:space="preserve"> in the Effort equation.</w:t>
+      </w:r>
+    </w:p>
+    <w:p>
+      <w:pPr>
+        <w:jc w:val="both"/>
+        <w:rPr>
+          <w:rFonts w:eastAsiaTheme="minorEastAsia"/>
+          <w:szCs w:val="26"/>
+        </w:rPr>
+      </w:pPr>
+      <m:oMathPara>
+        <m:oMath>
+          <m:r>
+            <w:rPr>
+              <w:rFonts w:ascii="Cambria Math" w:hAnsi="Cambria Math"/>
+              <w:szCs w:val="26"/>
+            </w:rPr>
+            <m:t>E=B+0.01*</m:t>
+          </m:r>
+          <m:nary>
+            <m:naryPr>
+              <m:chr m:val="∑"/>
+              <m:limLoc m:val="undOvr"/>
+              <m:subHide m:val="1"/>
+              <m:supHide m:val="1"/>
+              <m:ctrlPr>
+                <w:rPr>
+                  <w:rFonts w:ascii="Cambria Math" w:hAnsi="Cambria Math"/>
+                  <w:i/>
+                  <w:szCs w:val="26"/>
+                </w:rPr>
+              </m:ctrlPr>
+            </m:naryPr>
+            <m:sub/>
+            <m:sup/>
+            <m:e>
+              <m:r>
+                <w:rPr>
+                  <w:rFonts w:ascii="Cambria Math" w:hAnsi="Cambria Math"/>
+                  <w:szCs w:val="26"/>
+                </w:rPr>
+                <m:t>ScaleDrivers Factor</m:t>
+              </m:r>
+            </m:e>
+          </m:nary>
+        </m:oMath>
+      </m:oMathPara>
+    </w:p>
+    <w:p>
+      <w:pPr>
+        <w:rPr>
+          <w:szCs w:val="26"/>
+        </w:rPr>
+      </w:pPr>
+      <w:r>
+        <w:rPr>
+          <w:rFonts w:eastAsiaTheme="minorEastAsia"/>
+          <w:szCs w:val="26"/>
+        </w:rPr>
+        <w:t>With B = 0.91 (for COCOMO II.2000) we obtain:</w:t>
+      </w:r>
+    </w:p>
+    <w:p>
+      <w:pPr>
+        <w:jc w:val="both"/>
+        <w:rPr>
+          <w:szCs w:val="26"/>
+        </w:rPr>
+      </w:pPr>
+      <m:oMathPara>
+        <m:oMath>
+          <m:r>
+            <w:rPr>
+              <w:rFonts w:ascii="Cambria Math" w:hAnsi="Cambria Math"/>
+              <w:szCs w:val="26"/>
+            </w:rPr>
+            <m:t>E=0.91+0.01*15.6=1.066</m:t>
+          </m:r>
+        </m:oMath>
+      </m:oMathPara>
+    </w:p>
+    <w:p>
+      <w:pPr>
+        <w:rPr>
+          <w:szCs w:val="26"/>
+        </w:rPr>
+      </w:pPr>
+      <w:r>
+        <w:rPr>
+          <w:szCs w:val="26"/>
+        </w:rPr>
+        <w:t xml:space="preserve">It is now possible to calculate the </w:t>
+      </w:r>
+      <w:r>
+        <w:rPr>
+          <w:b/>
+          <w:szCs w:val="26"/>
+        </w:rPr>
+        <w:t>Effort</w:t>
+      </w:r>
+      <w:r>
+        <w:rPr>
+          <w:szCs w:val="26"/>
+        </w:rPr>
+        <w:t>:</w:t>
+      </w:r>
+    </w:p>
+    <w:p>
+      <w:pPr>
+        <w:rPr>
+          <w:rFonts w:eastAsiaTheme="minorEastAsia"/>
+          <w:szCs w:val="26"/>
+        </w:rPr>
+      </w:pPr>
+      <m:oMathPara>
+        <m:oMath>
+          <m:r>
+            <w:rPr>
+              <w:rFonts w:ascii="Cambria Math" w:hAnsi="Cambria Math"/>
+              <w:szCs w:val="26"/>
+            </w:rPr>
+            <m:t>Effort=A*EAF*</m:t>
+          </m:r>
+          <m:sSup>
+            <m:sSupPr>
+              <m:ctrlPr>
+                <w:rPr>
+                  <w:rFonts w:ascii="Cambria Math" w:hAnsi="Cambria Math"/>
+                  <w:i/>
+                  <w:szCs w:val="26"/>
+                </w:rPr>
+              </m:ctrlPr>
+            </m:sSupPr>
+            <m:e>
+              <m:r>
+                <w:rPr>
+                  <w:rFonts w:ascii="Cambria Math" w:hAnsi="Cambria Math"/>
+                  <w:szCs w:val="26"/>
+                </w:rPr>
+                <m:t>KSLOC</m:t>
+              </m:r>
+            </m:e>
+            <m:sup>
+              <m:r>
+                <w:rPr>
+                  <w:rFonts w:ascii="Cambria Math" w:hAnsi="Cambria Math"/>
+                  <w:szCs w:val="26"/>
+                </w:rPr>
+                <m:t>E</m:t>
+              </m:r>
+            </m:sup>
+          </m:sSup>
+        </m:oMath>
+      </m:oMathPara>
+    </w:p>
+    <w:p>
+      <w:pPr>
+        <w:rPr>
+          <w:rFonts w:eastAsiaTheme="minorEastAsia"/>
+          <w:szCs w:val="26"/>
+        </w:rPr>
+      </w:pPr>
+      <w:r>
+        <w:rPr>
+          <w:rFonts w:eastAsiaTheme="minorEastAsia"/>
+          <w:szCs w:val="26"/>
+        </w:rPr>
+        <w:t>With A=2.94 (for COCOMO II.2000) we obtain:</w:t>
+      </w:r>
+    </w:p>
+    <w:p>
+      <w:pPr>
+        <w:jc w:val="center"/>
+        <w:rPr>
+          <w:rFonts w:eastAsiaTheme="minorEastAsia"/>
+          <w:szCs w:val="26"/>
+        </w:rPr>
+      </w:pPr>
+      <m:oMathPara>
+        <m:oMath>
+          <m:r>
+            <w:rPr>
+              <w:rFonts w:ascii="Cambria Math" w:hAnsi="Cambria Math"/>
+              <w:szCs w:val="26"/>
+            </w:rPr>
+            <m:t>Effort=2.94*0.93*</m:t>
+          </m:r>
+          <m:sSup>
+            <m:sSupPr>
+              <m:ctrlPr>
+                <w:rPr>
+                  <w:rFonts w:ascii="Cambria Math" w:hAnsi="Cambria Math"/>
+                  <w:i/>
+                  <w:szCs w:val="26"/>
+                </w:rPr>
+              </m:ctrlPr>
+            </m:sSupPr>
+            <m:e>
+              <m:r>
+                <w:rPr>
+                  <w:rFonts w:ascii="Cambria Math" w:hAnsi="Cambria Math"/>
+                  <w:szCs w:val="26"/>
+                </w:rPr>
+                <m:t>5.520</m:t>
+              </m:r>
+            </m:e>
+            <m:sup>
+              <m:r>
+                <w:rPr>
+                  <w:rFonts w:ascii="Cambria Math" w:hAnsi="Cambria Math"/>
+                  <w:szCs w:val="26"/>
+                </w:rPr>
+                <m:t>1.066</m:t>
+              </m:r>
+            </m:sup>
+          </m:sSup>
+          <m:r>
+            <w:rPr>
+              <w:rFonts w:ascii="Cambria Math" w:hAnsi="Cambria Math"/>
+              <w:szCs w:val="26"/>
+            </w:rPr>
+            <m:t>=16,89 Person/Month</m:t>
+          </m:r>
+        </m:oMath>
+      </m:oMathPara>
+    </w:p>
+    <w:p>
+      <w:pPr>
+        <w:jc w:val="both"/>
+        <w:rPr>
+          <w:szCs w:val="26"/>
+        </w:rPr>
+      </w:pPr>
+      <w:r>
+        <w:rPr>
+          <w:szCs w:val="26"/>
+        </w:rPr>
+        <w:t xml:space="preserve">An interesting value is also the </w:t>
+      </w:r>
+      <w:r>
+        <w:rPr>
+          <w:b/>
+          <w:szCs w:val="26"/>
+        </w:rPr>
+        <w:t>duration</w:t>
+      </w:r>
+      <w:r>
+        <w:rPr>
+          <w:szCs w:val="26"/>
+        </w:rPr>
+        <w:t xml:space="preserve"> of the project:</w:t>
+      </w:r>
+    </w:p>
+    <w:p>
+      <w:pPr>
+        <w:jc w:val="both"/>
+        <w:rPr>
+          <w:rFonts w:eastAsiaTheme="minorEastAsia"/>
+          <w:szCs w:val="26"/>
+        </w:rPr>
+      </w:pPr>
+      <m:oMathPara>
+        <m:oMath>
+          <m:r>
+            <w:rPr>
+              <w:rFonts w:ascii="Cambria Math" w:hAnsi="Cambria Math"/>
+              <w:szCs w:val="26"/>
+            </w:rPr>
+            <m:t>Duration=3.67*Effor</m:t>
+          </m:r>
+          <m:sSup>
+            <m:sSupPr>
+              <m:ctrlPr>
+                <w:rPr>
+                  <w:rFonts w:ascii="Cambria Math" w:hAnsi="Cambria Math"/>
+                  <w:i/>
+                  <w:szCs w:val="26"/>
+                </w:rPr>
+              </m:ctrlPr>
+            </m:sSupPr>
+            <m:e>
+              <m:r>
+                <w:rPr>
+                  <w:rFonts w:ascii="Cambria Math" w:hAnsi="Cambria Math"/>
+                  <w:szCs w:val="26"/>
+                </w:rPr>
+                <m:t>t</m:t>
+              </m:r>
+            </m:e>
+            <m:sup>
+              <m:r>
+                <w:rPr>
+                  <w:rFonts w:ascii="Cambria Math" w:hAnsi="Cambria Math"/>
+                  <w:szCs w:val="26"/>
+                </w:rPr>
+                <m:t>F</m:t>
+              </m:r>
+            </m:sup>
+          </m:sSup>
+          <m:r>
+            <w:rPr>
+              <w:rFonts w:ascii="Cambria Math" w:hAnsi="Cambria Math"/>
+              <w:szCs w:val="26"/>
+            </w:rPr>
+            <m:t>=8.840=8 Months</m:t>
+          </m:r>
+        </m:oMath>
+      </m:oMathPara>
+    </w:p>
+    <w:p>
+      <w:pPr>
+        <w:jc w:val="both"/>
+        <w:rPr>
+          <w:rFonts w:eastAsiaTheme="minorEastAsia"/>
+          <w:szCs w:val="26"/>
+        </w:rPr>
+      </w:pPr>
+      <w:r>
+        <w:rPr>
+          <w:rFonts w:eastAsiaTheme="minorEastAsia"/>
+          <w:szCs w:val="26"/>
+        </w:rPr>
+        <w:t xml:space="preserve">Where  </w:t>
+      </w:r>
+      <m:oMath>
+        <m:r>
+          <w:rPr>
+            <w:rFonts w:ascii="Cambria Math" w:eastAsiaTheme="minorEastAsia" w:hAnsi="Cambria Math"/>
+            <w:szCs w:val="26"/>
+          </w:rPr>
+          <m:t>F=0.28+0.2*</m:t>
+        </m:r>
+        <m:d>
+          <m:dPr>
+            <m:ctrlPr>
+              <w:rPr>
+                <w:rFonts w:ascii="Cambria Math" w:eastAsiaTheme="minorEastAsia" w:hAnsi="Cambria Math"/>
+                <w:i/>
+                <w:szCs w:val="26"/>
+              </w:rPr>
+            </m:ctrlPr>
+          </m:dPr>
+          <m:e>
+            <m:r>
+              <w:rPr>
+                <w:rFonts w:ascii="Cambria Math" w:eastAsiaTheme="minorEastAsia" w:hAnsi="Cambria Math"/>
+                <w:szCs w:val="26"/>
+              </w:rPr>
+              <m:t>E-B</m:t>
+            </m:r>
+          </m:e>
+        </m:d>
+        <m:r>
+          <w:rPr>
+            <w:rFonts w:ascii="Cambria Math" w:eastAsiaTheme="minorEastAsia" w:hAnsi="Cambria Math"/>
+            <w:szCs w:val="26"/>
+          </w:rPr>
+          <m:t>=0.311</m:t>
+        </m:r>
+      </m:oMath>
+    </w:p>
+    <w:p>
+      <w:pPr>
+        <w:jc w:val="both"/>
+        <w:rPr>
+          <w:szCs w:val="26"/>
+        </w:rPr>
+      </w:pPr>
+      <w:r>
+        <w:rPr>
+          <w:szCs w:val="26"/>
+        </w:rPr>
+        <w:t xml:space="preserve">The </w:t>
+      </w:r>
+      <w:r>
+        <w:rPr>
+          <w:b/>
+          <w:szCs w:val="26"/>
+        </w:rPr>
+        <w:t>Number of people</w:t>
+      </w:r>
+      <w:r>
+        <w:rPr>
+          <w:szCs w:val="26"/>
+        </w:rPr>
+        <w:t xml:space="preserve"> required is:</w:t>
+      </w:r>
+    </w:p>
+    <w:p>
+      <w:pPr>
+        <w:jc w:val="both"/>
+        <w:rPr>
+          <w:rFonts w:eastAsiaTheme="minorEastAsia"/>
+          <w:szCs w:val="26"/>
+        </w:rPr>
+      </w:pPr>
+      <m:oMathPara>
+        <m:oMath>
+          <m:sSub>
+            <m:sSubPr>
+              <m:ctrlPr>
+                <w:rPr>
+                  <w:rFonts w:ascii="Cambria Math" w:hAnsi="Cambria Math"/>
+                  <w:i/>
+                  <w:szCs w:val="26"/>
+                </w:rPr>
+              </m:ctrlPr>
+            </m:sSubPr>
+            <m:e>
+              <m:r>
+                <w:rPr>
+                  <w:rFonts w:ascii="Cambria Math" w:hAnsi="Cambria Math"/>
+                  <w:szCs w:val="26"/>
+                </w:rPr>
+                <m:t>N</m:t>
+              </m:r>
+            </m:e>
+            <m:sub>
+              <m:r>
+                <w:rPr>
+                  <w:rFonts w:ascii="Cambria Math" w:hAnsi="Cambria Math"/>
+                  <w:szCs w:val="26"/>
+                </w:rPr>
+                <m:t>people</m:t>
+              </m:r>
+            </m:sub>
+          </m:sSub>
+          <m:r>
+            <w:rPr>
+              <w:rFonts w:ascii="Cambria Math" w:hAnsi="Cambria Math"/>
+              <w:szCs w:val="26"/>
+            </w:rPr>
+            <m:t>=</m:t>
+          </m:r>
+          <m:f>
+            <m:fPr>
+              <m:ctrlPr>
+                <w:rPr>
+                  <w:rFonts w:ascii="Cambria Math" w:hAnsi="Cambria Math"/>
+                  <w:i/>
+                  <w:szCs w:val="26"/>
+                </w:rPr>
+              </m:ctrlPr>
+            </m:fPr>
+            <m:num>
+              <m:r>
+                <w:rPr>
+                  <w:rFonts w:ascii="Cambria Math" w:hAnsi="Cambria Math"/>
+                  <w:szCs w:val="26"/>
+                </w:rPr>
+                <m:t>effort</m:t>
+              </m:r>
+            </m:num>
+            <m:den>
+              <m:r>
+                <w:rPr>
+                  <w:rFonts w:ascii="Cambria Math" w:hAnsi="Cambria Math"/>
+                  <w:szCs w:val="26"/>
+                </w:rPr>
+                <m:t>duration</m:t>
+              </m:r>
+            </m:den>
+          </m:f>
+          <m:r>
+            <w:rPr>
+              <w:rFonts w:ascii="Cambria Math" w:hAnsi="Cambria Math"/>
+              <w:szCs w:val="26"/>
+            </w:rPr>
+            <m:t>=2.11=2 people</m:t>
+          </m:r>
+        </m:oMath>
+      </m:oMathPara>
+    </w:p>
+    <w:p>
+      <w:pPr>
+        <w:jc w:val="both"/>
+        <w:rPr>
+          <w:szCs w:val="26"/>
+        </w:rPr>
+      </w:pPr>
+    </w:p>
+    <w:p>
+      <w:pPr>
+        <w:jc w:val="both"/>
+        <w:rPr>
+          <w:szCs w:val="26"/>
+        </w:rPr>
+      </w:pPr>
+      <w:r>
+        <w:rPr>
+          <w:szCs w:val="26"/>
+        </w:rPr>
+        <w:t>An overview of the parameters seems to suggest a quite correct estimation. A group of two people should be able to develop properly the MTS application in a timespan of eight months. However, i</w:t>
+      </w:r>
+      <w:r>
+        <w:rPr>
+          <w:rFonts w:eastAsiaTheme="minorEastAsia"/>
+          <w:szCs w:val="26"/>
+        </w:rPr>
+        <w:t xml:space="preserve">n our opinion, the final number of lines of code will probably be greater than the estimated. </w:t>
+      </w:r>
     </w:p>
     <w:p>
       <w:pPr>
@@ -1810,12 +5859,12 @@
       <w:pPr>
         <w:pStyle w:val="Titolo1"/>
       </w:pPr>
-      <w:bookmarkStart w:id="12" w:name="_Toc441251324"/>
+      <w:bookmarkStart w:id="11" w:name="_Toc441251324"/>
       <w:r>
         <w:lastRenderedPageBreak/>
         <w:t>Task identification</w:t>
       </w:r>
-      <w:bookmarkEnd w:id="12"/>
+      <w:bookmarkEnd w:id="11"/>
     </w:p>
     <w:p>
       <w:pPr>
@@ -1834,12 +5883,12 @@
       <w:pPr>
         <w:pStyle w:val="Titolo1"/>
       </w:pPr>
-      <w:bookmarkStart w:id="13" w:name="_Toc441251325"/>
+      <w:bookmarkStart w:id="12" w:name="_Toc441251325"/>
       <w:r>
         <w:lastRenderedPageBreak/>
         <w:t>Resources allocation</w:t>
       </w:r>
-      <w:bookmarkEnd w:id="13"/>
+      <w:bookmarkEnd w:id="12"/>
     </w:p>
     <w:p>
       <w:pPr>
@@ -1858,12 +5907,12 @@
       <w:pPr>
         <w:pStyle w:val="Titolo1"/>
       </w:pPr>
-      <w:bookmarkStart w:id="14" w:name="_Toc441251326"/>
+      <w:bookmarkStart w:id="13" w:name="_Toc441251326"/>
       <w:r>
         <w:lastRenderedPageBreak/>
         <w:t>Risks of the project</w:t>
       </w:r>
-      <w:bookmarkEnd w:id="14"/>
+      <w:bookmarkEnd w:id="13"/>
     </w:p>
     <w:p>
       <w:pPr>
@@ -2384,6 +6433,119 @@
     </w:lvl>
   </w:abstractNum>
   <w:abstractNum w:abstractNumId="6" w15:restartNumberingAfterBreak="0">
+    <w:nsid w:val="28197EEB"/>
+    <w:multiLevelType w:val="hybridMultilevel"/>
+    <w:tmpl w:val="0E2E60FC"/>
+    <w:lvl w:ilvl="0" w:tplc="DDF484DC">
+      <w:start w:val="2"/>
+      <w:numFmt w:val="bullet"/>
+      <w:lvlText w:val="-"/>
+      <w:lvlJc w:val="left"/>
+      <w:pPr>
+        <w:ind w:left="720" w:hanging="360"/>
+      </w:pPr>
+      <w:rPr>
+        <w:rFonts w:ascii="Georgia" w:eastAsiaTheme="minorHAnsi" w:hAnsi="Georgia" w:cstheme="minorBidi" w:hint="default"/>
+      </w:rPr>
+    </w:lvl>
+    <w:lvl w:ilvl="1" w:tplc="04090003" w:tentative="1">
+      <w:start w:val="1"/>
+      <w:numFmt w:val="bullet"/>
+      <w:lvlText w:val="o"/>
+      <w:lvlJc w:val="left"/>
+      <w:pPr>
+        <w:ind w:left="1440" w:hanging="360"/>
+      </w:pPr>
+      <w:rPr>
+        <w:rFonts w:ascii="Courier New" w:hAnsi="Courier New" w:cs="Courier New" w:hint="default"/>
+      </w:rPr>
+    </w:lvl>
+    <w:lvl w:ilvl="2" w:tplc="04090005" w:tentative="1">
+      <w:start w:val="1"/>
+      <w:numFmt w:val="bullet"/>
+      <w:lvlText w:val=""/>
+      <w:lvlJc w:val="left"/>
+      <w:pPr>
+        <w:ind w:left="2160" w:hanging="360"/>
+      </w:pPr>
+      <w:rPr>
+        <w:rFonts w:ascii="Wingdings" w:hAnsi="Wingdings" w:hint="default"/>
+      </w:rPr>
+    </w:lvl>
+    <w:lvl w:ilvl="3" w:tplc="04090001" w:tentative="1">
+      <w:start w:val="1"/>
+      <w:numFmt w:val="bullet"/>
+      <w:lvlText w:val=""/>
+      <w:lvlJc w:val="left"/>
+      <w:pPr>
+        <w:ind w:left="2880" w:hanging="360"/>
+      </w:pPr>
+      <w:rPr>
+        <w:rFonts w:ascii="Symbol" w:hAnsi="Symbol" w:hint="default"/>
+      </w:rPr>
+    </w:lvl>
+    <w:lvl w:ilvl="4" w:tplc="04090003" w:tentative="1">
+      <w:start w:val="1"/>
+      <w:numFmt w:val="bullet"/>
+      <w:lvlText w:val="o"/>
+      <w:lvlJc w:val="left"/>
+      <w:pPr>
+        <w:ind w:left="3600" w:hanging="360"/>
+      </w:pPr>
+      <w:rPr>
+        <w:rFonts w:ascii="Courier New" w:hAnsi="Courier New" w:cs="Courier New" w:hint="default"/>
+      </w:rPr>
+    </w:lvl>
+    <w:lvl w:ilvl="5" w:tplc="04090005" w:tentative="1">
+      <w:start w:val="1"/>
+      <w:numFmt w:val="bullet"/>
+      <w:lvlText w:val=""/>
+      <w:lvlJc w:val="left"/>
+      <w:pPr>
+        <w:ind w:left="4320" w:hanging="360"/>
+      </w:pPr>
+      <w:rPr>
+        <w:rFonts w:ascii="Wingdings" w:hAnsi="Wingdings" w:hint="default"/>
+      </w:rPr>
+    </w:lvl>
+    <w:lvl w:ilvl="6" w:tplc="04090001" w:tentative="1">
+      <w:start w:val="1"/>
+      <w:numFmt w:val="bullet"/>
+      <w:lvlText w:val=""/>
+      <w:lvlJc w:val="left"/>
+      <w:pPr>
+        <w:ind w:left="5040" w:hanging="360"/>
+      </w:pPr>
+      <w:rPr>
+        <w:rFonts w:ascii="Symbol" w:hAnsi="Symbol" w:hint="default"/>
+      </w:rPr>
+    </w:lvl>
+    <w:lvl w:ilvl="7" w:tplc="04090003" w:tentative="1">
+      <w:start w:val="1"/>
+      <w:numFmt w:val="bullet"/>
+      <w:lvlText w:val="o"/>
+      <w:lvlJc w:val="left"/>
+      <w:pPr>
+        <w:ind w:left="5760" w:hanging="360"/>
+      </w:pPr>
+      <w:rPr>
+        <w:rFonts w:ascii="Courier New" w:hAnsi="Courier New" w:cs="Courier New" w:hint="default"/>
+      </w:rPr>
+    </w:lvl>
+    <w:lvl w:ilvl="8" w:tplc="04090005" w:tentative="1">
+      <w:start w:val="1"/>
+      <w:numFmt w:val="bullet"/>
+      <w:lvlText w:val=""/>
+      <w:lvlJc w:val="left"/>
+      <w:pPr>
+        <w:ind w:left="6480" w:hanging="360"/>
+      </w:pPr>
+      <w:rPr>
+        <w:rFonts w:ascii="Wingdings" w:hAnsi="Wingdings" w:hint="default"/>
+      </w:rPr>
+    </w:lvl>
+  </w:abstractNum>
+  <w:abstractNum w:abstractNumId="7" w15:restartNumberingAfterBreak="0">
     <w:nsid w:val="29316FF7"/>
     <w:multiLevelType w:val="hybridMultilevel"/>
     <w:tmpl w:val="06A66C4E"/>
@@ -2496,7 +6658,7 @@
       </w:rPr>
     </w:lvl>
   </w:abstractNum>
-  <w:abstractNum w:abstractNumId="7" w15:restartNumberingAfterBreak="0">
+  <w:abstractNum w:abstractNumId="8" w15:restartNumberingAfterBreak="0">
     <w:nsid w:val="2BA92164"/>
     <w:multiLevelType w:val="hybridMultilevel"/>
     <w:tmpl w:val="C03074EA"/>
@@ -2585,7 +6747,7 @@
       </w:pPr>
     </w:lvl>
   </w:abstractNum>
-  <w:abstractNum w:abstractNumId="8" w15:restartNumberingAfterBreak="0">
+  <w:abstractNum w:abstractNumId="9" w15:restartNumberingAfterBreak="0">
     <w:nsid w:val="311416A0"/>
     <w:multiLevelType w:val="hybridMultilevel"/>
     <w:tmpl w:val="13C82CE8"/>
@@ -2674,7 +6836,7 @@
       </w:pPr>
     </w:lvl>
   </w:abstractNum>
-  <w:abstractNum w:abstractNumId="9" w15:restartNumberingAfterBreak="0">
+  <w:abstractNum w:abstractNumId="10" w15:restartNumberingAfterBreak="0">
     <w:nsid w:val="339A5BBD"/>
     <w:multiLevelType w:val="multilevel"/>
     <w:tmpl w:val="1A34B758"/>
@@ -2796,7 +6958,7 @@
       </w:rPr>
     </w:lvl>
   </w:abstractNum>
-  <w:abstractNum w:abstractNumId="10" w15:restartNumberingAfterBreak="0">
+  <w:abstractNum w:abstractNumId="11" w15:restartNumberingAfterBreak="0">
     <w:nsid w:val="41CF6A20"/>
     <w:multiLevelType w:val="hybridMultilevel"/>
     <w:tmpl w:val="2228A0F8"/>
@@ -2885,7 +7047,7 @@
       </w:pPr>
     </w:lvl>
   </w:abstractNum>
-  <w:abstractNum w:abstractNumId="11" w15:restartNumberingAfterBreak="0">
+  <w:abstractNum w:abstractNumId="12" w15:restartNumberingAfterBreak="0">
     <w:nsid w:val="439A2272"/>
     <w:multiLevelType w:val="hybridMultilevel"/>
     <w:tmpl w:val="7A86DA04"/>
@@ -2974,7 +7136,7 @@
       </w:pPr>
     </w:lvl>
   </w:abstractNum>
-  <w:abstractNum w:abstractNumId="12" w15:restartNumberingAfterBreak="0">
+  <w:abstractNum w:abstractNumId="13" w15:restartNumberingAfterBreak="0">
     <w:nsid w:val="466377D5"/>
     <w:multiLevelType w:val="hybridMultilevel"/>
     <w:tmpl w:val="4FF26E9E"/>
@@ -3063,7 +7225,7 @@
       </w:pPr>
     </w:lvl>
   </w:abstractNum>
-  <w:abstractNum w:abstractNumId="13" w15:restartNumberingAfterBreak="0">
+  <w:abstractNum w:abstractNumId="14" w15:restartNumberingAfterBreak="0">
     <w:nsid w:val="494760F2"/>
     <w:multiLevelType w:val="hybridMultilevel"/>
     <w:tmpl w:val="17626632"/>
@@ -3152,7 +7314,7 @@
       </w:pPr>
     </w:lvl>
   </w:abstractNum>
-  <w:abstractNum w:abstractNumId="14" w15:restartNumberingAfterBreak="0">
+  <w:abstractNum w:abstractNumId="15" w15:restartNumberingAfterBreak="0">
     <w:nsid w:val="496975F8"/>
     <w:multiLevelType w:val="hybridMultilevel"/>
     <w:tmpl w:val="FD8C959E"/>
@@ -3265,7 +7427,7 @@
       </w:rPr>
     </w:lvl>
   </w:abstractNum>
-  <w:abstractNum w:abstractNumId="15" w15:restartNumberingAfterBreak="0">
+  <w:abstractNum w:abstractNumId="16" w15:restartNumberingAfterBreak="0">
     <w:nsid w:val="4A113518"/>
     <w:multiLevelType w:val="hybridMultilevel"/>
     <w:tmpl w:val="39E2DC9C"/>
@@ -3378,7 +7540,7 @@
       </w:rPr>
     </w:lvl>
   </w:abstractNum>
-  <w:abstractNum w:abstractNumId="16" w15:restartNumberingAfterBreak="0">
+  <w:abstractNum w:abstractNumId="17" w15:restartNumberingAfterBreak="0">
     <w:nsid w:val="4C75576B"/>
     <w:multiLevelType w:val="hybridMultilevel"/>
     <w:tmpl w:val="92C06E50"/>
@@ -3467,7 +7629,7 @@
       </w:pPr>
     </w:lvl>
   </w:abstractNum>
-  <w:abstractNum w:abstractNumId="17" w15:restartNumberingAfterBreak="0">
+  <w:abstractNum w:abstractNumId="18" w15:restartNumberingAfterBreak="0">
     <w:nsid w:val="57CA218E"/>
     <w:multiLevelType w:val="hybridMultilevel"/>
     <w:tmpl w:val="EA100A3C"/>
@@ -3580,7 +7742,7 @@
       </w:rPr>
     </w:lvl>
   </w:abstractNum>
-  <w:abstractNum w:abstractNumId="18" w15:restartNumberingAfterBreak="0">
+  <w:abstractNum w:abstractNumId="19" w15:restartNumberingAfterBreak="0">
     <w:nsid w:val="58C72208"/>
     <w:multiLevelType w:val="hybridMultilevel"/>
     <w:tmpl w:val="4F2EF6E8"/>
@@ -3669,7 +7831,7 @@
       </w:pPr>
     </w:lvl>
   </w:abstractNum>
-  <w:abstractNum w:abstractNumId="19" w15:restartNumberingAfterBreak="0">
+  <w:abstractNum w:abstractNumId="20" w15:restartNumberingAfterBreak="0">
     <w:nsid w:val="5A7A4CDB"/>
     <w:multiLevelType w:val="hybridMultilevel"/>
     <w:tmpl w:val="7D801634"/>
@@ -3758,7 +7920,7 @@
       </w:pPr>
     </w:lvl>
   </w:abstractNum>
-  <w:abstractNum w:abstractNumId="20" w15:restartNumberingAfterBreak="0">
+  <w:abstractNum w:abstractNumId="21" w15:restartNumberingAfterBreak="0">
     <w:nsid w:val="5AB77035"/>
     <w:multiLevelType w:val="hybridMultilevel"/>
     <w:tmpl w:val="29CE07BC"/>
@@ -3847,7 +8009,7 @@
       </w:pPr>
     </w:lvl>
   </w:abstractNum>
-  <w:abstractNum w:abstractNumId="21" w15:restartNumberingAfterBreak="0">
+  <w:abstractNum w:abstractNumId="22" w15:restartNumberingAfterBreak="0">
     <w:nsid w:val="606F41C3"/>
     <w:multiLevelType w:val="hybridMultilevel"/>
     <w:tmpl w:val="355A0406"/>
@@ -3960,7 +8122,7 @@
       </w:rPr>
     </w:lvl>
   </w:abstractNum>
-  <w:abstractNum w:abstractNumId="22" w15:restartNumberingAfterBreak="0">
+  <w:abstractNum w:abstractNumId="23" w15:restartNumberingAfterBreak="0">
     <w:nsid w:val="60ED3347"/>
     <w:multiLevelType w:val="hybridMultilevel"/>
     <w:tmpl w:val="EBFA80B6"/>
@@ -4049,7 +8211,7 @@
       </w:pPr>
     </w:lvl>
   </w:abstractNum>
-  <w:abstractNum w:abstractNumId="23" w15:restartNumberingAfterBreak="0">
+  <w:abstractNum w:abstractNumId="24" w15:restartNumberingAfterBreak="0">
     <w:nsid w:val="692326C2"/>
     <w:multiLevelType w:val="hybridMultilevel"/>
     <w:tmpl w:val="1E0AE81E"/>
@@ -4162,7 +8324,7 @@
       </w:rPr>
     </w:lvl>
   </w:abstractNum>
-  <w:abstractNum w:abstractNumId="24" w15:restartNumberingAfterBreak="0">
+  <w:abstractNum w:abstractNumId="25" w15:restartNumberingAfterBreak="0">
     <w:nsid w:val="6C9B358A"/>
     <w:multiLevelType w:val="hybridMultilevel"/>
     <w:tmpl w:val="4F4C6672"/>
@@ -4251,7 +8413,7 @@
       </w:pPr>
     </w:lvl>
   </w:abstractNum>
-  <w:abstractNum w:abstractNumId="25" w15:restartNumberingAfterBreak="0">
+  <w:abstractNum w:abstractNumId="26" w15:restartNumberingAfterBreak="0">
     <w:nsid w:val="6D61714C"/>
     <w:multiLevelType w:val="hybridMultilevel"/>
     <w:tmpl w:val="BC1ADF62"/>
@@ -4340,7 +8502,7 @@
       </w:pPr>
     </w:lvl>
   </w:abstractNum>
-  <w:abstractNum w:abstractNumId="26" w15:restartNumberingAfterBreak="0">
+  <w:abstractNum w:abstractNumId="27" w15:restartNumberingAfterBreak="0">
     <w:nsid w:val="7C5A60A1"/>
     <w:multiLevelType w:val="hybridMultilevel"/>
     <w:tmpl w:val="B1F225D8"/>
@@ -4453,7 +8615,7 @@
       </w:rPr>
     </w:lvl>
   </w:abstractNum>
-  <w:abstractNum w:abstractNumId="27" w15:restartNumberingAfterBreak="0">
+  <w:abstractNum w:abstractNumId="28" w15:restartNumberingAfterBreak="0">
     <w:nsid w:val="7EE9095C"/>
     <w:multiLevelType w:val="hybridMultilevel"/>
     <w:tmpl w:val="74A8EA4C"/>
@@ -4567,7 +8729,7 @@
     </w:lvl>
   </w:abstractNum>
   <w:num w:numId="1">
-    <w:abstractNumId w:val="9"/>
+    <w:abstractNumId w:val="10"/>
   </w:num>
   <w:num w:numId="2">
     <w:abstractNumId w:val="4"/>
@@ -4590,22 +8752,22 @@
     </w:lvlOverride>
   </w:num>
   <w:num w:numId="3">
-    <w:abstractNumId w:val="21"/>
+    <w:abstractNumId w:val="22"/>
   </w:num>
   <w:num w:numId="4">
-    <w:abstractNumId w:val="14"/>
+    <w:abstractNumId w:val="15"/>
   </w:num>
   <w:num w:numId="5">
-    <w:abstractNumId w:val="15"/>
+    <w:abstractNumId w:val="16"/>
   </w:num>
   <w:num w:numId="6">
+    <w:abstractNumId w:val="28"/>
+  </w:num>
+  <w:num w:numId="7">
     <w:abstractNumId w:val="27"/>
   </w:num>
-  <w:num w:numId="7">
-    <w:abstractNumId w:val="26"/>
-  </w:num>
   <w:num w:numId="8">
-    <w:abstractNumId w:val="6"/>
+    <w:abstractNumId w:val="7"/>
   </w:num>
   <w:num w:numId="9">
     <w:abstractNumId w:val="1"/>
@@ -4614,10 +8776,10 @@
     <w:abstractNumId w:val="5"/>
   </w:num>
   <w:num w:numId="11">
-    <w:abstractNumId w:val="12"/>
+    <w:abstractNumId w:val="13"/>
   </w:num>
   <w:num w:numId="12">
-    <w:abstractNumId w:val="19"/>
+    <w:abstractNumId w:val="20"/>
   </w:num>
   <w:num w:numId="13">
     <w:abstractNumId w:val="2"/>
@@ -4626,46 +8788,49 @@
     <w:abstractNumId w:val="3"/>
   </w:num>
   <w:num w:numId="15">
+    <w:abstractNumId w:val="19"/>
+  </w:num>
+  <w:num w:numId="16">
+    <w:abstractNumId w:val="25"/>
+  </w:num>
+  <w:num w:numId="17">
+    <w:abstractNumId w:val="11"/>
+  </w:num>
+  <w:num w:numId="18">
+    <w:abstractNumId w:val="14"/>
+  </w:num>
+  <w:num w:numId="19">
+    <w:abstractNumId w:val="26"/>
+  </w:num>
+  <w:num w:numId="20">
+    <w:abstractNumId w:val="23"/>
+  </w:num>
+  <w:num w:numId="21">
+    <w:abstractNumId w:val="8"/>
+  </w:num>
+  <w:num w:numId="22">
+    <w:abstractNumId w:val="21"/>
+  </w:num>
+  <w:num w:numId="23">
+    <w:abstractNumId w:val="9"/>
+  </w:num>
+  <w:num w:numId="24">
+    <w:abstractNumId w:val="12"/>
+  </w:num>
+  <w:num w:numId="25">
+    <w:abstractNumId w:val="17"/>
+  </w:num>
+  <w:num w:numId="26">
     <w:abstractNumId w:val="18"/>
   </w:num>
-  <w:num w:numId="16">
+  <w:num w:numId="27">
     <w:abstractNumId w:val="24"/>
-  </w:num>
-  <w:num w:numId="17">
-    <w:abstractNumId w:val="10"/>
-  </w:num>
-  <w:num w:numId="18">
-    <w:abstractNumId w:val="13"/>
-  </w:num>
-  <w:num w:numId="19">
-    <w:abstractNumId w:val="25"/>
-  </w:num>
-  <w:num w:numId="20">
-    <w:abstractNumId w:val="22"/>
-  </w:num>
-  <w:num w:numId="21">
-    <w:abstractNumId w:val="7"/>
-  </w:num>
-  <w:num w:numId="22">
-    <w:abstractNumId w:val="20"/>
-  </w:num>
-  <w:num w:numId="23">
-    <w:abstractNumId w:val="8"/>
-  </w:num>
-  <w:num w:numId="24">
-    <w:abstractNumId w:val="11"/>
-  </w:num>
-  <w:num w:numId="25">
-    <w:abstractNumId w:val="16"/>
-  </w:num>
-  <w:num w:numId="26">
-    <w:abstractNumId w:val="17"/>
-  </w:num>
-  <w:num w:numId="27">
-    <w:abstractNumId w:val="23"/>
   </w:num>
   <w:num w:numId="28">
     <w:abstractNumId w:val="0"/>
+  </w:num>
+  <w:num w:numId="29">
+    <w:abstractNumId w:val="6"/>
   </w:num>
   <w:numIdMacAtCleanup w:val="25"/>
 </w:numbering>
@@ -5870,7 +10035,7 @@
 </file>
 
 <file path=customXml/itemProps1.xml><?xml version="1.0" encoding="utf-8"?>
-<ds:datastoreItem xmlns:ds="http://schemas.openxmlformats.org/officeDocument/2006/customXml" ds:itemID="{C7442C39-AB1D-4C92-80A9-658DC3513566}">
+<ds:datastoreItem xmlns:ds="http://schemas.openxmlformats.org/officeDocument/2006/customXml" ds:itemID="{EFEC32C1-3C05-4F25-A1C4-5FFAB01F78D2}">
   <ds:schemaRefs>
     <ds:schemaRef ds:uri="http://schemas.openxmlformats.org/officeDocument/2006/bibliography"/>
   </ds:schemaRefs>

</xml_diff>

<commit_message>
Project plan - Risks draft
</commit_message>
<xml_diff>
--- a/OtherStuff/Project Plan.docx
+++ b/OtherStuff/Project Plan.docx
@@ -631,7 +631,7 @@
             </w:rPr>
             <w:fldChar w:fldCharType="separate"/>
           </w:r>
-          <w:hyperlink w:anchor="_Toc441251314" w:history="1">
+          <w:hyperlink w:anchor="_Toc441253940" w:history="1">
             <w:r>
               <w:rPr>
                 <w:rStyle w:val="Collegamentoipertestuale"/>
@@ -661,7 +661,7 @@
               <w:rPr>
                 <w:webHidden/>
               </w:rPr>
-              <w:instrText xml:space="preserve"> PAGEREF _Toc441251314 \h </w:instrText>
+              <w:instrText xml:space="preserve"> PAGEREF _Toc441253940 \h </w:instrText>
             </w:r>
             <w:r>
               <w:rPr>
@@ -700,7 +700,7 @@
               <w:sz w:val="22"/>
             </w:rPr>
           </w:pPr>
-          <w:hyperlink w:anchor="_Toc441251315" w:history="1">
+          <w:hyperlink w:anchor="_Toc441253941" w:history="1">
             <w:r>
               <w:rPr>
                 <w:rStyle w:val="Collegamentoipertestuale"/>
@@ -727,7 +727,7 @@
                 <w:noProof/>
                 <w:webHidden/>
               </w:rPr>
-              <w:instrText xml:space="preserve"> PAGEREF _Toc441251315 \h </w:instrText>
+              <w:instrText xml:space="preserve"> PAGEREF _Toc441253941 \h </w:instrText>
             </w:r>
             <w:r>
               <w:rPr>
@@ -770,13 +770,27 @@
               <w:sz w:val="22"/>
             </w:rPr>
           </w:pPr>
-          <w:hyperlink w:anchor="_Toc441251316" w:history="1">
+          <w:hyperlink w:anchor="_Toc441253942" w:history="1">
             <w:r>
               <w:rPr>
                 <w:rStyle w:val="Collegamentoipertestuale"/>
                 <w:noProof/>
               </w:rPr>
-              <w:t>1.2 Purpose and Scope</w:t>
+              <w:t>1.2 Document Intr</w:t>
+            </w:r>
+            <w:r>
+              <w:rPr>
+                <w:rStyle w:val="Collegamentoipertestuale"/>
+                <w:noProof/>
+              </w:rPr>
+              <w:t>o</w:t>
+            </w:r>
+            <w:r>
+              <w:rPr>
+                <w:rStyle w:val="Collegamentoipertestuale"/>
+                <w:noProof/>
+              </w:rPr>
+              <w:t>duction</w:t>
             </w:r>
             <w:r>
               <w:rPr>
@@ -797,7 +811,7 @@
                 <w:noProof/>
                 <w:webHidden/>
               </w:rPr>
-              <w:instrText xml:space="preserve"> PAGEREF _Toc441251316 \h </w:instrText>
+              <w:instrText xml:space="preserve"> PAGEREF _Toc441253942 \h </w:instrText>
             </w:r>
             <w:r>
               <w:rPr>
@@ -840,27 +854,13 @@
               <w:sz w:val="22"/>
             </w:rPr>
           </w:pPr>
-          <w:hyperlink w:anchor="_Toc441251317" w:history="1">
+          <w:hyperlink w:anchor="_Toc441253943" w:history="1">
             <w:r>
               <w:rPr>
                 <w:rStyle w:val="Collegamentoipertestuale"/>
                 <w:noProof/>
               </w:rPr>
-              <w:t>1.3 List of defi</w:t>
-            </w:r>
-            <w:r>
-              <w:rPr>
-                <w:rStyle w:val="Collegamentoipertestuale"/>
-                <w:noProof/>
-              </w:rPr>
-              <w:t>n</w:t>
-            </w:r>
-            <w:r>
-              <w:rPr>
-                <w:rStyle w:val="Collegamentoipertestuale"/>
-                <w:noProof/>
-              </w:rPr>
-              <w:t>itions and abbreviations</w:t>
+              <w:t>1.3 List of definitions and abbreviations</w:t>
             </w:r>
             <w:r>
               <w:rPr>
@@ -881,7 +881,7 @@
                 <w:noProof/>
                 <w:webHidden/>
               </w:rPr>
-              <w:instrText xml:space="preserve"> PAGEREF _Toc441251317 \h </w:instrText>
+              <w:instrText xml:space="preserve"> PAGEREF _Toc441253943 \h </w:instrText>
             </w:r>
             <w:r>
               <w:rPr>
@@ -924,7 +924,7 @@
               <w:sz w:val="22"/>
             </w:rPr>
           </w:pPr>
-          <w:hyperlink w:anchor="_Toc441251318" w:history="1">
+          <w:hyperlink w:anchor="_Toc441253944" w:history="1">
             <w:r>
               <w:rPr>
                 <w:rStyle w:val="Collegamentoipertestuale"/>
@@ -951,7 +951,7 @@
                 <w:noProof/>
                 <w:webHidden/>
               </w:rPr>
-              <w:instrText xml:space="preserve"> PAGEREF _Toc441251318 \h </w:instrText>
+              <w:instrText xml:space="preserve"> PAGEREF _Toc441253944 \h </w:instrText>
             </w:r>
             <w:r>
               <w:rPr>
@@ -994,7 +994,7 @@
               <w:sz w:val="22"/>
             </w:rPr>
           </w:pPr>
-          <w:hyperlink w:anchor="_Toc441251319" w:history="1">
+          <w:hyperlink w:anchor="_Toc441253945" w:history="1">
             <w:r>
               <w:rPr>
                 <w:rStyle w:val="Collegamentoipertestuale"/>
@@ -1021,7 +1021,7 @@
                 <w:noProof/>
                 <w:webHidden/>
               </w:rPr>
-              <w:instrText xml:space="preserve"> PAGEREF _Toc441251319 \h </w:instrText>
+              <w:instrText xml:space="preserve"> PAGEREF _Toc441253945 \h </w:instrText>
             </w:r>
             <w:r>
               <w:rPr>
@@ -1064,7 +1064,7 @@
               <w:sz w:val="22"/>
             </w:rPr>
           </w:pPr>
-          <w:hyperlink w:anchor="_Toc441251320" w:history="1">
+          <w:hyperlink w:anchor="_Toc441253946" w:history="1">
             <w:r>
               <w:rPr>
                 <w:rStyle w:val="Collegamentoipertestuale"/>
@@ -1091,7 +1091,7 @@
                 <w:noProof/>
                 <w:webHidden/>
               </w:rPr>
-              <w:instrText xml:space="preserve"> PAGEREF _Toc441251320 \h </w:instrText>
+              <w:instrText xml:space="preserve"> PAGEREF _Toc441253946 \h </w:instrText>
             </w:r>
             <w:r>
               <w:rPr>
@@ -1131,7 +1131,7 @@
               <w:sz w:val="22"/>
             </w:rPr>
           </w:pPr>
-          <w:hyperlink w:anchor="_Toc441251321" w:history="1">
+          <w:hyperlink w:anchor="_Toc441253947" w:history="1">
             <w:r>
               <w:rPr>
                 <w:rStyle w:val="Collegamentoipertestuale"/>
@@ -1161,7 +1161,7 @@
               <w:rPr>
                 <w:webHidden/>
               </w:rPr>
-              <w:instrText xml:space="preserve"> PAGEREF _Toc441251321 \h </w:instrText>
+              <w:instrText xml:space="preserve"> PAGEREF _Toc441253947 \h </w:instrText>
             </w:r>
             <w:r>
               <w:rPr>
@@ -1178,7 +1178,7 @@
               <w:rPr>
                 <w:webHidden/>
               </w:rPr>
-              <w:t>3</w:t>
+              <w:t>4</w:t>
             </w:r>
             <w:r>
               <w:rPr>
@@ -1200,7 +1200,7 @@
               <w:sz w:val="22"/>
             </w:rPr>
           </w:pPr>
-          <w:hyperlink w:anchor="_Toc441251322" w:history="1">
+          <w:hyperlink w:anchor="_Toc441253948" w:history="1">
             <w:r>
               <w:rPr>
                 <w:rStyle w:val="Collegamentoipertestuale"/>
@@ -1227,7 +1227,7 @@
                 <w:noProof/>
                 <w:webHidden/>
               </w:rPr>
-              <w:instrText xml:space="preserve"> PAGEREF _Toc441251322 \h </w:instrText>
+              <w:instrText xml:space="preserve"> PAGEREF _Toc441253948 \h </w:instrText>
             </w:r>
             <w:r>
               <w:rPr>
@@ -1247,7 +1247,427 @@
                 <w:noProof/>
                 <w:webHidden/>
               </w:rPr>
-              <w:t>3</w:t>
+              <w:t>4</w:t>
+            </w:r>
+            <w:r>
+              <w:rPr>
+                <w:noProof/>
+                <w:webHidden/>
+              </w:rPr>
+              <w:fldChar w:fldCharType="end"/>
+            </w:r>
+          </w:hyperlink>
+        </w:p>
+        <w:p>
+          <w:pPr>
+            <w:pStyle w:val="Sommario3"/>
+            <w:tabs>
+              <w:tab w:val="right" w:leader="dot" w:pos="9962"/>
+            </w:tabs>
+            <w:rPr>
+              <w:rFonts w:asciiTheme="minorHAnsi" w:eastAsiaTheme="minorEastAsia" w:hAnsiTheme="minorHAnsi"/>
+              <w:noProof/>
+              <w:sz w:val="22"/>
+            </w:rPr>
+          </w:pPr>
+          <w:hyperlink w:anchor="_Toc441253949" w:history="1">
+            <w:r>
+              <w:rPr>
+                <w:rStyle w:val="Collegamentoipertestuale"/>
+                <w:noProof/>
+              </w:rPr>
+              <w:t>2.1.1 Internal logical files</w:t>
+            </w:r>
+            <w:r>
+              <w:rPr>
+                <w:noProof/>
+                <w:webHidden/>
+              </w:rPr>
+              <w:tab/>
+            </w:r>
+            <w:r>
+              <w:rPr>
+                <w:noProof/>
+                <w:webHidden/>
+              </w:rPr>
+              <w:fldChar w:fldCharType="begin"/>
+            </w:r>
+            <w:r>
+              <w:rPr>
+                <w:noProof/>
+                <w:webHidden/>
+              </w:rPr>
+              <w:instrText xml:space="preserve"> PAGEREF _Toc441253949 \h </w:instrText>
+            </w:r>
+            <w:r>
+              <w:rPr>
+                <w:noProof/>
+                <w:webHidden/>
+              </w:rPr>
+            </w:r>
+            <w:r>
+              <w:rPr>
+                <w:noProof/>
+                <w:webHidden/>
+              </w:rPr>
+              <w:fldChar w:fldCharType="separate"/>
+            </w:r>
+            <w:r>
+              <w:rPr>
+                <w:noProof/>
+                <w:webHidden/>
+              </w:rPr>
+              <w:t>4</w:t>
+            </w:r>
+            <w:r>
+              <w:rPr>
+                <w:noProof/>
+                <w:webHidden/>
+              </w:rPr>
+              <w:fldChar w:fldCharType="end"/>
+            </w:r>
+          </w:hyperlink>
+        </w:p>
+        <w:p>
+          <w:pPr>
+            <w:pStyle w:val="Sommario3"/>
+            <w:tabs>
+              <w:tab w:val="right" w:leader="dot" w:pos="9962"/>
+            </w:tabs>
+            <w:rPr>
+              <w:rFonts w:asciiTheme="minorHAnsi" w:eastAsiaTheme="minorEastAsia" w:hAnsiTheme="minorHAnsi"/>
+              <w:noProof/>
+              <w:sz w:val="22"/>
+            </w:rPr>
+          </w:pPr>
+          <w:hyperlink w:anchor="_Toc441253950" w:history="1">
+            <w:r>
+              <w:rPr>
+                <w:rStyle w:val="Collegamentoipertestuale"/>
+                <w:noProof/>
+              </w:rPr>
+              <w:t>2.1.2 External interface files</w:t>
+            </w:r>
+            <w:r>
+              <w:rPr>
+                <w:noProof/>
+                <w:webHidden/>
+              </w:rPr>
+              <w:tab/>
+            </w:r>
+            <w:r>
+              <w:rPr>
+                <w:noProof/>
+                <w:webHidden/>
+              </w:rPr>
+              <w:fldChar w:fldCharType="begin"/>
+            </w:r>
+            <w:r>
+              <w:rPr>
+                <w:noProof/>
+                <w:webHidden/>
+              </w:rPr>
+              <w:instrText xml:space="preserve"> PAGEREF _Toc441253950 \h </w:instrText>
+            </w:r>
+            <w:r>
+              <w:rPr>
+                <w:noProof/>
+                <w:webHidden/>
+              </w:rPr>
+            </w:r>
+            <w:r>
+              <w:rPr>
+                <w:noProof/>
+                <w:webHidden/>
+              </w:rPr>
+              <w:fldChar w:fldCharType="separate"/>
+            </w:r>
+            <w:r>
+              <w:rPr>
+                <w:noProof/>
+                <w:webHidden/>
+              </w:rPr>
+              <w:t>4</w:t>
+            </w:r>
+            <w:r>
+              <w:rPr>
+                <w:noProof/>
+                <w:webHidden/>
+              </w:rPr>
+              <w:fldChar w:fldCharType="end"/>
+            </w:r>
+          </w:hyperlink>
+        </w:p>
+        <w:p>
+          <w:pPr>
+            <w:pStyle w:val="Sommario3"/>
+            <w:tabs>
+              <w:tab w:val="right" w:leader="dot" w:pos="9962"/>
+            </w:tabs>
+            <w:rPr>
+              <w:rFonts w:asciiTheme="minorHAnsi" w:eastAsiaTheme="minorEastAsia" w:hAnsiTheme="minorHAnsi"/>
+              <w:noProof/>
+              <w:sz w:val="22"/>
+            </w:rPr>
+          </w:pPr>
+          <w:hyperlink w:anchor="_Toc441253951" w:history="1">
+            <w:r>
+              <w:rPr>
+                <w:rStyle w:val="Collegamentoipertestuale"/>
+                <w:noProof/>
+              </w:rPr>
+              <w:t>2.1.3 External inputs</w:t>
+            </w:r>
+            <w:r>
+              <w:rPr>
+                <w:noProof/>
+                <w:webHidden/>
+              </w:rPr>
+              <w:tab/>
+            </w:r>
+            <w:r>
+              <w:rPr>
+                <w:noProof/>
+                <w:webHidden/>
+              </w:rPr>
+              <w:fldChar w:fldCharType="begin"/>
+            </w:r>
+            <w:r>
+              <w:rPr>
+                <w:noProof/>
+                <w:webHidden/>
+              </w:rPr>
+              <w:instrText xml:space="preserve"> PAGEREF _Toc441253951 \h </w:instrText>
+            </w:r>
+            <w:r>
+              <w:rPr>
+                <w:noProof/>
+                <w:webHidden/>
+              </w:rPr>
+            </w:r>
+            <w:r>
+              <w:rPr>
+                <w:noProof/>
+                <w:webHidden/>
+              </w:rPr>
+              <w:fldChar w:fldCharType="separate"/>
+            </w:r>
+            <w:r>
+              <w:rPr>
+                <w:noProof/>
+                <w:webHidden/>
+              </w:rPr>
+              <w:t>4</w:t>
+            </w:r>
+            <w:r>
+              <w:rPr>
+                <w:noProof/>
+                <w:webHidden/>
+              </w:rPr>
+              <w:fldChar w:fldCharType="end"/>
+            </w:r>
+          </w:hyperlink>
+        </w:p>
+        <w:p>
+          <w:pPr>
+            <w:pStyle w:val="Sommario3"/>
+            <w:tabs>
+              <w:tab w:val="right" w:leader="dot" w:pos="9962"/>
+            </w:tabs>
+            <w:rPr>
+              <w:rFonts w:asciiTheme="minorHAnsi" w:eastAsiaTheme="minorEastAsia" w:hAnsiTheme="minorHAnsi"/>
+              <w:noProof/>
+              <w:sz w:val="22"/>
+            </w:rPr>
+          </w:pPr>
+          <w:hyperlink w:anchor="_Toc441253952" w:history="1">
+            <w:r>
+              <w:rPr>
+                <w:rStyle w:val="Collegamentoipertestuale"/>
+                <w:noProof/>
+              </w:rPr>
+              <w:t>2.1.4 External Outputs</w:t>
+            </w:r>
+            <w:r>
+              <w:rPr>
+                <w:noProof/>
+                <w:webHidden/>
+              </w:rPr>
+              <w:tab/>
+            </w:r>
+            <w:r>
+              <w:rPr>
+                <w:noProof/>
+                <w:webHidden/>
+              </w:rPr>
+              <w:fldChar w:fldCharType="begin"/>
+            </w:r>
+            <w:r>
+              <w:rPr>
+                <w:noProof/>
+                <w:webHidden/>
+              </w:rPr>
+              <w:instrText xml:space="preserve"> PAGEREF _Toc441253952 \h </w:instrText>
+            </w:r>
+            <w:r>
+              <w:rPr>
+                <w:noProof/>
+                <w:webHidden/>
+              </w:rPr>
+            </w:r>
+            <w:r>
+              <w:rPr>
+                <w:noProof/>
+                <w:webHidden/>
+              </w:rPr>
+              <w:fldChar w:fldCharType="separate"/>
+            </w:r>
+            <w:r>
+              <w:rPr>
+                <w:noProof/>
+                <w:webHidden/>
+              </w:rPr>
+              <w:t>5</w:t>
+            </w:r>
+            <w:r>
+              <w:rPr>
+                <w:noProof/>
+                <w:webHidden/>
+              </w:rPr>
+              <w:fldChar w:fldCharType="end"/>
+            </w:r>
+          </w:hyperlink>
+        </w:p>
+        <w:p>
+          <w:pPr>
+            <w:pStyle w:val="Sommario3"/>
+            <w:tabs>
+              <w:tab w:val="right" w:leader="dot" w:pos="9962"/>
+            </w:tabs>
+            <w:rPr>
+              <w:rFonts w:asciiTheme="minorHAnsi" w:eastAsiaTheme="minorEastAsia" w:hAnsiTheme="minorHAnsi"/>
+              <w:noProof/>
+              <w:sz w:val="22"/>
+            </w:rPr>
+          </w:pPr>
+          <w:hyperlink w:anchor="_Toc441253953" w:history="1">
+            <w:r>
+              <w:rPr>
+                <w:rStyle w:val="Collegamentoipertestuale"/>
+                <w:noProof/>
+              </w:rPr>
+              <w:t>2.1.5 External inquiries</w:t>
+            </w:r>
+            <w:r>
+              <w:rPr>
+                <w:noProof/>
+                <w:webHidden/>
+              </w:rPr>
+              <w:tab/>
+            </w:r>
+            <w:r>
+              <w:rPr>
+                <w:noProof/>
+                <w:webHidden/>
+              </w:rPr>
+              <w:fldChar w:fldCharType="begin"/>
+            </w:r>
+            <w:r>
+              <w:rPr>
+                <w:noProof/>
+                <w:webHidden/>
+              </w:rPr>
+              <w:instrText xml:space="preserve"> PAGEREF _Toc441253953 \h </w:instrText>
+            </w:r>
+            <w:r>
+              <w:rPr>
+                <w:noProof/>
+                <w:webHidden/>
+              </w:rPr>
+            </w:r>
+            <w:r>
+              <w:rPr>
+                <w:noProof/>
+                <w:webHidden/>
+              </w:rPr>
+              <w:fldChar w:fldCharType="separate"/>
+            </w:r>
+            <w:r>
+              <w:rPr>
+                <w:noProof/>
+                <w:webHidden/>
+              </w:rPr>
+              <w:t>6</w:t>
+            </w:r>
+            <w:r>
+              <w:rPr>
+                <w:noProof/>
+                <w:webHidden/>
+              </w:rPr>
+              <w:fldChar w:fldCharType="end"/>
+            </w:r>
+          </w:hyperlink>
+        </w:p>
+        <w:p>
+          <w:pPr>
+            <w:pStyle w:val="Sommario3"/>
+            <w:tabs>
+              <w:tab w:val="right" w:leader="dot" w:pos="9962"/>
+            </w:tabs>
+            <w:rPr>
+              <w:rFonts w:asciiTheme="minorHAnsi" w:eastAsiaTheme="minorEastAsia" w:hAnsiTheme="minorHAnsi"/>
+              <w:noProof/>
+              <w:sz w:val="22"/>
+            </w:rPr>
+          </w:pPr>
+          <w:hyperlink w:anchor="_Toc441253954" w:history="1">
+            <w:r>
+              <w:rPr>
+                <w:rStyle w:val="Collegamentoipertestuale"/>
+                <w:noProof/>
+              </w:rPr>
+              <w:t>2.1.6 Total number of function points</w:t>
+            </w:r>
+            <w:r>
+              <w:rPr>
+                <w:noProof/>
+                <w:webHidden/>
+              </w:rPr>
+              <w:tab/>
+            </w:r>
+            <w:r>
+              <w:rPr>
+                <w:noProof/>
+                <w:webHidden/>
+              </w:rPr>
+              <w:fldChar w:fldCharType="begin"/>
+            </w:r>
+            <w:r>
+              <w:rPr>
+                <w:noProof/>
+                <w:webHidden/>
+              </w:rPr>
+              <w:instrText xml:space="preserve"> PAGEREF _Toc441253954 \h </w:instrText>
+            </w:r>
+            <w:r>
+              <w:rPr>
+                <w:noProof/>
+                <w:webHidden/>
+              </w:rPr>
+            </w:r>
+            <w:r>
+              <w:rPr>
+                <w:noProof/>
+                <w:webHidden/>
+              </w:rPr>
+              <w:fldChar w:fldCharType="separate"/>
+            </w:r>
+            <w:r>
+              <w:rPr>
+                <w:noProof/>
+                <w:webHidden/>
+              </w:rPr>
+              <w:t>6</w:t>
             </w:r>
             <w:r>
               <w:rPr>
@@ -1270,7 +1690,7 @@
               <w:sz w:val="22"/>
             </w:rPr>
           </w:pPr>
-          <w:hyperlink w:anchor="_Toc441251323" w:history="1">
+          <w:hyperlink w:anchor="_Toc441253955" w:history="1">
             <w:r>
               <w:rPr>
                 <w:rStyle w:val="Collegamentoipertestuale"/>
@@ -1297,7 +1717,7 @@
                 <w:noProof/>
                 <w:webHidden/>
               </w:rPr>
-              <w:instrText xml:space="preserve"> PAGEREF _Toc441251323 \h </w:instrText>
+              <w:instrText xml:space="preserve"> PAGEREF _Toc441253955 \h </w:instrText>
             </w:r>
             <w:r>
               <w:rPr>
@@ -1317,7 +1737,7 @@
                 <w:noProof/>
                 <w:webHidden/>
               </w:rPr>
-              <w:t>3</w:t>
+              <w:t>7</w:t>
             </w:r>
             <w:r>
               <w:rPr>
@@ -1337,7 +1757,7 @@
               <w:sz w:val="22"/>
             </w:rPr>
           </w:pPr>
-          <w:hyperlink w:anchor="_Toc441251324" w:history="1">
+          <w:hyperlink w:anchor="_Toc441253956" w:history="1">
             <w:r>
               <w:rPr>
                 <w:rStyle w:val="Collegamentoipertestuale"/>
@@ -1367,7 +1787,7 @@
               <w:rPr>
                 <w:webHidden/>
               </w:rPr>
-              <w:instrText xml:space="preserve"> PAGEREF _Toc441251324 \h </w:instrText>
+              <w:instrText xml:space="preserve"> PAGEREF _Toc441253956 \h </w:instrText>
             </w:r>
             <w:r>
               <w:rPr>
@@ -1384,7 +1804,7 @@
               <w:rPr>
                 <w:webHidden/>
               </w:rPr>
-              <w:t>4</w:t>
+              <w:t>9</w:t>
             </w:r>
             <w:r>
               <w:rPr>
@@ -1403,7 +1823,7 @@
               <w:sz w:val="22"/>
             </w:rPr>
           </w:pPr>
-          <w:hyperlink w:anchor="_Toc441251325" w:history="1">
+          <w:hyperlink w:anchor="_Toc441253957" w:history="1">
             <w:r>
               <w:rPr>
                 <w:rStyle w:val="Collegamentoipertestuale"/>
@@ -1433,7 +1853,7 @@
               <w:rPr>
                 <w:webHidden/>
               </w:rPr>
-              <w:instrText xml:space="preserve"> PAGEREF _Toc441251325 \h </w:instrText>
+              <w:instrText xml:space="preserve"> PAGEREF _Toc441253957 \h </w:instrText>
             </w:r>
             <w:r>
               <w:rPr>
@@ -1450,7 +1870,7 @@
               <w:rPr>
                 <w:webHidden/>
               </w:rPr>
-              <w:t>5</w:t>
+              <w:t>10</w:t>
             </w:r>
             <w:r>
               <w:rPr>
@@ -1469,7 +1889,7 @@
               <w:sz w:val="22"/>
             </w:rPr>
           </w:pPr>
-          <w:hyperlink w:anchor="_Toc441251326" w:history="1">
+          <w:hyperlink w:anchor="_Toc441253958" w:history="1">
             <w:r>
               <w:rPr>
                 <w:rStyle w:val="Collegamentoipertestuale"/>
@@ -1499,7 +1919,7 @@
               <w:rPr>
                 <w:webHidden/>
               </w:rPr>
-              <w:instrText xml:space="preserve"> PAGEREF _Toc441251326 \h </w:instrText>
+              <w:instrText xml:space="preserve"> PAGEREF _Toc441253958 \h </w:instrText>
             </w:r>
             <w:r>
               <w:rPr>
@@ -1516,7 +1936,7 @@
               <w:rPr>
                 <w:webHidden/>
               </w:rPr>
-              <w:t>6</w:t>
+              <w:t>11</w:t>
             </w:r>
             <w:r>
               <w:rPr>
@@ -1547,7 +1967,7 @@
       <w:r>
         <w:br w:type="page"/>
       </w:r>
-      <w:bookmarkStart w:id="0" w:name="_Toc441251314"/>
+      <w:bookmarkStart w:id="0" w:name="_Toc441253940"/>
       <w:r>
         <w:lastRenderedPageBreak/>
         <w:t>Introduction</w:t>
@@ -1558,7 +1978,7 @@
       <w:pPr>
         <w:pStyle w:val="Titolo2"/>
       </w:pPr>
-      <w:bookmarkStart w:id="1" w:name="_Toc441251315"/>
+      <w:bookmarkStart w:id="1" w:name="_Toc441253941"/>
       <w:r>
         <w:t>Revision history</w:t>
       </w:r>
@@ -1579,9 +1999,11 @@
       <w:pPr>
         <w:pStyle w:val="Titolo2"/>
       </w:pPr>
+      <w:bookmarkStart w:id="2" w:name="_Toc441253942"/>
       <w:r>
         <w:t>Document Introduction</w:t>
       </w:r>
+      <w:bookmarkEnd w:id="2"/>
     </w:p>
     <w:p>
       <w:r>
@@ -1621,7 +2043,10 @@
       </w:r>
       <w:proofErr w:type="gramStart"/>
       <w:r>
-        <w:t>will be, of course, related</w:t>
+        <w:t xml:space="preserve">will be, of course, </w:t>
+      </w:r>
+      <w:r>
+        <w:t>referred</w:t>
       </w:r>
       <w:proofErr w:type="gramEnd"/>
       <w:r>
@@ -1632,11 +2057,11 @@
       <w:pPr>
         <w:pStyle w:val="Titolo2"/>
       </w:pPr>
-      <w:bookmarkStart w:id="2" w:name="_Toc441251317"/>
+      <w:bookmarkStart w:id="3" w:name="_Toc441253943"/>
       <w:r>
         <w:t>List of definitions and abbreviations</w:t>
       </w:r>
-      <w:bookmarkEnd w:id="2"/>
+      <w:bookmarkEnd w:id="3"/>
     </w:p>
     <w:p>
       <w:pPr>
@@ -1654,23 +2079,23 @@
       <w:pPr>
         <w:pStyle w:val="Titolo2"/>
       </w:pPr>
-      <w:bookmarkStart w:id="3" w:name="_Toc441251318"/>
+      <w:bookmarkStart w:id="4" w:name="_Toc441253944"/>
       <w:r>
         <w:t>List of references</w:t>
       </w:r>
-      <w:bookmarkEnd w:id="3"/>
+      <w:bookmarkEnd w:id="4"/>
     </w:p>
     <w:p>
       <w:pPr>
         <w:pStyle w:val="Titolo3"/>
       </w:pPr>
-      <w:bookmarkStart w:id="4" w:name="_Toc440545559"/>
-      <w:bookmarkStart w:id="5" w:name="_Toc441251319"/>
+      <w:bookmarkStart w:id="5" w:name="_Toc440545559"/>
+      <w:bookmarkStart w:id="6" w:name="_Toc441253945"/>
       <w:r>
         <w:t>MyTaxiService’s Documents</w:t>
       </w:r>
-      <w:bookmarkEnd w:id="4"/>
       <w:bookmarkEnd w:id="5"/>
+      <w:bookmarkEnd w:id="6"/>
     </w:p>
     <w:p>
       <w:pPr>
@@ -1712,11 +2137,11 @@
       <w:pPr>
         <w:pStyle w:val="Titolo3"/>
       </w:pPr>
-      <w:bookmarkStart w:id="6" w:name="_Toc441251320"/>
+      <w:bookmarkStart w:id="7" w:name="_Toc441253946"/>
       <w:r>
         <w:t>Other references</w:t>
       </w:r>
-      <w:bookmarkEnd w:id="6"/>
+      <w:bookmarkEnd w:id="7"/>
     </w:p>
     <w:p>
       <w:pPr>
@@ -1807,46 +2232,48 @@
       <w:pPr>
         <w:pStyle w:val="Titolo1"/>
       </w:pPr>
-      <w:bookmarkStart w:id="7" w:name="_Toc441251321"/>
+      <w:bookmarkStart w:id="8" w:name="_Toc441253947"/>
       <w:r>
         <w:lastRenderedPageBreak/>
         <w:t>Cost estimation</w:t>
-      </w:r>
-      <w:bookmarkEnd w:id="7"/>
-    </w:p>
-    <w:p>
-      <w:pPr>
-        <w:pStyle w:val="Titolo2"/>
-      </w:pPr>
-      <w:bookmarkStart w:id="8" w:name="_Toc441251322"/>
-      <w:r>
-        <w:t>Functions points</w:t>
       </w:r>
       <w:bookmarkEnd w:id="8"/>
     </w:p>
     <w:p>
       <w:pPr>
-        <w:pStyle w:val="Normale2"/>
-      </w:pPr>
-      <w:r>
-        <w:t xml:space="preserve">We will now evaluate the parameters that </w:t>
-      </w:r>
-      <w:proofErr w:type="gramStart"/>
-      <w:r>
-        <w:t>are used</w:t>
-      </w:r>
-      <w:proofErr w:type="gramEnd"/>
-      <w:r>
-        <w:t xml:space="preserve"> to calculate the Function Points. </w:t>
-      </w:r>
+        <w:pStyle w:val="Titolo2"/>
+      </w:pPr>
+      <w:bookmarkStart w:id="9" w:name="_Toc441253948"/>
+      <w:r>
+        <w:t>Functions points</w:t>
+      </w:r>
+      <w:bookmarkEnd w:id="9"/>
     </w:p>
     <w:p>
       <w:pPr>
+        <w:pStyle w:val="Normale2"/>
+      </w:pPr>
+      <w:r>
+        <w:t xml:space="preserve">We will now evaluate the parameters that </w:t>
+      </w:r>
+      <w:proofErr w:type="gramStart"/>
+      <w:r>
+        <w:t>are used</w:t>
+      </w:r>
+      <w:proofErr w:type="gramEnd"/>
+      <w:r>
+        <w:t xml:space="preserve"> to calculate the Function Points. </w:t>
+      </w:r>
+    </w:p>
+    <w:p>
+      <w:pPr>
         <w:pStyle w:val="Titolo3"/>
       </w:pPr>
+      <w:bookmarkStart w:id="10" w:name="_Toc441253949"/>
       <w:r>
         <w:t>Internal logical files</w:t>
       </w:r>
+      <w:bookmarkEnd w:id="10"/>
     </w:p>
     <w:p>
       <w:pPr>
@@ -2067,12 +2494,14 @@
           <w:rFonts w:eastAsiaTheme="minorEastAsia"/>
         </w:rPr>
       </w:pPr>
+      <w:bookmarkStart w:id="11" w:name="_Toc441253950"/>
       <w:r>
         <w:rPr>
           <w:rFonts w:eastAsiaTheme="minorEastAsia"/>
         </w:rPr>
         <w:t>External interface files</w:t>
       </w:r>
+      <w:bookmarkEnd w:id="11"/>
     </w:p>
     <w:p>
       <w:pPr>
@@ -2184,9 +2613,11 @@
       <w:pPr>
         <w:pStyle w:val="Titolo3"/>
       </w:pPr>
+      <w:bookmarkStart w:id="12" w:name="_Toc441253951"/>
       <w:r>
         <w:t>External inputs</w:t>
       </w:r>
+      <w:bookmarkEnd w:id="12"/>
     </w:p>
     <w:p>
       <w:pPr>
@@ -2611,9 +3042,11 @@
       <w:pPr>
         <w:pStyle w:val="Titolo3"/>
       </w:pPr>
+      <w:bookmarkStart w:id="13" w:name="_Toc441253952"/>
       <w:r>
         <w:t>External Outputs</w:t>
       </w:r>
+      <w:bookmarkEnd w:id="13"/>
     </w:p>
     <w:p>
       <w:pPr>
@@ -2790,10 +3223,12 @@
       <w:pPr>
         <w:pStyle w:val="Titolo3"/>
       </w:pPr>
+      <w:bookmarkStart w:id="14" w:name="_Toc441253953"/>
       <w:r>
         <w:lastRenderedPageBreak/>
         <w:t>External inquiries</w:t>
       </w:r>
+      <w:bookmarkEnd w:id="14"/>
     </w:p>
     <w:p>
       <w:pPr>
@@ -2963,12 +3398,14 @@
           <w:rFonts w:eastAsiaTheme="minorEastAsia"/>
         </w:rPr>
       </w:pPr>
+      <w:bookmarkStart w:id="15" w:name="_Toc441253954"/>
       <w:r>
         <w:rPr>
           <w:rFonts w:eastAsiaTheme="minorEastAsia"/>
         </w:rPr>
         <w:t>Total number of function points</w:t>
       </w:r>
+      <w:bookmarkEnd w:id="15"/>
     </w:p>
     <w:p>
       <w:pPr>
@@ -3050,7 +3487,6 @@
           <w:szCs w:val="26"/>
         </w:rPr>
       </w:pPr>
-      <w:bookmarkStart w:id="9" w:name="_Toc441251323"/>
       <w:r>
         <w:br w:type="page"/>
       </w:r>
@@ -3059,11 +3495,12 @@
       <w:pPr>
         <w:pStyle w:val="Titolo2"/>
       </w:pPr>
+      <w:bookmarkStart w:id="16" w:name="_Toc441253955"/>
       <w:r>
         <w:lastRenderedPageBreak/>
         <w:t>COCOMO</w:t>
       </w:r>
-      <w:bookmarkEnd w:id="9"/>
+      <w:bookmarkEnd w:id="16"/>
     </w:p>
     <w:p>
       <w:pPr>
@@ -3250,8 +3687,6 @@
         </w:rPr>
         <w:t>:</w:t>
       </w:r>
-      <w:bookmarkStart w:id="10" w:name="_GoBack"/>
-      <w:bookmarkEnd w:id="10"/>
     </w:p>
     <w:tbl>
       <w:tblPr>
@@ -5859,12 +6294,12 @@
       <w:pPr>
         <w:pStyle w:val="Titolo1"/>
       </w:pPr>
-      <w:bookmarkStart w:id="11" w:name="_Toc441251324"/>
+      <w:bookmarkStart w:id="17" w:name="_Toc441253956"/>
       <w:r>
         <w:lastRenderedPageBreak/>
         <w:t>Task identification</w:t>
       </w:r>
-      <w:bookmarkEnd w:id="11"/>
+      <w:bookmarkEnd w:id="17"/>
     </w:p>
     <w:p>
       <w:pPr>
@@ -5883,12 +6318,12 @@
       <w:pPr>
         <w:pStyle w:val="Titolo1"/>
       </w:pPr>
-      <w:bookmarkStart w:id="12" w:name="_Toc441251325"/>
+      <w:bookmarkStart w:id="18" w:name="_Toc441253957"/>
       <w:r>
         <w:lastRenderedPageBreak/>
         <w:t>Resources allocation</w:t>
       </w:r>
-      <w:bookmarkEnd w:id="12"/>
+      <w:bookmarkEnd w:id="18"/>
     </w:p>
     <w:p>
       <w:pPr>
@@ -5907,17 +6342,171 @@
       <w:pPr>
         <w:pStyle w:val="Titolo1"/>
       </w:pPr>
-      <w:bookmarkStart w:id="13" w:name="_Toc441251326"/>
+      <w:bookmarkStart w:id="19" w:name="_Toc441253958"/>
       <w:r>
         <w:lastRenderedPageBreak/>
         <w:t>Risks of the project</w:t>
       </w:r>
-      <w:bookmarkEnd w:id="13"/>
+      <w:bookmarkEnd w:id="19"/>
     </w:p>
     <w:p>
-      <w:pPr>
-        <w:pStyle w:val="Normale2"/>
-      </w:pPr>
+      <w:r>
+        <w:t>The risks of the p</w:t>
+      </w:r>
+      <w:r>
+        <w:t xml:space="preserve">roject, related to the writing of the documents and the general planning of the MyTaxiService application, </w:t>
+      </w:r>
+      <w:proofErr w:type="gramStart"/>
+      <w:r>
+        <w:t>can be considered</w:t>
+      </w:r>
+      <w:proofErr w:type="gramEnd"/>
+      <w:r>
+        <w:t xml:space="preserve"> the following</w:t>
+      </w:r>
+      <w:r>
+        <w:t>s</w:t>
+      </w:r>
+      <w:r>
+        <w:t>:</w:t>
+      </w:r>
+    </w:p>
+    <w:p>
+      <w:pPr>
+        <w:pStyle w:val="Paragrafoelenco"/>
+        <w:numPr>
+          <w:ilvl w:val="0"/>
+          <w:numId w:val="31"/>
+        </w:numPr>
+      </w:pPr>
+      <w:r>
+        <w:t xml:space="preserve">Misunderstanding </w:t>
+      </w:r>
+      <w:r>
+        <w:t xml:space="preserve">between groups member </w:t>
+      </w:r>
+      <w:r>
+        <w:t>and</w:t>
+      </w:r>
+      <w:r>
+        <w:t>, consequently,</w:t>
+      </w:r>
+      <w:r>
+        <w:t xml:space="preserve"> incoherence </w:t>
+      </w:r>
+      <w:r>
+        <w:t>in the description of</w:t>
+      </w:r>
+      <w:r>
+        <w:t xml:space="preserve"> the system’</w:t>
+      </w:r>
+      <w:r>
+        <w:t>s functionalities</w:t>
+      </w:r>
+    </w:p>
+    <w:p>
+      <w:pPr>
+        <w:pStyle w:val="Paragrafoelenco"/>
+        <w:numPr>
+          <w:ilvl w:val="0"/>
+          <w:numId w:val="31"/>
+        </w:numPr>
+      </w:pPr>
+      <w:r>
+        <w:t>Technical problems (e.g. applications crashing)</w:t>
+      </w:r>
+    </w:p>
+    <w:p>
+      <w:pPr>
+        <w:pStyle w:val="Paragrafoelenco"/>
+        <w:numPr>
+          <w:ilvl w:val="0"/>
+          <w:numId w:val="31"/>
+        </w:numPr>
+      </w:pPr>
+      <w:r>
+        <w:t>External tasks overlaps, shortage of time</w:t>
+      </w:r>
+    </w:p>
+    <w:p>
+      <w:bookmarkStart w:id="20" w:name="_GoBack"/>
+      <w:bookmarkEnd w:id="20"/>
+      <w:proofErr w:type="gramStart"/>
+      <w:r>
+        <w:t xml:space="preserve">The first problem is, of course, </w:t>
+      </w:r>
+      <w:r>
+        <w:t xml:space="preserve">very well know and feared in any </w:t>
+      </w:r>
+      <w:r>
+        <w:t>environment</w:t>
+      </w:r>
+      <w:r>
+        <w:t xml:space="preserve"> that expects </w:t>
+      </w:r>
+      <w:r>
+        <w:t>a group of people working together.</w:t>
+      </w:r>
+      <w:proofErr w:type="gramEnd"/>
+      <w:r>
+        <w:t xml:space="preserve"> In this case, since the actual development of the project </w:t>
+      </w:r>
+      <w:proofErr w:type="gramStart"/>
+      <w:r>
+        <w:t>wasn’t</w:t>
+      </w:r>
+      <w:proofErr w:type="gramEnd"/>
+      <w:r>
+        <w:t xml:space="preserve"> required, inconsistencies in the application’s desc</w:t>
+      </w:r>
+      <w:r>
+        <w:t>ription can be solved with a modification of the involved documents. However, the cost of such modification increases with the number of the document written, so that, for example, an incoherence found in the Integration Test Plan Document implies dozens of updates in the RASD</w:t>
+      </w:r>
+      <w:r>
+        <w:t>, Alloy</w:t>
+      </w:r>
+      <w:r>
+        <w:t xml:space="preserve"> and in the Design Document</w:t>
+      </w:r>
+      <w:r>
+        <w:t xml:space="preserve">. </w:t>
+      </w:r>
+      <w:r>
+        <w:t>The</w:t>
+      </w:r>
+      <w:r>
+        <w:t xml:space="preserve"> misunderstandings can</w:t>
+      </w:r>
+      <w:r>
+        <w:t xml:space="preserve"> </w:t>
+      </w:r>
+      <w:r>
+        <w:t xml:space="preserve">arise </w:t>
+      </w:r>
+      <w:r>
+        <w:t>because of various reasons: a too high-level view of the system itself, a poor description of the requirements and so on.</w:t>
+      </w:r>
+    </w:p>
+    <w:p>
+      <w:r>
+        <w:t xml:space="preserve">The second problem </w:t>
+      </w:r>
+      <w:proofErr w:type="gramStart"/>
+      <w:r>
+        <w:t xml:space="preserve">is </w:t>
+      </w:r>
+      <w:r>
+        <w:t>mainly related</w:t>
+      </w:r>
+      <w:proofErr w:type="gramEnd"/>
+      <w:r>
+        <w:t xml:space="preserve"> to the instability or superficiality of the open source software.</w:t>
+      </w:r>
+    </w:p>
+    <w:p>
+      <w:r>
+        <w:t xml:space="preserve">The third problem is quite common in environments such universities, when the team members have to deal multiple projects and courses. </w:t>
+      </w:r>
     </w:p>
     <w:sectPr>
       <w:pgSz w:w="12240" w:h="15840"/>
@@ -6959,6 +7548,95 @@
     </w:lvl>
   </w:abstractNum>
   <w:abstractNum w:abstractNumId="11" w15:restartNumberingAfterBreak="0">
+    <w:nsid w:val="381B2B7F"/>
+    <w:multiLevelType w:val="hybridMultilevel"/>
+    <w:tmpl w:val="47120F46"/>
+    <w:lvl w:ilvl="0" w:tplc="04090011">
+      <w:start w:val="1"/>
+      <w:numFmt w:val="decimal"/>
+      <w:lvlText w:val="%1)"/>
+      <w:lvlJc w:val="left"/>
+      <w:pPr>
+        <w:ind w:left="720" w:hanging="360"/>
+      </w:pPr>
+      <w:rPr>
+        <w:rFonts w:hint="default"/>
+      </w:rPr>
+    </w:lvl>
+    <w:lvl w:ilvl="1" w:tplc="04090019" w:tentative="1">
+      <w:start w:val="1"/>
+      <w:numFmt w:val="lowerLetter"/>
+      <w:lvlText w:val="%2."/>
+      <w:lvlJc w:val="left"/>
+      <w:pPr>
+        <w:ind w:left="1440" w:hanging="360"/>
+      </w:pPr>
+    </w:lvl>
+    <w:lvl w:ilvl="2" w:tplc="0409001B" w:tentative="1">
+      <w:start w:val="1"/>
+      <w:numFmt w:val="lowerRoman"/>
+      <w:lvlText w:val="%3."/>
+      <w:lvlJc w:val="right"/>
+      <w:pPr>
+        <w:ind w:left="2160" w:hanging="180"/>
+      </w:pPr>
+    </w:lvl>
+    <w:lvl w:ilvl="3" w:tplc="0409000F" w:tentative="1">
+      <w:start w:val="1"/>
+      <w:numFmt w:val="decimal"/>
+      <w:lvlText w:val="%4."/>
+      <w:lvlJc w:val="left"/>
+      <w:pPr>
+        <w:ind w:left="2880" w:hanging="360"/>
+      </w:pPr>
+    </w:lvl>
+    <w:lvl w:ilvl="4" w:tplc="04090019" w:tentative="1">
+      <w:start w:val="1"/>
+      <w:numFmt w:val="lowerLetter"/>
+      <w:lvlText w:val="%5."/>
+      <w:lvlJc w:val="left"/>
+      <w:pPr>
+        <w:ind w:left="3600" w:hanging="360"/>
+      </w:pPr>
+    </w:lvl>
+    <w:lvl w:ilvl="5" w:tplc="0409001B" w:tentative="1">
+      <w:start w:val="1"/>
+      <w:numFmt w:val="lowerRoman"/>
+      <w:lvlText w:val="%6."/>
+      <w:lvlJc w:val="right"/>
+      <w:pPr>
+        <w:ind w:left="4320" w:hanging="180"/>
+      </w:pPr>
+    </w:lvl>
+    <w:lvl w:ilvl="6" w:tplc="0409000F" w:tentative="1">
+      <w:start w:val="1"/>
+      <w:numFmt w:val="decimal"/>
+      <w:lvlText w:val="%7."/>
+      <w:lvlJc w:val="left"/>
+      <w:pPr>
+        <w:ind w:left="5040" w:hanging="360"/>
+      </w:pPr>
+    </w:lvl>
+    <w:lvl w:ilvl="7" w:tplc="04090019" w:tentative="1">
+      <w:start w:val="1"/>
+      <w:numFmt w:val="lowerLetter"/>
+      <w:lvlText w:val="%8."/>
+      <w:lvlJc w:val="left"/>
+      <w:pPr>
+        <w:ind w:left="5760" w:hanging="360"/>
+      </w:pPr>
+    </w:lvl>
+    <w:lvl w:ilvl="8" w:tplc="0409001B" w:tentative="1">
+      <w:start w:val="1"/>
+      <w:numFmt w:val="lowerRoman"/>
+      <w:lvlText w:val="%9."/>
+      <w:lvlJc w:val="right"/>
+      <w:pPr>
+        <w:ind w:left="6480" w:hanging="180"/>
+      </w:pPr>
+    </w:lvl>
+  </w:abstractNum>
+  <w:abstractNum w:abstractNumId="12" w15:restartNumberingAfterBreak="0">
     <w:nsid w:val="41CF6A20"/>
     <w:multiLevelType w:val="hybridMultilevel"/>
     <w:tmpl w:val="2228A0F8"/>
@@ -7047,7 +7725,7 @@
       </w:pPr>
     </w:lvl>
   </w:abstractNum>
-  <w:abstractNum w:abstractNumId="12" w15:restartNumberingAfterBreak="0">
+  <w:abstractNum w:abstractNumId="13" w15:restartNumberingAfterBreak="0">
     <w:nsid w:val="439A2272"/>
     <w:multiLevelType w:val="hybridMultilevel"/>
     <w:tmpl w:val="7A86DA04"/>
@@ -7136,7 +7814,7 @@
       </w:pPr>
     </w:lvl>
   </w:abstractNum>
-  <w:abstractNum w:abstractNumId="13" w15:restartNumberingAfterBreak="0">
+  <w:abstractNum w:abstractNumId="14" w15:restartNumberingAfterBreak="0">
     <w:nsid w:val="466377D5"/>
     <w:multiLevelType w:val="hybridMultilevel"/>
     <w:tmpl w:val="4FF26E9E"/>
@@ -7225,7 +7903,7 @@
       </w:pPr>
     </w:lvl>
   </w:abstractNum>
-  <w:abstractNum w:abstractNumId="14" w15:restartNumberingAfterBreak="0">
+  <w:abstractNum w:abstractNumId="15" w15:restartNumberingAfterBreak="0">
     <w:nsid w:val="494760F2"/>
     <w:multiLevelType w:val="hybridMultilevel"/>
     <w:tmpl w:val="17626632"/>
@@ -7314,7 +7992,7 @@
       </w:pPr>
     </w:lvl>
   </w:abstractNum>
-  <w:abstractNum w:abstractNumId="15" w15:restartNumberingAfterBreak="0">
+  <w:abstractNum w:abstractNumId="16" w15:restartNumberingAfterBreak="0">
     <w:nsid w:val="496975F8"/>
     <w:multiLevelType w:val="hybridMultilevel"/>
     <w:tmpl w:val="FD8C959E"/>
@@ -7427,7 +8105,7 @@
       </w:rPr>
     </w:lvl>
   </w:abstractNum>
-  <w:abstractNum w:abstractNumId="16" w15:restartNumberingAfterBreak="0">
+  <w:abstractNum w:abstractNumId="17" w15:restartNumberingAfterBreak="0">
     <w:nsid w:val="4A113518"/>
     <w:multiLevelType w:val="hybridMultilevel"/>
     <w:tmpl w:val="39E2DC9C"/>
@@ -7540,7 +8218,7 @@
       </w:rPr>
     </w:lvl>
   </w:abstractNum>
-  <w:abstractNum w:abstractNumId="17" w15:restartNumberingAfterBreak="0">
+  <w:abstractNum w:abstractNumId="18" w15:restartNumberingAfterBreak="0">
     <w:nsid w:val="4C75576B"/>
     <w:multiLevelType w:val="hybridMultilevel"/>
     <w:tmpl w:val="92C06E50"/>
@@ -7629,7 +8307,7 @@
       </w:pPr>
     </w:lvl>
   </w:abstractNum>
-  <w:abstractNum w:abstractNumId="18" w15:restartNumberingAfterBreak="0">
+  <w:abstractNum w:abstractNumId="19" w15:restartNumberingAfterBreak="0">
     <w:nsid w:val="57CA218E"/>
     <w:multiLevelType w:val="hybridMultilevel"/>
     <w:tmpl w:val="EA100A3C"/>
@@ -7742,7 +8420,7 @@
       </w:rPr>
     </w:lvl>
   </w:abstractNum>
-  <w:abstractNum w:abstractNumId="19" w15:restartNumberingAfterBreak="0">
+  <w:abstractNum w:abstractNumId="20" w15:restartNumberingAfterBreak="0">
     <w:nsid w:val="58C72208"/>
     <w:multiLevelType w:val="hybridMultilevel"/>
     <w:tmpl w:val="4F2EF6E8"/>
@@ -7831,7 +8509,7 @@
       </w:pPr>
     </w:lvl>
   </w:abstractNum>
-  <w:abstractNum w:abstractNumId="20" w15:restartNumberingAfterBreak="0">
+  <w:abstractNum w:abstractNumId="21" w15:restartNumberingAfterBreak="0">
     <w:nsid w:val="5A7A4CDB"/>
     <w:multiLevelType w:val="hybridMultilevel"/>
     <w:tmpl w:val="7D801634"/>
@@ -7920,7 +8598,7 @@
       </w:pPr>
     </w:lvl>
   </w:abstractNum>
-  <w:abstractNum w:abstractNumId="21" w15:restartNumberingAfterBreak="0">
+  <w:abstractNum w:abstractNumId="22" w15:restartNumberingAfterBreak="0">
     <w:nsid w:val="5AB77035"/>
     <w:multiLevelType w:val="hybridMultilevel"/>
     <w:tmpl w:val="29CE07BC"/>
@@ -8009,7 +8687,7 @@
       </w:pPr>
     </w:lvl>
   </w:abstractNum>
-  <w:abstractNum w:abstractNumId="22" w15:restartNumberingAfterBreak="0">
+  <w:abstractNum w:abstractNumId="23" w15:restartNumberingAfterBreak="0">
     <w:nsid w:val="606F41C3"/>
     <w:multiLevelType w:val="hybridMultilevel"/>
     <w:tmpl w:val="355A0406"/>
@@ -8122,7 +8800,7 @@
       </w:rPr>
     </w:lvl>
   </w:abstractNum>
-  <w:abstractNum w:abstractNumId="23" w15:restartNumberingAfterBreak="0">
+  <w:abstractNum w:abstractNumId="24" w15:restartNumberingAfterBreak="0">
     <w:nsid w:val="60ED3347"/>
     <w:multiLevelType w:val="hybridMultilevel"/>
     <w:tmpl w:val="EBFA80B6"/>
@@ -8211,10 +8889,10 @@
       </w:pPr>
     </w:lvl>
   </w:abstractNum>
-  <w:abstractNum w:abstractNumId="24" w15:restartNumberingAfterBreak="0">
+  <w:abstractNum w:abstractNumId="25" w15:restartNumberingAfterBreak="0">
     <w:nsid w:val="692326C2"/>
     <w:multiLevelType w:val="hybridMultilevel"/>
-    <w:tmpl w:val="1E0AE81E"/>
+    <w:tmpl w:val="94888DB6"/>
     <w:lvl w:ilvl="0" w:tplc="04100005">
       <w:start w:val="1"/>
       <w:numFmt w:val="bullet"/>
@@ -8227,7 +8905,7 @@
         <w:rFonts w:ascii="Wingdings" w:hAnsi="Wingdings" w:hint="default"/>
       </w:rPr>
     </w:lvl>
-    <w:lvl w:ilvl="1" w:tplc="04090003" w:tentative="1">
+    <w:lvl w:ilvl="1" w:tplc="04090003">
       <w:start w:val="1"/>
       <w:numFmt w:val="bullet"/>
       <w:lvlText w:val="o"/>
@@ -8239,7 +8917,7 @@
         <w:rFonts w:ascii="Courier New" w:hAnsi="Courier New" w:cs="Courier New" w:hint="default"/>
       </w:rPr>
     </w:lvl>
-    <w:lvl w:ilvl="2" w:tplc="04090005" w:tentative="1">
+    <w:lvl w:ilvl="2" w:tplc="04090005">
       <w:start w:val="1"/>
       <w:numFmt w:val="bullet"/>
       <w:lvlText w:val=""/>
@@ -8324,7 +9002,7 @@
       </w:rPr>
     </w:lvl>
   </w:abstractNum>
-  <w:abstractNum w:abstractNumId="25" w15:restartNumberingAfterBreak="0">
+  <w:abstractNum w:abstractNumId="26" w15:restartNumberingAfterBreak="0">
     <w:nsid w:val="6C9B358A"/>
     <w:multiLevelType w:val="hybridMultilevel"/>
     <w:tmpl w:val="4F4C6672"/>
@@ -8413,7 +9091,7 @@
       </w:pPr>
     </w:lvl>
   </w:abstractNum>
-  <w:abstractNum w:abstractNumId="26" w15:restartNumberingAfterBreak="0">
+  <w:abstractNum w:abstractNumId="27" w15:restartNumberingAfterBreak="0">
     <w:nsid w:val="6D61714C"/>
     <w:multiLevelType w:val="hybridMultilevel"/>
     <w:tmpl w:val="BC1ADF62"/>
@@ -8502,7 +9180,7 @@
       </w:pPr>
     </w:lvl>
   </w:abstractNum>
-  <w:abstractNum w:abstractNumId="27" w15:restartNumberingAfterBreak="0">
+  <w:abstractNum w:abstractNumId="28" w15:restartNumberingAfterBreak="0">
     <w:nsid w:val="7C5A60A1"/>
     <w:multiLevelType w:val="hybridMultilevel"/>
     <w:tmpl w:val="B1F225D8"/>
@@ -8615,7 +9293,7 @@
       </w:rPr>
     </w:lvl>
   </w:abstractNum>
-  <w:abstractNum w:abstractNumId="28" w15:restartNumberingAfterBreak="0">
+  <w:abstractNum w:abstractNumId="29" w15:restartNumberingAfterBreak="0">
     <w:nsid w:val="7EE9095C"/>
     <w:multiLevelType w:val="hybridMultilevel"/>
     <w:tmpl w:val="74A8EA4C"/>
@@ -8726,6 +9404,95 @@
       <w:rPr>
         <w:rFonts w:ascii="Wingdings" w:hAnsi="Wingdings" w:hint="default"/>
       </w:rPr>
+    </w:lvl>
+  </w:abstractNum>
+  <w:abstractNum w:abstractNumId="30" w15:restartNumberingAfterBreak="0">
+    <w:nsid w:val="7F8D17DD"/>
+    <w:multiLevelType w:val="hybridMultilevel"/>
+    <w:tmpl w:val="4686DF16"/>
+    <w:lvl w:ilvl="0" w:tplc="BC128EE4">
+      <w:start w:val="1"/>
+      <w:numFmt w:val="decimal"/>
+      <w:lvlText w:val="%1)"/>
+      <w:lvlJc w:val="left"/>
+      <w:pPr>
+        <w:ind w:left="1080" w:hanging="360"/>
+      </w:pPr>
+      <w:rPr>
+        <w:rFonts w:hint="default"/>
+      </w:rPr>
+    </w:lvl>
+    <w:lvl w:ilvl="1" w:tplc="04090019" w:tentative="1">
+      <w:start w:val="1"/>
+      <w:numFmt w:val="lowerLetter"/>
+      <w:lvlText w:val="%2."/>
+      <w:lvlJc w:val="left"/>
+      <w:pPr>
+        <w:ind w:left="1800" w:hanging="360"/>
+      </w:pPr>
+    </w:lvl>
+    <w:lvl w:ilvl="2" w:tplc="0409001B" w:tentative="1">
+      <w:start w:val="1"/>
+      <w:numFmt w:val="lowerRoman"/>
+      <w:lvlText w:val="%3."/>
+      <w:lvlJc w:val="right"/>
+      <w:pPr>
+        <w:ind w:left="2520" w:hanging="180"/>
+      </w:pPr>
+    </w:lvl>
+    <w:lvl w:ilvl="3" w:tplc="0409000F" w:tentative="1">
+      <w:start w:val="1"/>
+      <w:numFmt w:val="decimal"/>
+      <w:lvlText w:val="%4."/>
+      <w:lvlJc w:val="left"/>
+      <w:pPr>
+        <w:ind w:left="3240" w:hanging="360"/>
+      </w:pPr>
+    </w:lvl>
+    <w:lvl w:ilvl="4" w:tplc="04090019" w:tentative="1">
+      <w:start w:val="1"/>
+      <w:numFmt w:val="lowerLetter"/>
+      <w:lvlText w:val="%5."/>
+      <w:lvlJc w:val="left"/>
+      <w:pPr>
+        <w:ind w:left="3960" w:hanging="360"/>
+      </w:pPr>
+    </w:lvl>
+    <w:lvl w:ilvl="5" w:tplc="0409001B" w:tentative="1">
+      <w:start w:val="1"/>
+      <w:numFmt w:val="lowerRoman"/>
+      <w:lvlText w:val="%6."/>
+      <w:lvlJc w:val="right"/>
+      <w:pPr>
+        <w:ind w:left="4680" w:hanging="180"/>
+      </w:pPr>
+    </w:lvl>
+    <w:lvl w:ilvl="6" w:tplc="0409000F" w:tentative="1">
+      <w:start w:val="1"/>
+      <w:numFmt w:val="decimal"/>
+      <w:lvlText w:val="%7."/>
+      <w:lvlJc w:val="left"/>
+      <w:pPr>
+        <w:ind w:left="5400" w:hanging="360"/>
+      </w:pPr>
+    </w:lvl>
+    <w:lvl w:ilvl="7" w:tplc="04090019" w:tentative="1">
+      <w:start w:val="1"/>
+      <w:numFmt w:val="lowerLetter"/>
+      <w:lvlText w:val="%8."/>
+      <w:lvlJc w:val="left"/>
+      <w:pPr>
+        <w:ind w:left="6120" w:hanging="360"/>
+      </w:pPr>
+    </w:lvl>
+    <w:lvl w:ilvl="8" w:tplc="0409001B" w:tentative="1">
+      <w:start w:val="1"/>
+      <w:numFmt w:val="lowerRoman"/>
+      <w:lvlText w:val="%9."/>
+      <w:lvlJc w:val="right"/>
+      <w:pPr>
+        <w:ind w:left="6840" w:hanging="180"/>
+      </w:pPr>
     </w:lvl>
   </w:abstractNum>
   <w:num w:numId="1">
@@ -8752,19 +9519,19 @@
     </w:lvlOverride>
   </w:num>
   <w:num w:numId="3">
-    <w:abstractNumId w:val="22"/>
+    <w:abstractNumId w:val="23"/>
   </w:num>
   <w:num w:numId="4">
-    <w:abstractNumId w:val="15"/>
+    <w:abstractNumId w:val="16"/>
   </w:num>
   <w:num w:numId="5">
-    <w:abstractNumId w:val="16"/>
+    <w:abstractNumId w:val="17"/>
   </w:num>
   <w:num w:numId="6">
-    <w:abstractNumId w:val="28"/>
+    <w:abstractNumId w:val="29"/>
   </w:num>
   <w:num w:numId="7">
-    <w:abstractNumId w:val="27"/>
+    <w:abstractNumId w:val="28"/>
   </w:num>
   <w:num w:numId="8">
     <w:abstractNumId w:val="7"/>
@@ -8776,10 +9543,10 @@
     <w:abstractNumId w:val="5"/>
   </w:num>
   <w:num w:numId="11">
-    <w:abstractNumId w:val="13"/>
+    <w:abstractNumId w:val="14"/>
   </w:num>
   <w:num w:numId="12">
-    <w:abstractNumId w:val="20"/>
+    <w:abstractNumId w:val="21"/>
   </w:num>
   <w:num w:numId="13">
     <w:abstractNumId w:val="2"/>
@@ -8788,49 +9555,55 @@
     <w:abstractNumId w:val="3"/>
   </w:num>
   <w:num w:numId="15">
-    <w:abstractNumId w:val="19"/>
+    <w:abstractNumId w:val="20"/>
   </w:num>
   <w:num w:numId="16">
-    <w:abstractNumId w:val="25"/>
+    <w:abstractNumId w:val="26"/>
   </w:num>
   <w:num w:numId="17">
-    <w:abstractNumId w:val="11"/>
+    <w:abstractNumId w:val="12"/>
   </w:num>
   <w:num w:numId="18">
-    <w:abstractNumId w:val="14"/>
+    <w:abstractNumId w:val="15"/>
   </w:num>
   <w:num w:numId="19">
-    <w:abstractNumId w:val="26"/>
+    <w:abstractNumId w:val="27"/>
   </w:num>
   <w:num w:numId="20">
-    <w:abstractNumId w:val="23"/>
+    <w:abstractNumId w:val="24"/>
   </w:num>
   <w:num w:numId="21">
     <w:abstractNumId w:val="8"/>
   </w:num>
   <w:num w:numId="22">
-    <w:abstractNumId w:val="21"/>
+    <w:abstractNumId w:val="22"/>
   </w:num>
   <w:num w:numId="23">
     <w:abstractNumId w:val="9"/>
   </w:num>
   <w:num w:numId="24">
-    <w:abstractNumId w:val="12"/>
+    <w:abstractNumId w:val="13"/>
   </w:num>
   <w:num w:numId="25">
-    <w:abstractNumId w:val="17"/>
+    <w:abstractNumId w:val="18"/>
   </w:num>
   <w:num w:numId="26">
-    <w:abstractNumId w:val="18"/>
+    <w:abstractNumId w:val="19"/>
   </w:num>
   <w:num w:numId="27">
-    <w:abstractNumId w:val="24"/>
+    <w:abstractNumId w:val="25"/>
   </w:num>
   <w:num w:numId="28">
     <w:abstractNumId w:val="0"/>
   </w:num>
   <w:num w:numId="29">
     <w:abstractNumId w:val="6"/>
+  </w:num>
+  <w:num w:numId="30">
+    <w:abstractNumId w:val="30"/>
+  </w:num>
+  <w:num w:numId="31">
+    <w:abstractNumId w:val="11"/>
   </w:num>
   <w:numIdMacAtCleanup w:val="25"/>
 </w:numbering>
@@ -10035,7 +10808,7 @@
 </file>
 
 <file path=customXml/itemProps1.xml><?xml version="1.0" encoding="utf-8"?>
-<ds:datastoreItem xmlns:ds="http://schemas.openxmlformats.org/officeDocument/2006/customXml" ds:itemID="{EFEC32C1-3C05-4F25-A1C4-5FFAB01F78D2}">
+<ds:datastoreItem xmlns:ds="http://schemas.openxmlformats.org/officeDocument/2006/customXml" ds:itemID="{64BFCBA8-D3A5-42F2-B949-518F85B97B73}">
   <ds:schemaRefs>
     <ds:schemaRef ds:uri="http://schemas.openxmlformats.org/officeDocument/2006/bibliography"/>
   </ds:schemaRefs>

</xml_diff>

<commit_message>
Project Plan Document small update
</commit_message>
<xml_diff>
--- a/OtherStuff/Project Plan.docx
+++ b/OtherStuff/Project Plan.docx
@@ -631,7 +631,7 @@
             </w:rPr>
             <w:fldChar w:fldCharType="separate"/>
           </w:r>
-          <w:hyperlink w:anchor="_Toc441253940" w:history="1">
+          <w:hyperlink w:anchor="_Toc441475072" w:history="1">
             <w:r>
               <w:rPr>
                 <w:rStyle w:val="Collegamentoipertestuale"/>
@@ -661,7 +661,7 @@
               <w:rPr>
                 <w:webHidden/>
               </w:rPr>
-              <w:instrText xml:space="preserve"> PAGEREF _Toc441253940 \h </w:instrText>
+              <w:instrText xml:space="preserve"> PAGEREF _Toc441475072 \h </w:instrText>
             </w:r>
             <w:r>
               <w:rPr>
@@ -700,7 +700,7 @@
               <w:sz w:val="22"/>
             </w:rPr>
           </w:pPr>
-          <w:hyperlink w:anchor="_Toc441253941" w:history="1">
+          <w:hyperlink w:anchor="_Toc441475073" w:history="1">
             <w:r>
               <w:rPr>
                 <w:rStyle w:val="Collegamentoipertestuale"/>
@@ -727,7 +727,7 @@
                 <w:noProof/>
                 <w:webHidden/>
               </w:rPr>
-              <w:instrText xml:space="preserve"> PAGEREF _Toc441253941 \h </w:instrText>
+              <w:instrText xml:space="preserve"> PAGEREF _Toc441475073 \h </w:instrText>
             </w:r>
             <w:r>
               <w:rPr>
@@ -770,48 +770,34 @@
               <w:sz w:val="22"/>
             </w:rPr>
           </w:pPr>
-          <w:hyperlink w:anchor="_Toc441253942" w:history="1">
+          <w:hyperlink w:anchor="_Toc441475074" w:history="1">
             <w:r>
               <w:rPr>
                 <w:rStyle w:val="Collegamentoipertestuale"/>
                 <w:noProof/>
               </w:rPr>
-              <w:t>1.2 Document Intr</w:t>
-            </w:r>
-            <w:r>
-              <w:rPr>
-                <w:rStyle w:val="Collegamentoipertestuale"/>
+              <w:t>1.2 Document Introduction</w:t>
+            </w:r>
+            <w:r>
+              <w:rPr>
                 <w:noProof/>
-              </w:rPr>
-              <w:t>o</w:t>
-            </w:r>
-            <w:r>
-              <w:rPr>
-                <w:rStyle w:val="Collegamentoipertestuale"/>
+                <w:webHidden/>
+              </w:rPr>
+              <w:tab/>
+            </w:r>
+            <w:r>
+              <w:rPr>
                 <w:noProof/>
-              </w:rPr>
-              <w:t>duction</w:t>
+                <w:webHidden/>
+              </w:rPr>
+              <w:fldChar w:fldCharType="begin"/>
             </w:r>
             <w:r>
               <w:rPr>
                 <w:noProof/>
                 <w:webHidden/>
               </w:rPr>
-              <w:tab/>
-            </w:r>
-            <w:r>
-              <w:rPr>
-                <w:noProof/>
-                <w:webHidden/>
-              </w:rPr>
-              <w:fldChar w:fldCharType="begin"/>
-            </w:r>
-            <w:r>
-              <w:rPr>
-                <w:noProof/>
-                <w:webHidden/>
-              </w:rPr>
-              <w:instrText xml:space="preserve"> PAGEREF _Toc441253942 \h </w:instrText>
+              <w:instrText xml:space="preserve"> PAGEREF _Toc441475074 \h </w:instrText>
             </w:r>
             <w:r>
               <w:rPr>
@@ -854,7 +840,7 @@
               <w:sz w:val="22"/>
             </w:rPr>
           </w:pPr>
-          <w:hyperlink w:anchor="_Toc441253943" w:history="1">
+          <w:hyperlink w:anchor="_Toc441475075" w:history="1">
             <w:r>
               <w:rPr>
                 <w:rStyle w:val="Collegamentoipertestuale"/>
@@ -881,7 +867,7 @@
                 <w:noProof/>
                 <w:webHidden/>
               </w:rPr>
-              <w:instrText xml:space="preserve"> PAGEREF _Toc441253943 \h </w:instrText>
+              <w:instrText xml:space="preserve"> PAGEREF _Toc441475075 \h </w:instrText>
             </w:r>
             <w:r>
               <w:rPr>
@@ -924,7 +910,7 @@
               <w:sz w:val="22"/>
             </w:rPr>
           </w:pPr>
-          <w:hyperlink w:anchor="_Toc441253944" w:history="1">
+          <w:hyperlink w:anchor="_Toc441475076" w:history="1">
             <w:r>
               <w:rPr>
                 <w:rStyle w:val="Collegamentoipertestuale"/>
@@ -951,7 +937,7 @@
                 <w:noProof/>
                 <w:webHidden/>
               </w:rPr>
-              <w:instrText xml:space="preserve"> PAGEREF _Toc441253944 \h </w:instrText>
+              <w:instrText xml:space="preserve"> PAGEREF _Toc441475076 \h </w:instrText>
             </w:r>
             <w:r>
               <w:rPr>
@@ -994,7 +980,7 @@
               <w:sz w:val="22"/>
             </w:rPr>
           </w:pPr>
-          <w:hyperlink w:anchor="_Toc441253945" w:history="1">
+          <w:hyperlink w:anchor="_Toc441475077" w:history="1">
             <w:r>
               <w:rPr>
                 <w:rStyle w:val="Collegamentoipertestuale"/>
@@ -1021,7 +1007,7 @@
                 <w:noProof/>
                 <w:webHidden/>
               </w:rPr>
-              <w:instrText xml:space="preserve"> PAGEREF _Toc441253945 \h </w:instrText>
+              <w:instrText xml:space="preserve"> PAGEREF _Toc441475077 \h </w:instrText>
             </w:r>
             <w:r>
               <w:rPr>
@@ -1064,7 +1050,7 @@
               <w:sz w:val="22"/>
             </w:rPr>
           </w:pPr>
-          <w:hyperlink w:anchor="_Toc441253946" w:history="1">
+          <w:hyperlink w:anchor="_Toc441475078" w:history="1">
             <w:r>
               <w:rPr>
                 <w:rStyle w:val="Collegamentoipertestuale"/>
@@ -1091,7 +1077,7 @@
                 <w:noProof/>
                 <w:webHidden/>
               </w:rPr>
-              <w:instrText xml:space="preserve"> PAGEREF _Toc441253946 \h </w:instrText>
+              <w:instrText xml:space="preserve"> PAGEREF _Toc441475078 \h </w:instrText>
             </w:r>
             <w:r>
               <w:rPr>
@@ -1131,7 +1117,7 @@
               <w:sz w:val="22"/>
             </w:rPr>
           </w:pPr>
-          <w:hyperlink w:anchor="_Toc441253947" w:history="1">
+          <w:hyperlink w:anchor="_Toc441475079" w:history="1">
             <w:r>
               <w:rPr>
                 <w:rStyle w:val="Collegamentoipertestuale"/>
@@ -1161,7 +1147,7 @@
               <w:rPr>
                 <w:webHidden/>
               </w:rPr>
-              <w:instrText xml:space="preserve"> PAGEREF _Toc441253947 \h </w:instrText>
+              <w:instrText xml:space="preserve"> PAGEREF _Toc441475079 \h </w:instrText>
             </w:r>
             <w:r>
               <w:rPr>
@@ -1200,7 +1186,7 @@
               <w:sz w:val="22"/>
             </w:rPr>
           </w:pPr>
-          <w:hyperlink w:anchor="_Toc441253948" w:history="1">
+          <w:hyperlink w:anchor="_Toc441475080" w:history="1">
             <w:r>
               <w:rPr>
                 <w:rStyle w:val="Collegamentoipertestuale"/>
@@ -1227,7 +1213,7 @@
                 <w:noProof/>
                 <w:webHidden/>
               </w:rPr>
-              <w:instrText xml:space="preserve"> PAGEREF _Toc441253948 \h </w:instrText>
+              <w:instrText xml:space="preserve"> PAGEREF _Toc441475080 \h </w:instrText>
             </w:r>
             <w:r>
               <w:rPr>
@@ -1270,7 +1256,7 @@
               <w:sz w:val="22"/>
             </w:rPr>
           </w:pPr>
-          <w:hyperlink w:anchor="_Toc441253949" w:history="1">
+          <w:hyperlink w:anchor="_Toc441475081" w:history="1">
             <w:r>
               <w:rPr>
                 <w:rStyle w:val="Collegamentoipertestuale"/>
@@ -1297,7 +1283,7 @@
                 <w:noProof/>
                 <w:webHidden/>
               </w:rPr>
-              <w:instrText xml:space="preserve"> PAGEREF _Toc441253949 \h </w:instrText>
+              <w:instrText xml:space="preserve"> PAGEREF _Toc441475081 \h </w:instrText>
             </w:r>
             <w:r>
               <w:rPr>
@@ -1340,7 +1326,7 @@
               <w:sz w:val="22"/>
             </w:rPr>
           </w:pPr>
-          <w:hyperlink w:anchor="_Toc441253950" w:history="1">
+          <w:hyperlink w:anchor="_Toc441475082" w:history="1">
             <w:r>
               <w:rPr>
                 <w:rStyle w:val="Collegamentoipertestuale"/>
@@ -1367,7 +1353,7 @@
                 <w:noProof/>
                 <w:webHidden/>
               </w:rPr>
-              <w:instrText xml:space="preserve"> PAGEREF _Toc441253950 \h </w:instrText>
+              <w:instrText xml:space="preserve"> PAGEREF _Toc441475082 \h </w:instrText>
             </w:r>
             <w:r>
               <w:rPr>
@@ -1410,7 +1396,7 @@
               <w:sz w:val="22"/>
             </w:rPr>
           </w:pPr>
-          <w:hyperlink w:anchor="_Toc441253951" w:history="1">
+          <w:hyperlink w:anchor="_Toc441475083" w:history="1">
             <w:r>
               <w:rPr>
                 <w:rStyle w:val="Collegamentoipertestuale"/>
@@ -1437,7 +1423,7 @@
                 <w:noProof/>
                 <w:webHidden/>
               </w:rPr>
-              <w:instrText xml:space="preserve"> PAGEREF _Toc441253951 \h </w:instrText>
+              <w:instrText xml:space="preserve"> PAGEREF _Toc441475083 \h </w:instrText>
             </w:r>
             <w:r>
               <w:rPr>
@@ -1480,7 +1466,7 @@
               <w:sz w:val="22"/>
             </w:rPr>
           </w:pPr>
-          <w:hyperlink w:anchor="_Toc441253952" w:history="1">
+          <w:hyperlink w:anchor="_Toc441475084" w:history="1">
             <w:r>
               <w:rPr>
                 <w:rStyle w:val="Collegamentoipertestuale"/>
@@ -1507,7 +1493,7 @@
                 <w:noProof/>
                 <w:webHidden/>
               </w:rPr>
-              <w:instrText xml:space="preserve"> PAGEREF _Toc441253952 \h </w:instrText>
+              <w:instrText xml:space="preserve"> PAGEREF _Toc441475084 \h </w:instrText>
             </w:r>
             <w:r>
               <w:rPr>
@@ -1550,7 +1536,7 @@
               <w:sz w:val="22"/>
             </w:rPr>
           </w:pPr>
-          <w:hyperlink w:anchor="_Toc441253953" w:history="1">
+          <w:hyperlink w:anchor="_Toc441475085" w:history="1">
             <w:r>
               <w:rPr>
                 <w:rStyle w:val="Collegamentoipertestuale"/>
@@ -1577,7 +1563,7 @@
                 <w:noProof/>
                 <w:webHidden/>
               </w:rPr>
-              <w:instrText xml:space="preserve"> PAGEREF _Toc441253953 \h </w:instrText>
+              <w:instrText xml:space="preserve"> PAGEREF _Toc441475085 \h </w:instrText>
             </w:r>
             <w:r>
               <w:rPr>
@@ -1620,7 +1606,7 @@
               <w:sz w:val="22"/>
             </w:rPr>
           </w:pPr>
-          <w:hyperlink w:anchor="_Toc441253954" w:history="1">
+          <w:hyperlink w:anchor="_Toc441475086" w:history="1">
             <w:r>
               <w:rPr>
                 <w:rStyle w:val="Collegamentoipertestuale"/>
@@ -1647,7 +1633,7 @@
                 <w:noProof/>
                 <w:webHidden/>
               </w:rPr>
-              <w:instrText xml:space="preserve"> PAGEREF _Toc441253954 \h </w:instrText>
+              <w:instrText xml:space="preserve"> PAGEREF _Toc441475086 \h </w:instrText>
             </w:r>
             <w:r>
               <w:rPr>
@@ -1690,7 +1676,7 @@
               <w:sz w:val="22"/>
             </w:rPr>
           </w:pPr>
-          <w:hyperlink w:anchor="_Toc441253955" w:history="1">
+          <w:hyperlink w:anchor="_Toc441475087" w:history="1">
             <w:r>
               <w:rPr>
                 <w:rStyle w:val="Collegamentoipertestuale"/>
@@ -1717,7 +1703,7 @@
                 <w:noProof/>
                 <w:webHidden/>
               </w:rPr>
-              <w:instrText xml:space="preserve"> PAGEREF _Toc441253955 \h </w:instrText>
+              <w:instrText xml:space="preserve"> PAGEREF _Toc441475087 \h </w:instrText>
             </w:r>
             <w:r>
               <w:rPr>
@@ -1757,7 +1743,7 @@
               <w:sz w:val="22"/>
             </w:rPr>
           </w:pPr>
-          <w:hyperlink w:anchor="_Toc441253956" w:history="1">
+          <w:hyperlink w:anchor="_Toc441475088" w:history="1">
             <w:r>
               <w:rPr>
                 <w:rStyle w:val="Collegamentoipertestuale"/>
@@ -1787,7 +1773,7 @@
               <w:rPr>
                 <w:webHidden/>
               </w:rPr>
-              <w:instrText xml:space="preserve"> PAGEREF _Toc441253956 \h </w:instrText>
+              <w:instrText xml:space="preserve"> PAGEREF _Toc441475088 \h </w:instrText>
             </w:r>
             <w:r>
               <w:rPr>
@@ -1823,7 +1809,7 @@
               <w:sz w:val="22"/>
             </w:rPr>
           </w:pPr>
-          <w:hyperlink w:anchor="_Toc441253957" w:history="1">
+          <w:hyperlink w:anchor="_Toc441475089" w:history="1">
             <w:r>
               <w:rPr>
                 <w:rStyle w:val="Collegamentoipertestuale"/>
@@ -1853,7 +1839,7 @@
               <w:rPr>
                 <w:webHidden/>
               </w:rPr>
-              <w:instrText xml:space="preserve"> PAGEREF _Toc441253957 \h </w:instrText>
+              <w:instrText xml:space="preserve"> PAGEREF _Toc441475089 \h </w:instrText>
             </w:r>
             <w:r>
               <w:rPr>
@@ -1889,7 +1875,7 @@
               <w:sz w:val="22"/>
             </w:rPr>
           </w:pPr>
-          <w:hyperlink w:anchor="_Toc441253958" w:history="1">
+          <w:hyperlink w:anchor="_Toc441475090" w:history="1">
             <w:r>
               <w:rPr>
                 <w:rStyle w:val="Collegamentoipertestuale"/>
@@ -1919,7 +1905,7 @@
               <w:rPr>
                 <w:webHidden/>
               </w:rPr>
-              <w:instrText xml:space="preserve"> PAGEREF _Toc441253958 \h </w:instrText>
+              <w:instrText xml:space="preserve"> PAGEREF _Toc441475090 \h </w:instrText>
             </w:r>
             <w:r>
               <w:rPr>
@@ -1967,7 +1953,7 @@
       <w:r>
         <w:br w:type="page"/>
       </w:r>
-      <w:bookmarkStart w:id="0" w:name="_Toc441253940"/>
+      <w:bookmarkStart w:id="0" w:name="_Toc441475072"/>
       <w:r>
         <w:lastRenderedPageBreak/>
         <w:t>Introduction</w:t>
@@ -1978,7 +1964,7 @@
       <w:pPr>
         <w:pStyle w:val="Titolo2"/>
       </w:pPr>
-      <w:bookmarkStart w:id="1" w:name="_Toc441253941"/>
+      <w:bookmarkStart w:id="1" w:name="_Toc441475073"/>
       <w:r>
         <w:t>Revision history</w:t>
       </w:r>
@@ -1989,17 +1975,14 @@
         <w:pStyle w:val="Normale2"/>
       </w:pPr>
       <w:r>
-        <w:t>February 2</w:t>
-      </w:r>
-      <w:r>
-        <w:t>, 2016 – First Version (1.0) of this document.</w:t>
+        <w:t>February 2, 2016 – First Version (1.0) of this document.</w:t>
       </w:r>
     </w:p>
     <w:p>
       <w:pPr>
         <w:pStyle w:val="Titolo2"/>
       </w:pPr>
-      <w:bookmarkStart w:id="2" w:name="_Toc441253942"/>
+      <w:bookmarkStart w:id="2" w:name="_Toc441475074"/>
       <w:r>
         <w:t>Document Introduction</w:t>
       </w:r>
@@ -2057,7 +2040,7 @@
       <w:pPr>
         <w:pStyle w:val="Titolo2"/>
       </w:pPr>
-      <w:bookmarkStart w:id="3" w:name="_Toc441253943"/>
+      <w:bookmarkStart w:id="3" w:name="_Toc441475075"/>
       <w:r>
         <w:t>List of definitions and abbreviations</w:t>
       </w:r>
@@ -2079,7 +2062,7 @@
       <w:pPr>
         <w:pStyle w:val="Titolo2"/>
       </w:pPr>
-      <w:bookmarkStart w:id="4" w:name="_Toc441253944"/>
+      <w:bookmarkStart w:id="4" w:name="_Toc441475076"/>
       <w:r>
         <w:t>List of references</w:t>
       </w:r>
@@ -2090,7 +2073,7 @@
         <w:pStyle w:val="Titolo3"/>
       </w:pPr>
       <w:bookmarkStart w:id="5" w:name="_Toc440545559"/>
-      <w:bookmarkStart w:id="6" w:name="_Toc441253945"/>
+      <w:bookmarkStart w:id="6" w:name="_Toc441475077"/>
       <w:r>
         <w:t>MyTaxiService’s Documents</w:t>
       </w:r>
@@ -2137,7 +2120,7 @@
       <w:pPr>
         <w:pStyle w:val="Titolo3"/>
       </w:pPr>
-      <w:bookmarkStart w:id="7" w:name="_Toc441253946"/>
+      <w:bookmarkStart w:id="7" w:name="_Toc441475078"/>
       <w:r>
         <w:t>Other references</w:t>
       </w:r>
@@ -2232,7 +2215,7 @@
       <w:pPr>
         <w:pStyle w:val="Titolo1"/>
       </w:pPr>
-      <w:bookmarkStart w:id="8" w:name="_Toc441253947"/>
+      <w:bookmarkStart w:id="8" w:name="_Toc441475079"/>
       <w:r>
         <w:lastRenderedPageBreak/>
         <w:t>Cost estimation</w:t>
@@ -2243,7 +2226,7 @@
       <w:pPr>
         <w:pStyle w:val="Titolo2"/>
       </w:pPr>
-      <w:bookmarkStart w:id="9" w:name="_Toc441253948"/>
+      <w:bookmarkStart w:id="9" w:name="_Toc441475080"/>
       <w:r>
         <w:t>Functions points</w:t>
       </w:r>
@@ -2269,7 +2252,7 @@
       <w:pPr>
         <w:pStyle w:val="Titolo3"/>
       </w:pPr>
-      <w:bookmarkStart w:id="10" w:name="_Toc441253949"/>
+      <w:bookmarkStart w:id="10" w:name="_Toc441475081"/>
       <w:r>
         <w:t>Internal logical files</w:t>
       </w:r>
@@ -2357,11 +2340,17 @@
       </w:r>
       <w:proofErr w:type="gramStart"/>
       <w:r>
-        <w:t>due to the fact that</w:t>
+        <w:t>due t</w:t>
+      </w:r>
+      <w:r>
+        <w:t>o the fact that</w:t>
       </w:r>
       <w:proofErr w:type="gramEnd"/>
       <w:r>
-        <w:t xml:space="preserve"> they represent a geographical locations that can be interconnected. These two structure </w:t>
+        <w:t xml:space="preserve"> they represent</w:t>
+      </w:r>
+      <w:r>
+        <w:t xml:space="preserve"> geographical locations that can be interconnected. These two structure </w:t>
       </w:r>
       <w:proofErr w:type="gramStart"/>
       <w:r>
@@ -2494,7 +2483,7 @@
           <w:rFonts w:eastAsiaTheme="minorEastAsia"/>
         </w:rPr>
       </w:pPr>
-      <w:bookmarkStart w:id="11" w:name="_Toc441253950"/>
+      <w:bookmarkStart w:id="11" w:name="_Toc441475082"/>
       <w:r>
         <w:rPr>
           <w:rFonts w:eastAsiaTheme="minorEastAsia"/>
@@ -2613,7 +2602,7 @@
       <w:pPr>
         <w:pStyle w:val="Titolo3"/>
       </w:pPr>
-      <w:bookmarkStart w:id="12" w:name="_Toc441253951"/>
+      <w:bookmarkStart w:id="12" w:name="_Toc441475083"/>
       <w:r>
         <w:t>External inputs</w:t>
       </w:r>
@@ -3042,7 +3031,7 @@
       <w:pPr>
         <w:pStyle w:val="Titolo3"/>
       </w:pPr>
-      <w:bookmarkStart w:id="13" w:name="_Toc441253952"/>
+      <w:bookmarkStart w:id="13" w:name="_Toc441475084"/>
       <w:r>
         <w:t>External Outputs</w:t>
       </w:r>
@@ -3223,7 +3212,7 @@
       <w:pPr>
         <w:pStyle w:val="Titolo3"/>
       </w:pPr>
-      <w:bookmarkStart w:id="14" w:name="_Toc441253953"/>
+      <w:bookmarkStart w:id="14" w:name="_Toc441475085"/>
       <w:r>
         <w:lastRenderedPageBreak/>
         <w:t>External inquiries</w:t>
@@ -3398,7 +3387,7 @@
           <w:rFonts w:eastAsiaTheme="minorEastAsia"/>
         </w:rPr>
       </w:pPr>
-      <w:bookmarkStart w:id="15" w:name="_Toc441253954"/>
+      <w:bookmarkStart w:id="15" w:name="_Toc441475086"/>
       <w:r>
         <w:rPr>
           <w:rFonts w:eastAsiaTheme="minorEastAsia"/>
@@ -3495,7 +3484,7 @@
       <w:pPr>
         <w:pStyle w:val="Titolo2"/>
       </w:pPr>
-      <w:bookmarkStart w:id="16" w:name="_Toc441253955"/>
+      <w:bookmarkStart w:id="16" w:name="_Toc441475087"/>
       <w:r>
         <w:lastRenderedPageBreak/>
         <w:t>COCOMO</w:t>
@@ -6294,12 +6283,1374 @@
       <w:pPr>
         <w:pStyle w:val="Titolo1"/>
       </w:pPr>
-      <w:bookmarkStart w:id="17" w:name="_Toc441253956"/>
+      <w:bookmarkStart w:id="17" w:name="_Toc441475088"/>
       <w:r>
         <w:lastRenderedPageBreak/>
         <w:t>Task identification</w:t>
       </w:r>
       <w:bookmarkEnd w:id="17"/>
+    </w:p>
+    <w:p>
+      <w:r>
+        <w:t xml:space="preserve">We identified the main tasks of each assignment of the project. The tasks </w:t>
+      </w:r>
+      <w:proofErr w:type="gramStart"/>
+      <w:r>
+        <w:t>are selected</w:t>
+      </w:r>
+      <w:proofErr w:type="gramEnd"/>
+      <w:r>
+        <w:t xml:space="preserve"> with a granularity that nearly corresponds to the sections of each document.</w:t>
+      </w:r>
+    </w:p>
+    <w:p>
+      <w:r>
+        <w:t xml:space="preserve">We used a different color for the tasks that </w:t>
+      </w:r>
+      <w:proofErr w:type="gramStart"/>
+      <w:r>
+        <w:t>are shared</w:t>
+      </w:r>
+      <w:proofErr w:type="gramEnd"/>
+      <w:r>
+        <w:t xml:space="preserve"> among the team members and will be split in the next chapter. </w:t>
+      </w:r>
+      <w:bookmarkStart w:id="18" w:name="_GoBack"/>
+      <w:bookmarkEnd w:id="18"/>
+    </w:p>
+    <w:p>
+      <w:pPr>
+        <w:pStyle w:val="Titolo2"/>
+      </w:pPr>
+      <w:r>
+        <w:t>RASD</w:t>
+      </w:r>
+    </w:p>
+    <w:p>
+      <w:pPr>
+        <w:pStyle w:val="Normale2"/>
+      </w:pPr>
+      <w:r>
+        <w:t>Assignment date: 15 October 2015</w:t>
+      </w:r>
+    </w:p>
+    <w:p>
+      <w:pPr>
+        <w:pStyle w:val="Normale2"/>
+      </w:pPr>
+      <w:r>
+        <w:t>Deadline: 6 November 2015</w:t>
+      </w:r>
+    </w:p>
+    <w:p>
+      <w:pPr>
+        <w:pStyle w:val="Normale2"/>
+      </w:pPr>
+      <w:r>
+        <w:t>Tasks list:</w:t>
+      </w:r>
+    </w:p>
+    <w:p>
+      <w:pPr>
+        <w:pStyle w:val="Normale2"/>
+        <w:numPr>
+          <w:ilvl w:val="0"/>
+          <w:numId w:val="34"/>
+        </w:numPr>
+        <w:spacing w:after="0"/>
+      </w:pPr>
+      <w:r>
+        <w:t>Assumptions</w:t>
+      </w:r>
+    </w:p>
+    <w:p>
+      <w:pPr>
+        <w:pStyle w:val="Normale2"/>
+        <w:numPr>
+          <w:ilvl w:val="0"/>
+          <w:numId w:val="34"/>
+        </w:numPr>
+        <w:spacing w:after="0"/>
+      </w:pPr>
+      <w:r>
+        <w:t>Alloy</w:t>
+      </w:r>
+    </w:p>
+    <w:p>
+      <w:pPr>
+        <w:pStyle w:val="Normale2"/>
+        <w:numPr>
+          <w:ilvl w:val="0"/>
+          <w:numId w:val="34"/>
+        </w:numPr>
+        <w:spacing w:after="0"/>
+      </w:pPr>
+      <w:r>
+        <w:t>Functional Requirements</w:t>
+      </w:r>
+    </w:p>
+    <w:p>
+      <w:pPr>
+        <w:pStyle w:val="Normale2"/>
+        <w:numPr>
+          <w:ilvl w:val="0"/>
+          <w:numId w:val="34"/>
+        </w:numPr>
+        <w:spacing w:after="0"/>
+      </w:pPr>
+      <w:r>
+        <w:t xml:space="preserve">Identify </w:t>
+      </w:r>
+      <w:proofErr w:type="spellStart"/>
+      <w:r>
+        <w:t>StakeHolders</w:t>
+      </w:r>
+      <w:proofErr w:type="spellEnd"/>
+    </w:p>
+    <w:p>
+      <w:pPr>
+        <w:pStyle w:val="Normale2"/>
+        <w:numPr>
+          <w:ilvl w:val="0"/>
+          <w:numId w:val="34"/>
+        </w:numPr>
+        <w:spacing w:after="0"/>
+      </w:pPr>
+      <w:r>
+        <w:t>Scenarios</w:t>
+      </w:r>
+    </w:p>
+    <w:p>
+      <w:pPr>
+        <w:pStyle w:val="Normale2"/>
+        <w:numPr>
+          <w:ilvl w:val="0"/>
+          <w:numId w:val="34"/>
+        </w:numPr>
+        <w:spacing w:after="0"/>
+      </w:pPr>
+      <w:r>
+        <w:t>UML description</w:t>
+      </w:r>
+    </w:p>
+    <w:p>
+      <w:pPr>
+        <w:pStyle w:val="Normale2"/>
+        <w:numPr>
+          <w:ilvl w:val="0"/>
+          <w:numId w:val="34"/>
+        </w:numPr>
+        <w:spacing w:after="0"/>
+      </w:pPr>
+      <w:r>
+        <w:t>Scope and Definitions</w:t>
+      </w:r>
+    </w:p>
+    <w:p>
+      <w:pPr>
+        <w:pStyle w:val="Normale2"/>
+        <w:numPr>
+          <w:ilvl w:val="0"/>
+          <w:numId w:val="34"/>
+        </w:numPr>
+        <w:spacing w:after="0"/>
+      </w:pPr>
+      <w:r>
+        <w:t>UML Diagram</w:t>
+      </w:r>
+    </w:p>
+    <w:p>
+      <w:pPr>
+        <w:pStyle w:val="Normale2"/>
+        <w:numPr>
+          <w:ilvl w:val="0"/>
+          <w:numId w:val="34"/>
+        </w:numPr>
+        <w:spacing w:after="0"/>
+      </w:pPr>
+      <w:r>
+        <w:t>Future Implementations</w:t>
+      </w:r>
+    </w:p>
+    <w:p>
+      <w:pPr>
+        <w:pStyle w:val="Normale2"/>
+        <w:numPr>
+          <w:ilvl w:val="0"/>
+          <w:numId w:val="34"/>
+        </w:numPr>
+        <w:spacing w:after="0"/>
+      </w:pPr>
+      <w:r>
+        <w:t>Mockups</w:t>
+      </w:r>
+    </w:p>
+    <w:p>
+      <w:pPr>
+        <w:pStyle w:val="Normale2"/>
+        <w:numPr>
+          <w:ilvl w:val="0"/>
+          <w:numId w:val="34"/>
+        </w:numPr>
+        <w:spacing w:after="0"/>
+      </w:pPr>
+      <w:r>
+        <w:t>Purpose and abbreviations</w:t>
+      </w:r>
+    </w:p>
+    <w:p>
+      <w:pPr>
+        <w:pStyle w:val="Normale2"/>
+        <w:numPr>
+          <w:ilvl w:val="0"/>
+          <w:numId w:val="34"/>
+        </w:numPr>
+        <w:spacing w:after="0"/>
+      </w:pPr>
+      <w:r>
+        <w:t>World and the Machine</w:t>
+      </w:r>
+    </w:p>
+    <w:p>
+      <w:pPr>
+        <w:pStyle w:val="Normale2"/>
+        <w:numPr>
+          <w:ilvl w:val="0"/>
+          <w:numId w:val="34"/>
+        </w:numPr>
+        <w:spacing w:after="120"/>
+      </w:pPr>
+      <w:r>
+        <w:t>Goals</w:t>
+      </w:r>
+    </w:p>
+    <w:p>
+      <w:pPr>
+        <w:pStyle w:val="Normale2"/>
+      </w:pPr>
+      <w:r>
+        <w:t xml:space="preserve">Precedence: </w:t>
+      </w:r>
+    </w:p>
+    <w:p>
+      <w:pPr>
+        <w:pStyle w:val="Normale2"/>
+        <w:numPr>
+          <w:ilvl w:val="0"/>
+          <w:numId w:val="32"/>
+        </w:numPr>
+      </w:pPr>
+      <w:r>
+        <w:t xml:space="preserve">The </w:t>
+      </w:r>
+      <w:r>
+        <w:rPr>
+          <w:i/>
+        </w:rPr>
+        <w:t>Goal</w:t>
+      </w:r>
+      <w:r>
+        <w:t xml:space="preserve"> task must begin before </w:t>
+      </w:r>
+      <w:r>
+        <w:t xml:space="preserve">the beginning of the </w:t>
+      </w:r>
+      <w:r>
+        <w:rPr>
+          <w:i/>
+        </w:rPr>
+        <w:t xml:space="preserve">Functional Requirements </w:t>
+      </w:r>
+      <w:r>
+        <w:t>task.</w:t>
+      </w:r>
+    </w:p>
+    <w:p>
+      <w:pPr>
+        <w:pStyle w:val="Normale2"/>
+        <w:numPr>
+          <w:ilvl w:val="0"/>
+          <w:numId w:val="32"/>
+        </w:numPr>
+      </w:pPr>
+      <w:r>
+        <w:t xml:space="preserve">The </w:t>
+      </w:r>
+      <w:r>
+        <w:rPr>
+          <w:i/>
+        </w:rPr>
+        <w:t>Functional Requirements</w:t>
+      </w:r>
+      <w:r>
+        <w:t xml:space="preserve"> task must begin before </w:t>
+      </w:r>
+      <w:r>
+        <w:t xml:space="preserve">the beginning of the </w:t>
+      </w:r>
+      <w:r>
+        <w:rPr>
+          <w:i/>
+        </w:rPr>
+        <w:t>UML diagrams</w:t>
+      </w:r>
+      <w:r>
+        <w:rPr>
+          <w:i/>
+        </w:rPr>
+        <w:t xml:space="preserve"> </w:t>
+      </w:r>
+      <w:r>
+        <w:t>task.</w:t>
+      </w:r>
+    </w:p>
+    <w:p>
+      <w:pPr>
+        <w:pStyle w:val="Normale2"/>
+        <w:numPr>
+          <w:ilvl w:val="0"/>
+          <w:numId w:val="32"/>
+        </w:numPr>
+      </w:pPr>
+      <w:r>
+        <w:t xml:space="preserve">The </w:t>
+      </w:r>
+      <w:r>
+        <w:rPr>
+          <w:i/>
+        </w:rPr>
+        <w:t>Alloy</w:t>
+      </w:r>
+      <w:r>
+        <w:t xml:space="preserve"> task must begin </w:t>
+      </w:r>
+      <w:r>
+        <w:t>after</w:t>
+      </w:r>
+      <w:r>
+        <w:t xml:space="preserve"> the </w:t>
+      </w:r>
+      <w:r>
+        <w:t xml:space="preserve">beginning of the </w:t>
+      </w:r>
+      <w:r>
+        <w:rPr>
+          <w:i/>
+        </w:rPr>
+        <w:t xml:space="preserve">World and the Machine, Functional Requirements and Assumptions </w:t>
+      </w:r>
+      <w:r>
+        <w:t>tasks</w:t>
+      </w:r>
+      <w:r>
+        <w:t>.</w:t>
+      </w:r>
+    </w:p>
+    <w:p>
+      <w:pPr>
+        <w:pStyle w:val="Normale2"/>
+      </w:pPr>
+      <w:r>
+        <w:lastRenderedPageBreak/>
+        <w:pict>
+          <v:shapetype id="_x0000_t75" coordsize="21600,21600" o:spt="75" o:preferrelative="t" path="m@4@5l@4@11@9@11@9@5xe" filled="f" stroked="f">
+            <v:stroke joinstyle="miter"/>
+            <v:formulas>
+              <v:f eqn="if lineDrawn pixelLineWidth 0"/>
+              <v:f eqn="sum @0 1 0"/>
+              <v:f eqn="sum 0 0 @1"/>
+              <v:f eqn="prod @2 1 2"/>
+              <v:f eqn="prod @3 21600 pixelWidth"/>
+              <v:f eqn="prod @3 21600 pixelHeight"/>
+              <v:f eqn="sum @0 0 1"/>
+              <v:f eqn="prod @6 1 2"/>
+              <v:f eqn="prod @7 21600 pixelWidth"/>
+              <v:f eqn="sum @8 21600 0"/>
+              <v:f eqn="prod @7 21600 pixelHeight"/>
+              <v:f eqn="sum @10 21600 0"/>
+            </v:formulas>
+            <v:path o:extrusionok="f" gradientshapeok="t" o:connecttype="rect"/>
+            <o:lock v:ext="edit" aspectratio="t"/>
+          </v:shapetype>
+          <v:shape id="_x0000_i1025" type="#_x0000_t75" style="width:497.9pt;height:176.6pt">
+            <v:imagedata r:id="rId10" o:title="rasd"/>
+          </v:shape>
+        </w:pict>
+      </w:r>
+    </w:p>
+    <w:p>
+      <w:pPr>
+        <w:rPr>
+          <w:rFonts w:eastAsiaTheme="majorEastAsia" w:cstheme="majorBidi"/>
+          <w:b/>
+          <w:sz w:val="30"/>
+          <w:szCs w:val="26"/>
+        </w:rPr>
+      </w:pPr>
+      <w:r>
+        <w:br w:type="page"/>
+      </w:r>
+    </w:p>
+    <w:p>
+      <w:pPr>
+        <w:pStyle w:val="Titolo2"/>
+      </w:pPr>
+      <w:r>
+        <w:lastRenderedPageBreak/>
+        <w:t>Design Document</w:t>
+      </w:r>
+    </w:p>
+    <w:p>
+      <w:pPr>
+        <w:pStyle w:val="Normale2"/>
+      </w:pPr>
+      <w:r>
+        <w:t xml:space="preserve">Assignment date: </w:t>
+      </w:r>
+      <w:r>
+        <w:t>12</w:t>
+      </w:r>
+      <w:r>
+        <w:t xml:space="preserve"> </w:t>
+      </w:r>
+      <w:r>
+        <w:t>November</w:t>
+      </w:r>
+      <w:r>
+        <w:t xml:space="preserve"> 2015</w:t>
+      </w:r>
+    </w:p>
+    <w:p>
+      <w:pPr>
+        <w:pStyle w:val="Normale2"/>
+      </w:pPr>
+      <w:r>
+        <w:t>Deadline: 4</w:t>
+      </w:r>
+      <w:r>
+        <w:t xml:space="preserve"> </w:t>
+      </w:r>
+      <w:r>
+        <w:t>December</w:t>
+      </w:r>
+      <w:r>
+        <w:t xml:space="preserve"> 2015</w:t>
+      </w:r>
+    </w:p>
+    <w:p>
+      <w:pPr>
+        <w:pStyle w:val="Normale2"/>
+      </w:pPr>
+      <w:r>
+        <w:t>Tasks list:</w:t>
+      </w:r>
+    </w:p>
+    <w:p>
+      <w:pPr>
+        <w:pStyle w:val="Normale2"/>
+        <w:numPr>
+          <w:ilvl w:val="0"/>
+          <w:numId w:val="34"/>
+        </w:numPr>
+      </w:pPr>
+      <w:r>
+        <w:t>Scope</w:t>
+      </w:r>
+    </w:p>
+    <w:p>
+      <w:pPr>
+        <w:pStyle w:val="Normale2"/>
+        <w:numPr>
+          <w:ilvl w:val="0"/>
+          <w:numId w:val="34"/>
+        </w:numPr>
+      </w:pPr>
+      <w:r>
+        <w:t>Purpose</w:t>
+      </w:r>
+    </w:p>
+    <w:p>
+      <w:pPr>
+        <w:pStyle w:val="Normale2"/>
+        <w:numPr>
+          <w:ilvl w:val="0"/>
+          <w:numId w:val="34"/>
+        </w:numPr>
+      </w:pPr>
+      <w:r>
+        <w:t>Architecture Overview and Styles</w:t>
+      </w:r>
+    </w:p>
+    <w:p>
+      <w:pPr>
+        <w:pStyle w:val="Normale2"/>
+        <w:numPr>
+          <w:ilvl w:val="0"/>
+          <w:numId w:val="34"/>
+        </w:numPr>
+      </w:pPr>
+      <w:r>
+        <w:t>Requirements traceability</w:t>
+      </w:r>
+    </w:p>
+    <w:p>
+      <w:pPr>
+        <w:pStyle w:val="Normale2"/>
+        <w:numPr>
+          <w:ilvl w:val="0"/>
+          <w:numId w:val="34"/>
+        </w:numPr>
+      </w:pPr>
+      <w:r>
+        <w:t>Algorithm description</w:t>
+      </w:r>
+    </w:p>
+    <w:p>
+      <w:pPr>
+        <w:pStyle w:val="Normale2"/>
+        <w:numPr>
+          <w:ilvl w:val="0"/>
+          <w:numId w:val="34"/>
+        </w:numPr>
+      </w:pPr>
+      <w:r>
+        <w:t>Component Diagram</w:t>
+      </w:r>
+    </w:p>
+    <w:p>
+      <w:pPr>
+        <w:pStyle w:val="Normale2"/>
+        <w:numPr>
+          <w:ilvl w:val="0"/>
+          <w:numId w:val="34"/>
+        </w:numPr>
+      </w:pPr>
+      <w:r>
+        <w:t>Interfaces</w:t>
+      </w:r>
+    </w:p>
+    <w:p>
+      <w:pPr>
+        <w:pStyle w:val="Normale2"/>
+        <w:numPr>
+          <w:ilvl w:val="0"/>
+          <w:numId w:val="34"/>
+        </w:numPr>
+      </w:pPr>
+      <w:r>
+        <w:t>Sequence Diagrams</w:t>
+      </w:r>
+    </w:p>
+    <w:p>
+      <w:pPr>
+        <w:pStyle w:val="Normale2"/>
+        <w:numPr>
+          <w:ilvl w:val="0"/>
+          <w:numId w:val="34"/>
+        </w:numPr>
+      </w:pPr>
+      <w:r>
+        <w:t>Deployment Diagram</w:t>
+      </w:r>
+    </w:p>
+    <w:p>
+      <w:pPr>
+        <w:pStyle w:val="Normale2"/>
+      </w:pPr>
+      <w:r>
+        <w:t>Precedence</w:t>
+      </w:r>
+      <w:r>
+        <w:t>:</w:t>
+      </w:r>
+    </w:p>
+    <w:p>
+      <w:pPr>
+        <w:pStyle w:val="Normale2"/>
+        <w:numPr>
+          <w:ilvl w:val="0"/>
+          <w:numId w:val="32"/>
+        </w:numPr>
+      </w:pPr>
+      <w:r>
+        <w:t xml:space="preserve">The </w:t>
+      </w:r>
+      <w:r>
+        <w:rPr>
+          <w:i/>
+        </w:rPr>
+        <w:t>Interfaces</w:t>
+      </w:r>
+      <w:r>
+        <w:t xml:space="preserve"> task must begin </w:t>
+      </w:r>
+      <w:r>
+        <w:t>after</w:t>
+      </w:r>
+      <w:r>
+        <w:t xml:space="preserve"> the </w:t>
+      </w:r>
+      <w:r>
+        <w:t xml:space="preserve">beginning of the </w:t>
+      </w:r>
+      <w:r>
+        <w:rPr>
+          <w:i/>
+        </w:rPr>
+        <w:t xml:space="preserve">Component Diagram and Deployment Diagram </w:t>
+      </w:r>
+      <w:r>
+        <w:t>task</w:t>
+      </w:r>
+      <w:r>
+        <w:t>s</w:t>
+      </w:r>
+      <w:r>
+        <w:t>.</w:t>
+      </w:r>
+    </w:p>
+    <w:p>
+      <w:pPr>
+        <w:pStyle w:val="Normale2"/>
+      </w:pPr>
+    </w:p>
+    <w:p>
+      <w:pPr>
+        <w:pStyle w:val="Normale2"/>
+      </w:pPr>
+      <w:r>
+        <w:pict>
+          <v:shape id="_x0000_i1026" type="#_x0000_t75" style="width:497.2pt;height:148.75pt">
+            <v:imagedata r:id="rId11" o:title="DD"/>
+          </v:shape>
+        </w:pict>
+      </w:r>
+    </w:p>
+    <w:p>
+      <w:pPr>
+        <w:rPr>
+          <w:rFonts w:eastAsiaTheme="majorEastAsia" w:cstheme="majorBidi"/>
+          <w:b/>
+          <w:sz w:val="30"/>
+          <w:szCs w:val="26"/>
+        </w:rPr>
+      </w:pPr>
+      <w:r>
+        <w:br w:type="page"/>
+      </w:r>
+    </w:p>
+    <w:p>
+      <w:pPr>
+        <w:pStyle w:val="Titolo2"/>
+      </w:pPr>
+      <w:r>
+        <w:lastRenderedPageBreak/>
+        <w:t>Code Inspection</w:t>
+      </w:r>
+    </w:p>
+    <w:p>
+      <w:pPr>
+        <w:pStyle w:val="Normale2"/>
+      </w:pPr>
+      <w:r>
+        <w:t xml:space="preserve">Assignment date: </w:t>
+      </w:r>
+      <w:r>
+        <w:t>9</w:t>
+      </w:r>
+      <w:r>
+        <w:t xml:space="preserve"> </w:t>
+      </w:r>
+      <w:r>
+        <w:t>December</w:t>
+      </w:r>
+      <w:r>
+        <w:t xml:space="preserve"> 2015</w:t>
+      </w:r>
+    </w:p>
+    <w:p>
+      <w:pPr>
+        <w:pStyle w:val="Normale2"/>
+      </w:pPr>
+      <w:r>
+        <w:t>Deadline: 6</w:t>
+      </w:r>
+      <w:r>
+        <w:t xml:space="preserve"> </w:t>
+      </w:r>
+      <w:r>
+        <w:t>January</w:t>
+      </w:r>
+      <w:r>
+        <w:t xml:space="preserve"> 2016</w:t>
+      </w:r>
+    </w:p>
+    <w:p>
+      <w:pPr>
+        <w:pStyle w:val="Normale2"/>
+      </w:pPr>
+      <w:r>
+        <w:t>Tasks List:</w:t>
+      </w:r>
+    </w:p>
+    <w:p>
+      <w:pPr>
+        <w:pStyle w:val="Normale2"/>
+        <w:numPr>
+          <w:ilvl w:val="0"/>
+          <w:numId w:val="34"/>
+        </w:numPr>
+      </w:pPr>
+      <w:r>
+        <w:t>Code analysis</w:t>
+      </w:r>
+    </w:p>
+    <w:p>
+      <w:pPr>
+        <w:pStyle w:val="Normale2"/>
+        <w:numPr>
+          <w:ilvl w:val="0"/>
+          <w:numId w:val="34"/>
+        </w:numPr>
+      </w:pPr>
+      <w:proofErr w:type="spellStart"/>
+      <w:r>
+        <w:t>Cheklist</w:t>
+      </w:r>
+      <w:proofErr w:type="spellEnd"/>
+    </w:p>
+    <w:p>
+      <w:pPr>
+        <w:pStyle w:val="Normale2"/>
+        <w:numPr>
+          <w:ilvl w:val="0"/>
+          <w:numId w:val="34"/>
+        </w:numPr>
+      </w:pPr>
+      <w:r>
+        <w:t>Functional role</w:t>
+      </w:r>
+    </w:p>
+    <w:p>
+      <w:pPr>
+        <w:pStyle w:val="Normale2"/>
+        <w:numPr>
+          <w:ilvl w:val="0"/>
+          <w:numId w:val="34"/>
+        </w:numPr>
+      </w:pPr>
+      <w:r>
+        <w:t>Hierarchy comments</w:t>
+      </w:r>
+    </w:p>
+    <w:p>
+      <w:pPr>
+        <w:pStyle w:val="Normale2"/>
+      </w:pPr>
+      <w:r>
+        <w:t>Precedence:</w:t>
+      </w:r>
+    </w:p>
+    <w:p>
+      <w:pPr>
+        <w:pStyle w:val="Normale2"/>
+        <w:numPr>
+          <w:ilvl w:val="0"/>
+          <w:numId w:val="32"/>
+        </w:numPr>
+      </w:pPr>
+      <w:r>
+        <w:t xml:space="preserve">The </w:t>
+      </w:r>
+      <w:r>
+        <w:rPr>
+          <w:i/>
+        </w:rPr>
+        <w:t>Checklist</w:t>
+      </w:r>
+      <w:r>
+        <w:rPr>
+          <w:i/>
+        </w:rPr>
+        <w:t>, Functional Roles and Hierarchy Comments</w:t>
+      </w:r>
+      <w:r>
+        <w:t xml:space="preserve"> task</w:t>
+      </w:r>
+      <w:r>
+        <w:t>s</w:t>
+      </w:r>
+      <w:r>
+        <w:t xml:space="preserve"> must begin after the </w:t>
+      </w:r>
+      <w:r>
+        <w:t xml:space="preserve">completion of the </w:t>
+      </w:r>
+      <w:r>
+        <w:rPr>
+          <w:i/>
+        </w:rPr>
+        <w:t>Code Analysis</w:t>
+      </w:r>
+      <w:r>
+        <w:rPr>
+          <w:i/>
+        </w:rPr>
+        <w:t xml:space="preserve"> </w:t>
+      </w:r>
+      <w:r>
+        <w:t>tasks.</w:t>
+      </w:r>
+    </w:p>
+    <w:p>
+      <w:pPr>
+        <w:pStyle w:val="Normale2"/>
+      </w:pPr>
+    </w:p>
+    <w:p>
+      <w:pPr>
+        <w:pStyle w:val="Normale2"/>
+      </w:pPr>
+      <w:r>
+        <w:pict>
+          <v:shape id="_x0000_i1027" type="#_x0000_t75" style="width:498.55pt;height:101.9pt">
+            <v:imagedata r:id="rId12" o:title="CodeInspection"/>
+          </v:shape>
+        </w:pict>
+      </w:r>
+    </w:p>
+    <w:p>
+      <w:pPr>
+        <w:rPr>
+          <w:rFonts w:eastAsiaTheme="majorEastAsia" w:cstheme="majorBidi"/>
+          <w:b/>
+          <w:sz w:val="30"/>
+          <w:szCs w:val="26"/>
+        </w:rPr>
+      </w:pPr>
+      <w:r>
+        <w:br w:type="page"/>
+      </w:r>
+    </w:p>
+    <w:p>
+      <w:pPr>
+        <w:pStyle w:val="Titolo2"/>
+      </w:pPr>
+      <w:r>
+        <w:lastRenderedPageBreak/>
+        <w:t>Integration Test Plan</w:t>
+      </w:r>
+    </w:p>
+    <w:p>
+      <w:pPr>
+        <w:pStyle w:val="Normale2"/>
+      </w:pPr>
+      <w:r>
+        <w:t xml:space="preserve">Assignment date: </w:t>
+      </w:r>
+      <w:r>
+        <w:t>7</w:t>
+      </w:r>
+      <w:r>
+        <w:t xml:space="preserve"> </w:t>
+      </w:r>
+      <w:r>
+        <w:t>January</w:t>
+      </w:r>
+      <w:r>
+        <w:t xml:space="preserve"> 2016</w:t>
+      </w:r>
+    </w:p>
+    <w:p>
+      <w:pPr>
+        <w:pStyle w:val="Normale2"/>
+      </w:pPr>
+      <w:r>
+        <w:t>Deadline: 21</w:t>
+      </w:r>
+      <w:r>
+        <w:t xml:space="preserve"> January</w:t>
+      </w:r>
+      <w:r>
+        <w:t xml:space="preserve"> 2016</w:t>
+      </w:r>
+    </w:p>
+    <w:p>
+      <w:pPr>
+        <w:pStyle w:val="Normale2"/>
+      </w:pPr>
+      <w:r>
+        <w:t>Tasks list:</w:t>
+      </w:r>
+    </w:p>
+    <w:p>
+      <w:pPr>
+        <w:pStyle w:val="Normale2"/>
+        <w:numPr>
+          <w:ilvl w:val="0"/>
+          <w:numId w:val="34"/>
+        </w:numPr>
+      </w:pPr>
+      <w:r>
+        <w:t>Introduction</w:t>
+      </w:r>
+    </w:p>
+    <w:p>
+      <w:pPr>
+        <w:pStyle w:val="Normale2"/>
+        <w:numPr>
+          <w:ilvl w:val="0"/>
+          <w:numId w:val="34"/>
+        </w:numPr>
+      </w:pPr>
+      <w:r>
+        <w:t>Entry criteria</w:t>
+      </w:r>
+    </w:p>
+    <w:p>
+      <w:pPr>
+        <w:pStyle w:val="Normale2"/>
+        <w:numPr>
+          <w:ilvl w:val="0"/>
+          <w:numId w:val="34"/>
+        </w:numPr>
+      </w:pPr>
+      <w:r>
+        <w:t>Strategy and diagrams</w:t>
+      </w:r>
+    </w:p>
+    <w:p>
+      <w:pPr>
+        <w:pStyle w:val="Normale2"/>
+        <w:numPr>
+          <w:ilvl w:val="0"/>
+          <w:numId w:val="34"/>
+        </w:numPr>
+      </w:pPr>
+      <w:r>
+        <w:t>Drivers and Test Data</w:t>
+      </w:r>
+    </w:p>
+    <w:p>
+      <w:pPr>
+        <w:pStyle w:val="Normale2"/>
+        <w:numPr>
+          <w:ilvl w:val="0"/>
+          <w:numId w:val="34"/>
+        </w:numPr>
+      </w:pPr>
+      <w:r>
+        <w:t>Tools used</w:t>
+      </w:r>
+    </w:p>
+    <w:p>
+      <w:pPr>
+        <w:pStyle w:val="Normale2"/>
+        <w:numPr>
+          <w:ilvl w:val="0"/>
+          <w:numId w:val="34"/>
+        </w:numPr>
+      </w:pPr>
+      <w:r>
+        <w:t>Integration Sequence</w:t>
+      </w:r>
+    </w:p>
+    <w:p>
+      <w:pPr>
+        <w:pStyle w:val="Normale2"/>
+        <w:numPr>
+          <w:ilvl w:val="0"/>
+          <w:numId w:val="34"/>
+        </w:numPr>
+      </w:pPr>
+      <w:r>
+        <w:t>Test description</w:t>
+      </w:r>
+    </w:p>
+    <w:p>
+      <w:pPr>
+        <w:pStyle w:val="Normale2"/>
+      </w:pPr>
+      <w:r>
+        <w:t>Precedence:</w:t>
+      </w:r>
+    </w:p>
+    <w:p>
+      <w:pPr>
+        <w:pStyle w:val="Normale2"/>
+        <w:numPr>
+          <w:ilvl w:val="0"/>
+          <w:numId w:val="32"/>
+        </w:numPr>
+      </w:pPr>
+      <w:r>
+        <w:t xml:space="preserve">The </w:t>
+      </w:r>
+      <w:r>
+        <w:rPr>
+          <w:i/>
+        </w:rPr>
+        <w:t xml:space="preserve">Test </w:t>
+      </w:r>
+      <w:proofErr w:type="gramStart"/>
+      <w:r>
+        <w:rPr>
+          <w:i/>
+        </w:rPr>
+        <w:t xml:space="preserve">Description </w:t>
+      </w:r>
+      <w:r>
+        <w:t xml:space="preserve">and </w:t>
+      </w:r>
+      <w:r>
+        <w:rPr>
+          <w:i/>
+        </w:rPr>
+        <w:t>Driver</w:t>
+      </w:r>
+      <w:proofErr w:type="gramEnd"/>
+      <w:r>
+        <w:rPr>
+          <w:i/>
+        </w:rPr>
+        <w:t xml:space="preserve"> and Test Data</w:t>
+      </w:r>
+      <w:r>
+        <w:t xml:space="preserve"> tasks must begin after the completion of the </w:t>
+      </w:r>
+      <w:r>
+        <w:rPr>
+          <w:i/>
+        </w:rPr>
+        <w:t xml:space="preserve">Strategy and Diagrams </w:t>
+      </w:r>
+      <w:r>
+        <w:t xml:space="preserve">and </w:t>
+      </w:r>
+      <w:r>
+        <w:rPr>
+          <w:i/>
+        </w:rPr>
+        <w:t>Integration Sequence</w:t>
+      </w:r>
+      <w:r>
+        <w:rPr>
+          <w:i/>
+        </w:rPr>
+        <w:t xml:space="preserve"> </w:t>
+      </w:r>
+      <w:r>
+        <w:t>tasks.</w:t>
+      </w:r>
+    </w:p>
+    <w:p>
+      <w:pPr>
+        <w:pStyle w:val="Normale2"/>
+      </w:pPr>
+    </w:p>
+    <w:p>
+      <w:pPr>
+        <w:pStyle w:val="Normale2"/>
+      </w:pPr>
+      <w:r>
+        <w:pict>
+          <v:shape id="_x0000_i1028" type="#_x0000_t75" style="width:417.05pt;height:168.45pt">
+            <v:imagedata r:id="rId13" o:title="Integration test" croptop="1794f" cropright="10730f"/>
+          </v:shape>
+        </w:pict>
+      </w:r>
+    </w:p>
+    <w:p>
+      <w:pPr>
+        <w:rPr>
+          <w:rFonts w:eastAsiaTheme="majorEastAsia" w:cstheme="majorBidi"/>
+          <w:b/>
+          <w:sz w:val="30"/>
+          <w:szCs w:val="26"/>
+        </w:rPr>
+      </w:pPr>
+      <w:r>
+        <w:br w:type="page"/>
+      </w:r>
+    </w:p>
+    <w:p>
+      <w:pPr>
+        <w:pStyle w:val="Titolo2"/>
+      </w:pPr>
+      <w:r>
+        <w:lastRenderedPageBreak/>
+        <w:t>Project Plan</w:t>
+      </w:r>
+    </w:p>
+    <w:p>
+      <w:pPr>
+        <w:pStyle w:val="Normale2"/>
+      </w:pPr>
+      <w:r>
+        <w:t xml:space="preserve">Assignment date: </w:t>
+      </w:r>
+      <w:r>
+        <w:t>22</w:t>
+      </w:r>
+      <w:r>
+        <w:t xml:space="preserve"> </w:t>
+      </w:r>
+      <w:r>
+        <w:t>January 2016</w:t>
+      </w:r>
+    </w:p>
+    <w:p>
+      <w:pPr>
+        <w:pStyle w:val="Normale2"/>
+      </w:pPr>
+      <w:r>
+        <w:t>Deadline: 2</w:t>
+      </w:r>
+      <w:r>
+        <w:t xml:space="preserve"> </w:t>
+      </w:r>
+      <w:r>
+        <w:t>February 2016</w:t>
+      </w:r>
+    </w:p>
+    <w:p>
+      <w:pPr>
+        <w:pStyle w:val="Normale2"/>
+      </w:pPr>
+      <w:r>
+        <w:t>Tasks list:</w:t>
+      </w:r>
+    </w:p>
+    <w:p>
+      <w:pPr>
+        <w:pStyle w:val="Normale2"/>
+        <w:numPr>
+          <w:ilvl w:val="0"/>
+          <w:numId w:val="34"/>
+        </w:numPr>
+      </w:pPr>
+      <w:r>
+        <w:t>Schedule</w:t>
+      </w:r>
+    </w:p>
+    <w:p>
+      <w:pPr>
+        <w:pStyle w:val="Normale2"/>
+        <w:numPr>
+          <w:ilvl w:val="0"/>
+          <w:numId w:val="34"/>
+        </w:numPr>
+      </w:pPr>
+      <w:r>
+        <w:t>Resource allocation</w:t>
+      </w:r>
+    </w:p>
+    <w:p>
+      <w:pPr>
+        <w:pStyle w:val="Normale2"/>
+        <w:numPr>
+          <w:ilvl w:val="0"/>
+          <w:numId w:val="34"/>
+        </w:numPr>
+      </w:pPr>
+      <w:r>
+        <w:t>Function points</w:t>
+      </w:r>
+    </w:p>
+    <w:p>
+      <w:pPr>
+        <w:pStyle w:val="Normale2"/>
+        <w:numPr>
+          <w:ilvl w:val="0"/>
+          <w:numId w:val="34"/>
+        </w:numPr>
+      </w:pPr>
+      <w:r>
+        <w:t>COCOMO II</w:t>
+      </w:r>
+    </w:p>
+    <w:p>
+      <w:pPr>
+        <w:pStyle w:val="Normale2"/>
+      </w:pPr>
+    </w:p>
+    <w:p>
+      <w:pPr>
+        <w:pStyle w:val="Normale2"/>
+        <w:rPr>
+          <w:sz w:val="32"/>
+          <w:szCs w:val="32"/>
+        </w:rPr>
+      </w:pPr>
+      <w:r>
+        <w:pict>
+          <v:shape id="_x0000_i1029" type="#_x0000_t75" style="width:498.55pt;height:212.6pt">
+            <v:imagedata r:id="rId14" o:title="ProjectPlan"/>
+          </v:shape>
+        </w:pict>
+      </w:r>
+      <w:r>
+        <w:br w:type="page"/>
+      </w:r>
+    </w:p>
+    <w:p>
+      <w:pPr>
+        <w:pStyle w:val="Titolo1"/>
+      </w:pPr>
+      <w:bookmarkStart w:id="19" w:name="_Toc441475089"/>
+      <w:r>
+        <w:lastRenderedPageBreak/>
+        <w:t>Resources allocation</w:t>
+      </w:r>
+      <w:bookmarkEnd w:id="19"/>
+    </w:p>
+    <w:p>
+      <w:r>
+        <w:t>Abbreviations:</w:t>
+      </w:r>
+    </w:p>
+    <w:p>
+      <w:pPr>
+        <w:pStyle w:val="Paragrafoelenco"/>
+        <w:numPr>
+          <w:ilvl w:val="0"/>
+          <w:numId w:val="29"/>
+        </w:numPr>
+      </w:pPr>
+      <w:r>
+        <w:rPr>
+          <w:b/>
+        </w:rPr>
+        <w:t>MA</w:t>
+      </w:r>
+      <w:r>
+        <w:t>: Marco Romani</w:t>
+      </w:r>
+    </w:p>
+    <w:p>
+      <w:pPr>
+        <w:pStyle w:val="Paragrafoelenco"/>
+        <w:numPr>
+          <w:ilvl w:val="0"/>
+          <w:numId w:val="29"/>
+        </w:numPr>
+      </w:pPr>
+      <w:r>
+        <w:rPr>
+          <w:b/>
+        </w:rPr>
+        <w:t>AP</w:t>
+      </w:r>
+      <w:r>
+        <w:t xml:space="preserve">: Alessandro </w:t>
+      </w:r>
+      <w:proofErr w:type="spellStart"/>
+      <w:r>
+        <w:t>Pozzi</w:t>
+      </w:r>
+      <w:proofErr w:type="spellEnd"/>
+    </w:p>
+    <w:p>
+      <w:pPr>
+        <w:pStyle w:val="Titolo2"/>
+      </w:pPr>
+      <w:r>
+        <w:t>RASD</w:t>
+      </w:r>
+    </w:p>
+    <w:p>
+      <w:pPr>
+        <w:pStyle w:val="Normale2"/>
+      </w:pPr>
+      <w:r>
+        <w:pict>
+          <v:shape id="_x0000_i1030" type="#_x0000_t75" style="width:498.55pt;height:225.5pt">
+            <v:imagedata r:id="rId15" o:title="rasd_divided"/>
+          </v:shape>
+        </w:pict>
+      </w:r>
+    </w:p>
+    <w:p>
+      <w:pPr>
+        <w:pStyle w:val="Titolo2"/>
+      </w:pPr>
+      <w:r>
+        <w:t>Design Document</w:t>
+      </w:r>
+    </w:p>
+    <w:p>
+      <w:pPr>
+        <w:pStyle w:val="Normale2"/>
+      </w:pPr>
+      <w:r>
+        <w:pict>
+          <v:shape id="_x0000_i1031" type="#_x0000_t75" style="width:497.2pt;height:220.1pt">
+            <v:imagedata r:id="rId16" o:title="DD_divided"/>
+          </v:shape>
+        </w:pict>
+      </w:r>
+    </w:p>
+    <w:p>
+      <w:pPr>
+        <w:pStyle w:val="Titolo2"/>
+      </w:pPr>
+      <w:r>
+        <w:lastRenderedPageBreak/>
+        <w:t>Code Inspection</w:t>
+      </w:r>
+    </w:p>
+    <w:p>
+      <w:pPr>
+        <w:pStyle w:val="Normale2"/>
+      </w:pPr>
+      <w:r>
+        <w:pict>
+          <v:shape id="_x0000_i1032" type="#_x0000_t75" style="width:497.9pt;height:205.15pt">
+            <v:imagedata r:id="rId17" o:title="CodeInsp_divided"/>
+          </v:shape>
+        </w:pict>
+      </w:r>
+    </w:p>
+    <w:p>
+      <w:pPr>
+        <w:pStyle w:val="Titolo2"/>
+      </w:pPr>
+      <w:r>
+        <w:t>Integration Test Plan</w:t>
+      </w:r>
+    </w:p>
+    <w:p>
+      <w:pPr>
+        <w:pStyle w:val="Normale2"/>
+      </w:pPr>
+      <w:r>
+        <w:pict>
+          <v:shape id="_x0000_i1033" type="#_x0000_t75" style="width:498.55pt;height:313.15pt">
+            <v:imagedata r:id="rId18" o:title="Integration_divided"/>
+          </v:shape>
+        </w:pict>
+      </w:r>
+    </w:p>
+    <w:p>
+      <w:pPr>
+        <w:pStyle w:val="Titolo2"/>
+      </w:pPr>
+      <w:r>
+        <w:lastRenderedPageBreak/>
+        <w:t>Project Plan</w:t>
+      </w:r>
+    </w:p>
+    <w:p>
+      <w:pPr>
+        <w:pStyle w:val="Normale2"/>
+      </w:pPr>
+      <w:r>
+        <w:pict>
+          <v:shape id="_x0000_i1034" type="#_x0000_t75" style="width:497.9pt;height:316.55pt">
+            <v:imagedata r:id="rId19" o:title="ProjectPlan_divided"/>
+          </v:shape>
+        </w:pict>
+      </w:r>
     </w:p>
     <w:p>
       <w:pPr>
@@ -6318,36 +7669,12 @@
       <w:pPr>
         <w:pStyle w:val="Titolo1"/>
       </w:pPr>
-      <w:bookmarkStart w:id="18" w:name="_Toc441253957"/>
-      <w:r>
-        <w:lastRenderedPageBreak/>
-        <w:t>Resources allocation</w:t>
-      </w:r>
-      <w:bookmarkEnd w:id="18"/>
-    </w:p>
-    <w:p>
-      <w:pPr>
-        <w:rPr>
-          <w:rFonts w:eastAsiaTheme="majorEastAsia" w:cstheme="majorBidi"/>
-          <w:b/>
-          <w:sz w:val="32"/>
-          <w:szCs w:val="32"/>
-        </w:rPr>
-      </w:pPr>
-      <w:r>
-        <w:br w:type="page"/>
-      </w:r>
-    </w:p>
-    <w:p>
-      <w:pPr>
-        <w:pStyle w:val="Titolo1"/>
-      </w:pPr>
-      <w:bookmarkStart w:id="19" w:name="_Toc441253958"/>
+      <w:bookmarkStart w:id="20" w:name="_Toc441475090"/>
       <w:r>
         <w:lastRenderedPageBreak/>
         <w:t>Risks of the project</w:t>
       </w:r>
-      <w:bookmarkEnd w:id="19"/>
+      <w:bookmarkEnd w:id="20"/>
     </w:p>
     <w:p>
       <w:r>
@@ -6429,8 +7756,6 @@
       </w:r>
     </w:p>
     <w:p>
-      <w:bookmarkStart w:id="20" w:name="_GoBack"/>
-      <w:bookmarkEnd w:id="20"/>
       <w:proofErr w:type="gramStart"/>
       <w:r>
         <w:t xml:space="preserve">The first problem is, of course, </w:t>
@@ -6500,7 +7825,13 @@
       </w:r>
       <w:proofErr w:type="gramEnd"/>
       <w:r>
-        <w:t xml:space="preserve"> to the instability or superficiality of the open source software.</w:t>
+        <w:t xml:space="preserve"> to the instability or superficiality of the </w:t>
+      </w:r>
+      <w:r>
+        <w:t>free</w:t>
+      </w:r>
+      <w:r>
+        <w:t xml:space="preserve"> software.</w:t>
       </w:r>
     </w:p>
     <w:p>
@@ -6636,6 +7967,119 @@
     </w:lvl>
   </w:abstractNum>
   <w:abstractNum w:abstractNumId="1" w15:restartNumberingAfterBreak="0">
+    <w:nsid w:val="057218D9"/>
+    <w:multiLevelType w:val="hybridMultilevel"/>
+    <w:tmpl w:val="CBAC02B6"/>
+    <w:lvl w:ilvl="0" w:tplc="04100005">
+      <w:start w:val="1"/>
+      <w:numFmt w:val="bullet"/>
+      <w:lvlText w:val=""/>
+      <w:lvlJc w:val="left"/>
+      <w:pPr>
+        <w:ind w:left="1080" w:hanging="360"/>
+      </w:pPr>
+      <w:rPr>
+        <w:rFonts w:ascii="Wingdings" w:hAnsi="Wingdings" w:hint="default"/>
+      </w:rPr>
+    </w:lvl>
+    <w:lvl w:ilvl="1" w:tplc="04090003" w:tentative="1">
+      <w:start w:val="1"/>
+      <w:numFmt w:val="bullet"/>
+      <w:lvlText w:val="o"/>
+      <w:lvlJc w:val="left"/>
+      <w:pPr>
+        <w:ind w:left="1800" w:hanging="360"/>
+      </w:pPr>
+      <w:rPr>
+        <w:rFonts w:ascii="Courier New" w:hAnsi="Courier New" w:cs="Courier New" w:hint="default"/>
+      </w:rPr>
+    </w:lvl>
+    <w:lvl w:ilvl="2" w:tplc="04090005" w:tentative="1">
+      <w:start w:val="1"/>
+      <w:numFmt w:val="bullet"/>
+      <w:lvlText w:val=""/>
+      <w:lvlJc w:val="left"/>
+      <w:pPr>
+        <w:ind w:left="2520" w:hanging="360"/>
+      </w:pPr>
+      <w:rPr>
+        <w:rFonts w:ascii="Wingdings" w:hAnsi="Wingdings" w:hint="default"/>
+      </w:rPr>
+    </w:lvl>
+    <w:lvl w:ilvl="3" w:tplc="04090001" w:tentative="1">
+      <w:start w:val="1"/>
+      <w:numFmt w:val="bullet"/>
+      <w:lvlText w:val=""/>
+      <w:lvlJc w:val="left"/>
+      <w:pPr>
+        <w:ind w:left="3240" w:hanging="360"/>
+      </w:pPr>
+      <w:rPr>
+        <w:rFonts w:ascii="Symbol" w:hAnsi="Symbol" w:hint="default"/>
+      </w:rPr>
+    </w:lvl>
+    <w:lvl w:ilvl="4" w:tplc="04090003" w:tentative="1">
+      <w:start w:val="1"/>
+      <w:numFmt w:val="bullet"/>
+      <w:lvlText w:val="o"/>
+      <w:lvlJc w:val="left"/>
+      <w:pPr>
+        <w:ind w:left="3960" w:hanging="360"/>
+      </w:pPr>
+      <w:rPr>
+        <w:rFonts w:ascii="Courier New" w:hAnsi="Courier New" w:cs="Courier New" w:hint="default"/>
+      </w:rPr>
+    </w:lvl>
+    <w:lvl w:ilvl="5" w:tplc="04090005" w:tentative="1">
+      <w:start w:val="1"/>
+      <w:numFmt w:val="bullet"/>
+      <w:lvlText w:val=""/>
+      <w:lvlJc w:val="left"/>
+      <w:pPr>
+        <w:ind w:left="4680" w:hanging="360"/>
+      </w:pPr>
+      <w:rPr>
+        <w:rFonts w:ascii="Wingdings" w:hAnsi="Wingdings" w:hint="default"/>
+      </w:rPr>
+    </w:lvl>
+    <w:lvl w:ilvl="6" w:tplc="04090001" w:tentative="1">
+      <w:start w:val="1"/>
+      <w:numFmt w:val="bullet"/>
+      <w:lvlText w:val=""/>
+      <w:lvlJc w:val="left"/>
+      <w:pPr>
+        <w:ind w:left="5400" w:hanging="360"/>
+      </w:pPr>
+      <w:rPr>
+        <w:rFonts w:ascii="Symbol" w:hAnsi="Symbol" w:hint="default"/>
+      </w:rPr>
+    </w:lvl>
+    <w:lvl w:ilvl="7" w:tplc="04090003" w:tentative="1">
+      <w:start w:val="1"/>
+      <w:numFmt w:val="bullet"/>
+      <w:lvlText w:val="o"/>
+      <w:lvlJc w:val="left"/>
+      <w:pPr>
+        <w:ind w:left="6120" w:hanging="360"/>
+      </w:pPr>
+      <w:rPr>
+        <w:rFonts w:ascii="Courier New" w:hAnsi="Courier New" w:cs="Courier New" w:hint="default"/>
+      </w:rPr>
+    </w:lvl>
+    <w:lvl w:ilvl="8" w:tplc="04090005" w:tentative="1">
+      <w:start w:val="1"/>
+      <w:numFmt w:val="bullet"/>
+      <w:lvlText w:val=""/>
+      <w:lvlJc w:val="left"/>
+      <w:pPr>
+        <w:ind w:left="6840" w:hanging="360"/>
+      </w:pPr>
+      <w:rPr>
+        <w:rFonts w:ascii="Wingdings" w:hAnsi="Wingdings" w:hint="default"/>
+      </w:rPr>
+    </w:lvl>
+  </w:abstractNum>
+  <w:abstractNum w:abstractNumId="2" w15:restartNumberingAfterBreak="0">
     <w:nsid w:val="0CAB21F7"/>
     <w:multiLevelType w:val="hybridMultilevel"/>
     <w:tmpl w:val="8512A86C"/>
@@ -6748,7 +8192,7 @@
       </w:rPr>
     </w:lvl>
   </w:abstractNum>
-  <w:abstractNum w:abstractNumId="2" w15:restartNumberingAfterBreak="0">
+  <w:abstractNum w:abstractNumId="3" w15:restartNumberingAfterBreak="0">
     <w:nsid w:val="11E82869"/>
     <w:multiLevelType w:val="hybridMultilevel"/>
     <w:tmpl w:val="430EF512"/>
@@ -6837,7 +8281,120 @@
       </w:pPr>
     </w:lvl>
   </w:abstractNum>
-  <w:abstractNum w:abstractNumId="3" w15:restartNumberingAfterBreak="0">
+  <w:abstractNum w:abstractNumId="4" w15:restartNumberingAfterBreak="0">
+    <w:nsid w:val="14F950F5"/>
+    <w:multiLevelType w:val="hybridMultilevel"/>
+    <w:tmpl w:val="285A5A3E"/>
+    <w:lvl w:ilvl="0" w:tplc="DDF484DC">
+      <w:start w:val="2"/>
+      <w:numFmt w:val="bullet"/>
+      <w:lvlText w:val="-"/>
+      <w:lvlJc w:val="left"/>
+      <w:pPr>
+        <w:ind w:left="1080" w:hanging="360"/>
+      </w:pPr>
+      <w:rPr>
+        <w:rFonts w:ascii="Georgia" w:eastAsiaTheme="minorHAnsi" w:hAnsi="Georgia" w:cstheme="minorBidi" w:hint="default"/>
+      </w:rPr>
+    </w:lvl>
+    <w:lvl w:ilvl="1" w:tplc="04090003" w:tentative="1">
+      <w:start w:val="1"/>
+      <w:numFmt w:val="bullet"/>
+      <w:lvlText w:val="o"/>
+      <w:lvlJc w:val="left"/>
+      <w:pPr>
+        <w:ind w:left="1800" w:hanging="360"/>
+      </w:pPr>
+      <w:rPr>
+        <w:rFonts w:ascii="Courier New" w:hAnsi="Courier New" w:cs="Courier New" w:hint="default"/>
+      </w:rPr>
+    </w:lvl>
+    <w:lvl w:ilvl="2" w:tplc="04090005" w:tentative="1">
+      <w:start w:val="1"/>
+      <w:numFmt w:val="bullet"/>
+      <w:lvlText w:val=""/>
+      <w:lvlJc w:val="left"/>
+      <w:pPr>
+        <w:ind w:left="2520" w:hanging="360"/>
+      </w:pPr>
+      <w:rPr>
+        <w:rFonts w:ascii="Wingdings" w:hAnsi="Wingdings" w:hint="default"/>
+      </w:rPr>
+    </w:lvl>
+    <w:lvl w:ilvl="3" w:tplc="04090001" w:tentative="1">
+      <w:start w:val="1"/>
+      <w:numFmt w:val="bullet"/>
+      <w:lvlText w:val=""/>
+      <w:lvlJc w:val="left"/>
+      <w:pPr>
+        <w:ind w:left="3240" w:hanging="360"/>
+      </w:pPr>
+      <w:rPr>
+        <w:rFonts w:ascii="Symbol" w:hAnsi="Symbol" w:hint="default"/>
+      </w:rPr>
+    </w:lvl>
+    <w:lvl w:ilvl="4" w:tplc="04090003" w:tentative="1">
+      <w:start w:val="1"/>
+      <w:numFmt w:val="bullet"/>
+      <w:lvlText w:val="o"/>
+      <w:lvlJc w:val="left"/>
+      <w:pPr>
+        <w:ind w:left="3960" w:hanging="360"/>
+      </w:pPr>
+      <w:rPr>
+        <w:rFonts w:ascii="Courier New" w:hAnsi="Courier New" w:cs="Courier New" w:hint="default"/>
+      </w:rPr>
+    </w:lvl>
+    <w:lvl w:ilvl="5" w:tplc="04090005" w:tentative="1">
+      <w:start w:val="1"/>
+      <w:numFmt w:val="bullet"/>
+      <w:lvlText w:val=""/>
+      <w:lvlJc w:val="left"/>
+      <w:pPr>
+        <w:ind w:left="4680" w:hanging="360"/>
+      </w:pPr>
+      <w:rPr>
+        <w:rFonts w:ascii="Wingdings" w:hAnsi="Wingdings" w:hint="default"/>
+      </w:rPr>
+    </w:lvl>
+    <w:lvl w:ilvl="6" w:tplc="04090001" w:tentative="1">
+      <w:start w:val="1"/>
+      <w:numFmt w:val="bullet"/>
+      <w:lvlText w:val=""/>
+      <w:lvlJc w:val="left"/>
+      <w:pPr>
+        <w:ind w:left="5400" w:hanging="360"/>
+      </w:pPr>
+      <w:rPr>
+        <w:rFonts w:ascii="Symbol" w:hAnsi="Symbol" w:hint="default"/>
+      </w:rPr>
+    </w:lvl>
+    <w:lvl w:ilvl="7" w:tplc="04090003" w:tentative="1">
+      <w:start w:val="1"/>
+      <w:numFmt w:val="bullet"/>
+      <w:lvlText w:val="o"/>
+      <w:lvlJc w:val="left"/>
+      <w:pPr>
+        <w:ind w:left="6120" w:hanging="360"/>
+      </w:pPr>
+      <w:rPr>
+        <w:rFonts w:ascii="Courier New" w:hAnsi="Courier New" w:cs="Courier New" w:hint="default"/>
+      </w:rPr>
+    </w:lvl>
+    <w:lvl w:ilvl="8" w:tplc="04090005" w:tentative="1">
+      <w:start w:val="1"/>
+      <w:numFmt w:val="bullet"/>
+      <w:lvlText w:val=""/>
+      <w:lvlJc w:val="left"/>
+      <w:pPr>
+        <w:ind w:left="6840" w:hanging="360"/>
+      </w:pPr>
+      <w:rPr>
+        <w:rFonts w:ascii="Wingdings" w:hAnsi="Wingdings" w:hint="default"/>
+      </w:rPr>
+    </w:lvl>
+  </w:abstractNum>
+  <w:abstractNum w:abstractNumId="5" w15:restartNumberingAfterBreak="0">
     <w:nsid w:val="1BCE7053"/>
     <w:multiLevelType w:val="hybridMultilevel"/>
     <w:tmpl w:val="8654DA5A"/>
@@ -6926,13 +8483,13 @@
       </w:pPr>
     </w:lvl>
   </w:abstractNum>
-  <w:abstractNum w:abstractNumId="4" w15:restartNumberingAfterBreak="0">
+  <w:abstractNum w:abstractNumId="6" w15:restartNumberingAfterBreak="0">
     <w:nsid w:val="1E98673E"/>
     <w:multiLevelType w:val="multilevel"/>
     <w:tmpl w:val="1A34B758"/>
     <w:numStyleLink w:val="Titoli"/>
   </w:abstractNum>
-  <w:abstractNum w:abstractNumId="5" w15:restartNumberingAfterBreak="0">
+  <w:abstractNum w:abstractNumId="7" w15:restartNumberingAfterBreak="0">
     <w:nsid w:val="1F7C7CC0"/>
     <w:multiLevelType w:val="hybridMultilevel"/>
     <w:tmpl w:val="517EBFB6"/>
@@ -7021,7 +8578,7 @@
       </w:pPr>
     </w:lvl>
   </w:abstractNum>
-  <w:abstractNum w:abstractNumId="6" w15:restartNumberingAfterBreak="0">
+  <w:abstractNum w:abstractNumId="8" w15:restartNumberingAfterBreak="0">
     <w:nsid w:val="28197EEB"/>
     <w:multiLevelType w:val="hybridMultilevel"/>
     <w:tmpl w:val="0E2E60FC"/>
@@ -7134,7 +8691,7 @@
       </w:rPr>
     </w:lvl>
   </w:abstractNum>
-  <w:abstractNum w:abstractNumId="7" w15:restartNumberingAfterBreak="0">
+  <w:abstractNum w:abstractNumId="9" w15:restartNumberingAfterBreak="0">
     <w:nsid w:val="29316FF7"/>
     <w:multiLevelType w:val="hybridMultilevel"/>
     <w:tmpl w:val="06A66C4E"/>
@@ -7247,7 +8804,7 @@
       </w:rPr>
     </w:lvl>
   </w:abstractNum>
-  <w:abstractNum w:abstractNumId="8" w15:restartNumberingAfterBreak="0">
+  <w:abstractNum w:abstractNumId="10" w15:restartNumberingAfterBreak="0">
     <w:nsid w:val="2BA92164"/>
     <w:multiLevelType w:val="hybridMultilevel"/>
     <w:tmpl w:val="C03074EA"/>
@@ -7336,7 +8893,7 @@
       </w:pPr>
     </w:lvl>
   </w:abstractNum>
-  <w:abstractNum w:abstractNumId="9" w15:restartNumberingAfterBreak="0">
+  <w:abstractNum w:abstractNumId="11" w15:restartNumberingAfterBreak="0">
     <w:nsid w:val="311416A0"/>
     <w:multiLevelType w:val="hybridMultilevel"/>
     <w:tmpl w:val="13C82CE8"/>
@@ -7425,7 +8982,7 @@
       </w:pPr>
     </w:lvl>
   </w:abstractNum>
-  <w:abstractNum w:abstractNumId="10" w15:restartNumberingAfterBreak="0">
+  <w:abstractNum w:abstractNumId="12" w15:restartNumberingAfterBreak="0">
     <w:nsid w:val="339A5BBD"/>
     <w:multiLevelType w:val="multilevel"/>
     <w:tmpl w:val="1A34B758"/>
@@ -7547,7 +9104,7 @@
       </w:rPr>
     </w:lvl>
   </w:abstractNum>
-  <w:abstractNum w:abstractNumId="11" w15:restartNumberingAfterBreak="0">
+  <w:abstractNum w:abstractNumId="13" w15:restartNumberingAfterBreak="0">
     <w:nsid w:val="381B2B7F"/>
     <w:multiLevelType w:val="hybridMultilevel"/>
     <w:tmpl w:val="47120F46"/>
@@ -7636,7 +9193,7 @@
       </w:pPr>
     </w:lvl>
   </w:abstractNum>
-  <w:abstractNum w:abstractNumId="12" w15:restartNumberingAfterBreak="0">
+  <w:abstractNum w:abstractNumId="14" w15:restartNumberingAfterBreak="0">
     <w:nsid w:val="41CF6A20"/>
     <w:multiLevelType w:val="hybridMultilevel"/>
     <w:tmpl w:val="2228A0F8"/>
@@ -7725,7 +9282,7 @@
       </w:pPr>
     </w:lvl>
   </w:abstractNum>
-  <w:abstractNum w:abstractNumId="13" w15:restartNumberingAfterBreak="0">
+  <w:abstractNum w:abstractNumId="15" w15:restartNumberingAfterBreak="0">
     <w:nsid w:val="439A2272"/>
     <w:multiLevelType w:val="hybridMultilevel"/>
     <w:tmpl w:val="7A86DA04"/>
@@ -7814,7 +9371,7 @@
       </w:pPr>
     </w:lvl>
   </w:abstractNum>
-  <w:abstractNum w:abstractNumId="14" w15:restartNumberingAfterBreak="0">
+  <w:abstractNum w:abstractNumId="16" w15:restartNumberingAfterBreak="0">
     <w:nsid w:val="466377D5"/>
     <w:multiLevelType w:val="hybridMultilevel"/>
     <w:tmpl w:val="4FF26E9E"/>
@@ -7903,7 +9460,7 @@
       </w:pPr>
     </w:lvl>
   </w:abstractNum>
-  <w:abstractNum w:abstractNumId="15" w15:restartNumberingAfterBreak="0">
+  <w:abstractNum w:abstractNumId="17" w15:restartNumberingAfterBreak="0">
     <w:nsid w:val="494760F2"/>
     <w:multiLevelType w:val="hybridMultilevel"/>
     <w:tmpl w:val="17626632"/>
@@ -7992,7 +9549,7 @@
       </w:pPr>
     </w:lvl>
   </w:abstractNum>
-  <w:abstractNum w:abstractNumId="16" w15:restartNumberingAfterBreak="0">
+  <w:abstractNum w:abstractNumId="18" w15:restartNumberingAfterBreak="0">
     <w:nsid w:val="496975F8"/>
     <w:multiLevelType w:val="hybridMultilevel"/>
     <w:tmpl w:val="FD8C959E"/>
@@ -8105,7 +9662,7 @@
       </w:rPr>
     </w:lvl>
   </w:abstractNum>
-  <w:abstractNum w:abstractNumId="17" w15:restartNumberingAfterBreak="0">
+  <w:abstractNum w:abstractNumId="19" w15:restartNumberingAfterBreak="0">
     <w:nsid w:val="4A113518"/>
     <w:multiLevelType w:val="hybridMultilevel"/>
     <w:tmpl w:val="39E2DC9C"/>
@@ -8218,7 +9775,7 @@
       </w:rPr>
     </w:lvl>
   </w:abstractNum>
-  <w:abstractNum w:abstractNumId="18" w15:restartNumberingAfterBreak="0">
+  <w:abstractNum w:abstractNumId="20" w15:restartNumberingAfterBreak="0">
     <w:nsid w:val="4C75576B"/>
     <w:multiLevelType w:val="hybridMultilevel"/>
     <w:tmpl w:val="92C06E50"/>
@@ -8307,7 +9864,7 @@
       </w:pPr>
     </w:lvl>
   </w:abstractNum>
-  <w:abstractNum w:abstractNumId="19" w15:restartNumberingAfterBreak="0">
+  <w:abstractNum w:abstractNumId="21" w15:restartNumberingAfterBreak="0">
     <w:nsid w:val="57CA218E"/>
     <w:multiLevelType w:val="hybridMultilevel"/>
     <w:tmpl w:val="EA100A3C"/>
@@ -8420,7 +9977,7 @@
       </w:rPr>
     </w:lvl>
   </w:abstractNum>
-  <w:abstractNum w:abstractNumId="20" w15:restartNumberingAfterBreak="0">
+  <w:abstractNum w:abstractNumId="22" w15:restartNumberingAfterBreak="0">
     <w:nsid w:val="58C72208"/>
     <w:multiLevelType w:val="hybridMultilevel"/>
     <w:tmpl w:val="4F2EF6E8"/>
@@ -8509,7 +10066,7 @@
       </w:pPr>
     </w:lvl>
   </w:abstractNum>
-  <w:abstractNum w:abstractNumId="21" w15:restartNumberingAfterBreak="0">
+  <w:abstractNum w:abstractNumId="23" w15:restartNumberingAfterBreak="0">
     <w:nsid w:val="5A7A4CDB"/>
     <w:multiLevelType w:val="hybridMultilevel"/>
     <w:tmpl w:val="7D801634"/>
@@ -8598,7 +10155,7 @@
       </w:pPr>
     </w:lvl>
   </w:abstractNum>
-  <w:abstractNum w:abstractNumId="22" w15:restartNumberingAfterBreak="0">
+  <w:abstractNum w:abstractNumId="24" w15:restartNumberingAfterBreak="0">
     <w:nsid w:val="5AB77035"/>
     <w:multiLevelType w:val="hybridMultilevel"/>
     <w:tmpl w:val="29CE07BC"/>
@@ -8687,7 +10244,120 @@
       </w:pPr>
     </w:lvl>
   </w:abstractNum>
-  <w:abstractNum w:abstractNumId="23" w15:restartNumberingAfterBreak="0">
+  <w:abstractNum w:abstractNumId="25" w15:restartNumberingAfterBreak="0">
+    <w:nsid w:val="5D32022F"/>
+    <w:multiLevelType w:val="hybridMultilevel"/>
+    <w:tmpl w:val="9462150E"/>
+    <w:lvl w:ilvl="0" w:tplc="04100005">
+      <w:start w:val="1"/>
+      <w:numFmt w:val="bullet"/>
+      <w:lvlText w:val=""/>
+      <w:lvlJc w:val="left"/>
+      <w:pPr>
+        <w:ind w:left="1080" w:hanging="360"/>
+      </w:pPr>
+      <w:rPr>
+        <w:rFonts w:ascii="Wingdings" w:hAnsi="Wingdings" w:hint="default"/>
+      </w:rPr>
+    </w:lvl>
+    <w:lvl w:ilvl="1" w:tplc="04090003" w:tentative="1">
+      <w:start w:val="1"/>
+      <w:numFmt w:val="bullet"/>
+      <w:lvlText w:val="o"/>
+      <w:lvlJc w:val="left"/>
+      <w:pPr>
+        <w:ind w:left="1800" w:hanging="360"/>
+      </w:pPr>
+      <w:rPr>
+        <w:rFonts w:ascii="Courier New" w:hAnsi="Courier New" w:cs="Courier New" w:hint="default"/>
+      </w:rPr>
+    </w:lvl>
+    <w:lvl w:ilvl="2" w:tplc="04090005" w:tentative="1">
+      <w:start w:val="1"/>
+      <w:numFmt w:val="bullet"/>
+      <w:lvlText w:val=""/>
+      <w:lvlJc w:val="left"/>
+      <w:pPr>
+        <w:ind w:left="2520" w:hanging="360"/>
+      </w:pPr>
+      <w:rPr>
+        <w:rFonts w:ascii="Wingdings" w:hAnsi="Wingdings" w:hint="default"/>
+      </w:rPr>
+    </w:lvl>
+    <w:lvl w:ilvl="3" w:tplc="04090001" w:tentative="1">
+      <w:start w:val="1"/>
+      <w:numFmt w:val="bullet"/>
+      <w:lvlText w:val=""/>
+      <w:lvlJc w:val="left"/>
+      <w:pPr>
+        <w:ind w:left="3240" w:hanging="360"/>
+      </w:pPr>
+      <w:rPr>
+        <w:rFonts w:ascii="Symbol" w:hAnsi="Symbol" w:hint="default"/>
+      </w:rPr>
+    </w:lvl>
+    <w:lvl w:ilvl="4" w:tplc="04090003" w:tentative="1">
+      <w:start w:val="1"/>
+      <w:numFmt w:val="bullet"/>
+      <w:lvlText w:val="o"/>
+      <w:lvlJc w:val="left"/>
+      <w:pPr>
+        <w:ind w:left="3960" w:hanging="360"/>
+      </w:pPr>
+      <w:rPr>
+        <w:rFonts w:ascii="Courier New" w:hAnsi="Courier New" w:cs="Courier New" w:hint="default"/>
+      </w:rPr>
+    </w:lvl>
+    <w:lvl w:ilvl="5" w:tplc="04090005" w:tentative="1">
+      <w:start w:val="1"/>
+      <w:numFmt w:val="bullet"/>
+      <w:lvlText w:val=""/>
+      <w:lvlJc w:val="left"/>
+      <w:pPr>
+        <w:ind w:left="4680" w:hanging="360"/>
+      </w:pPr>
+      <w:rPr>
+        <w:rFonts w:ascii="Wingdings" w:hAnsi="Wingdings" w:hint="default"/>
+      </w:rPr>
+    </w:lvl>
+    <w:lvl w:ilvl="6" w:tplc="04090001" w:tentative="1">
+      <w:start w:val="1"/>
+      <w:numFmt w:val="bullet"/>
+      <w:lvlText w:val=""/>
+      <w:lvlJc w:val="left"/>
+      <w:pPr>
+        <w:ind w:left="5400" w:hanging="360"/>
+      </w:pPr>
+      <w:rPr>
+        <w:rFonts w:ascii="Symbol" w:hAnsi="Symbol" w:hint="default"/>
+      </w:rPr>
+    </w:lvl>
+    <w:lvl w:ilvl="7" w:tplc="04090003" w:tentative="1">
+      <w:start w:val="1"/>
+      <w:numFmt w:val="bullet"/>
+      <w:lvlText w:val="o"/>
+      <w:lvlJc w:val="left"/>
+      <w:pPr>
+        <w:ind w:left="6120" w:hanging="360"/>
+      </w:pPr>
+      <w:rPr>
+        <w:rFonts w:ascii="Courier New" w:hAnsi="Courier New" w:cs="Courier New" w:hint="default"/>
+      </w:rPr>
+    </w:lvl>
+    <w:lvl w:ilvl="8" w:tplc="04090005" w:tentative="1">
+      <w:start w:val="1"/>
+      <w:numFmt w:val="bullet"/>
+      <w:lvlText w:val=""/>
+      <w:lvlJc w:val="left"/>
+      <w:pPr>
+        <w:ind w:left="6840" w:hanging="360"/>
+      </w:pPr>
+      <w:rPr>
+        <w:rFonts w:ascii="Wingdings" w:hAnsi="Wingdings" w:hint="default"/>
+      </w:rPr>
+    </w:lvl>
+  </w:abstractNum>
+  <w:abstractNum w:abstractNumId="26" w15:restartNumberingAfterBreak="0">
     <w:nsid w:val="606F41C3"/>
     <w:multiLevelType w:val="hybridMultilevel"/>
     <w:tmpl w:val="355A0406"/>
@@ -8800,7 +10470,7 @@
       </w:rPr>
     </w:lvl>
   </w:abstractNum>
-  <w:abstractNum w:abstractNumId="24" w15:restartNumberingAfterBreak="0">
+  <w:abstractNum w:abstractNumId="27" w15:restartNumberingAfterBreak="0">
     <w:nsid w:val="60ED3347"/>
     <w:multiLevelType w:val="hybridMultilevel"/>
     <w:tmpl w:val="EBFA80B6"/>
@@ -8889,7 +10559,7 @@
       </w:pPr>
     </w:lvl>
   </w:abstractNum>
-  <w:abstractNum w:abstractNumId="25" w15:restartNumberingAfterBreak="0">
+  <w:abstractNum w:abstractNumId="28" w15:restartNumberingAfterBreak="0">
     <w:nsid w:val="692326C2"/>
     <w:multiLevelType w:val="hybridMultilevel"/>
     <w:tmpl w:val="94888DB6"/>
@@ -9002,7 +10672,7 @@
       </w:rPr>
     </w:lvl>
   </w:abstractNum>
-  <w:abstractNum w:abstractNumId="26" w15:restartNumberingAfterBreak="0">
+  <w:abstractNum w:abstractNumId="29" w15:restartNumberingAfterBreak="0">
     <w:nsid w:val="6C9B358A"/>
     <w:multiLevelType w:val="hybridMultilevel"/>
     <w:tmpl w:val="4F4C6672"/>
@@ -9091,7 +10761,7 @@
       </w:pPr>
     </w:lvl>
   </w:abstractNum>
-  <w:abstractNum w:abstractNumId="27" w15:restartNumberingAfterBreak="0">
+  <w:abstractNum w:abstractNumId="30" w15:restartNumberingAfterBreak="0">
     <w:nsid w:val="6D61714C"/>
     <w:multiLevelType w:val="hybridMultilevel"/>
     <w:tmpl w:val="BC1ADF62"/>
@@ -9180,7 +10850,7 @@
       </w:pPr>
     </w:lvl>
   </w:abstractNum>
-  <w:abstractNum w:abstractNumId="28" w15:restartNumberingAfterBreak="0">
+  <w:abstractNum w:abstractNumId="31" w15:restartNumberingAfterBreak="0">
     <w:nsid w:val="7C5A60A1"/>
     <w:multiLevelType w:val="hybridMultilevel"/>
     <w:tmpl w:val="B1F225D8"/>
@@ -9293,7 +10963,7 @@
       </w:rPr>
     </w:lvl>
   </w:abstractNum>
-  <w:abstractNum w:abstractNumId="29" w15:restartNumberingAfterBreak="0">
+  <w:abstractNum w:abstractNumId="32" w15:restartNumberingAfterBreak="0">
     <w:nsid w:val="7EE9095C"/>
     <w:multiLevelType w:val="hybridMultilevel"/>
     <w:tmpl w:val="74A8EA4C"/>
@@ -9406,7 +11076,7 @@
       </w:rPr>
     </w:lvl>
   </w:abstractNum>
-  <w:abstractNum w:abstractNumId="30" w15:restartNumberingAfterBreak="0">
+  <w:abstractNum w:abstractNumId="33" w15:restartNumberingAfterBreak="0">
     <w:nsid w:val="7F8D17DD"/>
     <w:multiLevelType w:val="hybridMultilevel"/>
     <w:tmpl w:val="4686DF16"/>
@@ -9496,10 +11166,10 @@
     </w:lvl>
   </w:abstractNum>
   <w:num w:numId="1">
-    <w:abstractNumId w:val="10"/>
+    <w:abstractNumId w:val="12"/>
   </w:num>
   <w:num w:numId="2">
-    <w:abstractNumId w:val="4"/>
+    <w:abstractNumId w:val="6"/>
     <w:lvlOverride w:ilvl="0">
       <w:lvl w:ilvl="0">
         <w:start w:val="1"/>
@@ -9519,91 +11189,100 @@
     </w:lvlOverride>
   </w:num>
   <w:num w:numId="3">
+    <w:abstractNumId w:val="26"/>
+  </w:num>
+  <w:num w:numId="4">
+    <w:abstractNumId w:val="18"/>
+  </w:num>
+  <w:num w:numId="5">
+    <w:abstractNumId w:val="19"/>
+  </w:num>
+  <w:num w:numId="6">
+    <w:abstractNumId w:val="32"/>
+  </w:num>
+  <w:num w:numId="7">
+    <w:abstractNumId w:val="31"/>
+  </w:num>
+  <w:num w:numId="8">
+    <w:abstractNumId w:val="9"/>
+  </w:num>
+  <w:num w:numId="9">
+    <w:abstractNumId w:val="2"/>
+  </w:num>
+  <w:num w:numId="10">
+    <w:abstractNumId w:val="7"/>
+  </w:num>
+  <w:num w:numId="11">
+    <w:abstractNumId w:val="16"/>
+  </w:num>
+  <w:num w:numId="12">
     <w:abstractNumId w:val="23"/>
   </w:num>
-  <w:num w:numId="4">
-    <w:abstractNumId w:val="16"/>
+  <w:num w:numId="13">
+    <w:abstractNumId w:val="3"/>
   </w:num>
-  <w:num w:numId="5">
+  <w:num w:numId="14">
+    <w:abstractNumId w:val="5"/>
+  </w:num>
+  <w:num w:numId="15">
+    <w:abstractNumId w:val="22"/>
+  </w:num>
+  <w:num w:numId="16">
+    <w:abstractNumId w:val="29"/>
+  </w:num>
+  <w:num w:numId="17">
+    <w:abstractNumId w:val="14"/>
+  </w:num>
+  <w:num w:numId="18">
     <w:abstractNumId w:val="17"/>
   </w:num>
-  <w:num w:numId="6">
-    <w:abstractNumId w:val="29"/>
+  <w:num w:numId="19">
+    <w:abstractNumId w:val="30"/>
   </w:num>
-  <w:num w:numId="7">
-    <w:abstractNumId w:val="28"/>
+  <w:num w:numId="20">
+    <w:abstractNumId w:val="27"/>
   </w:num>
-  <w:num w:numId="8">
-    <w:abstractNumId w:val="7"/>
+  <w:num w:numId="21">
+    <w:abstractNumId w:val="10"/>
   </w:num>
-  <w:num w:numId="9">
-    <w:abstractNumId w:val="1"/>
+  <w:num w:numId="22">
+    <w:abstractNumId w:val="24"/>
   </w:num>
-  <w:num w:numId="10">
-    <w:abstractNumId w:val="5"/>
+  <w:num w:numId="23">
+    <w:abstractNumId w:val="11"/>
   </w:num>
-  <w:num w:numId="11">
-    <w:abstractNumId w:val="14"/>
+  <w:num w:numId="24">
+    <w:abstractNumId w:val="15"/>
   </w:num>
-  <w:num w:numId="12">
+  <w:num w:numId="25">
+    <w:abstractNumId w:val="20"/>
+  </w:num>
+  <w:num w:numId="26">
     <w:abstractNumId w:val="21"/>
   </w:num>
-  <w:num w:numId="13">
-    <w:abstractNumId w:val="2"/>
-  </w:num>
-  <w:num w:numId="14">
-    <w:abstractNumId w:val="3"/>
-  </w:num>
-  <w:num w:numId="15">
-    <w:abstractNumId w:val="20"/>
-  </w:num>
-  <w:num w:numId="16">
-    <w:abstractNumId w:val="26"/>
-  </w:num>
-  <w:num w:numId="17">
-    <w:abstractNumId w:val="12"/>
-  </w:num>
-  <w:num w:numId="18">
-    <w:abstractNumId w:val="15"/>
-  </w:num>
-  <w:num w:numId="19">
-    <w:abstractNumId w:val="27"/>
-  </w:num>
-  <w:num w:numId="20">
-    <w:abstractNumId w:val="24"/>
-  </w:num>
-  <w:num w:numId="21">
-    <w:abstractNumId w:val="8"/>
-  </w:num>
-  <w:num w:numId="22">
-    <w:abstractNumId w:val="22"/>
-  </w:num>
-  <w:num w:numId="23">
-    <w:abstractNumId w:val="9"/>
-  </w:num>
-  <w:num w:numId="24">
-    <w:abstractNumId w:val="13"/>
-  </w:num>
-  <w:num w:numId="25">
-    <w:abstractNumId w:val="18"/>
-  </w:num>
-  <w:num w:numId="26">
-    <w:abstractNumId w:val="19"/>
-  </w:num>
   <w:num w:numId="27">
-    <w:abstractNumId w:val="25"/>
+    <w:abstractNumId w:val="28"/>
   </w:num>
   <w:num w:numId="28">
     <w:abstractNumId w:val="0"/>
   </w:num>
   <w:num w:numId="29">
-    <w:abstractNumId w:val="6"/>
+    <w:abstractNumId w:val="8"/>
   </w:num>
   <w:num w:numId="30">
-    <w:abstractNumId w:val="30"/>
+    <w:abstractNumId w:val="33"/>
   </w:num>
   <w:num w:numId="31">
-    <w:abstractNumId w:val="11"/>
+    <w:abstractNumId w:val="13"/>
+  </w:num>
+  <w:num w:numId="32">
+    <w:abstractNumId w:val="25"/>
+  </w:num>
+  <w:num w:numId="33">
+    <w:abstractNumId w:val="1"/>
+  </w:num>
+  <w:num w:numId="34">
+    <w:abstractNumId w:val="4"/>
   </w:num>
   <w:numIdMacAtCleanup w:val="25"/>
 </w:numbering>
@@ -10808,7 +12487,7 @@
 </file>
 
 <file path=customXml/itemProps1.xml><?xml version="1.0" encoding="utf-8"?>
-<ds:datastoreItem xmlns:ds="http://schemas.openxmlformats.org/officeDocument/2006/customXml" ds:itemID="{64BFCBA8-D3A5-42F2-B949-518F85B97B73}">
+<ds:datastoreItem xmlns:ds="http://schemas.openxmlformats.org/officeDocument/2006/customXml" ds:itemID="{48C053EE-6E29-4AF5-ABA0-E1DEB7FB7147}">
   <ds:schemaRefs>
     <ds:schemaRef ds:uri="http://schemas.openxmlformats.org/officeDocument/2006/bibliography"/>
   </ds:schemaRefs>

</xml_diff>

<commit_message>
Project Plan various improvements
</commit_message>
<xml_diff>
--- a/OtherStuff/Project Plan.docx
+++ b/OtherStuff/Project Plan.docx
@@ -631,7 +631,7 @@
             </w:rPr>
             <w:fldChar w:fldCharType="separate"/>
           </w:r>
-          <w:hyperlink w:anchor="_Toc441475072" w:history="1">
+          <w:hyperlink w:anchor="_Toc441517268" w:history="1">
             <w:r>
               <w:rPr>
                 <w:rStyle w:val="Collegamentoipertestuale"/>
@@ -661,7 +661,7 @@
               <w:rPr>
                 <w:webHidden/>
               </w:rPr>
-              <w:instrText xml:space="preserve"> PAGEREF _Toc441475072 \h </w:instrText>
+              <w:instrText xml:space="preserve"> PAGEREF _Toc441517268 \h </w:instrText>
             </w:r>
             <w:r>
               <w:rPr>
@@ -678,7 +678,7 @@
               <w:rPr>
                 <w:webHidden/>
               </w:rPr>
-              <w:t>2</w:t>
+              <w:t>3</w:t>
             </w:r>
             <w:r>
               <w:rPr>
@@ -700,7 +700,7 @@
               <w:sz w:val="22"/>
             </w:rPr>
           </w:pPr>
-          <w:hyperlink w:anchor="_Toc441475073" w:history="1">
+          <w:hyperlink w:anchor="_Toc441517269" w:history="1">
             <w:r>
               <w:rPr>
                 <w:rStyle w:val="Collegamentoipertestuale"/>
@@ -727,7 +727,7 @@
                 <w:noProof/>
                 <w:webHidden/>
               </w:rPr>
-              <w:instrText xml:space="preserve"> PAGEREF _Toc441475073 \h </w:instrText>
+              <w:instrText xml:space="preserve"> PAGEREF _Toc441517269 \h </w:instrText>
             </w:r>
             <w:r>
               <w:rPr>
@@ -747,7 +747,7 @@
                 <w:noProof/>
                 <w:webHidden/>
               </w:rPr>
-              <w:t>2</w:t>
+              <w:t>3</w:t>
             </w:r>
             <w:r>
               <w:rPr>
@@ -770,7 +770,7 @@
               <w:sz w:val="22"/>
             </w:rPr>
           </w:pPr>
-          <w:hyperlink w:anchor="_Toc441475074" w:history="1">
+          <w:hyperlink w:anchor="_Toc441517270" w:history="1">
             <w:r>
               <w:rPr>
                 <w:rStyle w:val="Collegamentoipertestuale"/>
@@ -797,7 +797,7 @@
                 <w:noProof/>
                 <w:webHidden/>
               </w:rPr>
-              <w:instrText xml:space="preserve"> PAGEREF _Toc441475074 \h </w:instrText>
+              <w:instrText xml:space="preserve"> PAGEREF _Toc441517270 \h </w:instrText>
             </w:r>
             <w:r>
               <w:rPr>
@@ -817,7 +817,7 @@
                 <w:noProof/>
                 <w:webHidden/>
               </w:rPr>
-              <w:t>2</w:t>
+              <w:t>3</w:t>
             </w:r>
             <w:r>
               <w:rPr>
@@ -840,7 +840,7 @@
               <w:sz w:val="22"/>
             </w:rPr>
           </w:pPr>
-          <w:hyperlink w:anchor="_Toc441475075" w:history="1">
+          <w:hyperlink w:anchor="_Toc441517271" w:history="1">
             <w:r>
               <w:rPr>
                 <w:rStyle w:val="Collegamentoipertestuale"/>
@@ -867,7 +867,7 @@
                 <w:noProof/>
                 <w:webHidden/>
               </w:rPr>
-              <w:instrText xml:space="preserve"> PAGEREF _Toc441475075 \h </w:instrText>
+              <w:instrText xml:space="preserve"> PAGEREF _Toc441517271 \h </w:instrText>
             </w:r>
             <w:r>
               <w:rPr>
@@ -887,7 +887,7 @@
                 <w:noProof/>
                 <w:webHidden/>
               </w:rPr>
-              <w:t>2</w:t>
+              <w:t>3</w:t>
             </w:r>
             <w:r>
               <w:rPr>
@@ -910,7 +910,7 @@
               <w:sz w:val="22"/>
             </w:rPr>
           </w:pPr>
-          <w:hyperlink w:anchor="_Toc441475076" w:history="1">
+          <w:hyperlink w:anchor="_Toc441517272" w:history="1">
             <w:r>
               <w:rPr>
                 <w:rStyle w:val="Collegamentoipertestuale"/>
@@ -937,7 +937,7 @@
                 <w:noProof/>
                 <w:webHidden/>
               </w:rPr>
-              <w:instrText xml:space="preserve"> PAGEREF _Toc441475076 \h </w:instrText>
+              <w:instrText xml:space="preserve"> PAGEREF _Toc441517272 \h </w:instrText>
             </w:r>
             <w:r>
               <w:rPr>
@@ -957,7 +957,7 @@
                 <w:noProof/>
                 <w:webHidden/>
               </w:rPr>
-              <w:t>2</w:t>
+              <w:t>3</w:t>
             </w:r>
             <w:r>
               <w:rPr>
@@ -980,7 +980,7 @@
               <w:sz w:val="22"/>
             </w:rPr>
           </w:pPr>
-          <w:hyperlink w:anchor="_Toc441475077" w:history="1">
+          <w:hyperlink w:anchor="_Toc441517273" w:history="1">
             <w:r>
               <w:rPr>
                 <w:rStyle w:val="Collegamentoipertestuale"/>
@@ -1007,7 +1007,7 @@
                 <w:noProof/>
                 <w:webHidden/>
               </w:rPr>
-              <w:instrText xml:space="preserve"> PAGEREF _Toc441475077 \h </w:instrText>
+              <w:instrText xml:space="preserve"> PAGEREF _Toc441517273 \h </w:instrText>
             </w:r>
             <w:r>
               <w:rPr>
@@ -1027,7 +1027,7 @@
                 <w:noProof/>
                 <w:webHidden/>
               </w:rPr>
-              <w:t>2</w:t>
+              <w:t>3</w:t>
             </w:r>
             <w:r>
               <w:rPr>
@@ -1050,7 +1050,7 @@
               <w:sz w:val="22"/>
             </w:rPr>
           </w:pPr>
-          <w:hyperlink w:anchor="_Toc441475078" w:history="1">
+          <w:hyperlink w:anchor="_Toc441517274" w:history="1">
             <w:r>
               <w:rPr>
                 <w:rStyle w:val="Collegamentoipertestuale"/>
@@ -1077,7 +1077,7 @@
                 <w:noProof/>
                 <w:webHidden/>
               </w:rPr>
-              <w:instrText xml:space="preserve"> PAGEREF _Toc441475078 \h </w:instrText>
+              <w:instrText xml:space="preserve"> PAGEREF _Toc441517274 \h </w:instrText>
             </w:r>
             <w:r>
               <w:rPr>
@@ -1097,7 +1097,7 @@
                 <w:noProof/>
                 <w:webHidden/>
               </w:rPr>
-              <w:t>2</w:t>
+              <w:t>3</w:t>
             </w:r>
             <w:r>
               <w:rPr>
@@ -1117,7 +1117,7 @@
               <w:sz w:val="22"/>
             </w:rPr>
           </w:pPr>
-          <w:hyperlink w:anchor="_Toc441475079" w:history="1">
+          <w:hyperlink w:anchor="_Toc441517275" w:history="1">
             <w:r>
               <w:rPr>
                 <w:rStyle w:val="Collegamentoipertestuale"/>
@@ -1147,7 +1147,7 @@
               <w:rPr>
                 <w:webHidden/>
               </w:rPr>
-              <w:instrText xml:space="preserve"> PAGEREF _Toc441475079 \h </w:instrText>
+              <w:instrText xml:space="preserve"> PAGEREF _Toc441517275 \h </w:instrText>
             </w:r>
             <w:r>
               <w:rPr>
@@ -1164,7 +1164,7 @@
               <w:rPr>
                 <w:webHidden/>
               </w:rPr>
-              <w:t>4</w:t>
+              <w:t>5</w:t>
             </w:r>
             <w:r>
               <w:rPr>
@@ -1186,7 +1186,7 @@
               <w:sz w:val="22"/>
             </w:rPr>
           </w:pPr>
-          <w:hyperlink w:anchor="_Toc441475080" w:history="1">
+          <w:hyperlink w:anchor="_Toc441517276" w:history="1">
             <w:r>
               <w:rPr>
                 <w:rStyle w:val="Collegamentoipertestuale"/>
@@ -1213,7 +1213,7 @@
                 <w:noProof/>
                 <w:webHidden/>
               </w:rPr>
-              <w:instrText xml:space="preserve"> PAGEREF _Toc441475080 \h </w:instrText>
+              <w:instrText xml:space="preserve"> PAGEREF _Toc441517276 \h </w:instrText>
             </w:r>
             <w:r>
               <w:rPr>
@@ -1233,7 +1233,7 @@
                 <w:noProof/>
                 <w:webHidden/>
               </w:rPr>
-              <w:t>4</w:t>
+              <w:t>5</w:t>
             </w:r>
             <w:r>
               <w:rPr>
@@ -1256,7 +1256,7 @@
               <w:sz w:val="22"/>
             </w:rPr>
           </w:pPr>
-          <w:hyperlink w:anchor="_Toc441475081" w:history="1">
+          <w:hyperlink w:anchor="_Toc441517277" w:history="1">
             <w:r>
               <w:rPr>
                 <w:rStyle w:val="Collegamentoipertestuale"/>
@@ -1283,7 +1283,7 @@
                 <w:noProof/>
                 <w:webHidden/>
               </w:rPr>
-              <w:instrText xml:space="preserve"> PAGEREF _Toc441475081 \h </w:instrText>
+              <w:instrText xml:space="preserve"> PAGEREF _Toc441517277 \h </w:instrText>
             </w:r>
             <w:r>
               <w:rPr>
@@ -1303,7 +1303,7 @@
                 <w:noProof/>
                 <w:webHidden/>
               </w:rPr>
-              <w:t>4</w:t>
+              <w:t>5</w:t>
             </w:r>
             <w:r>
               <w:rPr>
@@ -1326,7 +1326,7 @@
               <w:sz w:val="22"/>
             </w:rPr>
           </w:pPr>
-          <w:hyperlink w:anchor="_Toc441475082" w:history="1">
+          <w:hyperlink w:anchor="_Toc441517278" w:history="1">
             <w:r>
               <w:rPr>
                 <w:rStyle w:val="Collegamentoipertestuale"/>
@@ -1353,7 +1353,7 @@
                 <w:noProof/>
                 <w:webHidden/>
               </w:rPr>
-              <w:instrText xml:space="preserve"> PAGEREF _Toc441475082 \h </w:instrText>
+              <w:instrText xml:space="preserve"> PAGEREF _Toc441517278 \h </w:instrText>
             </w:r>
             <w:r>
               <w:rPr>
@@ -1373,7 +1373,7 @@
                 <w:noProof/>
                 <w:webHidden/>
               </w:rPr>
-              <w:t>4</w:t>
+              <w:t>5</w:t>
             </w:r>
             <w:r>
               <w:rPr>
@@ -1396,7 +1396,7 @@
               <w:sz w:val="22"/>
             </w:rPr>
           </w:pPr>
-          <w:hyperlink w:anchor="_Toc441475083" w:history="1">
+          <w:hyperlink w:anchor="_Toc441517279" w:history="1">
             <w:r>
               <w:rPr>
                 <w:rStyle w:val="Collegamentoipertestuale"/>
@@ -1423,7 +1423,7 @@
                 <w:noProof/>
                 <w:webHidden/>
               </w:rPr>
-              <w:instrText xml:space="preserve"> PAGEREF _Toc441475083 \h </w:instrText>
+              <w:instrText xml:space="preserve"> PAGEREF _Toc441517279 \h </w:instrText>
             </w:r>
             <w:r>
               <w:rPr>
@@ -1443,7 +1443,7 @@
                 <w:noProof/>
                 <w:webHidden/>
               </w:rPr>
-              <w:t>4</w:t>
+              <w:t>5</w:t>
             </w:r>
             <w:r>
               <w:rPr>
@@ -1466,7 +1466,7 @@
               <w:sz w:val="22"/>
             </w:rPr>
           </w:pPr>
-          <w:hyperlink w:anchor="_Toc441475084" w:history="1">
+          <w:hyperlink w:anchor="_Toc441517280" w:history="1">
             <w:r>
               <w:rPr>
                 <w:rStyle w:val="Collegamentoipertestuale"/>
@@ -1493,7 +1493,7 @@
                 <w:noProof/>
                 <w:webHidden/>
               </w:rPr>
-              <w:instrText xml:space="preserve"> PAGEREF _Toc441475084 \h </w:instrText>
+              <w:instrText xml:space="preserve"> PAGEREF _Toc441517280 \h </w:instrText>
             </w:r>
             <w:r>
               <w:rPr>
@@ -1513,7 +1513,7 @@
                 <w:noProof/>
                 <w:webHidden/>
               </w:rPr>
-              <w:t>5</w:t>
+              <w:t>6</w:t>
             </w:r>
             <w:r>
               <w:rPr>
@@ -1536,7 +1536,7 @@
               <w:sz w:val="22"/>
             </w:rPr>
           </w:pPr>
-          <w:hyperlink w:anchor="_Toc441475085" w:history="1">
+          <w:hyperlink w:anchor="_Toc441517281" w:history="1">
             <w:r>
               <w:rPr>
                 <w:rStyle w:val="Collegamentoipertestuale"/>
@@ -1563,7 +1563,7 @@
                 <w:noProof/>
                 <w:webHidden/>
               </w:rPr>
-              <w:instrText xml:space="preserve"> PAGEREF _Toc441475085 \h </w:instrText>
+              <w:instrText xml:space="preserve"> PAGEREF _Toc441517281 \h </w:instrText>
             </w:r>
             <w:r>
               <w:rPr>
@@ -1583,7 +1583,7 @@
                 <w:noProof/>
                 <w:webHidden/>
               </w:rPr>
-              <w:t>6</w:t>
+              <w:t>7</w:t>
             </w:r>
             <w:r>
               <w:rPr>
@@ -1606,7 +1606,7 @@
               <w:sz w:val="22"/>
             </w:rPr>
           </w:pPr>
-          <w:hyperlink w:anchor="_Toc441475086" w:history="1">
+          <w:hyperlink w:anchor="_Toc441517282" w:history="1">
             <w:r>
               <w:rPr>
                 <w:rStyle w:val="Collegamentoipertestuale"/>
@@ -1633,7 +1633,7 @@
                 <w:noProof/>
                 <w:webHidden/>
               </w:rPr>
-              <w:instrText xml:space="preserve"> PAGEREF _Toc441475086 \h </w:instrText>
+              <w:instrText xml:space="preserve"> PAGEREF _Toc441517282 \h </w:instrText>
             </w:r>
             <w:r>
               <w:rPr>
@@ -1653,7 +1653,7 @@
                 <w:noProof/>
                 <w:webHidden/>
               </w:rPr>
-              <w:t>6</w:t>
+              <w:t>7</w:t>
             </w:r>
             <w:r>
               <w:rPr>
@@ -1676,7 +1676,7 @@
               <w:sz w:val="22"/>
             </w:rPr>
           </w:pPr>
-          <w:hyperlink w:anchor="_Toc441475087" w:history="1">
+          <w:hyperlink w:anchor="_Toc441517283" w:history="1">
             <w:r>
               <w:rPr>
                 <w:rStyle w:val="Collegamentoipertestuale"/>
@@ -1703,7 +1703,7 @@
                 <w:noProof/>
                 <w:webHidden/>
               </w:rPr>
-              <w:instrText xml:space="preserve"> PAGEREF _Toc441475087 \h </w:instrText>
+              <w:instrText xml:space="preserve"> PAGEREF _Toc441517283 \h </w:instrText>
             </w:r>
             <w:r>
               <w:rPr>
@@ -1723,7 +1723,7 @@
                 <w:noProof/>
                 <w:webHidden/>
               </w:rPr>
-              <w:t>7</w:t>
+              <w:t>8</w:t>
             </w:r>
             <w:r>
               <w:rPr>
@@ -1743,7 +1743,7 @@
               <w:sz w:val="22"/>
             </w:rPr>
           </w:pPr>
-          <w:hyperlink w:anchor="_Toc441475088" w:history="1">
+          <w:hyperlink w:anchor="_Toc441517284" w:history="1">
             <w:r>
               <w:rPr>
                 <w:rStyle w:val="Collegamentoipertestuale"/>
@@ -1773,7 +1773,7 @@
               <w:rPr>
                 <w:webHidden/>
               </w:rPr>
-              <w:instrText xml:space="preserve"> PAGEREF _Toc441475088 \h </w:instrText>
+              <w:instrText xml:space="preserve"> PAGEREF _Toc441517284 \h </w:instrText>
             </w:r>
             <w:r>
               <w:rPr>
@@ -1790,10 +1790,360 @@
               <w:rPr>
                 <w:webHidden/>
               </w:rPr>
-              <w:t>9</w:t>
-            </w:r>
-            <w:r>
-              <w:rPr>
+              <w:t>10</w:t>
+            </w:r>
+            <w:r>
+              <w:rPr>
+                <w:webHidden/>
+              </w:rPr>
+              <w:fldChar w:fldCharType="end"/>
+            </w:r>
+          </w:hyperlink>
+        </w:p>
+        <w:p>
+          <w:pPr>
+            <w:pStyle w:val="Sommario2"/>
+            <w:tabs>
+              <w:tab w:val="right" w:leader="dot" w:pos="9962"/>
+            </w:tabs>
+            <w:rPr>
+              <w:rFonts w:asciiTheme="minorHAnsi" w:eastAsiaTheme="minorEastAsia" w:hAnsiTheme="minorHAnsi"/>
+              <w:noProof/>
+              <w:sz w:val="22"/>
+            </w:rPr>
+          </w:pPr>
+          <w:hyperlink w:anchor="_Toc441517285" w:history="1">
+            <w:r>
+              <w:rPr>
+                <w:rStyle w:val="Collegamentoipertestuale"/>
+                <w:noProof/>
+              </w:rPr>
+              <w:t>3.1 RASD</w:t>
+            </w:r>
+            <w:r>
+              <w:rPr>
+                <w:noProof/>
+                <w:webHidden/>
+              </w:rPr>
+              <w:tab/>
+            </w:r>
+            <w:r>
+              <w:rPr>
+                <w:noProof/>
+                <w:webHidden/>
+              </w:rPr>
+              <w:fldChar w:fldCharType="begin"/>
+            </w:r>
+            <w:r>
+              <w:rPr>
+                <w:noProof/>
+                <w:webHidden/>
+              </w:rPr>
+              <w:instrText xml:space="preserve"> PAGEREF _Toc441517285 \h </w:instrText>
+            </w:r>
+            <w:r>
+              <w:rPr>
+                <w:noProof/>
+                <w:webHidden/>
+              </w:rPr>
+            </w:r>
+            <w:r>
+              <w:rPr>
+                <w:noProof/>
+                <w:webHidden/>
+              </w:rPr>
+              <w:fldChar w:fldCharType="separate"/>
+            </w:r>
+            <w:r>
+              <w:rPr>
+                <w:noProof/>
+                <w:webHidden/>
+              </w:rPr>
+              <w:t>10</w:t>
+            </w:r>
+            <w:r>
+              <w:rPr>
+                <w:noProof/>
+                <w:webHidden/>
+              </w:rPr>
+              <w:fldChar w:fldCharType="end"/>
+            </w:r>
+          </w:hyperlink>
+        </w:p>
+        <w:p>
+          <w:pPr>
+            <w:pStyle w:val="Sommario2"/>
+            <w:tabs>
+              <w:tab w:val="right" w:leader="dot" w:pos="9962"/>
+            </w:tabs>
+            <w:rPr>
+              <w:rFonts w:asciiTheme="minorHAnsi" w:eastAsiaTheme="minorEastAsia" w:hAnsiTheme="minorHAnsi"/>
+              <w:noProof/>
+              <w:sz w:val="22"/>
+            </w:rPr>
+          </w:pPr>
+          <w:hyperlink w:anchor="_Toc441517286" w:history="1">
+            <w:r>
+              <w:rPr>
+                <w:rStyle w:val="Collegamentoipertestuale"/>
+                <w:noProof/>
+              </w:rPr>
+              <w:t>3.2 Design Document</w:t>
+            </w:r>
+            <w:r>
+              <w:rPr>
+                <w:noProof/>
+                <w:webHidden/>
+              </w:rPr>
+              <w:tab/>
+            </w:r>
+            <w:r>
+              <w:rPr>
+                <w:noProof/>
+                <w:webHidden/>
+              </w:rPr>
+              <w:fldChar w:fldCharType="begin"/>
+            </w:r>
+            <w:r>
+              <w:rPr>
+                <w:noProof/>
+                <w:webHidden/>
+              </w:rPr>
+              <w:instrText xml:space="preserve"> PAGEREF _Toc441517286 \h </w:instrText>
+            </w:r>
+            <w:r>
+              <w:rPr>
+                <w:noProof/>
+                <w:webHidden/>
+              </w:rPr>
+            </w:r>
+            <w:r>
+              <w:rPr>
+                <w:noProof/>
+                <w:webHidden/>
+              </w:rPr>
+              <w:fldChar w:fldCharType="separate"/>
+            </w:r>
+            <w:r>
+              <w:rPr>
+                <w:noProof/>
+                <w:webHidden/>
+              </w:rPr>
+              <w:t>12</w:t>
+            </w:r>
+            <w:r>
+              <w:rPr>
+                <w:noProof/>
+                <w:webHidden/>
+              </w:rPr>
+              <w:fldChar w:fldCharType="end"/>
+            </w:r>
+          </w:hyperlink>
+        </w:p>
+        <w:p>
+          <w:pPr>
+            <w:pStyle w:val="Sommario2"/>
+            <w:tabs>
+              <w:tab w:val="right" w:leader="dot" w:pos="9962"/>
+            </w:tabs>
+            <w:rPr>
+              <w:rFonts w:asciiTheme="minorHAnsi" w:eastAsiaTheme="minorEastAsia" w:hAnsiTheme="minorHAnsi"/>
+              <w:noProof/>
+              <w:sz w:val="22"/>
+            </w:rPr>
+          </w:pPr>
+          <w:hyperlink w:anchor="_Toc441517287" w:history="1">
+            <w:r>
+              <w:rPr>
+                <w:rStyle w:val="Collegamentoipertestuale"/>
+                <w:noProof/>
+              </w:rPr>
+              <w:t>3.3 Code Inspection</w:t>
+            </w:r>
+            <w:r>
+              <w:rPr>
+                <w:noProof/>
+                <w:webHidden/>
+              </w:rPr>
+              <w:tab/>
+            </w:r>
+            <w:r>
+              <w:rPr>
+                <w:noProof/>
+                <w:webHidden/>
+              </w:rPr>
+              <w:fldChar w:fldCharType="begin"/>
+            </w:r>
+            <w:r>
+              <w:rPr>
+                <w:noProof/>
+                <w:webHidden/>
+              </w:rPr>
+              <w:instrText xml:space="preserve"> PAGEREF _Toc441517287 \h </w:instrText>
+            </w:r>
+            <w:r>
+              <w:rPr>
+                <w:noProof/>
+                <w:webHidden/>
+              </w:rPr>
+            </w:r>
+            <w:r>
+              <w:rPr>
+                <w:noProof/>
+                <w:webHidden/>
+              </w:rPr>
+              <w:fldChar w:fldCharType="separate"/>
+            </w:r>
+            <w:r>
+              <w:rPr>
+                <w:noProof/>
+                <w:webHidden/>
+              </w:rPr>
+              <w:t>13</w:t>
+            </w:r>
+            <w:r>
+              <w:rPr>
+                <w:noProof/>
+                <w:webHidden/>
+              </w:rPr>
+              <w:fldChar w:fldCharType="end"/>
+            </w:r>
+          </w:hyperlink>
+        </w:p>
+        <w:p>
+          <w:pPr>
+            <w:pStyle w:val="Sommario2"/>
+            <w:tabs>
+              <w:tab w:val="right" w:leader="dot" w:pos="9962"/>
+            </w:tabs>
+            <w:rPr>
+              <w:rFonts w:asciiTheme="minorHAnsi" w:eastAsiaTheme="minorEastAsia" w:hAnsiTheme="minorHAnsi"/>
+              <w:noProof/>
+              <w:sz w:val="22"/>
+            </w:rPr>
+          </w:pPr>
+          <w:hyperlink w:anchor="_Toc441517288" w:history="1">
+            <w:r>
+              <w:rPr>
+                <w:rStyle w:val="Collegamentoipertestuale"/>
+                <w:noProof/>
+              </w:rPr>
+              <w:t>3.4 Integration Test Plan</w:t>
+            </w:r>
+            <w:r>
+              <w:rPr>
+                <w:noProof/>
+                <w:webHidden/>
+              </w:rPr>
+              <w:tab/>
+            </w:r>
+            <w:r>
+              <w:rPr>
+                <w:noProof/>
+                <w:webHidden/>
+              </w:rPr>
+              <w:fldChar w:fldCharType="begin"/>
+            </w:r>
+            <w:r>
+              <w:rPr>
+                <w:noProof/>
+                <w:webHidden/>
+              </w:rPr>
+              <w:instrText xml:space="preserve"> PAGEREF _Toc441517288 \h </w:instrText>
+            </w:r>
+            <w:r>
+              <w:rPr>
+                <w:noProof/>
+                <w:webHidden/>
+              </w:rPr>
+            </w:r>
+            <w:r>
+              <w:rPr>
+                <w:noProof/>
+                <w:webHidden/>
+              </w:rPr>
+              <w:fldChar w:fldCharType="separate"/>
+            </w:r>
+            <w:r>
+              <w:rPr>
+                <w:noProof/>
+                <w:webHidden/>
+              </w:rPr>
+              <w:t>14</w:t>
+            </w:r>
+            <w:r>
+              <w:rPr>
+                <w:noProof/>
+                <w:webHidden/>
+              </w:rPr>
+              <w:fldChar w:fldCharType="end"/>
+            </w:r>
+          </w:hyperlink>
+        </w:p>
+        <w:p>
+          <w:pPr>
+            <w:pStyle w:val="Sommario2"/>
+            <w:tabs>
+              <w:tab w:val="right" w:leader="dot" w:pos="9962"/>
+            </w:tabs>
+            <w:rPr>
+              <w:rFonts w:asciiTheme="minorHAnsi" w:eastAsiaTheme="minorEastAsia" w:hAnsiTheme="minorHAnsi"/>
+              <w:noProof/>
+              <w:sz w:val="22"/>
+            </w:rPr>
+          </w:pPr>
+          <w:hyperlink w:anchor="_Toc441517289" w:history="1">
+            <w:r>
+              <w:rPr>
+                <w:rStyle w:val="Collegamentoipertestuale"/>
+                <w:noProof/>
+              </w:rPr>
+              <w:t>3.5 Project Plan</w:t>
+            </w:r>
+            <w:r>
+              <w:rPr>
+                <w:noProof/>
+                <w:webHidden/>
+              </w:rPr>
+              <w:tab/>
+            </w:r>
+            <w:r>
+              <w:rPr>
+                <w:noProof/>
+                <w:webHidden/>
+              </w:rPr>
+              <w:fldChar w:fldCharType="begin"/>
+            </w:r>
+            <w:r>
+              <w:rPr>
+                <w:noProof/>
+                <w:webHidden/>
+              </w:rPr>
+              <w:instrText xml:space="preserve"> PAGEREF _Toc441517289 \h </w:instrText>
+            </w:r>
+            <w:r>
+              <w:rPr>
+                <w:noProof/>
+                <w:webHidden/>
+              </w:rPr>
+            </w:r>
+            <w:r>
+              <w:rPr>
+                <w:noProof/>
+                <w:webHidden/>
+              </w:rPr>
+              <w:fldChar w:fldCharType="separate"/>
+            </w:r>
+            <w:r>
+              <w:rPr>
+                <w:noProof/>
+                <w:webHidden/>
+              </w:rPr>
+              <w:t>15</w:t>
+            </w:r>
+            <w:r>
+              <w:rPr>
+                <w:noProof/>
                 <w:webHidden/>
               </w:rPr>
               <w:fldChar w:fldCharType="end"/>
@@ -1809,7 +2159,7 @@
               <w:sz w:val="22"/>
             </w:rPr>
           </w:pPr>
-          <w:hyperlink w:anchor="_Toc441475089" w:history="1">
+          <w:hyperlink w:anchor="_Toc441517290" w:history="1">
             <w:r>
               <w:rPr>
                 <w:rStyle w:val="Collegamentoipertestuale"/>
@@ -1839,7 +2189,7 @@
               <w:rPr>
                 <w:webHidden/>
               </w:rPr>
-              <w:instrText xml:space="preserve"> PAGEREF _Toc441475089 \h </w:instrText>
+              <w:instrText xml:space="preserve"> PAGEREF _Toc441517290 \h </w:instrText>
             </w:r>
             <w:r>
               <w:rPr>
@@ -1856,10 +2206,360 @@
               <w:rPr>
                 <w:webHidden/>
               </w:rPr>
-              <w:t>10</w:t>
-            </w:r>
-            <w:r>
-              <w:rPr>
+              <w:t>16</w:t>
+            </w:r>
+            <w:r>
+              <w:rPr>
+                <w:webHidden/>
+              </w:rPr>
+              <w:fldChar w:fldCharType="end"/>
+            </w:r>
+          </w:hyperlink>
+        </w:p>
+        <w:p>
+          <w:pPr>
+            <w:pStyle w:val="Sommario2"/>
+            <w:tabs>
+              <w:tab w:val="right" w:leader="dot" w:pos="9962"/>
+            </w:tabs>
+            <w:rPr>
+              <w:rFonts w:asciiTheme="minorHAnsi" w:eastAsiaTheme="minorEastAsia" w:hAnsiTheme="minorHAnsi"/>
+              <w:noProof/>
+              <w:sz w:val="22"/>
+            </w:rPr>
+          </w:pPr>
+          <w:hyperlink w:anchor="_Toc441517291" w:history="1">
+            <w:r>
+              <w:rPr>
+                <w:rStyle w:val="Collegamentoipertestuale"/>
+                <w:noProof/>
+              </w:rPr>
+              <w:t>4.1 RASD</w:t>
+            </w:r>
+            <w:r>
+              <w:rPr>
+                <w:noProof/>
+                <w:webHidden/>
+              </w:rPr>
+              <w:tab/>
+            </w:r>
+            <w:r>
+              <w:rPr>
+                <w:noProof/>
+                <w:webHidden/>
+              </w:rPr>
+              <w:fldChar w:fldCharType="begin"/>
+            </w:r>
+            <w:r>
+              <w:rPr>
+                <w:noProof/>
+                <w:webHidden/>
+              </w:rPr>
+              <w:instrText xml:space="preserve"> PAGEREF _Toc441517291 \h </w:instrText>
+            </w:r>
+            <w:r>
+              <w:rPr>
+                <w:noProof/>
+                <w:webHidden/>
+              </w:rPr>
+            </w:r>
+            <w:r>
+              <w:rPr>
+                <w:noProof/>
+                <w:webHidden/>
+              </w:rPr>
+              <w:fldChar w:fldCharType="separate"/>
+            </w:r>
+            <w:r>
+              <w:rPr>
+                <w:noProof/>
+                <w:webHidden/>
+              </w:rPr>
+              <w:t>16</w:t>
+            </w:r>
+            <w:r>
+              <w:rPr>
+                <w:noProof/>
+                <w:webHidden/>
+              </w:rPr>
+              <w:fldChar w:fldCharType="end"/>
+            </w:r>
+          </w:hyperlink>
+        </w:p>
+        <w:p>
+          <w:pPr>
+            <w:pStyle w:val="Sommario2"/>
+            <w:tabs>
+              <w:tab w:val="right" w:leader="dot" w:pos="9962"/>
+            </w:tabs>
+            <w:rPr>
+              <w:rFonts w:asciiTheme="minorHAnsi" w:eastAsiaTheme="minorEastAsia" w:hAnsiTheme="minorHAnsi"/>
+              <w:noProof/>
+              <w:sz w:val="22"/>
+            </w:rPr>
+          </w:pPr>
+          <w:hyperlink w:anchor="_Toc441517292" w:history="1">
+            <w:r>
+              <w:rPr>
+                <w:rStyle w:val="Collegamentoipertestuale"/>
+                <w:noProof/>
+              </w:rPr>
+              <w:t>4.2 Design Document</w:t>
+            </w:r>
+            <w:r>
+              <w:rPr>
+                <w:noProof/>
+                <w:webHidden/>
+              </w:rPr>
+              <w:tab/>
+            </w:r>
+            <w:r>
+              <w:rPr>
+                <w:noProof/>
+                <w:webHidden/>
+              </w:rPr>
+              <w:fldChar w:fldCharType="begin"/>
+            </w:r>
+            <w:r>
+              <w:rPr>
+                <w:noProof/>
+                <w:webHidden/>
+              </w:rPr>
+              <w:instrText xml:space="preserve"> PAGEREF _Toc441517292 \h </w:instrText>
+            </w:r>
+            <w:r>
+              <w:rPr>
+                <w:noProof/>
+                <w:webHidden/>
+              </w:rPr>
+            </w:r>
+            <w:r>
+              <w:rPr>
+                <w:noProof/>
+                <w:webHidden/>
+              </w:rPr>
+              <w:fldChar w:fldCharType="separate"/>
+            </w:r>
+            <w:r>
+              <w:rPr>
+                <w:noProof/>
+                <w:webHidden/>
+              </w:rPr>
+              <w:t>16</w:t>
+            </w:r>
+            <w:r>
+              <w:rPr>
+                <w:noProof/>
+                <w:webHidden/>
+              </w:rPr>
+              <w:fldChar w:fldCharType="end"/>
+            </w:r>
+          </w:hyperlink>
+        </w:p>
+        <w:p>
+          <w:pPr>
+            <w:pStyle w:val="Sommario2"/>
+            <w:tabs>
+              <w:tab w:val="right" w:leader="dot" w:pos="9962"/>
+            </w:tabs>
+            <w:rPr>
+              <w:rFonts w:asciiTheme="minorHAnsi" w:eastAsiaTheme="minorEastAsia" w:hAnsiTheme="minorHAnsi"/>
+              <w:noProof/>
+              <w:sz w:val="22"/>
+            </w:rPr>
+          </w:pPr>
+          <w:hyperlink w:anchor="_Toc441517293" w:history="1">
+            <w:r>
+              <w:rPr>
+                <w:rStyle w:val="Collegamentoipertestuale"/>
+                <w:noProof/>
+              </w:rPr>
+              <w:t>4.3 Code Inspection</w:t>
+            </w:r>
+            <w:r>
+              <w:rPr>
+                <w:noProof/>
+                <w:webHidden/>
+              </w:rPr>
+              <w:tab/>
+            </w:r>
+            <w:r>
+              <w:rPr>
+                <w:noProof/>
+                <w:webHidden/>
+              </w:rPr>
+              <w:fldChar w:fldCharType="begin"/>
+            </w:r>
+            <w:r>
+              <w:rPr>
+                <w:noProof/>
+                <w:webHidden/>
+              </w:rPr>
+              <w:instrText xml:space="preserve"> PAGEREF _Toc441517293 \h </w:instrText>
+            </w:r>
+            <w:r>
+              <w:rPr>
+                <w:noProof/>
+                <w:webHidden/>
+              </w:rPr>
+            </w:r>
+            <w:r>
+              <w:rPr>
+                <w:noProof/>
+                <w:webHidden/>
+              </w:rPr>
+              <w:fldChar w:fldCharType="separate"/>
+            </w:r>
+            <w:r>
+              <w:rPr>
+                <w:noProof/>
+                <w:webHidden/>
+              </w:rPr>
+              <w:t>17</w:t>
+            </w:r>
+            <w:r>
+              <w:rPr>
+                <w:noProof/>
+                <w:webHidden/>
+              </w:rPr>
+              <w:fldChar w:fldCharType="end"/>
+            </w:r>
+          </w:hyperlink>
+        </w:p>
+        <w:p>
+          <w:pPr>
+            <w:pStyle w:val="Sommario2"/>
+            <w:tabs>
+              <w:tab w:val="right" w:leader="dot" w:pos="9962"/>
+            </w:tabs>
+            <w:rPr>
+              <w:rFonts w:asciiTheme="minorHAnsi" w:eastAsiaTheme="minorEastAsia" w:hAnsiTheme="minorHAnsi"/>
+              <w:noProof/>
+              <w:sz w:val="22"/>
+            </w:rPr>
+          </w:pPr>
+          <w:hyperlink w:anchor="_Toc441517294" w:history="1">
+            <w:r>
+              <w:rPr>
+                <w:rStyle w:val="Collegamentoipertestuale"/>
+                <w:noProof/>
+              </w:rPr>
+              <w:t>4.4 Integration Test Plan</w:t>
+            </w:r>
+            <w:r>
+              <w:rPr>
+                <w:noProof/>
+                <w:webHidden/>
+              </w:rPr>
+              <w:tab/>
+            </w:r>
+            <w:r>
+              <w:rPr>
+                <w:noProof/>
+                <w:webHidden/>
+              </w:rPr>
+              <w:fldChar w:fldCharType="begin"/>
+            </w:r>
+            <w:r>
+              <w:rPr>
+                <w:noProof/>
+                <w:webHidden/>
+              </w:rPr>
+              <w:instrText xml:space="preserve"> PAGEREF _Toc441517294 \h </w:instrText>
+            </w:r>
+            <w:r>
+              <w:rPr>
+                <w:noProof/>
+                <w:webHidden/>
+              </w:rPr>
+            </w:r>
+            <w:r>
+              <w:rPr>
+                <w:noProof/>
+                <w:webHidden/>
+              </w:rPr>
+              <w:fldChar w:fldCharType="separate"/>
+            </w:r>
+            <w:r>
+              <w:rPr>
+                <w:noProof/>
+                <w:webHidden/>
+              </w:rPr>
+              <w:t>17</w:t>
+            </w:r>
+            <w:r>
+              <w:rPr>
+                <w:noProof/>
+                <w:webHidden/>
+              </w:rPr>
+              <w:fldChar w:fldCharType="end"/>
+            </w:r>
+          </w:hyperlink>
+        </w:p>
+        <w:p>
+          <w:pPr>
+            <w:pStyle w:val="Sommario2"/>
+            <w:tabs>
+              <w:tab w:val="right" w:leader="dot" w:pos="9962"/>
+            </w:tabs>
+            <w:rPr>
+              <w:rFonts w:asciiTheme="minorHAnsi" w:eastAsiaTheme="minorEastAsia" w:hAnsiTheme="minorHAnsi"/>
+              <w:noProof/>
+              <w:sz w:val="22"/>
+            </w:rPr>
+          </w:pPr>
+          <w:hyperlink w:anchor="_Toc441517295" w:history="1">
+            <w:r>
+              <w:rPr>
+                <w:rStyle w:val="Collegamentoipertestuale"/>
+                <w:noProof/>
+              </w:rPr>
+              <w:t>4.5 Project Plan</w:t>
+            </w:r>
+            <w:r>
+              <w:rPr>
+                <w:noProof/>
+                <w:webHidden/>
+              </w:rPr>
+              <w:tab/>
+            </w:r>
+            <w:r>
+              <w:rPr>
+                <w:noProof/>
+                <w:webHidden/>
+              </w:rPr>
+              <w:fldChar w:fldCharType="begin"/>
+            </w:r>
+            <w:r>
+              <w:rPr>
+                <w:noProof/>
+                <w:webHidden/>
+              </w:rPr>
+              <w:instrText xml:space="preserve"> PAGEREF _Toc441517295 \h </w:instrText>
+            </w:r>
+            <w:r>
+              <w:rPr>
+                <w:noProof/>
+                <w:webHidden/>
+              </w:rPr>
+            </w:r>
+            <w:r>
+              <w:rPr>
+                <w:noProof/>
+                <w:webHidden/>
+              </w:rPr>
+              <w:fldChar w:fldCharType="separate"/>
+            </w:r>
+            <w:r>
+              <w:rPr>
+                <w:noProof/>
+                <w:webHidden/>
+              </w:rPr>
+              <w:t>18</w:t>
+            </w:r>
+            <w:r>
+              <w:rPr>
+                <w:noProof/>
                 <w:webHidden/>
               </w:rPr>
               <w:fldChar w:fldCharType="end"/>
@@ -1875,7 +2575,7 @@
               <w:sz w:val="22"/>
             </w:rPr>
           </w:pPr>
-          <w:hyperlink w:anchor="_Toc441475090" w:history="1">
+          <w:hyperlink w:anchor="_Toc441517296" w:history="1">
             <w:r>
               <w:rPr>
                 <w:rStyle w:val="Collegamentoipertestuale"/>
@@ -1905,7 +2605,7 @@
               <w:rPr>
                 <w:webHidden/>
               </w:rPr>
-              <w:instrText xml:space="preserve"> PAGEREF _Toc441475090 \h </w:instrText>
+              <w:instrText xml:space="preserve"> PAGEREF _Toc441517296 \h </w:instrText>
             </w:r>
             <w:r>
               <w:rPr>
@@ -1922,7 +2622,7 @@
               <w:rPr>
                 <w:webHidden/>
               </w:rPr>
-              <w:t>11</w:t>
+              <w:t>19</w:t>
             </w:r>
             <w:r>
               <w:rPr>
@@ -1941,6 +2641,7 @@
               <w:b/>
               <w:bCs/>
             </w:rPr>
+            <w:lastRenderedPageBreak/>
             <w:fldChar w:fldCharType="end"/>
           </w:r>
         </w:p>
@@ -1949,26 +2650,32 @@
     <w:p>
       <w:pPr>
         <w:pStyle w:val="Titolo1"/>
-      </w:pPr>
+        <w:numPr>
+          <w:ilvl w:val="0"/>
+          <w:numId w:val="0"/>
+        </w:numPr>
+      </w:pPr>
+      <w:bookmarkStart w:id="0" w:name="_GoBack"/>
+      <w:bookmarkEnd w:id="0"/>
       <w:r>
         <w:br w:type="page"/>
       </w:r>
-      <w:bookmarkStart w:id="0" w:name="_Toc441475072"/>
+      <w:bookmarkStart w:id="1" w:name="_Toc441517268"/>
       <w:r>
         <w:lastRenderedPageBreak/>
         <w:t>Introduction</w:t>
       </w:r>
-      <w:bookmarkEnd w:id="0"/>
+      <w:bookmarkEnd w:id="1"/>
     </w:p>
     <w:p>
       <w:pPr>
         <w:pStyle w:val="Titolo2"/>
       </w:pPr>
-      <w:bookmarkStart w:id="1" w:name="_Toc441475073"/>
+      <w:bookmarkStart w:id="2" w:name="_Toc441517269"/>
       <w:r>
         <w:t>Revision history</w:t>
       </w:r>
-      <w:bookmarkEnd w:id="1"/>
+      <w:bookmarkEnd w:id="2"/>
     </w:p>
     <w:p>
       <w:pPr>
@@ -1982,11 +2689,11 @@
       <w:pPr>
         <w:pStyle w:val="Titolo2"/>
       </w:pPr>
-      <w:bookmarkStart w:id="2" w:name="_Toc441475074"/>
+      <w:bookmarkStart w:id="3" w:name="_Toc441517270"/>
       <w:r>
         <w:t>Document Introduction</w:t>
       </w:r>
-      <w:bookmarkEnd w:id="2"/>
+      <w:bookmarkEnd w:id="3"/>
     </w:p>
     <w:p>
       <w:r>
@@ -2040,11 +2747,11 @@
       <w:pPr>
         <w:pStyle w:val="Titolo2"/>
       </w:pPr>
-      <w:bookmarkStart w:id="3" w:name="_Toc441475075"/>
+      <w:bookmarkStart w:id="4" w:name="_Toc441517271"/>
       <w:r>
         <w:t>List of definitions and abbreviations</w:t>
       </w:r>
-      <w:bookmarkEnd w:id="3"/>
+      <w:bookmarkEnd w:id="4"/>
     </w:p>
     <w:p>
       <w:pPr>
@@ -2062,23 +2769,23 @@
       <w:pPr>
         <w:pStyle w:val="Titolo2"/>
       </w:pPr>
-      <w:bookmarkStart w:id="4" w:name="_Toc441475076"/>
+      <w:bookmarkStart w:id="5" w:name="_Toc441517272"/>
       <w:r>
         <w:t>List of references</w:t>
       </w:r>
-      <w:bookmarkEnd w:id="4"/>
+      <w:bookmarkEnd w:id="5"/>
     </w:p>
     <w:p>
       <w:pPr>
         <w:pStyle w:val="Titolo3"/>
       </w:pPr>
-      <w:bookmarkStart w:id="5" w:name="_Toc440545559"/>
-      <w:bookmarkStart w:id="6" w:name="_Toc441475077"/>
+      <w:bookmarkStart w:id="6" w:name="_Toc440545559"/>
+      <w:bookmarkStart w:id="7" w:name="_Toc441517273"/>
       <w:r>
         <w:t>MyTaxiService’s Documents</w:t>
       </w:r>
-      <w:bookmarkEnd w:id="5"/>
       <w:bookmarkEnd w:id="6"/>
+      <w:bookmarkEnd w:id="7"/>
     </w:p>
     <w:p>
       <w:pPr>
@@ -2120,11 +2827,11 @@
       <w:pPr>
         <w:pStyle w:val="Titolo3"/>
       </w:pPr>
-      <w:bookmarkStart w:id="7" w:name="_Toc441475078"/>
+      <w:bookmarkStart w:id="8" w:name="_Toc441517274"/>
       <w:r>
         <w:t>Other references</w:t>
       </w:r>
-      <w:bookmarkEnd w:id="7"/>
+      <w:bookmarkEnd w:id="8"/>
     </w:p>
     <w:p>
       <w:pPr>
@@ -2215,22 +2922,22 @@
       <w:pPr>
         <w:pStyle w:val="Titolo1"/>
       </w:pPr>
-      <w:bookmarkStart w:id="8" w:name="_Toc441475079"/>
+      <w:bookmarkStart w:id="9" w:name="_Toc441517275"/>
       <w:r>
         <w:lastRenderedPageBreak/>
         <w:t>Cost estimation</w:t>
       </w:r>
-      <w:bookmarkEnd w:id="8"/>
+      <w:bookmarkEnd w:id="9"/>
     </w:p>
     <w:p>
       <w:pPr>
         <w:pStyle w:val="Titolo2"/>
       </w:pPr>
-      <w:bookmarkStart w:id="9" w:name="_Toc441475080"/>
+      <w:bookmarkStart w:id="10" w:name="_Toc441517276"/>
       <w:r>
         <w:t>Functions points</w:t>
       </w:r>
-      <w:bookmarkEnd w:id="9"/>
+      <w:bookmarkEnd w:id="10"/>
     </w:p>
     <w:p>
       <w:pPr>
@@ -2252,11 +2959,11 @@
       <w:pPr>
         <w:pStyle w:val="Titolo3"/>
       </w:pPr>
-      <w:bookmarkStart w:id="10" w:name="_Toc441475081"/>
+      <w:bookmarkStart w:id="11" w:name="_Toc441517277"/>
       <w:r>
         <w:t>Internal logical files</w:t>
       </w:r>
-      <w:bookmarkEnd w:id="10"/>
+      <w:bookmarkEnd w:id="11"/>
     </w:p>
     <w:p>
       <w:pPr>
@@ -2483,14 +3190,14 @@
           <w:rFonts w:eastAsiaTheme="minorEastAsia"/>
         </w:rPr>
       </w:pPr>
-      <w:bookmarkStart w:id="11" w:name="_Toc441475082"/>
+      <w:bookmarkStart w:id="12" w:name="_Toc441517278"/>
       <w:r>
         <w:rPr>
           <w:rFonts w:eastAsiaTheme="minorEastAsia"/>
         </w:rPr>
         <w:t>External interface files</w:t>
       </w:r>
-      <w:bookmarkEnd w:id="11"/>
+      <w:bookmarkEnd w:id="12"/>
     </w:p>
     <w:p>
       <w:pPr>
@@ -2602,11 +3309,11 @@
       <w:pPr>
         <w:pStyle w:val="Titolo3"/>
       </w:pPr>
-      <w:bookmarkStart w:id="12" w:name="_Toc441475083"/>
+      <w:bookmarkStart w:id="13" w:name="_Toc441517279"/>
       <w:r>
         <w:t>External inputs</w:t>
       </w:r>
-      <w:bookmarkEnd w:id="12"/>
+      <w:bookmarkEnd w:id="13"/>
     </w:p>
     <w:p>
       <w:pPr>
@@ -3031,11 +3738,11 @@
       <w:pPr>
         <w:pStyle w:val="Titolo3"/>
       </w:pPr>
-      <w:bookmarkStart w:id="13" w:name="_Toc441475084"/>
+      <w:bookmarkStart w:id="14" w:name="_Toc441517280"/>
       <w:r>
         <w:t>External Outputs</w:t>
       </w:r>
-      <w:bookmarkEnd w:id="13"/>
+      <w:bookmarkEnd w:id="14"/>
     </w:p>
     <w:p>
       <w:pPr>
@@ -3212,12 +3919,12 @@
       <w:pPr>
         <w:pStyle w:val="Titolo3"/>
       </w:pPr>
-      <w:bookmarkStart w:id="14" w:name="_Toc441475085"/>
+      <w:bookmarkStart w:id="15" w:name="_Toc441517281"/>
       <w:r>
         <w:lastRenderedPageBreak/>
         <w:t>External inquiries</w:t>
       </w:r>
-      <w:bookmarkEnd w:id="14"/>
+      <w:bookmarkEnd w:id="15"/>
     </w:p>
     <w:p>
       <w:pPr>
@@ -3387,14 +4094,14 @@
           <w:rFonts w:eastAsiaTheme="minorEastAsia"/>
         </w:rPr>
       </w:pPr>
-      <w:bookmarkStart w:id="15" w:name="_Toc441475086"/>
+      <w:bookmarkStart w:id="16" w:name="_Toc441517282"/>
       <w:r>
         <w:rPr>
           <w:rFonts w:eastAsiaTheme="minorEastAsia"/>
         </w:rPr>
         <w:t>Total number of function points</w:t>
       </w:r>
-      <w:bookmarkEnd w:id="15"/>
+      <w:bookmarkEnd w:id="16"/>
     </w:p>
     <w:p>
       <w:pPr>
@@ -3484,12 +4191,12 @@
       <w:pPr>
         <w:pStyle w:val="Titolo2"/>
       </w:pPr>
-      <w:bookmarkStart w:id="16" w:name="_Toc441475087"/>
+      <w:bookmarkStart w:id="17" w:name="_Toc441517283"/>
       <w:r>
         <w:lastRenderedPageBreak/>
         <w:t>COCOMO</w:t>
       </w:r>
-      <w:bookmarkEnd w:id="16"/>
+      <w:bookmarkEnd w:id="17"/>
     </w:p>
     <w:p>
       <w:pPr>
@@ -6283,48 +6990,144 @@
       <w:pPr>
         <w:pStyle w:val="Titolo1"/>
       </w:pPr>
-      <w:bookmarkStart w:id="17" w:name="_Toc441475088"/>
+      <w:bookmarkStart w:id="18" w:name="_Toc441517284"/>
       <w:r>
         <w:lastRenderedPageBreak/>
         <w:t>Task identification</w:t>
       </w:r>
-      <w:bookmarkEnd w:id="17"/>
-    </w:p>
-    <w:p>
-      <w:r>
-        <w:t xml:space="preserve">We identified the main tasks of each assignment of the project. The tasks </w:t>
+      <w:bookmarkEnd w:id="18"/>
+    </w:p>
+    <w:p>
+      <w:r>
+        <w:t xml:space="preserve">In this </w:t>
       </w:r>
       <w:proofErr w:type="gramStart"/>
       <w:r>
-        <w:t>are selected</w:t>
+        <w:t>section</w:t>
       </w:r>
       <w:proofErr w:type="gramEnd"/>
       <w:r>
-        <w:t xml:space="preserve"> with a granularity that nearly corresponds to the sections of each document.</w:t>
-      </w:r>
-    </w:p>
-    <w:p>
-      <w:r>
-        <w:t xml:space="preserve">We used a different color for the tasks that </w:t>
+        <w:t xml:space="preserve"> we</w:t>
+      </w:r>
+      <w:r>
+        <w:t xml:space="preserve"> </w:t>
+      </w:r>
+      <w:r>
+        <w:t>identify</w:t>
+      </w:r>
+      <w:r>
+        <w:t xml:space="preserve"> the main tasks of each assignment </w:t>
+      </w:r>
+      <w:r>
+        <w:t xml:space="preserve">(i.e. of each document to be written) </w:t>
+      </w:r>
+      <w:r>
+        <w:t xml:space="preserve">of the project. </w:t>
+      </w:r>
+      <w:r>
+        <w:t>We have selected the tasks</w:t>
+      </w:r>
+      <w:r>
+        <w:t xml:space="preserve"> with a granularity that </w:t>
+      </w:r>
+      <w:r>
+        <w:t>almost</w:t>
+      </w:r>
+      <w:r>
+        <w:t xml:space="preserve"> corresponds to the sections</w:t>
+      </w:r>
+      <w:r>
+        <w:t xml:space="preserve"> or paragraphs</w:t>
+      </w:r>
+      <w:r>
+        <w:t xml:space="preserve"> of each document.</w:t>
+      </w:r>
+      <w:r>
+        <w:t xml:space="preserve"> </w:t>
+      </w:r>
+    </w:p>
+    <w:p>
+      <w:r>
+        <w:t xml:space="preserve">Furthermore, for certain set of tasks some precedence constraints </w:t>
       </w:r>
       <w:proofErr w:type="gramStart"/>
       <w:r>
-        <w:t>are shared</w:t>
+        <w:t>will be declared</w:t>
       </w:r>
       <w:proofErr w:type="gramEnd"/>
       <w:r>
-        <w:t xml:space="preserve"> among the team members and will be split in the next chapter. </w:t>
-      </w:r>
-      <w:bookmarkStart w:id="18" w:name="_GoBack"/>
-      <w:bookmarkEnd w:id="18"/>
+        <w:t xml:space="preserve">. However, strict constraints will be rare: virtually, every activity can be started and finished in any order, as long as the main points on which it lays </w:t>
+      </w:r>
+      <w:proofErr w:type="gramStart"/>
+      <w:r>
+        <w:t>have been discussed</w:t>
+      </w:r>
+      <w:proofErr w:type="gramEnd"/>
+      <w:r>
+        <w:t xml:space="preserve"> before between the group members. Note that this is also one the main risk of the project, as discussed in section 5.</w:t>
+      </w:r>
+    </w:p>
+    <w:p>
+      <w:r>
+        <w:t>In the diagram, w</w:t>
+      </w:r>
+      <w:r>
+        <w:t xml:space="preserve">e </w:t>
+      </w:r>
+      <w:r>
+        <w:t xml:space="preserve">have </w:t>
+      </w:r>
+      <w:r>
+        <w:t xml:space="preserve">used </w:t>
+      </w:r>
+      <w:r>
+        <w:t xml:space="preserve">a green color to identify the tasks that </w:t>
+      </w:r>
+      <w:proofErr w:type="gramStart"/>
+      <w:r>
+        <w:t>were completed</w:t>
+      </w:r>
+      <w:proofErr w:type="gramEnd"/>
+      <w:r>
+        <w:t xml:space="preserve"> by a single person, while </w:t>
+      </w:r>
+      <w:r>
+        <w:t>different color</w:t>
+      </w:r>
+      <w:r>
+        <w:t>s have been used</w:t>
+      </w:r>
+      <w:r>
+        <w:t xml:space="preserve"> </w:t>
+      </w:r>
+      <w:r>
+        <w:t>for the ones</w:t>
+      </w:r>
+      <w:r>
+        <w:t xml:space="preserve"> shared among the team members</w:t>
+      </w:r>
+      <w:r>
+        <w:t>.</w:t>
+      </w:r>
+      <w:r>
+        <w:t xml:space="preserve"> </w:t>
+      </w:r>
+      <w:r>
+        <w:t>This subdivision will be clear in the section 4.</w:t>
+      </w:r>
+      <w:r>
+        <w:t xml:space="preserve"> </w:t>
+      </w:r>
     </w:p>
     <w:p>
       <w:pPr>
         <w:pStyle w:val="Titolo2"/>
       </w:pPr>
+      <w:bookmarkStart w:id="19" w:name="_Toc441517285"/>
       <w:r>
         <w:t>RASD</w:t>
       </w:r>
+      <w:bookmarkEnd w:id="19"/>
     </w:p>
     <w:p>
       <w:pPr>
@@ -6574,6 +7377,7 @@
         </w:numPr>
       </w:pPr>
       <w:r>
+        <w:lastRenderedPageBreak/>
         <w:t xml:space="preserve">The </w:t>
       </w:r>
       <w:r>
@@ -6592,13 +7396,7 @@
         <w:rPr>
           <w:i/>
         </w:rPr>
-        <w:t>UML diagrams</w:t>
-      </w:r>
-      <w:r>
-        <w:rPr>
-          <w:i/>
-        </w:rPr>
-        <w:t xml:space="preserve"> </w:t>
+        <w:t xml:space="preserve">UML diagrams </w:t>
       </w:r>
       <w:r>
         <w:t>task.</w:t>
@@ -6622,13 +7420,7 @@
         <w:t>Alloy</w:t>
       </w:r>
       <w:r>
-        <w:t xml:space="preserve"> task must begin </w:t>
-      </w:r>
-      <w:r>
-        <w:t>after</w:t>
-      </w:r>
-      <w:r>
-        <w:t xml:space="preserve"> the </w:t>
+        <w:t xml:space="preserve"> task must begin after the </w:t>
       </w:r>
       <w:r>
         <w:t xml:space="preserve">beginning of the </w:t>
@@ -6640,18 +7432,20 @@
         <w:t xml:space="preserve">World and the Machine, Functional Requirements and Assumptions </w:t>
       </w:r>
       <w:r>
-        <w:t>tasks</w:t>
-      </w:r>
-      <w:r>
-        <w:t>.</w:t>
+        <w:t>tasks.</w:t>
       </w:r>
     </w:p>
     <w:p>
       <w:pPr>
         <w:pStyle w:val="Normale2"/>
-      </w:pPr>
-      <w:r>
-        <w:lastRenderedPageBreak/>
+        <w:ind w:left="1080"/>
+      </w:pPr>
+    </w:p>
+    <w:p>
+      <w:pPr>
+        <w:pStyle w:val="Normale2"/>
+      </w:pPr>
+      <w:r>
         <w:pict>
           <v:shapetype id="_x0000_t75" coordsize="21600,21600" o:spt="75" o:preferrelative="t" path="m@4@5l@4@11@9@11@9@5xe" filled="f" stroked="f">
             <v:stroke joinstyle="miter"/>
@@ -6672,7 +7466,7 @@
             <v:path o:extrusionok="f" gradientshapeok="t" o:connecttype="rect"/>
             <o:lock v:ext="edit" aspectratio="t"/>
           </v:shapetype>
-          <v:shape id="_x0000_i1025" type="#_x0000_t75" style="width:497.9pt;height:176.6pt">
+          <v:shape id="_x0000_i1025" type="#_x0000_t75" style="width:498.25pt;height:176.85pt">
             <v:imagedata r:id="rId10" o:title="rasd"/>
           </v:shape>
         </w:pict>
@@ -6695,29 +7489,19 @@
       <w:pPr>
         <w:pStyle w:val="Titolo2"/>
       </w:pPr>
+      <w:bookmarkStart w:id="20" w:name="_Toc441517286"/>
       <w:r>
         <w:lastRenderedPageBreak/>
         <w:t>Design Document</w:t>
       </w:r>
+      <w:bookmarkEnd w:id="20"/>
     </w:p>
     <w:p>
       <w:pPr>
         <w:pStyle w:val="Normale2"/>
       </w:pPr>
       <w:r>
-        <w:t xml:space="preserve">Assignment date: </w:t>
-      </w:r>
-      <w:r>
-        <w:t>12</w:t>
-      </w:r>
-      <w:r>
-        <w:t xml:space="preserve"> </w:t>
-      </w:r>
-      <w:r>
-        <w:t>November</w:t>
-      </w:r>
-      <w:r>
-        <w:t xml:space="preserve"> 2015</w:t>
+        <w:t>Assignment date: 12 November 2015</w:t>
       </w:r>
     </w:p>
     <w:p>
@@ -6725,16 +7509,7 @@
         <w:pStyle w:val="Normale2"/>
       </w:pPr>
       <w:r>
-        <w:t>Deadline: 4</w:t>
-      </w:r>
-      <w:r>
-        <w:t xml:space="preserve"> </w:t>
-      </w:r>
-      <w:r>
-        <w:t>December</w:t>
-      </w:r>
-      <w:r>
-        <w:t xml:space="preserve"> 2015</w:t>
+        <w:t>Deadline: 4 December 2015</w:t>
       </w:r>
     </w:p>
     <w:p>
@@ -6882,13 +7657,7 @@
         <w:t>Interfaces</w:t>
       </w:r>
       <w:r>
-        <w:t xml:space="preserve"> task must begin </w:t>
-      </w:r>
-      <w:r>
-        <w:t>after</w:t>
-      </w:r>
-      <w:r>
-        <w:t xml:space="preserve"> the </w:t>
+        <w:t xml:space="preserve"> task must begin after the </w:t>
       </w:r>
       <w:r>
         <w:t xml:space="preserve">beginning of the </w:t>
@@ -6900,13 +7669,7 @@
         <w:t xml:space="preserve">Component Diagram and Deployment Diagram </w:t>
       </w:r>
       <w:r>
-        <w:t>task</w:t>
-      </w:r>
-      <w:r>
-        <w:t>s</w:t>
-      </w:r>
-      <w:r>
-        <w:t>.</w:t>
+        <w:t>tasks.</w:t>
       </w:r>
     </w:p>
     <w:p>
@@ -6920,7 +7683,7 @@
       </w:pPr>
       <w:r>
         <w:pict>
-          <v:shape id="_x0000_i1026" type="#_x0000_t75" style="width:497.2pt;height:148.75pt">
+          <v:shape id="_x0000_i1026" type="#_x0000_t75" style="width:497.65pt;height:148.6pt">
             <v:imagedata r:id="rId11" o:title="DD"/>
           </v:shape>
         </w:pict>
@@ -6943,29 +7706,19 @@
       <w:pPr>
         <w:pStyle w:val="Titolo2"/>
       </w:pPr>
+      <w:bookmarkStart w:id="21" w:name="_Toc441517287"/>
       <w:r>
         <w:lastRenderedPageBreak/>
         <w:t>Code Inspection</w:t>
       </w:r>
+      <w:bookmarkEnd w:id="21"/>
     </w:p>
     <w:p>
       <w:pPr>
         <w:pStyle w:val="Normale2"/>
       </w:pPr>
       <w:r>
-        <w:t xml:space="preserve">Assignment date: </w:t>
-      </w:r>
-      <w:r>
-        <w:t>9</w:t>
-      </w:r>
-      <w:r>
-        <w:t xml:space="preserve"> </w:t>
-      </w:r>
-      <w:r>
-        <w:t>December</w:t>
-      </w:r>
-      <w:r>
-        <w:t xml:space="preserve"> 2015</w:t>
+        <w:t>Assignment date: 9 December 2015</w:t>
       </w:r>
     </w:p>
     <w:p>
@@ -6973,13 +7726,7 @@
         <w:pStyle w:val="Normale2"/>
       </w:pPr>
       <w:r>
-        <w:t>Deadline: 6</w:t>
-      </w:r>
-      <w:r>
-        <w:t xml:space="preserve"> </w:t>
-      </w:r>
-      <w:r>
-        <w:t>January</w:t>
+        <w:t>Deadline: 6 January</w:t>
       </w:r>
       <w:r>
         <w:t xml:space="preserve"> 2016</w:t>
@@ -7113,7 +7860,7 @@
       </w:pPr>
       <w:r>
         <w:pict>
-          <v:shape id="_x0000_i1027" type="#_x0000_t75" style="width:498.55pt;height:101.9pt">
+          <v:shape id="_x0000_i1027" type="#_x0000_t75" style="width:498.25pt;height:101.95pt">
             <v:imagedata r:id="rId12" o:title="CodeInspection"/>
           </v:shape>
         </w:pict>
@@ -7136,26 +7883,19 @@
       <w:pPr>
         <w:pStyle w:val="Titolo2"/>
       </w:pPr>
+      <w:bookmarkStart w:id="22" w:name="_Toc441517288"/>
       <w:r>
         <w:lastRenderedPageBreak/>
         <w:t>Integration Test Plan</w:t>
       </w:r>
+      <w:bookmarkEnd w:id="22"/>
     </w:p>
     <w:p>
       <w:pPr>
         <w:pStyle w:val="Normale2"/>
       </w:pPr>
       <w:r>
-        <w:t xml:space="preserve">Assignment date: </w:t>
-      </w:r>
-      <w:r>
-        <w:t>7</w:t>
-      </w:r>
-      <w:r>
-        <w:t xml:space="preserve"> </w:t>
-      </w:r>
-      <w:r>
-        <w:t>January</w:t>
+        <w:t>Assignment date: 7 January</w:t>
       </w:r>
       <w:r>
         <w:t xml:space="preserve"> 2016</w:t>
@@ -7166,10 +7906,7 @@
         <w:pStyle w:val="Normale2"/>
       </w:pPr>
       <w:r>
-        <w:t>Deadline: 21</w:t>
-      </w:r>
-      <w:r>
-        <w:t xml:space="preserve"> January</w:t>
+        <w:t>Deadline: 21 January</w:t>
       </w:r>
       <w:r>
         <w:t xml:space="preserve"> 2016</w:t>
@@ -7354,7 +8091,7 @@
       </w:pPr>
       <w:r>
         <w:pict>
-          <v:shape id="_x0000_i1028" type="#_x0000_t75" style="width:417.05pt;height:168.45pt">
+          <v:shape id="_x0000_i1028" type="#_x0000_t75" style="width:417pt;height:168.2pt">
             <v:imagedata r:id="rId13" o:title="Integration test" croptop="1794f" cropright="10730f"/>
           </v:shape>
         </w:pict>
@@ -7377,26 +8114,19 @@
       <w:pPr>
         <w:pStyle w:val="Titolo2"/>
       </w:pPr>
+      <w:bookmarkStart w:id="23" w:name="_Toc441517289"/>
       <w:r>
         <w:lastRenderedPageBreak/>
         <w:t>Project Plan</w:t>
       </w:r>
+      <w:bookmarkEnd w:id="23"/>
     </w:p>
     <w:p>
       <w:pPr>
         <w:pStyle w:val="Normale2"/>
       </w:pPr>
       <w:r>
-        <w:t xml:space="preserve">Assignment date: </w:t>
-      </w:r>
-      <w:r>
-        <w:t>22</w:t>
-      </w:r>
-      <w:r>
-        <w:t xml:space="preserve"> </w:t>
-      </w:r>
-      <w:r>
-        <w:t>January 2016</w:t>
+        <w:t>Assignment date: 22 January 2016</w:t>
       </w:r>
     </w:p>
     <w:p>
@@ -7404,13 +8134,7 @@
         <w:pStyle w:val="Normale2"/>
       </w:pPr>
       <w:r>
-        <w:t>Deadline: 2</w:t>
-      </w:r>
-      <w:r>
-        <w:t xml:space="preserve"> </w:t>
-      </w:r>
-      <w:r>
-        <w:t>February 2016</w:t>
+        <w:t>Deadline: 2 February 2016</w:t>
       </w:r>
     </w:p>
     <w:p>
@@ -7484,7 +8208,7 @@
       </w:pPr>
       <w:r>
         <w:pict>
-          <v:shape id="_x0000_i1029" type="#_x0000_t75" style="width:498.55pt;height:212.6pt">
+          <v:shape id="_x0000_i1029" type="#_x0000_t75" style="width:498.25pt;height:212.55pt">
             <v:imagedata r:id="rId14" o:title="ProjectPlan"/>
           </v:shape>
         </w:pict>
@@ -7497,12 +8221,12 @@
       <w:pPr>
         <w:pStyle w:val="Titolo1"/>
       </w:pPr>
-      <w:bookmarkStart w:id="19" w:name="_Toc441475089"/>
+      <w:bookmarkStart w:id="24" w:name="_Toc441517290"/>
       <w:r>
         <w:lastRenderedPageBreak/>
         <w:t>Resources allocation</w:t>
       </w:r>
-      <w:bookmarkEnd w:id="19"/>
+      <w:bookmarkEnd w:id="24"/>
     </w:p>
     <w:p>
       <w:r>
@@ -7542,21 +8266,18 @@
         <w:t>AP</w:t>
       </w:r>
       <w:r>
-        <w:t xml:space="preserve">: Alessandro </w:t>
-      </w:r>
-      <w:proofErr w:type="spellStart"/>
-      <w:r>
-        <w:t>Pozzi</w:t>
-      </w:r>
-      <w:proofErr w:type="spellEnd"/>
+        <w:t>: Alessandro Pozzi</w:t>
+      </w:r>
     </w:p>
     <w:p>
       <w:pPr>
         <w:pStyle w:val="Titolo2"/>
       </w:pPr>
+      <w:bookmarkStart w:id="25" w:name="_Toc441517291"/>
       <w:r>
         <w:t>RASD</w:t>
       </w:r>
+      <w:bookmarkEnd w:id="25"/>
     </w:p>
     <w:p>
       <w:pPr>
@@ -7564,7 +8285,7 @@
       </w:pPr>
       <w:r>
         <w:pict>
-          <v:shape id="_x0000_i1030" type="#_x0000_t75" style="width:498.55pt;height:225.5pt">
+          <v:shape id="_x0000_i1030" type="#_x0000_t75" style="width:498.25pt;height:225.2pt">
             <v:imagedata r:id="rId15" o:title="rasd_divided"/>
           </v:shape>
         </w:pict>
@@ -7572,11 +8293,18 @@
     </w:p>
     <w:p>
       <w:pPr>
+        <w:pStyle w:val="Normale2"/>
+      </w:pPr>
+    </w:p>
+    <w:p>
+      <w:pPr>
         <w:pStyle w:val="Titolo2"/>
       </w:pPr>
+      <w:bookmarkStart w:id="26" w:name="_Toc441517292"/>
       <w:r>
         <w:t>Design Document</w:t>
       </w:r>
+      <w:bookmarkEnd w:id="26"/>
     </w:p>
     <w:p>
       <w:pPr>
@@ -7584,7 +8312,7 @@
       </w:pPr>
       <w:r>
         <w:pict>
-          <v:shape id="_x0000_i1031" type="#_x0000_t75" style="width:497.2pt;height:220.1pt">
+          <v:shape id="_x0000_i1031" type="#_x0000_t75" style="width:497.1pt;height:220.05pt">
             <v:imagedata r:id="rId16" o:title="DD_divided"/>
           </v:shape>
         </w:pict>
@@ -7594,10 +8322,12 @@
       <w:pPr>
         <w:pStyle w:val="Titolo2"/>
       </w:pPr>
+      <w:bookmarkStart w:id="27" w:name="_Toc441517293"/>
       <w:r>
         <w:lastRenderedPageBreak/>
         <w:t>Code Inspection</w:t>
       </w:r>
+      <w:bookmarkEnd w:id="27"/>
     </w:p>
     <w:p>
       <w:pPr>
@@ -7605,7 +8335,7 @@
       </w:pPr>
       <w:r>
         <w:pict>
-          <v:shape id="_x0000_i1032" type="#_x0000_t75" style="width:497.9pt;height:205.15pt">
+          <v:shape id="_x0000_i1032" type="#_x0000_t75" style="width:498.25pt;height:205.05pt">
             <v:imagedata r:id="rId17" o:title="CodeInsp_divided"/>
           </v:shape>
         </w:pict>
@@ -7613,11 +8343,18 @@
     </w:p>
     <w:p>
       <w:pPr>
+        <w:pStyle w:val="Normale2"/>
+      </w:pPr>
+    </w:p>
+    <w:p>
+      <w:pPr>
         <w:pStyle w:val="Titolo2"/>
       </w:pPr>
+      <w:bookmarkStart w:id="28" w:name="_Toc441517294"/>
       <w:r>
         <w:t>Integration Test Plan</w:t>
       </w:r>
+      <w:bookmarkEnd w:id="28"/>
     </w:p>
     <w:p>
       <w:pPr>
@@ -7625,7 +8362,7 @@
       </w:pPr>
       <w:r>
         <w:pict>
-          <v:shape id="_x0000_i1033" type="#_x0000_t75" style="width:498.55pt;height:313.15pt">
+          <v:shape id="_x0000_i1033" type="#_x0000_t75" style="width:498.25pt;height:312.75pt">
             <v:imagedata r:id="rId18" o:title="Integration_divided"/>
           </v:shape>
         </w:pict>
@@ -7635,10 +8372,12 @@
       <w:pPr>
         <w:pStyle w:val="Titolo2"/>
       </w:pPr>
+      <w:bookmarkStart w:id="29" w:name="_Toc441517295"/>
       <w:r>
         <w:lastRenderedPageBreak/>
         <w:t>Project Plan</w:t>
       </w:r>
+      <w:bookmarkEnd w:id="29"/>
     </w:p>
     <w:p>
       <w:pPr>
@@ -7646,7 +8385,7 @@
       </w:pPr>
       <w:r>
         <w:pict>
-          <v:shape id="_x0000_i1034" type="#_x0000_t75" style="width:497.9pt;height:316.55pt">
+          <v:shape id="_x0000_i1034" type="#_x0000_t75" style="width:497.65pt;height:316.2pt">
             <v:imagedata r:id="rId19" o:title="ProjectPlan_divided"/>
           </v:shape>
         </w:pict>
@@ -7669,12 +8408,12 @@
       <w:pPr>
         <w:pStyle w:val="Titolo1"/>
       </w:pPr>
-      <w:bookmarkStart w:id="20" w:name="_Toc441475090"/>
+      <w:bookmarkStart w:id="30" w:name="_Toc441517296"/>
       <w:r>
         <w:lastRenderedPageBreak/>
         <w:t>Risks of the project</w:t>
       </w:r>
-      <w:bookmarkEnd w:id="20"/>
+      <w:bookmarkEnd w:id="30"/>
     </w:p>
     <w:p>
       <w:r>
@@ -7832,6 +8571,17 @@
       </w:r>
       <w:r>
         <w:t xml:space="preserve"> software.</w:t>
+      </w:r>
+      <w:r>
+        <w:t xml:space="preserve"> Since this project </w:t>
+      </w:r>
+      <w:proofErr w:type="gramStart"/>
+      <w:r>
+        <w:t>is not founded</w:t>
+      </w:r>
+      <w:proofErr w:type="gramEnd"/>
+      <w:r>
+        <w:t>, errors and limitations of such applications have actually caused some inconveniences.</w:t>
       </w:r>
     </w:p>
     <w:p>
@@ -12487,7 +13237,7 @@
 </file>
 
 <file path=customXml/itemProps1.xml><?xml version="1.0" encoding="utf-8"?>
-<ds:datastoreItem xmlns:ds="http://schemas.openxmlformats.org/officeDocument/2006/customXml" ds:itemID="{48C053EE-6E29-4AF5-ABA0-E1DEB7FB7147}">
+<ds:datastoreItem xmlns:ds="http://schemas.openxmlformats.org/officeDocument/2006/customXml" ds:itemID="{D7D72DDE-11AB-4EC0-8066-2FF47B9D07F5}">
   <ds:schemaRefs>
     <ds:schemaRef ds:uri="http://schemas.openxmlformats.org/officeDocument/2006/bibliography"/>
   </ds:schemaRefs>

</xml_diff>

<commit_message>
Project Plan Final version
</commit_message>
<xml_diff>
--- a/OtherStuff/Project Plan.docx
+++ b/OtherStuff/Project Plan.docx
@@ -631,19 +631,12 @@
             </w:rPr>
             <w:fldChar w:fldCharType="separate"/>
           </w:r>
-          <w:hyperlink w:anchor="_Toc441517268" w:history="1">
+          <w:hyperlink w:anchor="_Toc441566584" w:history="1">
             <w:r>
               <w:rPr>
                 <w:rStyle w:val="Collegamentoipertestuale"/>
-                <w:lang w:val="en-GB"/>
-              </w:rPr>
-              <w:t>1.</w:t>
-            </w:r>
-            <w:r>
-              <w:rPr>
-                <w:rStyle w:val="Collegamentoipertestuale"/>
-              </w:rPr>
-              <w:t xml:space="preserve"> Introduction</w:t>
+              </w:rPr>
+              <w:t>Introduction</w:t>
             </w:r>
             <w:r>
               <w:rPr>
@@ -661,7 +654,7 @@
               <w:rPr>
                 <w:webHidden/>
               </w:rPr>
-              <w:instrText xml:space="preserve"> PAGEREF _Toc441517268 \h </w:instrText>
+              <w:instrText xml:space="preserve"> PAGEREF _Toc441566584 \h </w:instrText>
             </w:r>
             <w:r>
               <w:rPr>
@@ -700,7 +693,7 @@
               <w:sz w:val="22"/>
             </w:rPr>
           </w:pPr>
-          <w:hyperlink w:anchor="_Toc441517269" w:history="1">
+          <w:hyperlink w:anchor="_Toc441566585" w:history="1">
             <w:r>
               <w:rPr>
                 <w:rStyle w:val="Collegamentoipertestuale"/>
@@ -727,7 +720,7 @@
                 <w:noProof/>
                 <w:webHidden/>
               </w:rPr>
-              <w:instrText xml:space="preserve"> PAGEREF _Toc441517269 \h </w:instrText>
+              <w:instrText xml:space="preserve"> PAGEREF _Toc441566585 \h </w:instrText>
             </w:r>
             <w:r>
               <w:rPr>
@@ -770,7 +763,7 @@
               <w:sz w:val="22"/>
             </w:rPr>
           </w:pPr>
-          <w:hyperlink w:anchor="_Toc441517270" w:history="1">
+          <w:hyperlink w:anchor="_Toc441566586" w:history="1">
             <w:r>
               <w:rPr>
                 <w:rStyle w:val="Collegamentoipertestuale"/>
@@ -797,7 +790,7 @@
                 <w:noProof/>
                 <w:webHidden/>
               </w:rPr>
-              <w:instrText xml:space="preserve"> PAGEREF _Toc441517270 \h </w:instrText>
+              <w:instrText xml:space="preserve"> PAGEREF _Toc441566586 \h </w:instrText>
             </w:r>
             <w:r>
               <w:rPr>
@@ -840,7 +833,7 @@
               <w:sz w:val="22"/>
             </w:rPr>
           </w:pPr>
-          <w:hyperlink w:anchor="_Toc441517271" w:history="1">
+          <w:hyperlink w:anchor="_Toc441566587" w:history="1">
             <w:r>
               <w:rPr>
                 <w:rStyle w:val="Collegamentoipertestuale"/>
@@ -867,7 +860,7 @@
                 <w:noProof/>
                 <w:webHidden/>
               </w:rPr>
-              <w:instrText xml:space="preserve"> PAGEREF _Toc441517271 \h </w:instrText>
+              <w:instrText xml:space="preserve"> PAGEREF _Toc441566587 \h </w:instrText>
             </w:r>
             <w:r>
               <w:rPr>
@@ -910,7 +903,7 @@
               <w:sz w:val="22"/>
             </w:rPr>
           </w:pPr>
-          <w:hyperlink w:anchor="_Toc441517272" w:history="1">
+          <w:hyperlink w:anchor="_Toc441566588" w:history="1">
             <w:r>
               <w:rPr>
                 <w:rStyle w:val="Collegamentoipertestuale"/>
@@ -937,7 +930,7 @@
                 <w:noProof/>
                 <w:webHidden/>
               </w:rPr>
-              <w:instrText xml:space="preserve"> PAGEREF _Toc441517272 \h </w:instrText>
+              <w:instrText xml:space="preserve"> PAGEREF _Toc441566588 \h </w:instrText>
             </w:r>
             <w:r>
               <w:rPr>
@@ -980,7 +973,7 @@
               <w:sz w:val="22"/>
             </w:rPr>
           </w:pPr>
-          <w:hyperlink w:anchor="_Toc441517273" w:history="1">
+          <w:hyperlink w:anchor="_Toc441566589" w:history="1">
             <w:r>
               <w:rPr>
                 <w:rStyle w:val="Collegamentoipertestuale"/>
@@ -1007,7 +1000,7 @@
                 <w:noProof/>
                 <w:webHidden/>
               </w:rPr>
-              <w:instrText xml:space="preserve"> PAGEREF _Toc441517273 \h </w:instrText>
+              <w:instrText xml:space="preserve"> PAGEREF _Toc441566589 \h </w:instrText>
             </w:r>
             <w:r>
               <w:rPr>
@@ -1050,7 +1043,7 @@
               <w:sz w:val="22"/>
             </w:rPr>
           </w:pPr>
-          <w:hyperlink w:anchor="_Toc441517274" w:history="1">
+          <w:hyperlink w:anchor="_Toc441566590" w:history="1">
             <w:r>
               <w:rPr>
                 <w:rStyle w:val="Collegamentoipertestuale"/>
@@ -1077,7 +1070,7 @@
                 <w:noProof/>
                 <w:webHidden/>
               </w:rPr>
-              <w:instrText xml:space="preserve"> PAGEREF _Toc441517274 \h </w:instrText>
+              <w:instrText xml:space="preserve"> PAGEREF _Toc441566590 \h </w:instrText>
             </w:r>
             <w:r>
               <w:rPr>
@@ -1117,7 +1110,7 @@
               <w:sz w:val="22"/>
             </w:rPr>
           </w:pPr>
-          <w:hyperlink w:anchor="_Toc441517275" w:history="1">
+          <w:hyperlink w:anchor="_Toc441566591" w:history="1">
             <w:r>
               <w:rPr>
                 <w:rStyle w:val="Collegamentoipertestuale"/>
@@ -1147,7 +1140,7 @@
               <w:rPr>
                 <w:webHidden/>
               </w:rPr>
-              <w:instrText xml:space="preserve"> PAGEREF _Toc441517275 \h </w:instrText>
+              <w:instrText xml:space="preserve"> PAGEREF _Toc441566591 \h </w:instrText>
             </w:r>
             <w:r>
               <w:rPr>
@@ -1186,7 +1179,7 @@
               <w:sz w:val="22"/>
             </w:rPr>
           </w:pPr>
-          <w:hyperlink w:anchor="_Toc441517276" w:history="1">
+          <w:hyperlink w:anchor="_Toc441566592" w:history="1">
             <w:r>
               <w:rPr>
                 <w:rStyle w:val="Collegamentoipertestuale"/>
@@ -1213,7 +1206,7 @@
                 <w:noProof/>
                 <w:webHidden/>
               </w:rPr>
-              <w:instrText xml:space="preserve"> PAGEREF _Toc441517276 \h </w:instrText>
+              <w:instrText xml:space="preserve"> PAGEREF _Toc441566592 \h </w:instrText>
             </w:r>
             <w:r>
               <w:rPr>
@@ -1256,7 +1249,7 @@
               <w:sz w:val="22"/>
             </w:rPr>
           </w:pPr>
-          <w:hyperlink w:anchor="_Toc441517277" w:history="1">
+          <w:hyperlink w:anchor="_Toc441566593" w:history="1">
             <w:r>
               <w:rPr>
                 <w:rStyle w:val="Collegamentoipertestuale"/>
@@ -1283,7 +1276,7 @@
                 <w:noProof/>
                 <w:webHidden/>
               </w:rPr>
-              <w:instrText xml:space="preserve"> PAGEREF _Toc441517277 \h </w:instrText>
+              <w:instrText xml:space="preserve"> PAGEREF _Toc441566593 \h </w:instrText>
             </w:r>
             <w:r>
               <w:rPr>
@@ -1326,7 +1319,7 @@
               <w:sz w:val="22"/>
             </w:rPr>
           </w:pPr>
-          <w:hyperlink w:anchor="_Toc441517278" w:history="1">
+          <w:hyperlink w:anchor="_Toc441566594" w:history="1">
             <w:r>
               <w:rPr>
                 <w:rStyle w:val="Collegamentoipertestuale"/>
@@ -1353,7 +1346,7 @@
                 <w:noProof/>
                 <w:webHidden/>
               </w:rPr>
-              <w:instrText xml:space="preserve"> PAGEREF _Toc441517278 \h </w:instrText>
+              <w:instrText xml:space="preserve"> PAGEREF _Toc441566594 \h </w:instrText>
             </w:r>
             <w:r>
               <w:rPr>
@@ -1396,7 +1389,7 @@
               <w:sz w:val="22"/>
             </w:rPr>
           </w:pPr>
-          <w:hyperlink w:anchor="_Toc441517279" w:history="1">
+          <w:hyperlink w:anchor="_Toc441566595" w:history="1">
             <w:r>
               <w:rPr>
                 <w:rStyle w:val="Collegamentoipertestuale"/>
@@ -1423,7 +1416,7 @@
                 <w:noProof/>
                 <w:webHidden/>
               </w:rPr>
-              <w:instrText xml:space="preserve"> PAGEREF _Toc441517279 \h </w:instrText>
+              <w:instrText xml:space="preserve"> PAGEREF _Toc441566595 \h </w:instrText>
             </w:r>
             <w:r>
               <w:rPr>
@@ -1466,7 +1459,7 @@
               <w:sz w:val="22"/>
             </w:rPr>
           </w:pPr>
-          <w:hyperlink w:anchor="_Toc441517280" w:history="1">
+          <w:hyperlink w:anchor="_Toc441566596" w:history="1">
             <w:r>
               <w:rPr>
                 <w:rStyle w:val="Collegamentoipertestuale"/>
@@ -1493,7 +1486,7 @@
                 <w:noProof/>
                 <w:webHidden/>
               </w:rPr>
-              <w:instrText xml:space="preserve"> PAGEREF _Toc441517280 \h </w:instrText>
+              <w:instrText xml:space="preserve"> PAGEREF _Toc441566596 \h </w:instrText>
             </w:r>
             <w:r>
               <w:rPr>
@@ -1536,7 +1529,7 @@
               <w:sz w:val="22"/>
             </w:rPr>
           </w:pPr>
-          <w:hyperlink w:anchor="_Toc441517281" w:history="1">
+          <w:hyperlink w:anchor="_Toc441566597" w:history="1">
             <w:r>
               <w:rPr>
                 <w:rStyle w:val="Collegamentoipertestuale"/>
@@ -1563,7 +1556,7 @@
                 <w:noProof/>
                 <w:webHidden/>
               </w:rPr>
-              <w:instrText xml:space="preserve"> PAGEREF _Toc441517281 \h </w:instrText>
+              <w:instrText xml:space="preserve"> PAGEREF _Toc441566597 \h </w:instrText>
             </w:r>
             <w:r>
               <w:rPr>
@@ -1606,7 +1599,7 @@
               <w:sz w:val="22"/>
             </w:rPr>
           </w:pPr>
-          <w:hyperlink w:anchor="_Toc441517282" w:history="1">
+          <w:hyperlink w:anchor="_Toc441566598" w:history="1">
             <w:r>
               <w:rPr>
                 <w:rStyle w:val="Collegamentoipertestuale"/>
@@ -1633,7 +1626,7 @@
                 <w:noProof/>
                 <w:webHidden/>
               </w:rPr>
-              <w:instrText xml:space="preserve"> PAGEREF _Toc441517282 \h </w:instrText>
+              <w:instrText xml:space="preserve"> PAGEREF _Toc441566598 \h </w:instrText>
             </w:r>
             <w:r>
               <w:rPr>
@@ -1676,7 +1669,7 @@
               <w:sz w:val="22"/>
             </w:rPr>
           </w:pPr>
-          <w:hyperlink w:anchor="_Toc441517283" w:history="1">
+          <w:hyperlink w:anchor="_Toc441566599" w:history="1">
             <w:r>
               <w:rPr>
                 <w:rStyle w:val="Collegamentoipertestuale"/>
@@ -1703,7 +1696,7 @@
                 <w:noProof/>
                 <w:webHidden/>
               </w:rPr>
-              <w:instrText xml:space="preserve"> PAGEREF _Toc441517283 \h </w:instrText>
+              <w:instrText xml:space="preserve"> PAGEREF _Toc441566599 \h </w:instrText>
             </w:r>
             <w:r>
               <w:rPr>
@@ -1743,7 +1736,7 @@
               <w:sz w:val="22"/>
             </w:rPr>
           </w:pPr>
-          <w:hyperlink w:anchor="_Toc441517284" w:history="1">
+          <w:hyperlink w:anchor="_Toc441566600" w:history="1">
             <w:r>
               <w:rPr>
                 <w:rStyle w:val="Collegamentoipertestuale"/>
@@ -1773,7 +1766,7 @@
               <w:rPr>
                 <w:webHidden/>
               </w:rPr>
-              <w:instrText xml:space="preserve"> PAGEREF _Toc441517284 \h </w:instrText>
+              <w:instrText xml:space="preserve"> PAGEREF _Toc441566600 \h </w:instrText>
             </w:r>
             <w:r>
               <w:rPr>
@@ -1812,7 +1805,7 @@
               <w:sz w:val="22"/>
             </w:rPr>
           </w:pPr>
-          <w:hyperlink w:anchor="_Toc441517285" w:history="1">
+          <w:hyperlink w:anchor="_Toc441566601" w:history="1">
             <w:r>
               <w:rPr>
                 <w:rStyle w:val="Collegamentoipertestuale"/>
@@ -1839,7 +1832,7 @@
                 <w:noProof/>
                 <w:webHidden/>
               </w:rPr>
-              <w:instrText xml:space="preserve"> PAGEREF _Toc441517285 \h </w:instrText>
+              <w:instrText xml:space="preserve"> PAGEREF _Toc441566601 \h </w:instrText>
             </w:r>
             <w:r>
               <w:rPr>
@@ -1882,7 +1875,7 @@
               <w:sz w:val="22"/>
             </w:rPr>
           </w:pPr>
-          <w:hyperlink w:anchor="_Toc441517286" w:history="1">
+          <w:hyperlink w:anchor="_Toc441566602" w:history="1">
             <w:r>
               <w:rPr>
                 <w:rStyle w:val="Collegamentoipertestuale"/>
@@ -1909,7 +1902,7 @@
                 <w:noProof/>
                 <w:webHidden/>
               </w:rPr>
-              <w:instrText xml:space="preserve"> PAGEREF _Toc441517286 \h </w:instrText>
+              <w:instrText xml:space="preserve"> PAGEREF _Toc441566602 \h </w:instrText>
             </w:r>
             <w:r>
               <w:rPr>
@@ -1952,7 +1945,7 @@
               <w:sz w:val="22"/>
             </w:rPr>
           </w:pPr>
-          <w:hyperlink w:anchor="_Toc441517287" w:history="1">
+          <w:hyperlink w:anchor="_Toc441566603" w:history="1">
             <w:r>
               <w:rPr>
                 <w:rStyle w:val="Collegamentoipertestuale"/>
@@ -1979,7 +1972,7 @@
                 <w:noProof/>
                 <w:webHidden/>
               </w:rPr>
-              <w:instrText xml:space="preserve"> PAGEREF _Toc441517287 \h </w:instrText>
+              <w:instrText xml:space="preserve"> PAGEREF _Toc441566603 \h </w:instrText>
             </w:r>
             <w:r>
               <w:rPr>
@@ -2022,7 +2015,7 @@
               <w:sz w:val="22"/>
             </w:rPr>
           </w:pPr>
-          <w:hyperlink w:anchor="_Toc441517288" w:history="1">
+          <w:hyperlink w:anchor="_Toc441566604" w:history="1">
             <w:r>
               <w:rPr>
                 <w:rStyle w:val="Collegamentoipertestuale"/>
@@ -2049,7 +2042,7 @@
                 <w:noProof/>
                 <w:webHidden/>
               </w:rPr>
-              <w:instrText xml:space="preserve"> PAGEREF _Toc441517288 \h </w:instrText>
+              <w:instrText xml:space="preserve"> PAGEREF _Toc441566604 \h </w:instrText>
             </w:r>
             <w:r>
               <w:rPr>
@@ -2092,7 +2085,7 @@
               <w:sz w:val="22"/>
             </w:rPr>
           </w:pPr>
-          <w:hyperlink w:anchor="_Toc441517289" w:history="1">
+          <w:hyperlink w:anchor="_Toc441566605" w:history="1">
             <w:r>
               <w:rPr>
                 <w:rStyle w:val="Collegamentoipertestuale"/>
@@ -2119,7 +2112,7 @@
                 <w:noProof/>
                 <w:webHidden/>
               </w:rPr>
-              <w:instrText xml:space="preserve"> PAGEREF _Toc441517289 \h </w:instrText>
+              <w:instrText xml:space="preserve"> PAGEREF _Toc441566605 \h </w:instrText>
             </w:r>
             <w:r>
               <w:rPr>
@@ -2159,7 +2152,7 @@
               <w:sz w:val="22"/>
             </w:rPr>
           </w:pPr>
-          <w:hyperlink w:anchor="_Toc441517290" w:history="1">
+          <w:hyperlink w:anchor="_Toc441566606" w:history="1">
             <w:r>
               <w:rPr>
                 <w:rStyle w:val="Collegamentoipertestuale"/>
@@ -2189,7 +2182,7 @@
               <w:rPr>
                 <w:webHidden/>
               </w:rPr>
-              <w:instrText xml:space="preserve"> PAGEREF _Toc441517290 \h </w:instrText>
+              <w:instrText xml:space="preserve"> PAGEREF _Toc441566606 \h </w:instrText>
             </w:r>
             <w:r>
               <w:rPr>
@@ -2228,7 +2221,7 @@
               <w:sz w:val="22"/>
             </w:rPr>
           </w:pPr>
-          <w:hyperlink w:anchor="_Toc441517291" w:history="1">
+          <w:hyperlink w:anchor="_Toc441566607" w:history="1">
             <w:r>
               <w:rPr>
                 <w:rStyle w:val="Collegamentoipertestuale"/>
@@ -2255,7 +2248,7 @@
                 <w:noProof/>
                 <w:webHidden/>
               </w:rPr>
-              <w:instrText xml:space="preserve"> PAGEREF _Toc441517291 \h </w:instrText>
+              <w:instrText xml:space="preserve"> PAGEREF _Toc441566607 \h </w:instrText>
             </w:r>
             <w:r>
               <w:rPr>
@@ -2298,7 +2291,7 @@
               <w:sz w:val="22"/>
             </w:rPr>
           </w:pPr>
-          <w:hyperlink w:anchor="_Toc441517292" w:history="1">
+          <w:hyperlink w:anchor="_Toc441566608" w:history="1">
             <w:r>
               <w:rPr>
                 <w:rStyle w:val="Collegamentoipertestuale"/>
@@ -2325,7 +2318,7 @@
                 <w:noProof/>
                 <w:webHidden/>
               </w:rPr>
-              <w:instrText xml:space="preserve"> PAGEREF _Toc441517292 \h </w:instrText>
+              <w:instrText xml:space="preserve"> PAGEREF _Toc441566608 \h </w:instrText>
             </w:r>
             <w:r>
               <w:rPr>
@@ -2368,7 +2361,7 @@
               <w:sz w:val="22"/>
             </w:rPr>
           </w:pPr>
-          <w:hyperlink w:anchor="_Toc441517293" w:history="1">
+          <w:hyperlink w:anchor="_Toc441566609" w:history="1">
             <w:r>
               <w:rPr>
                 <w:rStyle w:val="Collegamentoipertestuale"/>
@@ -2395,7 +2388,7 @@
                 <w:noProof/>
                 <w:webHidden/>
               </w:rPr>
-              <w:instrText xml:space="preserve"> PAGEREF _Toc441517293 \h </w:instrText>
+              <w:instrText xml:space="preserve"> PAGEREF _Toc441566609 \h </w:instrText>
             </w:r>
             <w:r>
               <w:rPr>
@@ -2438,7 +2431,7 @@
               <w:sz w:val="22"/>
             </w:rPr>
           </w:pPr>
-          <w:hyperlink w:anchor="_Toc441517294" w:history="1">
+          <w:hyperlink w:anchor="_Toc441566610" w:history="1">
             <w:r>
               <w:rPr>
                 <w:rStyle w:val="Collegamentoipertestuale"/>
@@ -2465,7 +2458,7 @@
                 <w:noProof/>
                 <w:webHidden/>
               </w:rPr>
-              <w:instrText xml:space="preserve"> PAGEREF _Toc441517294 \h </w:instrText>
+              <w:instrText xml:space="preserve"> PAGEREF _Toc441566610 \h </w:instrText>
             </w:r>
             <w:r>
               <w:rPr>
@@ -2508,7 +2501,7 @@
               <w:sz w:val="22"/>
             </w:rPr>
           </w:pPr>
-          <w:hyperlink w:anchor="_Toc441517295" w:history="1">
+          <w:hyperlink w:anchor="_Toc441566611" w:history="1">
             <w:r>
               <w:rPr>
                 <w:rStyle w:val="Collegamentoipertestuale"/>
@@ -2535,7 +2528,7 @@
                 <w:noProof/>
                 <w:webHidden/>
               </w:rPr>
-              <w:instrText xml:space="preserve"> PAGEREF _Toc441517295 \h </w:instrText>
+              <w:instrText xml:space="preserve"> PAGEREF _Toc441566611 \h </w:instrText>
             </w:r>
             <w:r>
               <w:rPr>
@@ -2575,7 +2568,7 @@
               <w:sz w:val="22"/>
             </w:rPr>
           </w:pPr>
-          <w:hyperlink w:anchor="_Toc441517296" w:history="1">
+          <w:hyperlink w:anchor="_Toc441566612" w:history="1">
             <w:r>
               <w:rPr>
                 <w:rStyle w:val="Collegamentoipertestuale"/>
@@ -2605,7 +2598,7 @@
               <w:rPr>
                 <w:webHidden/>
               </w:rPr>
-              <w:instrText xml:space="preserve"> PAGEREF _Toc441517296 \h </w:instrText>
+              <w:instrText xml:space="preserve"> PAGEREF _Toc441566612 \h </w:instrText>
             </w:r>
             <w:r>
               <w:rPr>
@@ -2655,25 +2648,41 @@
           <w:numId w:val="0"/>
         </w:numPr>
       </w:pPr>
-      <w:bookmarkStart w:id="0" w:name="_GoBack"/>
-      <w:bookmarkEnd w:id="0"/>
       <w:r>
         <w:br w:type="page"/>
       </w:r>
-      <w:bookmarkStart w:id="1" w:name="_Toc441517268"/>
+      <w:bookmarkStart w:id="0" w:name="_Toc441566584"/>
       <w:r>
         <w:lastRenderedPageBreak/>
         <w:t>Introduction</w:t>
       </w:r>
+      <w:bookmarkEnd w:id="0"/>
+    </w:p>
+    <w:p>
+      <w:pPr>
+        <w:pStyle w:val="Titolo2"/>
+      </w:pPr>
+      <w:bookmarkStart w:id="1" w:name="_Toc441566585"/>
+      <w:r>
+        <w:t>Revision history</w:t>
+      </w:r>
       <w:bookmarkEnd w:id="1"/>
     </w:p>
     <w:p>
       <w:pPr>
+        <w:pStyle w:val="Normale2"/>
+      </w:pPr>
+      <w:r>
+        <w:t>February 2, 2016 – First Version (1.0) of this document.</w:t>
+      </w:r>
+    </w:p>
+    <w:p>
+      <w:pPr>
         <w:pStyle w:val="Titolo2"/>
       </w:pPr>
-      <w:bookmarkStart w:id="2" w:name="_Toc441517269"/>
-      <w:r>
-        <w:t>Revision history</w:t>
+      <w:bookmarkStart w:id="2" w:name="_Toc441566586"/>
+      <w:r>
+        <w:t>Document Introduction</w:t>
       </w:r>
       <w:bookmarkEnd w:id="2"/>
     </w:p>
@@ -2682,76 +2691,64 @@
         <w:pStyle w:val="Normale2"/>
       </w:pPr>
       <w:r>
-        <w:t>February 2, 2016 – First Version (1.0) of this document.</w:t>
+        <w:t xml:space="preserve">The aim of this document is </w:t>
+      </w:r>
+      <w:r>
+        <w:t xml:space="preserve">to plan a subdivision of the project into tasks and create a schedule that </w:t>
+      </w:r>
+      <w:proofErr w:type="gramStart"/>
+      <w:r>
+        <w:t>can be followed</w:t>
+      </w:r>
+      <w:proofErr w:type="gramEnd"/>
+      <w:r>
+        <w:t xml:space="preserve"> during the implementation phase. However, in the MyTaxiService’s project context, such planning will be referred retrospectively to the preparation and writing of MTS’s documents: the Requirement Analysis and Specification Document, the Design Document, the Integration Test Plan Document and this very same document. In addition, the Code Inspection Document, even if not related with MTS, </w:t>
+      </w:r>
+      <w:proofErr w:type="gramStart"/>
+      <w:r>
+        <w:t>will be considered</w:t>
+      </w:r>
+      <w:proofErr w:type="gramEnd"/>
+      <w:r>
+        <w:t>.</w:t>
+      </w:r>
+    </w:p>
+    <w:p>
+      <w:pPr>
+        <w:pStyle w:val="Normale2"/>
+      </w:pPr>
+      <w:r>
+        <w:t xml:space="preserve">Furthermore, the Function Points approach and the COCOMO model </w:t>
+      </w:r>
+      <w:proofErr w:type="gramStart"/>
+      <w:r>
+        <w:t>will be used</w:t>
+      </w:r>
+      <w:proofErr w:type="gramEnd"/>
+      <w:r>
+        <w:t xml:space="preserve"> to evaluate the effort, the duration and other parameters related to MyTaxiService’s application. Such analysis </w:t>
+      </w:r>
+      <w:proofErr w:type="gramStart"/>
+      <w:r>
+        <w:t xml:space="preserve">will be, of course, </w:t>
+      </w:r>
+      <w:r>
+        <w:t>referred</w:t>
+      </w:r>
+      <w:proofErr w:type="gramEnd"/>
+      <w:r>
+        <w:t xml:space="preserve"> to an eventual real implementation of the system.</w:t>
       </w:r>
     </w:p>
     <w:p>
       <w:pPr>
         <w:pStyle w:val="Titolo2"/>
       </w:pPr>
-      <w:bookmarkStart w:id="3" w:name="_Toc441517270"/>
-      <w:r>
-        <w:t>Document Introduction</w:t>
+      <w:bookmarkStart w:id="3" w:name="_Toc441566587"/>
+      <w:r>
+        <w:t>List of definitions and abbreviations</w:t>
       </w:r>
       <w:bookmarkEnd w:id="3"/>
-    </w:p>
-    <w:p>
-      <w:r>
-        <w:t xml:space="preserve">The aim of this document is </w:t>
-      </w:r>
-      <w:r>
-        <w:t xml:space="preserve">to plan a subdivision of the project into tasks and create a schedule that </w:t>
-      </w:r>
-      <w:proofErr w:type="gramStart"/>
-      <w:r>
-        <w:t>can be followed</w:t>
-      </w:r>
-      <w:proofErr w:type="gramEnd"/>
-      <w:r>
-        <w:t xml:space="preserve"> during the implementation phase. However, in the MyTaxiService’s project context, such planning will be referred retrospectively to the preparation and writing of MTS’s documents: the Requirement Analysis and Specification Document, the Design Document, the Integration Test Plan Document and this very same document. In addition, the Code Inspection Document, even if not related with MTS, </w:t>
-      </w:r>
-      <w:proofErr w:type="gramStart"/>
-      <w:r>
-        <w:t>will be considered</w:t>
-      </w:r>
-      <w:proofErr w:type="gramEnd"/>
-      <w:r>
-        <w:t>.</w:t>
-      </w:r>
-    </w:p>
-    <w:p>
-      <w:r>
-        <w:t xml:space="preserve">Furthermore, the Function Points approach and the COCOMO model </w:t>
-      </w:r>
-      <w:proofErr w:type="gramStart"/>
-      <w:r>
-        <w:t>will be used</w:t>
-      </w:r>
-      <w:proofErr w:type="gramEnd"/>
-      <w:r>
-        <w:t xml:space="preserve"> to evaluate the effort, the duration and other parameters related to MyTaxiService’s application. Such analysis </w:t>
-      </w:r>
-      <w:proofErr w:type="gramStart"/>
-      <w:r>
-        <w:t xml:space="preserve">will be, of course, </w:t>
-      </w:r>
-      <w:r>
-        <w:t>referred</w:t>
-      </w:r>
-      <w:proofErr w:type="gramEnd"/>
-      <w:r>
-        <w:t xml:space="preserve"> to an eventual real implementation of the system.</w:t>
-      </w:r>
-    </w:p>
-    <w:p>
-      <w:pPr>
-        <w:pStyle w:val="Titolo2"/>
-      </w:pPr>
-      <w:bookmarkStart w:id="4" w:name="_Toc441517271"/>
-      <w:r>
-        <w:t>List of definitions and abbreviations</w:t>
-      </w:r>
-      <w:bookmarkEnd w:id="4"/>
     </w:p>
     <w:p>
       <w:pPr>
@@ -2769,23 +2766,23 @@
       <w:pPr>
         <w:pStyle w:val="Titolo2"/>
       </w:pPr>
-      <w:bookmarkStart w:id="5" w:name="_Toc441517272"/>
+      <w:bookmarkStart w:id="4" w:name="_Toc441566588"/>
       <w:r>
         <w:t>List of references</w:t>
       </w:r>
+      <w:bookmarkEnd w:id="4"/>
+    </w:p>
+    <w:p>
+      <w:pPr>
+        <w:pStyle w:val="Titolo3"/>
+      </w:pPr>
+      <w:bookmarkStart w:id="5" w:name="_Toc440545559"/>
+      <w:bookmarkStart w:id="6" w:name="_Toc441566589"/>
+      <w:r>
+        <w:t>MyTaxiService’s Documents</w:t>
+      </w:r>
       <w:bookmarkEnd w:id="5"/>
-    </w:p>
-    <w:p>
-      <w:pPr>
-        <w:pStyle w:val="Titolo3"/>
-      </w:pPr>
-      <w:bookmarkStart w:id="6" w:name="_Toc440545559"/>
-      <w:bookmarkStart w:id="7" w:name="_Toc441517273"/>
-      <w:r>
-        <w:t>MyTaxiService’s Documents</w:t>
-      </w:r>
       <w:bookmarkEnd w:id="6"/>
-      <w:bookmarkEnd w:id="7"/>
     </w:p>
     <w:p>
       <w:pPr>
@@ -2827,11 +2824,11 @@
       <w:pPr>
         <w:pStyle w:val="Titolo3"/>
       </w:pPr>
-      <w:bookmarkStart w:id="8" w:name="_Toc441517274"/>
+      <w:bookmarkStart w:id="7" w:name="_Toc441566590"/>
       <w:r>
         <w:t>Other references</w:t>
       </w:r>
-      <w:bookmarkEnd w:id="8"/>
+      <w:bookmarkEnd w:id="7"/>
     </w:p>
     <w:p>
       <w:pPr>
@@ -2922,48 +2919,48 @@
       <w:pPr>
         <w:pStyle w:val="Titolo1"/>
       </w:pPr>
-      <w:bookmarkStart w:id="9" w:name="_Toc441517275"/>
+      <w:bookmarkStart w:id="8" w:name="_Toc441566591"/>
       <w:r>
         <w:lastRenderedPageBreak/>
         <w:t>Cost estimation</w:t>
       </w:r>
+      <w:bookmarkEnd w:id="8"/>
+    </w:p>
+    <w:p>
+      <w:pPr>
+        <w:pStyle w:val="Titolo2"/>
+      </w:pPr>
+      <w:bookmarkStart w:id="9" w:name="_Toc441566592"/>
+      <w:r>
+        <w:t>Functions points</w:t>
+      </w:r>
       <w:bookmarkEnd w:id="9"/>
     </w:p>
     <w:p>
       <w:pPr>
-        <w:pStyle w:val="Titolo2"/>
-      </w:pPr>
-      <w:bookmarkStart w:id="10" w:name="_Toc441517276"/>
-      <w:r>
-        <w:t>Functions points</w:t>
+        <w:pStyle w:val="Normale2"/>
+      </w:pPr>
+      <w:r>
+        <w:t xml:space="preserve">We will now evaluate the parameters that </w:t>
+      </w:r>
+      <w:proofErr w:type="gramStart"/>
+      <w:r>
+        <w:t>are used</w:t>
+      </w:r>
+      <w:proofErr w:type="gramEnd"/>
+      <w:r>
+        <w:t xml:space="preserve"> to calculate the Function Points. </w:t>
+      </w:r>
+    </w:p>
+    <w:p>
+      <w:pPr>
+        <w:pStyle w:val="Titolo3"/>
+      </w:pPr>
+      <w:bookmarkStart w:id="10" w:name="_Toc441566593"/>
+      <w:r>
+        <w:t>Internal logical files</w:t>
       </w:r>
       <w:bookmarkEnd w:id="10"/>
-    </w:p>
-    <w:p>
-      <w:pPr>
-        <w:pStyle w:val="Normale2"/>
-      </w:pPr>
-      <w:r>
-        <w:t xml:space="preserve">We will now evaluate the parameters that </w:t>
-      </w:r>
-      <w:proofErr w:type="gramStart"/>
-      <w:r>
-        <w:t>are used</w:t>
-      </w:r>
-      <w:proofErr w:type="gramEnd"/>
-      <w:r>
-        <w:t xml:space="preserve"> to calculate the Function Points. </w:t>
-      </w:r>
-    </w:p>
-    <w:p>
-      <w:pPr>
-        <w:pStyle w:val="Titolo3"/>
-      </w:pPr>
-      <w:bookmarkStart w:id="11" w:name="_Toc441517277"/>
-      <w:r>
-        <w:t>Internal logical files</w:t>
-      </w:r>
-      <w:bookmarkEnd w:id="11"/>
     </w:p>
     <w:p>
       <w:pPr>
@@ -3190,14 +3187,14 @@
           <w:rFonts w:eastAsiaTheme="minorEastAsia"/>
         </w:rPr>
       </w:pPr>
-      <w:bookmarkStart w:id="12" w:name="_Toc441517278"/>
+      <w:bookmarkStart w:id="11" w:name="_Toc441566594"/>
       <w:r>
         <w:rPr>
           <w:rFonts w:eastAsiaTheme="minorEastAsia"/>
         </w:rPr>
         <w:t>External interface files</w:t>
       </w:r>
-      <w:bookmarkEnd w:id="12"/>
+      <w:bookmarkEnd w:id="11"/>
     </w:p>
     <w:p>
       <w:pPr>
@@ -3309,11 +3306,11 @@
       <w:pPr>
         <w:pStyle w:val="Titolo3"/>
       </w:pPr>
-      <w:bookmarkStart w:id="13" w:name="_Toc441517279"/>
+      <w:bookmarkStart w:id="12" w:name="_Toc441566595"/>
       <w:r>
         <w:t>External inputs</w:t>
       </w:r>
-      <w:bookmarkEnd w:id="13"/>
+      <w:bookmarkEnd w:id="12"/>
     </w:p>
     <w:p>
       <w:pPr>
@@ -3738,11 +3735,11 @@
       <w:pPr>
         <w:pStyle w:val="Titolo3"/>
       </w:pPr>
-      <w:bookmarkStart w:id="14" w:name="_Toc441517280"/>
+      <w:bookmarkStart w:id="13" w:name="_Toc441566596"/>
       <w:r>
         <w:t>External Outputs</w:t>
       </w:r>
-      <w:bookmarkEnd w:id="14"/>
+      <w:bookmarkEnd w:id="13"/>
     </w:p>
     <w:p>
       <w:pPr>
@@ -3919,12 +3916,12 @@
       <w:pPr>
         <w:pStyle w:val="Titolo3"/>
       </w:pPr>
-      <w:bookmarkStart w:id="15" w:name="_Toc441517281"/>
+      <w:bookmarkStart w:id="14" w:name="_Toc441566597"/>
       <w:r>
         <w:lastRenderedPageBreak/>
         <w:t>External inquiries</w:t>
       </w:r>
-      <w:bookmarkEnd w:id="15"/>
+      <w:bookmarkEnd w:id="14"/>
     </w:p>
     <w:p>
       <w:pPr>
@@ -4094,14 +4091,14 @@
           <w:rFonts w:eastAsiaTheme="minorEastAsia"/>
         </w:rPr>
       </w:pPr>
-      <w:bookmarkStart w:id="16" w:name="_Toc441517282"/>
+      <w:bookmarkStart w:id="15" w:name="_Toc441566598"/>
       <w:r>
         <w:rPr>
           <w:rFonts w:eastAsiaTheme="minorEastAsia"/>
         </w:rPr>
         <w:t>Total number of function points</w:t>
       </w:r>
-      <w:bookmarkEnd w:id="16"/>
+      <w:bookmarkEnd w:id="15"/>
     </w:p>
     <w:p>
       <w:pPr>
@@ -4191,12 +4188,12 @@
       <w:pPr>
         <w:pStyle w:val="Titolo2"/>
       </w:pPr>
-      <w:bookmarkStart w:id="17" w:name="_Toc441517283"/>
+      <w:bookmarkStart w:id="16" w:name="_Toc441566599"/>
       <w:r>
         <w:lastRenderedPageBreak/>
         <w:t>COCOMO</w:t>
       </w:r>
-      <w:bookmarkEnd w:id="17"/>
+      <w:bookmarkEnd w:id="16"/>
     </w:p>
     <w:p>
       <w:pPr>
@@ -6990,144 +6987,144 @@
       <w:pPr>
         <w:pStyle w:val="Titolo1"/>
       </w:pPr>
-      <w:bookmarkStart w:id="18" w:name="_Toc441517284"/>
+      <w:bookmarkStart w:id="17" w:name="_Toc441566600"/>
       <w:r>
         <w:lastRenderedPageBreak/>
         <w:t>Task identification</w:t>
       </w:r>
+      <w:bookmarkEnd w:id="17"/>
+    </w:p>
+    <w:p>
+      <w:r>
+        <w:t xml:space="preserve">In this </w:t>
+      </w:r>
+      <w:proofErr w:type="gramStart"/>
+      <w:r>
+        <w:t>section</w:t>
+      </w:r>
+      <w:proofErr w:type="gramEnd"/>
+      <w:r>
+        <w:t xml:space="preserve"> we</w:t>
+      </w:r>
+      <w:r>
+        <w:t xml:space="preserve"> </w:t>
+      </w:r>
+      <w:r>
+        <w:t>identify</w:t>
+      </w:r>
+      <w:r>
+        <w:t xml:space="preserve"> the main tasks of each assignment </w:t>
+      </w:r>
+      <w:r>
+        <w:t xml:space="preserve">(i.e. of each document to be written) </w:t>
+      </w:r>
+      <w:r>
+        <w:t xml:space="preserve">of the project. </w:t>
+      </w:r>
+      <w:r>
+        <w:t>We have selected the tasks</w:t>
+      </w:r>
+      <w:r>
+        <w:t xml:space="preserve"> with a granularity that </w:t>
+      </w:r>
+      <w:r>
+        <w:t>almost</w:t>
+      </w:r>
+      <w:r>
+        <w:t xml:space="preserve"> corresponds to the sections</w:t>
+      </w:r>
+      <w:r>
+        <w:t xml:space="preserve"> or paragraphs</w:t>
+      </w:r>
+      <w:r>
+        <w:t xml:space="preserve"> of each document.</w:t>
+      </w:r>
+      <w:r>
+        <w:t xml:space="preserve"> </w:t>
+      </w:r>
+    </w:p>
+    <w:p>
+      <w:r>
+        <w:t xml:space="preserve">Furthermore, for certain set of tasks some precedence constraints </w:t>
+      </w:r>
+      <w:proofErr w:type="gramStart"/>
+      <w:r>
+        <w:t>will be declared</w:t>
+      </w:r>
+      <w:proofErr w:type="gramEnd"/>
+      <w:r>
+        <w:t xml:space="preserve">. However, strict constraints will be rare: virtually, every activity can be started and finished in any order, as long as the main points on which it lays </w:t>
+      </w:r>
+      <w:proofErr w:type="gramStart"/>
+      <w:r>
+        <w:t>have been discussed</w:t>
+      </w:r>
+      <w:proofErr w:type="gramEnd"/>
+      <w:r>
+        <w:t xml:space="preserve"> before between the group members. Note that this is also one the main risk of the project, as discussed in section 5.</w:t>
+      </w:r>
+    </w:p>
+    <w:p>
+      <w:r>
+        <w:t>In the diagram, w</w:t>
+      </w:r>
+      <w:r>
+        <w:t xml:space="preserve">e </w:t>
+      </w:r>
+      <w:r>
+        <w:t xml:space="preserve">have </w:t>
+      </w:r>
+      <w:r>
+        <w:t xml:space="preserve">used </w:t>
+      </w:r>
+      <w:r>
+        <w:t xml:space="preserve">a green color to identify the tasks that </w:t>
+      </w:r>
+      <w:proofErr w:type="gramStart"/>
+      <w:r>
+        <w:t>were completed</w:t>
+      </w:r>
+      <w:proofErr w:type="gramEnd"/>
+      <w:r>
+        <w:t xml:space="preserve"> by a single person, while </w:t>
+      </w:r>
+      <w:r>
+        <w:t>different color</w:t>
+      </w:r>
+      <w:r>
+        <w:t>s have been used</w:t>
+      </w:r>
+      <w:r>
+        <w:t xml:space="preserve"> </w:t>
+      </w:r>
+      <w:r>
+        <w:t>for the ones</w:t>
+      </w:r>
+      <w:r>
+        <w:t xml:space="preserve"> shared among the team members</w:t>
+      </w:r>
+      <w:r>
+        <w:t>.</w:t>
+      </w:r>
+      <w:r>
+        <w:t xml:space="preserve"> </w:t>
+      </w:r>
+      <w:r>
+        <w:t>This subdivision will be clear in the section 4.</w:t>
+      </w:r>
+      <w:r>
+        <w:t xml:space="preserve"> </w:t>
+      </w:r>
+    </w:p>
+    <w:p>
+      <w:pPr>
+        <w:pStyle w:val="Titolo2"/>
+      </w:pPr>
+      <w:bookmarkStart w:id="18" w:name="_Toc441566601"/>
+      <w:r>
+        <w:t>RASD</w:t>
+      </w:r>
       <w:bookmarkEnd w:id="18"/>
-    </w:p>
-    <w:p>
-      <w:r>
-        <w:t xml:space="preserve">In this </w:t>
-      </w:r>
-      <w:proofErr w:type="gramStart"/>
-      <w:r>
-        <w:t>section</w:t>
-      </w:r>
-      <w:proofErr w:type="gramEnd"/>
-      <w:r>
-        <w:t xml:space="preserve"> we</w:t>
-      </w:r>
-      <w:r>
-        <w:t xml:space="preserve"> </w:t>
-      </w:r>
-      <w:r>
-        <w:t>identify</w:t>
-      </w:r>
-      <w:r>
-        <w:t xml:space="preserve"> the main tasks of each assignment </w:t>
-      </w:r>
-      <w:r>
-        <w:t xml:space="preserve">(i.e. of each document to be written) </w:t>
-      </w:r>
-      <w:r>
-        <w:t xml:space="preserve">of the project. </w:t>
-      </w:r>
-      <w:r>
-        <w:t>We have selected the tasks</w:t>
-      </w:r>
-      <w:r>
-        <w:t xml:space="preserve"> with a granularity that </w:t>
-      </w:r>
-      <w:r>
-        <w:t>almost</w:t>
-      </w:r>
-      <w:r>
-        <w:t xml:space="preserve"> corresponds to the sections</w:t>
-      </w:r>
-      <w:r>
-        <w:t xml:space="preserve"> or paragraphs</w:t>
-      </w:r>
-      <w:r>
-        <w:t xml:space="preserve"> of each document.</w:t>
-      </w:r>
-      <w:r>
-        <w:t xml:space="preserve"> </w:t>
-      </w:r>
-    </w:p>
-    <w:p>
-      <w:r>
-        <w:t xml:space="preserve">Furthermore, for certain set of tasks some precedence constraints </w:t>
-      </w:r>
-      <w:proofErr w:type="gramStart"/>
-      <w:r>
-        <w:t>will be declared</w:t>
-      </w:r>
-      <w:proofErr w:type="gramEnd"/>
-      <w:r>
-        <w:t xml:space="preserve">. However, strict constraints will be rare: virtually, every activity can be started and finished in any order, as long as the main points on which it lays </w:t>
-      </w:r>
-      <w:proofErr w:type="gramStart"/>
-      <w:r>
-        <w:t>have been discussed</w:t>
-      </w:r>
-      <w:proofErr w:type="gramEnd"/>
-      <w:r>
-        <w:t xml:space="preserve"> before between the group members. Note that this is also one the main risk of the project, as discussed in section 5.</w:t>
-      </w:r>
-    </w:p>
-    <w:p>
-      <w:r>
-        <w:t>In the diagram, w</w:t>
-      </w:r>
-      <w:r>
-        <w:t xml:space="preserve">e </w:t>
-      </w:r>
-      <w:r>
-        <w:t xml:space="preserve">have </w:t>
-      </w:r>
-      <w:r>
-        <w:t xml:space="preserve">used </w:t>
-      </w:r>
-      <w:r>
-        <w:t xml:space="preserve">a green color to identify the tasks that </w:t>
-      </w:r>
-      <w:proofErr w:type="gramStart"/>
-      <w:r>
-        <w:t>were completed</w:t>
-      </w:r>
-      <w:proofErr w:type="gramEnd"/>
-      <w:r>
-        <w:t xml:space="preserve"> by a single person, while </w:t>
-      </w:r>
-      <w:r>
-        <w:t>different color</w:t>
-      </w:r>
-      <w:r>
-        <w:t>s have been used</w:t>
-      </w:r>
-      <w:r>
-        <w:t xml:space="preserve"> </w:t>
-      </w:r>
-      <w:r>
-        <w:t>for the ones</w:t>
-      </w:r>
-      <w:r>
-        <w:t xml:space="preserve"> shared among the team members</w:t>
-      </w:r>
-      <w:r>
-        <w:t>.</w:t>
-      </w:r>
-      <w:r>
-        <w:t xml:space="preserve"> </w:t>
-      </w:r>
-      <w:r>
-        <w:t>This subdivision will be clear in the section 4.</w:t>
-      </w:r>
-      <w:r>
-        <w:t xml:space="preserve"> </w:t>
-      </w:r>
-    </w:p>
-    <w:p>
-      <w:pPr>
-        <w:pStyle w:val="Titolo2"/>
-      </w:pPr>
-      <w:bookmarkStart w:id="19" w:name="_Toc441517285"/>
-      <w:r>
-        <w:t>RASD</w:t>
-      </w:r>
-      <w:bookmarkEnd w:id="19"/>
     </w:p>
     <w:p>
       <w:pPr>
@@ -7466,7 +7463,7 @@
             <v:path o:extrusionok="f" gradientshapeok="t" o:connecttype="rect"/>
             <o:lock v:ext="edit" aspectratio="t"/>
           </v:shapetype>
-          <v:shape id="_x0000_i1025" type="#_x0000_t75" style="width:498.25pt;height:176.85pt">
+          <v:shape id="_x0000_i1025" type="#_x0000_t75" style="width:498.15pt;height:176.65pt">
             <v:imagedata r:id="rId10" o:title="rasd"/>
           </v:shape>
         </w:pict>
@@ -7489,12 +7486,12 @@
       <w:pPr>
         <w:pStyle w:val="Titolo2"/>
       </w:pPr>
-      <w:bookmarkStart w:id="20" w:name="_Toc441517286"/>
+      <w:bookmarkStart w:id="19" w:name="_Toc441566602"/>
       <w:r>
         <w:lastRenderedPageBreak/>
         <w:t>Design Document</w:t>
       </w:r>
-      <w:bookmarkEnd w:id="20"/>
+      <w:bookmarkEnd w:id="19"/>
     </w:p>
     <w:p>
       <w:pPr>
@@ -7683,7 +7680,7 @@
       </w:pPr>
       <w:r>
         <w:pict>
-          <v:shape id="_x0000_i1026" type="#_x0000_t75" style="width:497.65pt;height:148.6pt">
+          <v:shape id="_x0000_i1026" type="#_x0000_t75" style="width:497.3pt;height:149pt">
             <v:imagedata r:id="rId11" o:title="DD"/>
           </v:shape>
         </w:pict>
@@ -7706,12 +7703,12 @@
       <w:pPr>
         <w:pStyle w:val="Titolo2"/>
       </w:pPr>
-      <w:bookmarkStart w:id="21" w:name="_Toc441517287"/>
+      <w:bookmarkStart w:id="20" w:name="_Toc441566603"/>
       <w:r>
         <w:lastRenderedPageBreak/>
         <w:t>Code Inspection</w:t>
       </w:r>
-      <w:bookmarkEnd w:id="21"/>
+      <w:bookmarkEnd w:id="20"/>
     </w:p>
     <w:p>
       <w:pPr>
@@ -7860,7 +7857,7 @@
       </w:pPr>
       <w:r>
         <w:pict>
-          <v:shape id="_x0000_i1027" type="#_x0000_t75" style="width:498.25pt;height:101.95pt">
+          <v:shape id="_x0000_i1027" type="#_x0000_t75" style="width:498.15pt;height:102.15pt">
             <v:imagedata r:id="rId12" o:title="CodeInspection"/>
           </v:shape>
         </w:pict>
@@ -7883,12 +7880,12 @@
       <w:pPr>
         <w:pStyle w:val="Titolo2"/>
       </w:pPr>
-      <w:bookmarkStart w:id="22" w:name="_Toc441517288"/>
+      <w:bookmarkStart w:id="21" w:name="_Toc441566604"/>
       <w:r>
         <w:lastRenderedPageBreak/>
         <w:t>Integration Test Plan</w:t>
       </w:r>
-      <w:bookmarkEnd w:id="22"/>
+      <w:bookmarkEnd w:id="21"/>
     </w:p>
     <w:p>
       <w:pPr>
@@ -8091,7 +8088,7 @@
       </w:pPr>
       <w:r>
         <w:pict>
-          <v:shape id="_x0000_i1028" type="#_x0000_t75" style="width:417pt;height:168.2pt">
+          <v:shape id="_x0000_i1028" type="#_x0000_t75" style="width:416.95pt;height:168.3pt">
             <v:imagedata r:id="rId13" o:title="Integration test" croptop="1794f" cropright="10730f"/>
           </v:shape>
         </w:pict>
@@ -8114,12 +8111,12 @@
       <w:pPr>
         <w:pStyle w:val="Titolo2"/>
       </w:pPr>
-      <w:bookmarkStart w:id="23" w:name="_Toc441517289"/>
+      <w:bookmarkStart w:id="22" w:name="_Toc441566605"/>
       <w:r>
         <w:lastRenderedPageBreak/>
         <w:t>Project Plan</w:t>
       </w:r>
-      <w:bookmarkEnd w:id="23"/>
+      <w:bookmarkEnd w:id="22"/>
     </w:p>
     <w:p>
       <w:pPr>
@@ -8208,7 +8205,7 @@
       </w:pPr>
       <w:r>
         <w:pict>
-          <v:shape id="_x0000_i1029" type="#_x0000_t75" style="width:498.25pt;height:212.55pt">
+          <v:shape id="_x0000_i1029" type="#_x0000_t75" style="width:498.15pt;height:212.65pt">
             <v:imagedata r:id="rId14" o:title="ProjectPlan"/>
           </v:shape>
         </w:pict>
@@ -8221,12 +8218,12 @@
       <w:pPr>
         <w:pStyle w:val="Titolo1"/>
       </w:pPr>
-      <w:bookmarkStart w:id="24" w:name="_Toc441517290"/>
+      <w:bookmarkStart w:id="23" w:name="_Toc441566606"/>
       <w:r>
         <w:lastRenderedPageBreak/>
         <w:t>Resources allocation</w:t>
       </w:r>
-      <w:bookmarkEnd w:id="24"/>
+      <w:bookmarkEnd w:id="23"/>
     </w:p>
     <w:p>
       <w:r>
@@ -8273,11 +8270,11 @@
       <w:pPr>
         <w:pStyle w:val="Titolo2"/>
       </w:pPr>
-      <w:bookmarkStart w:id="25" w:name="_Toc441517291"/>
+      <w:bookmarkStart w:id="24" w:name="_Toc441566607"/>
       <w:r>
         <w:t>RASD</w:t>
       </w:r>
-      <w:bookmarkEnd w:id="25"/>
+      <w:bookmarkEnd w:id="24"/>
     </w:p>
     <w:p>
       <w:pPr>
@@ -8285,7 +8282,7 @@
       </w:pPr>
       <w:r>
         <w:pict>
-          <v:shape id="_x0000_i1030" type="#_x0000_t75" style="width:498.25pt;height:225.2pt">
+          <v:shape id="_x0000_i1030" type="#_x0000_t75" style="width:498.15pt;height:225.2pt">
             <v:imagedata r:id="rId15" o:title="rasd_divided"/>
           </v:shape>
         </w:pict>
@@ -8300,11 +8297,11 @@
       <w:pPr>
         <w:pStyle w:val="Titolo2"/>
       </w:pPr>
-      <w:bookmarkStart w:id="26" w:name="_Toc441517292"/>
+      <w:bookmarkStart w:id="25" w:name="_Toc441566608"/>
       <w:r>
         <w:t>Design Document</w:t>
       </w:r>
-      <w:bookmarkEnd w:id="26"/>
+      <w:bookmarkEnd w:id="25"/>
     </w:p>
     <w:p>
       <w:pPr>
@@ -8312,7 +8309,7 @@
       </w:pPr>
       <w:r>
         <w:pict>
-          <v:shape id="_x0000_i1031" type="#_x0000_t75" style="width:497.1pt;height:220.05pt">
+          <v:shape id="_x0000_i1031" type="#_x0000_t75" style="width:497.3pt;height:220.2pt">
             <v:imagedata r:id="rId16" o:title="DD_divided"/>
           </v:shape>
         </w:pict>
@@ -8322,12 +8319,12 @@
       <w:pPr>
         <w:pStyle w:val="Titolo2"/>
       </w:pPr>
-      <w:bookmarkStart w:id="27" w:name="_Toc441517293"/>
+      <w:bookmarkStart w:id="26" w:name="_Toc441566609"/>
       <w:r>
         <w:lastRenderedPageBreak/>
         <w:t>Code Inspection</w:t>
       </w:r>
-      <w:bookmarkEnd w:id="27"/>
+      <w:bookmarkEnd w:id="26"/>
     </w:p>
     <w:p>
       <w:pPr>
@@ -8335,7 +8332,7 @@
       </w:pPr>
       <w:r>
         <w:pict>
-          <v:shape id="_x0000_i1032" type="#_x0000_t75" style="width:498.25pt;height:205.05pt">
+          <v:shape id="_x0000_i1032" type="#_x0000_t75" style="width:498.15pt;height:205.1pt">
             <v:imagedata r:id="rId17" o:title="CodeInsp_divided"/>
           </v:shape>
         </w:pict>
@@ -8350,11 +8347,11 @@
       <w:pPr>
         <w:pStyle w:val="Titolo2"/>
       </w:pPr>
-      <w:bookmarkStart w:id="28" w:name="_Toc441517294"/>
+      <w:bookmarkStart w:id="27" w:name="_Toc441566610"/>
       <w:r>
         <w:t>Integration Test Plan</w:t>
       </w:r>
-      <w:bookmarkEnd w:id="28"/>
+      <w:bookmarkEnd w:id="27"/>
     </w:p>
     <w:p>
       <w:pPr>
@@ -8362,7 +8359,7 @@
       </w:pPr>
       <w:r>
         <w:pict>
-          <v:shape id="_x0000_i1033" type="#_x0000_t75" style="width:498.25pt;height:312.75pt">
+          <v:shape id="_x0000_i1033" type="#_x0000_t75" style="width:498.15pt;height:313.1pt">
             <v:imagedata r:id="rId18" o:title="Integration_divided"/>
           </v:shape>
         </w:pict>
@@ -8372,12 +8369,12 @@
       <w:pPr>
         <w:pStyle w:val="Titolo2"/>
       </w:pPr>
-      <w:bookmarkStart w:id="29" w:name="_Toc441517295"/>
+      <w:bookmarkStart w:id="28" w:name="_Toc441566611"/>
       <w:r>
         <w:lastRenderedPageBreak/>
         <w:t>Project Plan</w:t>
       </w:r>
-      <w:bookmarkEnd w:id="29"/>
+      <w:bookmarkEnd w:id="28"/>
     </w:p>
     <w:p>
       <w:pPr>
@@ -8385,7 +8382,7 @@
       </w:pPr>
       <w:r>
         <w:pict>
-          <v:shape id="_x0000_i1034" type="#_x0000_t75" style="width:497.65pt;height:316.2pt">
+          <v:shape id="_x0000_i1034" type="#_x0000_t75" style="width:497.3pt;height:316.45pt">
             <v:imagedata r:id="rId19" o:title="ProjectPlan_divided"/>
           </v:shape>
         </w:pict>
@@ -8408,12 +8405,12 @@
       <w:pPr>
         <w:pStyle w:val="Titolo1"/>
       </w:pPr>
-      <w:bookmarkStart w:id="30" w:name="_Toc441517296"/>
+      <w:bookmarkStart w:id="29" w:name="_Toc441566612"/>
       <w:r>
         <w:lastRenderedPageBreak/>
         <w:t>Risks of the project</w:t>
       </w:r>
-      <w:bookmarkEnd w:id="30"/>
+      <w:bookmarkEnd w:id="29"/>
     </w:p>
     <w:p>
       <w:r>
@@ -8583,6 +8580,8 @@
       <w:r>
         <w:t>, errors and limitations of such applications have actually caused some inconveniences.</w:t>
       </w:r>
+      <w:bookmarkStart w:id="30" w:name="_GoBack"/>
+      <w:bookmarkEnd w:id="30"/>
     </w:p>
     <w:p>
       <w:r>
@@ -13237,7 +13236,7 @@
 </file>
 
 <file path=customXml/itemProps1.xml><?xml version="1.0" encoding="utf-8"?>
-<ds:datastoreItem xmlns:ds="http://schemas.openxmlformats.org/officeDocument/2006/customXml" ds:itemID="{D7D72DDE-11AB-4EC0-8066-2FF47B9D07F5}">
+<ds:datastoreItem xmlns:ds="http://schemas.openxmlformats.org/officeDocument/2006/customXml" ds:itemID="{53A988ED-9C6E-4266-AFD6-4D4ED537CD5E}">
   <ds:schemaRefs>
     <ds:schemaRef ds:uri="http://schemas.openxmlformats.org/officeDocument/2006/bibliography"/>
   </ds:schemaRefs>

</xml_diff>

<commit_message>
Small updates on assignments
</commit_message>
<xml_diff>
--- a/OtherStuff/Project Plan.docx
+++ b/OtherStuff/Project Plan.docx
@@ -6772,10 +6772,19 @@
               <w:rFonts w:ascii="Cambria Math" w:hAnsi="Cambria Math"/>
               <w:szCs w:val="26"/>
             </w:rPr>
-            <m:t>=8.840=8 Months</m:t>
+            <m:t>=8.840=9</m:t>
+          </m:r>
+          <m:r>
+            <w:rPr>
+              <w:rFonts w:ascii="Cambria Math" w:hAnsi="Cambria Math"/>
+              <w:szCs w:val="26"/>
+            </w:rPr>
+            <m:t xml:space="preserve"> Months</m:t>
           </m:r>
         </m:oMath>
       </m:oMathPara>
+      <w:bookmarkStart w:id="17" w:name="_GoBack"/>
+      <w:bookmarkEnd w:id="17"/>
     </w:p>
     <w:p>
       <w:pPr>
@@ -6987,12 +6996,12 @@
       <w:pPr>
         <w:pStyle w:val="Titolo1"/>
       </w:pPr>
-      <w:bookmarkStart w:id="17" w:name="_Toc441566600"/>
+      <w:bookmarkStart w:id="18" w:name="_Toc441566600"/>
       <w:r>
         <w:lastRenderedPageBreak/>
         <w:t>Task identification</w:t>
       </w:r>
-      <w:bookmarkEnd w:id="17"/>
+      <w:bookmarkEnd w:id="18"/>
     </w:p>
     <w:p>
       <w:r>
@@ -7120,11 +7129,11 @@
       <w:pPr>
         <w:pStyle w:val="Titolo2"/>
       </w:pPr>
-      <w:bookmarkStart w:id="18" w:name="_Toc441566601"/>
+      <w:bookmarkStart w:id="19" w:name="_Toc441566601"/>
       <w:r>
         <w:t>RASD</w:t>
       </w:r>
-      <w:bookmarkEnd w:id="18"/>
+      <w:bookmarkEnd w:id="19"/>
     </w:p>
     <w:p>
       <w:pPr>
@@ -7486,12 +7495,12 @@
       <w:pPr>
         <w:pStyle w:val="Titolo2"/>
       </w:pPr>
-      <w:bookmarkStart w:id="19" w:name="_Toc441566602"/>
+      <w:bookmarkStart w:id="20" w:name="_Toc441566602"/>
       <w:r>
         <w:lastRenderedPageBreak/>
         <w:t>Design Document</w:t>
       </w:r>
-      <w:bookmarkEnd w:id="19"/>
+      <w:bookmarkEnd w:id="20"/>
     </w:p>
     <w:p>
       <w:pPr>
@@ -7703,12 +7712,12 @@
       <w:pPr>
         <w:pStyle w:val="Titolo2"/>
       </w:pPr>
-      <w:bookmarkStart w:id="20" w:name="_Toc441566603"/>
+      <w:bookmarkStart w:id="21" w:name="_Toc441566603"/>
       <w:r>
         <w:lastRenderedPageBreak/>
         <w:t>Code Inspection</w:t>
       </w:r>
-      <w:bookmarkEnd w:id="20"/>
+      <w:bookmarkEnd w:id="21"/>
     </w:p>
     <w:p>
       <w:pPr>
@@ -7880,12 +7889,12 @@
       <w:pPr>
         <w:pStyle w:val="Titolo2"/>
       </w:pPr>
-      <w:bookmarkStart w:id="21" w:name="_Toc441566604"/>
+      <w:bookmarkStart w:id="22" w:name="_Toc441566604"/>
       <w:r>
         <w:lastRenderedPageBreak/>
         <w:t>Integration Test Plan</w:t>
       </w:r>
-      <w:bookmarkEnd w:id="21"/>
+      <w:bookmarkEnd w:id="22"/>
     </w:p>
     <w:p>
       <w:pPr>
@@ -8111,12 +8120,12 @@
       <w:pPr>
         <w:pStyle w:val="Titolo2"/>
       </w:pPr>
-      <w:bookmarkStart w:id="22" w:name="_Toc441566605"/>
+      <w:bookmarkStart w:id="23" w:name="_Toc441566605"/>
       <w:r>
         <w:lastRenderedPageBreak/>
         <w:t>Project Plan</w:t>
       </w:r>
-      <w:bookmarkEnd w:id="22"/>
+      <w:bookmarkEnd w:id="23"/>
     </w:p>
     <w:p>
       <w:pPr>
@@ -8218,12 +8227,12 @@
       <w:pPr>
         <w:pStyle w:val="Titolo1"/>
       </w:pPr>
-      <w:bookmarkStart w:id="23" w:name="_Toc441566606"/>
+      <w:bookmarkStart w:id="24" w:name="_Toc441566606"/>
       <w:r>
         <w:lastRenderedPageBreak/>
         <w:t>Resources allocation</w:t>
       </w:r>
-      <w:bookmarkEnd w:id="23"/>
+      <w:bookmarkEnd w:id="24"/>
     </w:p>
     <w:p>
       <w:r>
@@ -8270,11 +8279,11 @@
       <w:pPr>
         <w:pStyle w:val="Titolo2"/>
       </w:pPr>
-      <w:bookmarkStart w:id="24" w:name="_Toc441566607"/>
+      <w:bookmarkStart w:id="25" w:name="_Toc441566607"/>
       <w:r>
         <w:t>RASD</w:t>
       </w:r>
-      <w:bookmarkEnd w:id="24"/>
+      <w:bookmarkEnd w:id="25"/>
     </w:p>
     <w:p>
       <w:pPr>
@@ -8297,11 +8306,11 @@
       <w:pPr>
         <w:pStyle w:val="Titolo2"/>
       </w:pPr>
-      <w:bookmarkStart w:id="25" w:name="_Toc441566608"/>
+      <w:bookmarkStart w:id="26" w:name="_Toc441566608"/>
       <w:r>
         <w:t>Design Document</w:t>
       </w:r>
-      <w:bookmarkEnd w:id="25"/>
+      <w:bookmarkEnd w:id="26"/>
     </w:p>
     <w:p>
       <w:pPr>
@@ -8319,12 +8328,12 @@
       <w:pPr>
         <w:pStyle w:val="Titolo2"/>
       </w:pPr>
-      <w:bookmarkStart w:id="26" w:name="_Toc441566609"/>
+      <w:bookmarkStart w:id="27" w:name="_Toc441566609"/>
       <w:r>
         <w:lastRenderedPageBreak/>
         <w:t>Code Inspection</w:t>
       </w:r>
-      <w:bookmarkEnd w:id="26"/>
+      <w:bookmarkEnd w:id="27"/>
     </w:p>
     <w:p>
       <w:pPr>
@@ -8347,11 +8356,11 @@
       <w:pPr>
         <w:pStyle w:val="Titolo2"/>
       </w:pPr>
-      <w:bookmarkStart w:id="27" w:name="_Toc441566610"/>
+      <w:bookmarkStart w:id="28" w:name="_Toc441566610"/>
       <w:r>
         <w:t>Integration Test Plan</w:t>
       </w:r>
-      <w:bookmarkEnd w:id="27"/>
+      <w:bookmarkEnd w:id="28"/>
     </w:p>
     <w:p>
       <w:pPr>
@@ -8369,12 +8378,12 @@
       <w:pPr>
         <w:pStyle w:val="Titolo2"/>
       </w:pPr>
-      <w:bookmarkStart w:id="28" w:name="_Toc441566611"/>
+      <w:bookmarkStart w:id="29" w:name="_Toc441566611"/>
       <w:r>
         <w:lastRenderedPageBreak/>
         <w:t>Project Plan</w:t>
       </w:r>
-      <w:bookmarkEnd w:id="28"/>
+      <w:bookmarkEnd w:id="29"/>
     </w:p>
     <w:p>
       <w:pPr>
@@ -8405,12 +8414,12 @@
       <w:pPr>
         <w:pStyle w:val="Titolo1"/>
       </w:pPr>
-      <w:bookmarkStart w:id="29" w:name="_Toc441566612"/>
+      <w:bookmarkStart w:id="30" w:name="_Toc441566612"/>
       <w:r>
         <w:lastRenderedPageBreak/>
         <w:t>Risks of the project</w:t>
       </w:r>
-      <w:bookmarkEnd w:id="29"/>
+      <w:bookmarkEnd w:id="30"/>
     </w:p>
     <w:p>
       <w:r>
@@ -8580,8 +8589,6 @@
       <w:r>
         <w:t>, errors and limitations of such applications have actually caused some inconveniences.</w:t>
       </w:r>
-      <w:bookmarkStart w:id="30" w:name="_GoBack"/>
-      <w:bookmarkEnd w:id="30"/>
     </w:p>
     <w:p>
       <w:r>
@@ -13236,7 +13243,7 @@
 </file>
 
 <file path=customXml/itemProps1.xml><?xml version="1.0" encoding="utf-8"?>
-<ds:datastoreItem xmlns:ds="http://schemas.openxmlformats.org/officeDocument/2006/customXml" ds:itemID="{53A988ED-9C6E-4266-AFD6-4D4ED537CD5E}">
+<ds:datastoreItem xmlns:ds="http://schemas.openxmlformats.org/officeDocument/2006/customXml" ds:itemID="{48AE0D19-B27B-4DB6-BCBD-48E29B3D6405}">
   <ds:schemaRefs>
     <ds:schemaRef ds:uri="http://schemas.openxmlformats.org/officeDocument/2006/bibliography"/>
   </ds:schemaRefs>

</xml_diff>